<commit_message>
Working on results markdown document. Made some results tables.
</commit_message>
<xml_diff>
--- a/family_language_strategies/methods_results_markdown.docx
+++ b/family_language_strategies/methods_results_markdown.docx
@@ -410,6 +410,256 @@
         <w:rPr>
           <w:rStyle w:val="FunctionTok"/>
         </w:rPr>
+        <w:t xml:space="preserve">library</w:t>
+      </w:r>
+      <w:r>
+        <w:rPr>
+          <w:rStyle w:val="NormalTok"/>
+        </w:rPr>
+        <w:t xml:space="preserve">(papeR)</w:t>
+      </w:r>
+    </w:p>
+    <w:p>
+      <w:pPr>
+        <w:pStyle w:val="SourceCode"/>
+      </w:pPr>
+      <w:r>
+        <w:rPr>
+          <w:rStyle w:val="VerbatimChar"/>
+        </w:rPr>
+        <w:t xml:space="preserve">## Loading required package: car</w:t>
+      </w:r>
+    </w:p>
+    <w:p>
+      <w:pPr>
+        <w:pStyle w:val="SourceCode"/>
+      </w:pPr>
+      <w:r>
+        <w:rPr>
+          <w:rStyle w:val="VerbatimChar"/>
+        </w:rPr>
+        <w:t xml:space="preserve">## Loading required package: carData</w:t>
+      </w:r>
+    </w:p>
+    <w:p>
+      <w:pPr>
+        <w:pStyle w:val="SourceCode"/>
+      </w:pPr>
+      <w:r>
+        <w:rPr>
+          <w:rStyle w:val="VerbatimChar"/>
+        </w:rPr>
+        <w:t xml:space="preserve">## </w:t>
+      </w:r>
+      <w:r>
+        <w:br/>
+      </w:r>
+      <w:r>
+        <w:rPr>
+          <w:rStyle w:val="VerbatimChar"/>
+        </w:rPr>
+        <w:t xml:space="preserve">## Attaching package: 'car'</w:t>
+      </w:r>
+    </w:p>
+    <w:p>
+      <w:pPr>
+        <w:pStyle w:val="SourceCode"/>
+      </w:pPr>
+      <w:r>
+        <w:rPr>
+          <w:rStyle w:val="VerbatimChar"/>
+        </w:rPr>
+        <w:t xml:space="preserve">## The following object is masked from 'package:dplyr':</w:t>
+      </w:r>
+      <w:r>
+        <w:br/>
+      </w:r>
+      <w:r>
+        <w:rPr>
+          <w:rStyle w:val="VerbatimChar"/>
+        </w:rPr>
+        <w:t xml:space="preserve">## </w:t>
+      </w:r>
+      <w:r>
+        <w:br/>
+      </w:r>
+      <w:r>
+        <w:rPr>
+          <w:rStyle w:val="VerbatimChar"/>
+        </w:rPr>
+        <w:t xml:space="preserve">##     recode</w:t>
+      </w:r>
+    </w:p>
+    <w:p>
+      <w:pPr>
+        <w:pStyle w:val="SourceCode"/>
+      </w:pPr>
+      <w:r>
+        <w:rPr>
+          <w:rStyle w:val="VerbatimChar"/>
+        </w:rPr>
+        <w:t xml:space="preserve">## The following object is masked from 'package:purrr':</w:t>
+      </w:r>
+      <w:r>
+        <w:br/>
+      </w:r>
+      <w:r>
+        <w:rPr>
+          <w:rStyle w:val="VerbatimChar"/>
+        </w:rPr>
+        <w:t xml:space="preserve">## </w:t>
+      </w:r>
+      <w:r>
+        <w:br/>
+      </w:r>
+      <w:r>
+        <w:rPr>
+          <w:rStyle w:val="VerbatimChar"/>
+        </w:rPr>
+        <w:t xml:space="preserve">##     some</w:t>
+      </w:r>
+    </w:p>
+    <w:p>
+      <w:pPr>
+        <w:pStyle w:val="SourceCode"/>
+      </w:pPr>
+      <w:r>
+        <w:rPr>
+          <w:rStyle w:val="VerbatimChar"/>
+        </w:rPr>
+        <w:t xml:space="preserve">## Loading required package: xtable</w:t>
+      </w:r>
+    </w:p>
+    <w:p>
+      <w:pPr>
+        <w:pStyle w:val="SourceCode"/>
+      </w:pPr>
+      <w:r>
+        <w:rPr>
+          <w:rStyle w:val="VerbatimChar"/>
+        </w:rPr>
+        <w:t xml:space="preserve">## Registered S3 method overwritten by 'papeR':</w:t>
+      </w:r>
+      <w:r>
+        <w:br/>
+      </w:r>
+      <w:r>
+        <w:rPr>
+          <w:rStyle w:val="VerbatimChar"/>
+        </w:rPr>
+        <w:t xml:space="preserve">##   method    from</w:t>
+      </w:r>
+      <w:r>
+        <w:br/>
+      </w:r>
+      <w:r>
+        <w:rPr>
+          <w:rStyle w:val="VerbatimChar"/>
+        </w:rPr>
+        <w:t xml:space="preserve">##   Anova.lme car</w:t>
+      </w:r>
+    </w:p>
+    <w:p>
+      <w:pPr>
+        <w:pStyle w:val="SourceCode"/>
+      </w:pPr>
+      <w:r>
+        <w:rPr>
+          <w:rStyle w:val="VerbatimChar"/>
+        </w:rPr>
+        <w:t xml:space="preserve">## </w:t>
+      </w:r>
+      <w:r>
+        <w:br/>
+      </w:r>
+      <w:r>
+        <w:rPr>
+          <w:rStyle w:val="VerbatimChar"/>
+        </w:rPr>
+        <w:t xml:space="preserve">## Attaching package: 'papeR'</w:t>
+      </w:r>
+    </w:p>
+    <w:p>
+      <w:pPr>
+        <w:pStyle w:val="SourceCode"/>
+      </w:pPr>
+      <w:r>
+        <w:rPr>
+          <w:rStyle w:val="VerbatimChar"/>
+        </w:rPr>
+        <w:t xml:space="preserve">## The following objects are masked from 'package:dplyr':</w:t>
+      </w:r>
+      <w:r>
+        <w:br/>
+      </w:r>
+      <w:r>
+        <w:rPr>
+          <w:rStyle w:val="VerbatimChar"/>
+        </w:rPr>
+        <w:t xml:space="preserve">## </w:t>
+      </w:r>
+      <w:r>
+        <w:br/>
+      </w:r>
+      <w:r>
+        <w:rPr>
+          <w:rStyle w:val="VerbatimChar"/>
+        </w:rPr>
+        <w:t xml:space="preserve">##     summarise, summarize</w:t>
+      </w:r>
+    </w:p>
+    <w:p>
+      <w:pPr>
+        <w:pStyle w:val="SourceCode"/>
+      </w:pPr>
+      <w:r>
+        <w:rPr>
+          <w:rStyle w:val="VerbatimChar"/>
+        </w:rPr>
+        <w:t xml:space="preserve">## The following object is masked from 'package:utils':</w:t>
+      </w:r>
+      <w:r>
+        <w:br/>
+      </w:r>
+      <w:r>
+        <w:rPr>
+          <w:rStyle w:val="VerbatimChar"/>
+        </w:rPr>
+        <w:t xml:space="preserve">## </w:t>
+      </w:r>
+      <w:r>
+        <w:br/>
+      </w:r>
+      <w:r>
+        <w:rPr>
+          <w:rStyle w:val="VerbatimChar"/>
+        </w:rPr>
+        <w:t xml:space="preserve">##     toLatex</w:t>
+      </w:r>
+    </w:p>
+    <w:p>
+      <w:pPr>
+        <w:pStyle w:val="SourceCode"/>
+      </w:pPr>
+      <w:r>
+        <w:rPr>
+          <w:rStyle w:val="FunctionTok"/>
+        </w:rPr>
+        <w:t xml:space="preserve">library</w:t>
+      </w:r>
+      <w:r>
+        <w:rPr>
+          <w:rStyle w:val="NormalTok"/>
+        </w:rPr>
+        <w:t xml:space="preserve">(knitr)</w:t>
+      </w:r>
+      <w:r>
+        <w:br/>
+      </w:r>
+      <w:r>
+        <w:rPr>
+          <w:rStyle w:val="FunctionTok"/>
+        </w:rPr>
         <w:t xml:space="preserve">load</w:t>
       </w:r>
       <w:r>
@@ -442,8 +692,47 @@
         </w:rPr>
         <w:t xml:space="preserve">))</w:t>
       </w:r>
-    </w:p>
-    <w:bookmarkStart w:id="22" w:name="methods"/>
+      <w:r>
+        <w:br/>
+      </w:r>
+      <w:r>
+        <w:rPr>
+          <w:rStyle w:val="FunctionTok"/>
+        </w:rPr>
+        <w:t xml:space="preserve">load</w:t>
+      </w:r>
+      <w:r>
+        <w:rPr>
+          <w:rStyle w:val="NormalTok"/>
+        </w:rPr>
+        <w:t xml:space="preserve">(</w:t>
+      </w:r>
+      <w:r>
+        <w:rPr>
+          <w:rStyle w:val="FunctionTok"/>
+        </w:rPr>
+        <w:t xml:space="preserve">here</w:t>
+      </w:r>
+      <w:r>
+        <w:rPr>
+          <w:rStyle w:val="NormalTok"/>
+        </w:rPr>
+        <w:t xml:space="preserve">(</w:t>
+      </w:r>
+      <w:r>
+        <w:rPr>
+          <w:rStyle w:val="StringTok"/>
+        </w:rPr>
+        <w:t xml:space="preserve">"anonymized_data/final_data_no_exc.Rda"</w:t>
+      </w:r>
+      <w:r>
+        <w:rPr>
+          <w:rStyle w:val="NormalTok"/>
+        </w:rPr>
+        <w:t xml:space="preserve">))</w:t>
+      </w:r>
+    </w:p>
+    <w:bookmarkStart w:id="23" w:name="methods"/>
     <w:p>
       <w:pPr>
         <w:pStyle w:val="Heading2"/>
@@ -467,6 +756,264 @@
       </w:pPr>
       <w:r>
         <w:rPr>
+          <w:rStyle w:val="CommentTok"/>
+        </w:rPr>
+        <w:t xml:space="preserve">#Exclusions count</w:t>
+      </w:r>
+      <w:r>
+        <w:br/>
+      </w:r>
+      <w:r>
+        <w:rPr>
+          <w:rStyle w:val="NormalTok"/>
+        </w:rPr>
+        <w:t xml:space="preserve">total_excluded</w:t>
+      </w:r>
+      <w:r>
+        <w:rPr>
+          <w:rStyle w:val="OtherTok"/>
+        </w:rPr>
+        <w:t xml:space="preserve">&lt;-</w:t>
+      </w:r>
+      <w:r>
+        <w:rPr>
+          <w:rStyle w:val="NormalTok"/>
+        </w:rPr>
+        <w:t xml:space="preserve"> final_data_no_exc </w:t>
+      </w:r>
+      <w:r>
+        <w:rPr>
+          <w:rStyle w:val="SpecialCharTok"/>
+        </w:rPr>
+        <w:t xml:space="preserve">%&gt;%</w:t>
+      </w:r>
+      <w:r>
+        <w:br/>
+      </w:r>
+      <w:r>
+        <w:rPr>
+          <w:rStyle w:val="NormalTok"/>
+        </w:rPr>
+        <w:t xml:space="preserve">    </w:t>
+      </w:r>
+      <w:r>
+        <w:rPr>
+          <w:rStyle w:val="FunctionTok"/>
+        </w:rPr>
+        <w:t xml:space="preserve">group_by</w:t>
+      </w:r>
+      <w:r>
+        <w:rPr>
+          <w:rStyle w:val="NormalTok"/>
+        </w:rPr>
+        <w:t xml:space="preserve">(unique_id, exp_l1, exp_l2)</w:t>
+      </w:r>
+      <w:r>
+        <w:rPr>
+          <w:rStyle w:val="SpecialCharTok"/>
+        </w:rPr>
+        <w:t xml:space="preserve">%&gt;%</w:t>
+      </w:r>
+      <w:r>
+        <w:br/>
+      </w:r>
+      <w:r>
+        <w:rPr>
+          <w:rStyle w:val="NormalTok"/>
+        </w:rPr>
+        <w:t xml:space="preserve">   </w:t>
+      </w:r>
+      <w:r>
+        <w:rPr>
+          <w:rStyle w:val="FunctionTok"/>
+        </w:rPr>
+        <w:t xml:space="preserve">mutate</w:t>
+      </w:r>
+      <w:r>
+        <w:rPr>
+          <w:rStyle w:val="NormalTok"/>
+        </w:rPr>
+        <w:t xml:space="preserve">(</w:t>
+      </w:r>
+      <w:r>
+        <w:rPr>
+          <w:rStyle w:val="AttributeTok"/>
+        </w:rPr>
+        <w:t xml:space="preserve">total_l1_l2_exp=</w:t>
+      </w:r>
+      <w:r>
+        <w:rPr>
+          <w:rStyle w:val="NormalTok"/>
+        </w:rPr>
+        <w:t xml:space="preserve">(</w:t>
+      </w:r>
+      <w:r>
+        <w:rPr>
+          <w:rStyle w:val="FunctionTok"/>
+        </w:rPr>
+        <w:t xml:space="preserve">sum</w:t>
+      </w:r>
+      <w:r>
+        <w:rPr>
+          <w:rStyle w:val="NormalTok"/>
+        </w:rPr>
+        <w:t xml:space="preserve">(exp_l1,exp_l2,</w:t>
+      </w:r>
+      <w:r>
+        <w:rPr>
+          <w:rStyle w:val="AttributeTok"/>
+        </w:rPr>
+        <w:t xml:space="preserve">na.rm =</w:t>
+      </w:r>
+      <w:r>
+        <w:rPr>
+          <w:rStyle w:val="NormalTok"/>
+        </w:rPr>
+        <w:t xml:space="preserve"> T))) </w:t>
+      </w:r>
+      <w:r>
+        <w:rPr>
+          <w:rStyle w:val="SpecialCharTok"/>
+        </w:rPr>
+        <w:t xml:space="preserve">%&gt;%</w:t>
+      </w:r>
+      <w:r>
+        <w:br/>
+      </w:r>
+      <w:r>
+        <w:rPr>
+          <w:rStyle w:val="NormalTok"/>
+        </w:rPr>
+        <w:t xml:space="preserve">  </w:t>
+      </w:r>
+      <w:r>
+        <w:rPr>
+          <w:rStyle w:val="FunctionTok"/>
+        </w:rPr>
+        <w:t xml:space="preserve">ungroup</w:t>
+      </w:r>
+      <w:r>
+        <w:rPr>
+          <w:rStyle w:val="NormalTok"/>
+        </w:rPr>
+        <w:t xml:space="preserve">() </w:t>
+      </w:r>
+      <w:r>
+        <w:rPr>
+          <w:rStyle w:val="SpecialCharTok"/>
+        </w:rPr>
+        <w:t xml:space="preserve">%&gt;%</w:t>
+      </w:r>
+      <w:r>
+        <w:br/>
+      </w:r>
+      <w:r>
+        <w:rPr>
+          <w:rStyle w:val="NormalTok"/>
+        </w:rPr>
+        <w:t xml:space="preserve">  </w:t>
+      </w:r>
+      <w:r>
+        <w:rPr>
+          <w:rStyle w:val="FunctionTok"/>
+        </w:rPr>
+        <w:t xml:space="preserve">filter</w:t>
+      </w:r>
+      <w:r>
+        <w:rPr>
+          <w:rStyle w:val="NormalTok"/>
+        </w:rPr>
+        <w:t xml:space="preserve">(total_l1_l2_exp</w:t>
+      </w:r>
+      <w:r>
+        <w:rPr>
+          <w:rStyle w:val="SpecialCharTok"/>
+        </w:rPr>
+        <w:t xml:space="preserve">&gt;=</w:t>
+      </w:r>
+      <w:r>
+        <w:rPr>
+          <w:rStyle w:val="DecValTok"/>
+        </w:rPr>
+        <w:t xml:space="preserve">90</w:t>
+      </w:r>
+      <w:r>
+        <w:rPr>
+          <w:rStyle w:val="NormalTok"/>
+        </w:rPr>
+        <w:t xml:space="preserve">) </w:t>
+      </w:r>
+      <w:r>
+        <w:rPr>
+          <w:rStyle w:val="SpecialCharTok"/>
+        </w:rPr>
+        <w:t xml:space="preserve">%&gt;%</w:t>
+      </w:r>
+      <w:r>
+        <w:br/>
+      </w:r>
+      <w:r>
+        <w:rPr>
+          <w:rStyle w:val="NormalTok"/>
+        </w:rPr>
+        <w:t xml:space="preserve">  </w:t>
+      </w:r>
+      <w:r>
+        <w:rPr>
+          <w:rStyle w:val="FunctionTok"/>
+        </w:rPr>
+        <w:t xml:space="preserve">distinct</w:t>
+      </w:r>
+      <w:r>
+        <w:rPr>
+          <w:rStyle w:val="NormalTok"/>
+        </w:rPr>
+        <w:t xml:space="preserve">(unique_id)</w:t>
+      </w:r>
+      <w:r>
+        <w:rPr>
+          <w:rStyle w:val="SpecialCharTok"/>
+        </w:rPr>
+        <w:t xml:space="preserve">%&gt;%</w:t>
+      </w:r>
+      <w:r>
+        <w:br/>
+      </w:r>
+      <w:r>
+        <w:rPr>
+          <w:rStyle w:val="NormalTok"/>
+        </w:rPr>
+        <w:t xml:space="preserve">  </w:t>
+      </w:r>
+      <w:r>
+        <w:rPr>
+          <w:rStyle w:val="FunctionTok"/>
+        </w:rPr>
+        <w:t xml:space="preserve">tally</w:t>
+      </w:r>
+      <w:r>
+        <w:rPr>
+          <w:rStyle w:val="NormalTok"/>
+        </w:rPr>
+        <w:t xml:space="preserve">()</w:t>
+      </w:r>
+      <w:r>
+        <w:br/>
+      </w:r>
+      <w:r>
+        <w:br/>
+      </w:r>
+      <w:r>
+        <w:rPr>
+          <w:rStyle w:val="CommentTok"/>
+        </w:rPr>
+        <w:t xml:space="preserve">#after exclusions</w:t>
+      </w:r>
+      <w:r>
+        <w:br/>
+      </w:r>
+      <w:r>
+        <w:rPr>
           <w:rStyle w:val="NormalTok"/>
         </w:rPr>
         <w:t xml:space="preserve">n </w:t>
@@ -547,7 +1094,7 @@
         <w:rPr>
           <w:rStyle w:val="NormalTok"/>
         </w:rPr>
-        <w:t xml:space="preserve">age_range </w:t>
+        <w:t xml:space="preserve">age_min </w:t>
       </w:r>
       <w:r>
         <w:rPr>
@@ -565,7 +1112,7 @@
         <w:rPr>
           <w:rStyle w:val="FunctionTok"/>
         </w:rPr>
-        <w:t xml:space="preserve">range</w:t>
+        <w:t xml:space="preserve">min</w:t>
       </w:r>
       <w:r>
         <w:rPr>
@@ -597,6 +1144,808 @@
         </w:rPr>
         <w:t xml:space="preserve"> T)</w:t>
       </w:r>
+      <w:r>
+        <w:br/>
+      </w:r>
+      <w:r>
+        <w:rPr>
+          <w:rStyle w:val="NormalTok"/>
+        </w:rPr>
+        <w:t xml:space="preserve">age_max</w:t>
+      </w:r>
+      <w:r>
+        <w:rPr>
+          <w:rStyle w:val="OtherTok"/>
+        </w:rPr>
+        <w:t xml:space="preserve">&lt;-</w:t>
+      </w:r>
+      <w:r>
+        <w:rPr>
+          <w:rStyle w:val="NormalTok"/>
+        </w:rPr>
+        <w:t xml:space="preserve"> </w:t>
+      </w:r>
+      <w:r>
+        <w:rPr>
+          <w:rStyle w:val="FunctionTok"/>
+        </w:rPr>
+        <w:t xml:space="preserve">max</w:t>
+      </w:r>
+      <w:r>
+        <w:rPr>
+          <w:rStyle w:val="NormalTok"/>
+        </w:rPr>
+        <w:t xml:space="preserve">(final_data</w:t>
+      </w:r>
+      <w:r>
+        <w:rPr>
+          <w:rStyle w:val="SpecialCharTok"/>
+        </w:rPr>
+        <w:t xml:space="preserve">$</w:t>
+      </w:r>
+      <w:r>
+        <w:rPr>
+          <w:rStyle w:val="NormalTok"/>
+        </w:rPr>
+        <w:t xml:space="preserve">age, </w:t>
+      </w:r>
+      <w:r>
+        <w:rPr>
+          <w:rStyle w:val="AttributeTok"/>
+        </w:rPr>
+        <w:t xml:space="preserve">na.rm =</w:t>
+      </w:r>
+      <w:r>
+        <w:rPr>
+          <w:rStyle w:val="NormalTok"/>
+        </w:rPr>
+        <w:t xml:space="preserve"> T)</w:t>
+      </w:r>
+      <w:r>
+        <w:br/>
+      </w:r>
+      <w:r>
+        <w:rPr>
+          <w:rStyle w:val="NormalTok"/>
+        </w:rPr>
+        <w:t xml:space="preserve">age_mean</w:t>
+      </w:r>
+      <w:r>
+        <w:rPr>
+          <w:rStyle w:val="OtherTok"/>
+        </w:rPr>
+        <w:t xml:space="preserve">&lt;-</w:t>
+      </w:r>
+      <w:r>
+        <w:rPr>
+          <w:rStyle w:val="NormalTok"/>
+        </w:rPr>
+        <w:t xml:space="preserve"> </w:t>
+      </w:r>
+      <w:r>
+        <w:rPr>
+          <w:rStyle w:val="FunctionTok"/>
+        </w:rPr>
+        <w:t xml:space="preserve">mean</w:t>
+      </w:r>
+      <w:r>
+        <w:rPr>
+          <w:rStyle w:val="NormalTok"/>
+        </w:rPr>
+        <w:t xml:space="preserve">(final_data</w:t>
+      </w:r>
+      <w:r>
+        <w:rPr>
+          <w:rStyle w:val="SpecialCharTok"/>
+        </w:rPr>
+        <w:t xml:space="preserve">$</w:t>
+      </w:r>
+      <w:r>
+        <w:rPr>
+          <w:rStyle w:val="NormalTok"/>
+        </w:rPr>
+        <w:t xml:space="preserve">age, </w:t>
+      </w:r>
+      <w:r>
+        <w:rPr>
+          <w:rStyle w:val="AttributeTok"/>
+        </w:rPr>
+        <w:t xml:space="preserve">na.rm =</w:t>
+      </w:r>
+      <w:r>
+        <w:rPr>
+          <w:rStyle w:val="NormalTok"/>
+        </w:rPr>
+        <w:t xml:space="preserve"> T)</w:t>
+      </w:r>
+      <w:r>
+        <w:br/>
+      </w:r>
+      <w:r>
+        <w:rPr>
+          <w:rStyle w:val="NormalTok"/>
+        </w:rPr>
+        <w:t xml:space="preserve">age_sd</w:t>
+      </w:r>
+      <w:r>
+        <w:rPr>
+          <w:rStyle w:val="OtherTok"/>
+        </w:rPr>
+        <w:t xml:space="preserve">&lt;-</w:t>
+      </w:r>
+      <w:r>
+        <w:rPr>
+          <w:rStyle w:val="NormalTok"/>
+        </w:rPr>
+        <w:t xml:space="preserve"> </w:t>
+      </w:r>
+      <w:r>
+        <w:rPr>
+          <w:rStyle w:val="FunctionTok"/>
+        </w:rPr>
+        <w:t xml:space="preserve">sd</w:t>
+      </w:r>
+      <w:r>
+        <w:rPr>
+          <w:rStyle w:val="NormalTok"/>
+        </w:rPr>
+        <w:t xml:space="preserve">(final_data</w:t>
+      </w:r>
+      <w:r>
+        <w:rPr>
+          <w:rStyle w:val="SpecialCharTok"/>
+        </w:rPr>
+        <w:t xml:space="preserve">$</w:t>
+      </w:r>
+      <w:r>
+        <w:rPr>
+          <w:rStyle w:val="NormalTok"/>
+        </w:rPr>
+        <w:t xml:space="preserve">age, </w:t>
+      </w:r>
+      <w:r>
+        <w:rPr>
+          <w:rStyle w:val="AttributeTok"/>
+        </w:rPr>
+        <w:t xml:space="preserve">na.rm =</w:t>
+      </w:r>
+      <w:r>
+        <w:rPr>
+          <w:rStyle w:val="NormalTok"/>
+        </w:rPr>
+        <w:t xml:space="preserve"> T)</w:t>
+      </w:r>
+      <w:r>
+        <w:br/>
+      </w:r>
+      <w:r>
+        <w:br/>
+      </w:r>
+      <w:r>
+        <w:rPr>
+          <w:rStyle w:val="NormalTok"/>
+        </w:rPr>
+        <w:t xml:space="preserve">female</w:t>
+      </w:r>
+      <w:r>
+        <w:rPr>
+          <w:rStyle w:val="OtherTok"/>
+        </w:rPr>
+        <w:t xml:space="preserve">&lt;-</w:t>
+      </w:r>
+      <w:r>
+        <w:rPr>
+          <w:rStyle w:val="NormalTok"/>
+        </w:rPr>
+        <w:t xml:space="preserve"> final_data </w:t>
+      </w:r>
+      <w:r>
+        <w:rPr>
+          <w:rStyle w:val="SpecialCharTok"/>
+        </w:rPr>
+        <w:t xml:space="preserve">%&gt;%</w:t>
+      </w:r>
+      <w:r>
+        <w:br/>
+      </w:r>
+      <w:r>
+        <w:rPr>
+          <w:rStyle w:val="NormalTok"/>
+        </w:rPr>
+        <w:t xml:space="preserve">  </w:t>
+      </w:r>
+      <w:r>
+        <w:rPr>
+          <w:rStyle w:val="FunctionTok"/>
+        </w:rPr>
+        <w:t xml:space="preserve">filter</w:t>
+      </w:r>
+      <w:r>
+        <w:rPr>
+          <w:rStyle w:val="NormalTok"/>
+        </w:rPr>
+        <w:t xml:space="preserve">(gender</w:t>
+      </w:r>
+      <w:r>
+        <w:rPr>
+          <w:rStyle w:val="SpecialCharTok"/>
+        </w:rPr>
+        <w:t xml:space="preserve">==</w:t>
+      </w:r>
+      <w:r>
+        <w:rPr>
+          <w:rStyle w:val="StringTok"/>
+        </w:rPr>
+        <w:t xml:space="preserve">"female"</w:t>
+      </w:r>
+      <w:r>
+        <w:rPr>
+          <w:rStyle w:val="NormalTok"/>
+        </w:rPr>
+        <w:t xml:space="preserve">)</w:t>
+      </w:r>
+      <w:r>
+        <w:rPr>
+          <w:rStyle w:val="SpecialCharTok"/>
+        </w:rPr>
+        <w:t xml:space="preserve">%&gt;%</w:t>
+      </w:r>
+      <w:r>
+        <w:br/>
+      </w:r>
+      <w:r>
+        <w:rPr>
+          <w:rStyle w:val="NormalTok"/>
+        </w:rPr>
+        <w:t xml:space="preserve">  </w:t>
+      </w:r>
+      <w:r>
+        <w:rPr>
+          <w:rStyle w:val="FunctionTok"/>
+        </w:rPr>
+        <w:t xml:space="preserve">distinct</w:t>
+      </w:r>
+      <w:r>
+        <w:rPr>
+          <w:rStyle w:val="NormalTok"/>
+        </w:rPr>
+        <w:t xml:space="preserve">(unique_id)</w:t>
+      </w:r>
+      <w:r>
+        <w:rPr>
+          <w:rStyle w:val="SpecialCharTok"/>
+        </w:rPr>
+        <w:t xml:space="preserve">%&gt;%</w:t>
+      </w:r>
+      <w:r>
+        <w:br/>
+      </w:r>
+      <w:r>
+        <w:rPr>
+          <w:rStyle w:val="NormalTok"/>
+        </w:rPr>
+        <w:t xml:space="preserve">  </w:t>
+      </w:r>
+      <w:r>
+        <w:rPr>
+          <w:rStyle w:val="FunctionTok"/>
+        </w:rPr>
+        <w:t xml:space="preserve">tally</w:t>
+      </w:r>
+      <w:r>
+        <w:rPr>
+          <w:rStyle w:val="NormalTok"/>
+        </w:rPr>
+        <w:t xml:space="preserve">()</w:t>
+      </w:r>
+      <w:r>
+        <w:br/>
+      </w:r>
+      <w:r>
+        <w:br/>
+      </w:r>
+      <w:r>
+        <w:rPr>
+          <w:rStyle w:val="NormalTok"/>
+        </w:rPr>
+        <w:t xml:space="preserve">twice_visit </w:t>
+      </w:r>
+      <w:r>
+        <w:rPr>
+          <w:rStyle w:val="OtherTok"/>
+        </w:rPr>
+        <w:t xml:space="preserve">&lt;-</w:t>
+      </w:r>
+      <w:r>
+        <w:rPr>
+          <w:rStyle w:val="NormalTok"/>
+        </w:rPr>
+        <w:t xml:space="preserve"> final_data </w:t>
+      </w:r>
+      <w:r>
+        <w:rPr>
+          <w:rStyle w:val="SpecialCharTok"/>
+        </w:rPr>
+        <w:t xml:space="preserve">%&gt;%</w:t>
+      </w:r>
+      <w:r>
+        <w:br/>
+      </w:r>
+      <w:r>
+        <w:rPr>
+          <w:rStyle w:val="NormalTok"/>
+        </w:rPr>
+        <w:t xml:space="preserve">  </w:t>
+      </w:r>
+      <w:r>
+        <w:rPr>
+          <w:rStyle w:val="FunctionTok"/>
+        </w:rPr>
+        <w:t xml:space="preserve">add_count</w:t>
+      </w:r>
+      <w:r>
+        <w:rPr>
+          <w:rStyle w:val="NormalTok"/>
+        </w:rPr>
+        <w:t xml:space="preserve">(anon_baby_id) </w:t>
+      </w:r>
+      <w:r>
+        <w:rPr>
+          <w:rStyle w:val="SpecialCharTok"/>
+        </w:rPr>
+        <w:t xml:space="preserve">%&gt;%</w:t>
+      </w:r>
+      <w:r>
+        <w:br/>
+      </w:r>
+      <w:r>
+        <w:rPr>
+          <w:rStyle w:val="NormalTok"/>
+        </w:rPr>
+        <w:t xml:space="preserve">  </w:t>
+      </w:r>
+      <w:r>
+        <w:rPr>
+          <w:rStyle w:val="FunctionTok"/>
+        </w:rPr>
+        <w:t xml:space="preserve">filter</w:t>
+      </w:r>
+      <w:r>
+        <w:rPr>
+          <w:rStyle w:val="NormalTok"/>
+        </w:rPr>
+        <w:t xml:space="preserve">(nn</w:t>
+      </w:r>
+      <w:r>
+        <w:rPr>
+          <w:rStyle w:val="SpecialCharTok"/>
+        </w:rPr>
+        <w:t xml:space="preserve">==</w:t>
+      </w:r>
+      <w:r>
+        <w:rPr>
+          <w:rStyle w:val="DecValTok"/>
+        </w:rPr>
+        <w:t xml:space="preserve">2</w:t>
+      </w:r>
+      <w:r>
+        <w:rPr>
+          <w:rStyle w:val="NormalTok"/>
+        </w:rPr>
+        <w:t xml:space="preserve">)</w:t>
+      </w:r>
+      <w:r>
+        <w:rPr>
+          <w:rStyle w:val="SpecialCharTok"/>
+        </w:rPr>
+        <w:t xml:space="preserve">%&gt;%</w:t>
+      </w:r>
+      <w:r>
+        <w:br/>
+      </w:r>
+      <w:r>
+        <w:rPr>
+          <w:rStyle w:val="NormalTok"/>
+        </w:rPr>
+        <w:t xml:space="preserve">  </w:t>
+      </w:r>
+      <w:r>
+        <w:rPr>
+          <w:rStyle w:val="FunctionTok"/>
+        </w:rPr>
+        <w:t xml:space="preserve">distinct</w:t>
+      </w:r>
+      <w:r>
+        <w:rPr>
+          <w:rStyle w:val="NormalTok"/>
+        </w:rPr>
+        <w:t xml:space="preserve">(unique_id)</w:t>
+      </w:r>
+      <w:r>
+        <w:rPr>
+          <w:rStyle w:val="SpecialCharTok"/>
+        </w:rPr>
+        <w:t xml:space="preserve">%&gt;%</w:t>
+      </w:r>
+      <w:r>
+        <w:br/>
+      </w:r>
+      <w:r>
+        <w:rPr>
+          <w:rStyle w:val="NormalTok"/>
+        </w:rPr>
+        <w:t xml:space="preserve">  </w:t>
+      </w:r>
+      <w:r>
+        <w:rPr>
+          <w:rStyle w:val="FunctionTok"/>
+        </w:rPr>
+        <w:t xml:space="preserve">tally</w:t>
+      </w:r>
+      <w:r>
+        <w:rPr>
+          <w:rStyle w:val="NormalTok"/>
+        </w:rPr>
+        <w:t xml:space="preserve">()</w:t>
+      </w:r>
+    </w:p>
+    <w:p>
+      <w:pPr>
+        <w:pStyle w:val="SourceCode"/>
+      </w:pPr>
+      <w:r>
+        <w:rPr>
+          <w:rStyle w:val="VerbatimChar"/>
+        </w:rPr>
+        <w:t xml:space="preserve">## Storing counts in `nn`, as `n` already present in input</w:t>
+      </w:r>
+      <w:r>
+        <w:br/>
+      </w:r>
+      <w:r>
+        <w:rPr>
+          <w:rStyle w:val="VerbatimChar"/>
+        </w:rPr>
+        <w:t xml:space="preserve">## i Use `name = "new_name"` to pick a new name.</w:t>
+      </w:r>
+    </w:p>
+    <w:p>
+      <w:pPr>
+        <w:pStyle w:val="SourceCode"/>
+      </w:pPr>
+      <w:r>
+        <w:rPr>
+          <w:rStyle w:val="NormalTok"/>
+        </w:rPr>
+        <w:t xml:space="preserve">three_visit </w:t>
+      </w:r>
+      <w:r>
+        <w:rPr>
+          <w:rStyle w:val="OtherTok"/>
+        </w:rPr>
+        <w:t xml:space="preserve">&lt;-</w:t>
+      </w:r>
+      <w:r>
+        <w:rPr>
+          <w:rStyle w:val="NormalTok"/>
+        </w:rPr>
+        <w:t xml:space="preserve"> final_data </w:t>
+      </w:r>
+      <w:r>
+        <w:rPr>
+          <w:rStyle w:val="SpecialCharTok"/>
+        </w:rPr>
+        <w:t xml:space="preserve">%&gt;%</w:t>
+      </w:r>
+      <w:r>
+        <w:br/>
+      </w:r>
+      <w:r>
+        <w:rPr>
+          <w:rStyle w:val="NormalTok"/>
+        </w:rPr>
+        <w:t xml:space="preserve">  </w:t>
+      </w:r>
+      <w:r>
+        <w:rPr>
+          <w:rStyle w:val="FunctionTok"/>
+        </w:rPr>
+        <w:t xml:space="preserve">add_count</w:t>
+      </w:r>
+      <w:r>
+        <w:rPr>
+          <w:rStyle w:val="NormalTok"/>
+        </w:rPr>
+        <w:t xml:space="preserve">(anon_baby_id) </w:t>
+      </w:r>
+      <w:r>
+        <w:rPr>
+          <w:rStyle w:val="SpecialCharTok"/>
+        </w:rPr>
+        <w:t xml:space="preserve">%&gt;%</w:t>
+      </w:r>
+      <w:r>
+        <w:br/>
+      </w:r>
+      <w:r>
+        <w:rPr>
+          <w:rStyle w:val="NormalTok"/>
+        </w:rPr>
+        <w:t xml:space="preserve">  </w:t>
+      </w:r>
+      <w:r>
+        <w:rPr>
+          <w:rStyle w:val="FunctionTok"/>
+        </w:rPr>
+        <w:t xml:space="preserve">filter</w:t>
+      </w:r>
+      <w:r>
+        <w:rPr>
+          <w:rStyle w:val="NormalTok"/>
+        </w:rPr>
+        <w:t xml:space="preserve">(nn</w:t>
+      </w:r>
+      <w:r>
+        <w:rPr>
+          <w:rStyle w:val="SpecialCharTok"/>
+        </w:rPr>
+        <w:t xml:space="preserve">==</w:t>
+      </w:r>
+      <w:r>
+        <w:rPr>
+          <w:rStyle w:val="DecValTok"/>
+        </w:rPr>
+        <w:t xml:space="preserve">3</w:t>
+      </w:r>
+      <w:r>
+        <w:rPr>
+          <w:rStyle w:val="NormalTok"/>
+        </w:rPr>
+        <w:t xml:space="preserve">)</w:t>
+      </w:r>
+      <w:r>
+        <w:rPr>
+          <w:rStyle w:val="SpecialCharTok"/>
+        </w:rPr>
+        <w:t xml:space="preserve">%&gt;%</w:t>
+      </w:r>
+      <w:r>
+        <w:br/>
+      </w:r>
+      <w:r>
+        <w:rPr>
+          <w:rStyle w:val="NormalTok"/>
+        </w:rPr>
+        <w:t xml:space="preserve">  </w:t>
+      </w:r>
+      <w:r>
+        <w:rPr>
+          <w:rStyle w:val="FunctionTok"/>
+        </w:rPr>
+        <w:t xml:space="preserve">distinct</w:t>
+      </w:r>
+      <w:r>
+        <w:rPr>
+          <w:rStyle w:val="NormalTok"/>
+        </w:rPr>
+        <w:t xml:space="preserve">(unique_id)</w:t>
+      </w:r>
+      <w:r>
+        <w:rPr>
+          <w:rStyle w:val="SpecialCharTok"/>
+        </w:rPr>
+        <w:t xml:space="preserve">%&gt;%</w:t>
+      </w:r>
+      <w:r>
+        <w:br/>
+      </w:r>
+      <w:r>
+        <w:rPr>
+          <w:rStyle w:val="NormalTok"/>
+        </w:rPr>
+        <w:t xml:space="preserve">  </w:t>
+      </w:r>
+      <w:r>
+        <w:rPr>
+          <w:rStyle w:val="FunctionTok"/>
+        </w:rPr>
+        <w:t xml:space="preserve">tally</w:t>
+      </w:r>
+      <w:r>
+        <w:rPr>
+          <w:rStyle w:val="NormalTok"/>
+        </w:rPr>
+        <w:t xml:space="preserve">()</w:t>
+      </w:r>
+    </w:p>
+    <w:p>
+      <w:pPr>
+        <w:pStyle w:val="SourceCode"/>
+      </w:pPr>
+      <w:r>
+        <w:rPr>
+          <w:rStyle w:val="VerbatimChar"/>
+        </w:rPr>
+        <w:t xml:space="preserve">## Storing counts in `nn`, as `n` already present in input</w:t>
+      </w:r>
+      <w:r>
+        <w:br/>
+      </w:r>
+      <w:r>
+        <w:rPr>
+          <w:rStyle w:val="VerbatimChar"/>
+        </w:rPr>
+        <w:t xml:space="preserve">## i Use `name = "new_name"` to pick a new name.</w:t>
+      </w:r>
+    </w:p>
+    <w:p>
+      <w:pPr>
+        <w:pStyle w:val="SourceCode"/>
+      </w:pPr>
+      <w:r>
+        <w:rPr>
+          <w:rStyle w:val="NormalTok"/>
+        </w:rPr>
+        <w:t xml:space="preserve">four_visit </w:t>
+      </w:r>
+      <w:r>
+        <w:rPr>
+          <w:rStyle w:val="OtherTok"/>
+        </w:rPr>
+        <w:t xml:space="preserve">&lt;-</w:t>
+      </w:r>
+      <w:r>
+        <w:rPr>
+          <w:rStyle w:val="NormalTok"/>
+        </w:rPr>
+        <w:t xml:space="preserve"> final_data </w:t>
+      </w:r>
+      <w:r>
+        <w:rPr>
+          <w:rStyle w:val="SpecialCharTok"/>
+        </w:rPr>
+        <w:t xml:space="preserve">%&gt;%</w:t>
+      </w:r>
+      <w:r>
+        <w:br/>
+      </w:r>
+      <w:r>
+        <w:rPr>
+          <w:rStyle w:val="NormalTok"/>
+        </w:rPr>
+        <w:t xml:space="preserve">  </w:t>
+      </w:r>
+      <w:r>
+        <w:rPr>
+          <w:rStyle w:val="FunctionTok"/>
+        </w:rPr>
+        <w:t xml:space="preserve">add_count</w:t>
+      </w:r>
+      <w:r>
+        <w:rPr>
+          <w:rStyle w:val="NormalTok"/>
+        </w:rPr>
+        <w:t xml:space="preserve">(anon_baby_id) </w:t>
+      </w:r>
+      <w:r>
+        <w:rPr>
+          <w:rStyle w:val="SpecialCharTok"/>
+        </w:rPr>
+        <w:t xml:space="preserve">%&gt;%</w:t>
+      </w:r>
+      <w:r>
+        <w:br/>
+      </w:r>
+      <w:r>
+        <w:rPr>
+          <w:rStyle w:val="NormalTok"/>
+        </w:rPr>
+        <w:t xml:space="preserve">  </w:t>
+      </w:r>
+      <w:r>
+        <w:rPr>
+          <w:rStyle w:val="FunctionTok"/>
+        </w:rPr>
+        <w:t xml:space="preserve">filter</w:t>
+      </w:r>
+      <w:r>
+        <w:rPr>
+          <w:rStyle w:val="NormalTok"/>
+        </w:rPr>
+        <w:t xml:space="preserve">(nn</w:t>
+      </w:r>
+      <w:r>
+        <w:rPr>
+          <w:rStyle w:val="SpecialCharTok"/>
+        </w:rPr>
+        <w:t xml:space="preserve">&gt;</w:t>
+      </w:r>
+      <w:r>
+        <w:rPr>
+          <w:rStyle w:val="DecValTok"/>
+        </w:rPr>
+        <w:t xml:space="preserve">3</w:t>
+      </w:r>
+      <w:r>
+        <w:rPr>
+          <w:rStyle w:val="NormalTok"/>
+        </w:rPr>
+        <w:t xml:space="preserve">)</w:t>
+      </w:r>
+      <w:r>
+        <w:rPr>
+          <w:rStyle w:val="SpecialCharTok"/>
+        </w:rPr>
+        <w:t xml:space="preserve">%&gt;%</w:t>
+      </w:r>
+      <w:r>
+        <w:br/>
+      </w:r>
+      <w:r>
+        <w:rPr>
+          <w:rStyle w:val="NormalTok"/>
+        </w:rPr>
+        <w:t xml:space="preserve">  </w:t>
+      </w:r>
+      <w:r>
+        <w:rPr>
+          <w:rStyle w:val="FunctionTok"/>
+        </w:rPr>
+        <w:t xml:space="preserve">distinct</w:t>
+      </w:r>
+      <w:r>
+        <w:rPr>
+          <w:rStyle w:val="NormalTok"/>
+        </w:rPr>
+        <w:t xml:space="preserve">(unique_id)</w:t>
+      </w:r>
+      <w:r>
+        <w:rPr>
+          <w:rStyle w:val="SpecialCharTok"/>
+        </w:rPr>
+        <w:t xml:space="preserve">%&gt;%</w:t>
+      </w:r>
+      <w:r>
+        <w:br/>
+      </w:r>
+      <w:r>
+        <w:rPr>
+          <w:rStyle w:val="NormalTok"/>
+        </w:rPr>
+        <w:t xml:space="preserve">  </w:t>
+      </w:r>
+      <w:r>
+        <w:rPr>
+          <w:rStyle w:val="FunctionTok"/>
+        </w:rPr>
+        <w:t xml:space="preserve">tally</w:t>
+      </w:r>
+      <w:r>
+        <w:rPr>
+          <w:rStyle w:val="NormalTok"/>
+        </w:rPr>
+        <w:t xml:space="preserve">()</w:t>
+      </w:r>
+    </w:p>
+    <w:p>
+      <w:pPr>
+        <w:pStyle w:val="SourceCode"/>
+      </w:pPr>
+      <w:r>
+        <w:rPr>
+          <w:rStyle w:val="VerbatimChar"/>
+        </w:rPr>
+        <w:t xml:space="preserve">## Storing counts in `nn`, as `n` already present in input</w:t>
+      </w:r>
+      <w:r>
+        <w:br/>
+      </w:r>
+      <w:r>
+        <w:rPr>
+          <w:rStyle w:val="VerbatimChar"/>
+        </w:rPr>
+        <w:t xml:space="preserve">## i Use `name = "new_name"` to pick a new name.</w:t>
+      </w:r>
     </w:p>
     <w:p>
       <w:pPr>
@@ -611,16 +1960,62 @@
         <w:pStyle w:val="BodyText"/>
       </w:pPr>
       <w:r>
-        <w:t xml:space="preserve">The final sample consisted of data from 552 aged 4.3367556, 30.9486653</w:t>
+        <w:t xml:space="preserve">The final sample consisted of data from 552 aged 4.3367556 to 30.9486653 (M=14.4795734, SD=6.7610057). Of whom 264 were female. Some participants contributed data twice at different time points (n=142), three times at different time points (n=54), and four or more times at different time points (n=8). A further 552 children contributed data but were excluded due to hearing more than 10% of a third language. There were no other exclusion criteria.</w:t>
       </w:r>
     </w:p>
     <w:bookmarkEnd w:id="20"/>
-    <w:bookmarkStart w:id="21" w:name="data-pre-processing"/>
+    <w:bookmarkStart w:id="21" w:name="instrument"/>
     <w:p>
       <w:pPr>
         <w:pStyle w:val="Heading3"/>
       </w:pPr>
       <w:r>
+        <w:t xml:space="preserve">Instrument</w:t>
+      </w:r>
+    </w:p>
+    <w:p>
+      <w:pPr>
+        <w:pStyle w:val="FirstParagraph"/>
+      </w:pPr>
+      <w:r>
+        <w:t xml:space="preserve">Information concerning the language environment of the infant was gathered through the Language Exposure Questionnaire (LEQ; Bosch &amp; Sebastián-Gallés, 2001; See appendix A) following the Multilingual Approach to Language Estimates (MAPLE; Byers-Heinlein et al, 2019), in which interviewers walk caregivers through a series of questions designed to help them accurately remember and realize the language environment and exposure of their infant. LEQ with MAPLE has high reliability (r = .77–.97) when compared to transcriptions of daylong home recordings, which are a direct measure of the infants’ linguistic environment (Orena et al., 2018).</w:t>
+      </w:r>
+    </w:p>
+    <w:bookmarkEnd w:id="21"/>
+    <w:bookmarkStart w:id="22" w:name="procedure"/>
+    <w:p>
+      <w:pPr>
+        <w:pStyle w:val="Heading3"/>
+      </w:pPr>
+      <w:r>
+        <w:t xml:space="preserve">Procedure</w:t>
+      </w:r>
+    </w:p>
+    <w:p>
+      <w:pPr>
+        <w:pStyle w:val="FirstParagraph"/>
+      </w:pPr>
+      <w:r>
+        <w:t xml:space="preserve">Families were recruited through convenience sampling and visited the Concordia Infant Research Laboratory between 2013 and 2020. Caregivers were then asked to fill out a series of questionnaires as part of the lab standard practice, one (LEQ, described above) of which was the focus of the present study. At the time, the infants also participated in different experimental studies, but these are not the focus of this research. All parents signed a consent form (Appendix B), and they were given a small thank-you gift for their participation. The current study was approved by Concordia University Human Research Ethics Board (Certification Number 10000439).</w:t>
+      </w:r>
+    </w:p>
+    <w:bookmarkEnd w:id="22"/>
+    <w:bookmarkEnd w:id="23"/>
+    <w:bookmarkStart w:id="26" w:name="results"/>
+    <w:p>
+      <w:pPr>
+        <w:pStyle w:val="Heading2"/>
+      </w:pPr>
+      <w:r>
+        <w:t xml:space="preserve">Results</w:t>
+      </w:r>
+    </w:p>
+    <w:bookmarkStart w:id="24" w:name="data-pre-processing"/>
+    <w:p>
+      <w:pPr>
+        <w:pStyle w:val="Heading3"/>
+      </w:pPr>
+      <w:r>
         <w:t xml:space="preserve">Data Pre-Processing</w:t>
       </w:r>
     </w:p>
@@ -632,18 +2027,2015 @@
         <w:t xml:space="preserve">All the relevant LEQ data were manually entered from LEQ forms into excel spredsheets. The data were entered twice by two different researchers to minimize human errors. Demographic data were exported from Filemaker. LEQ and demographic data were merged together using a unique identifier per child per study, as some children participated in more than one study.</w:t>
       </w:r>
     </w:p>
-    <w:bookmarkEnd w:id="21"/>
-    <w:bookmarkEnd w:id="22"/>
-    <w:bookmarkStart w:id="23" w:name="results"/>
-    <w:p>
-      <w:pPr>
-        <w:pStyle w:val="Heading2"/>
-      </w:pPr>
-      <w:r>
-        <w:t xml:space="preserve">Results</w:t>
-      </w:r>
-    </w:p>
-    <w:bookmarkEnd w:id="23"/>
+    <w:bookmarkEnd w:id="24"/>
+    <w:bookmarkStart w:id="25" w:name="analytic-approach"/>
+    <w:p>
+      <w:pPr>
+        <w:pStyle w:val="Heading3"/>
+      </w:pPr>
+      <w:r>
+        <w:t xml:space="preserve">Analytic approach</w:t>
+      </w:r>
+    </w:p>
+    <w:p>
+      <w:pPr>
+        <w:pStyle w:val="FirstParagraph"/>
+      </w:pPr>
+      <w:r>
+        <w:t xml:space="preserve">We described the family strategies (See Figure). The most common strategy was. We performed a chi-square goodness of fit test to determine weather the difference in proportion of usage between strategies was statistically significant.</w:t>
+      </w:r>
+    </w:p>
+    <w:p>
+      <w:pPr>
+        <w:pStyle w:val="BodyText"/>
+      </w:pPr>
+      <w:r>
+        <w:t xml:space="preserve">We conducted t-test pairwise comparisons to explore the relation between different family language strategies and the amount of French exposure children were getting (See Table 2). French is the majority language in the province of Quebec. We then repeated the process for amount of English exposure (See Table 3). English is not considered a majority language in the province of Quebec, but it is one of Canada’s official languages and thus it holds a high linguistic status. We finally repeated the process for amount of minority language exposure (See Table 4). There are many minority languages aside from English that are spoken in the province of Quebec, however they tend to have a lower linguistic status than English.</w:t>
+      </w:r>
+    </w:p>
+    <w:p>
+      <w:pPr>
+        <w:pStyle w:val="SourceCode"/>
+      </w:pPr>
+      <w:r>
+        <w:rPr>
+          <w:rStyle w:val="FunctionTok"/>
+        </w:rPr>
+        <w:t xml:space="preserve">load</w:t>
+      </w:r>
+      <w:r>
+        <w:rPr>
+          <w:rStyle w:val="NormalTok"/>
+        </w:rPr>
+        <w:t xml:space="preserve">(</w:t>
+      </w:r>
+      <w:r>
+        <w:rPr>
+          <w:rStyle w:val="FunctionTok"/>
+        </w:rPr>
+        <w:t xml:space="preserve">here</w:t>
+      </w:r>
+      <w:r>
+        <w:rPr>
+          <w:rStyle w:val="NormalTok"/>
+        </w:rPr>
+        <w:t xml:space="preserve">(</w:t>
+      </w:r>
+      <w:r>
+        <w:rPr>
+          <w:rStyle w:val="StringTok"/>
+        </w:rPr>
+        <w:t xml:space="preserve">"results/t_fre.Rda"</w:t>
+      </w:r>
+      <w:r>
+        <w:rPr>
+          <w:rStyle w:val="NormalTok"/>
+        </w:rPr>
+        <w:t xml:space="preserve">))</w:t>
+      </w:r>
+      <w:r>
+        <w:br/>
+      </w:r>
+      <w:r>
+        <w:rPr>
+          <w:rStyle w:val="NormalTok"/>
+        </w:rPr>
+        <w:t xml:space="preserve">t_fre</w:t>
+      </w:r>
+      <w:r>
+        <w:rPr>
+          <w:rStyle w:val="OtherTok"/>
+        </w:rPr>
+        <w:t xml:space="preserve">&lt;-</w:t>
+      </w:r>
+      <w:r>
+        <w:rPr>
+          <w:rStyle w:val="NormalTok"/>
+        </w:rPr>
+        <w:t xml:space="preserve"> </w:t>
+      </w:r>
+      <w:r>
+        <w:rPr>
+          <w:rStyle w:val="FunctionTok"/>
+        </w:rPr>
+        <w:t xml:space="preserve">as.data.frame</w:t>
+      </w:r>
+      <w:r>
+        <w:rPr>
+          <w:rStyle w:val="NormalTok"/>
+        </w:rPr>
+        <w:t xml:space="preserve">(pwc_exp_fre)</w:t>
+      </w:r>
+    </w:p>
+    <w:p>
+      <w:pPr>
+        <w:pStyle w:val="FirstParagraph"/>
+      </w:pPr>
+      <w:r>
+        <w:t xml:space="preserve">###Table 2</w:t>
+      </w:r>
+    </w:p>
+    <w:p>
+      <w:pPr>
+        <w:pStyle w:val="SourceCode"/>
+      </w:pPr>
+      <w:r>
+        <w:rPr>
+          <w:rStyle w:val="FunctionTok"/>
+        </w:rPr>
+        <w:t xml:space="preserve">kable</w:t>
+      </w:r>
+      <w:r>
+        <w:rPr>
+          <w:rStyle w:val="NormalTok"/>
+        </w:rPr>
+        <w:t xml:space="preserve">(t_fre)</w:t>
+      </w:r>
+    </w:p>
+    <w:tbl>
+      <w:tblPr>
+        <w:tblStyle w:val="Table"/>
+        <w:tblW w:type="pct" w:w="5000.0"/>
+        <w:tblLook w:firstRow="1" w:lastRow="0" w:firstColumn="0" w:lastColumn="0" w:noHBand="0" w:noVBand="0"/>
+      </w:tblPr>
+      <w:tblGrid>
+        <w:gridCol w:w="519"/>
+        <w:gridCol w:w="1752"/>
+        <w:gridCol w:w="1752"/>
+        <w:gridCol w:w="259"/>
+        <w:gridCol w:w="259"/>
+        <w:gridCol w:w="714"/>
+        <w:gridCol w:w="649"/>
+        <w:gridCol w:w="584"/>
+        <w:gridCol w:w="584"/>
+        <w:gridCol w:w="843"/>
+      </w:tblGrid>
+      <w:tr>
+        <w:trPr>
+          <w:cnfStyle w:firstRow="1"/>
+        </w:trPr>
+        <w:tc>
+          <w:tcPr>
+            <w:tcBorders>
+              <w:bottom w:val="single"/>
+            </w:tcBorders>
+            <w:vAlign w:val="bottom"/>
+          </w:tcPr>
+          <w:p>
+            <w:pPr>
+              <w:pStyle w:val="Compact"/>
+              <w:jc w:val="left"/>
+            </w:pPr>
+            <w:r>
+              <w:t xml:space="preserve">.y.</w:t>
+            </w:r>
+          </w:p>
+        </w:tc>
+        <w:tc>
+          <w:tcPr>
+            <w:tcBorders>
+              <w:bottom w:val="single"/>
+            </w:tcBorders>
+            <w:vAlign w:val="bottom"/>
+          </w:tcPr>
+          <w:p>
+            <w:pPr>
+              <w:pStyle w:val="Compact"/>
+              <w:jc w:val="left"/>
+            </w:pPr>
+            <w:r>
+              <w:t xml:space="preserve">group1</w:t>
+            </w:r>
+          </w:p>
+        </w:tc>
+        <w:tc>
+          <w:tcPr>
+            <w:tcBorders>
+              <w:bottom w:val="single"/>
+            </w:tcBorders>
+            <w:vAlign w:val="bottom"/>
+          </w:tcPr>
+          <w:p>
+            <w:pPr>
+              <w:pStyle w:val="Compact"/>
+              <w:jc w:val="left"/>
+            </w:pPr>
+            <w:r>
+              <w:t xml:space="preserve">group2</w:t>
+            </w:r>
+          </w:p>
+        </w:tc>
+        <w:tc>
+          <w:tcPr>
+            <w:tcBorders>
+              <w:bottom w:val="single"/>
+            </w:tcBorders>
+            <w:vAlign w:val="bottom"/>
+          </w:tcPr>
+          <w:p>
+            <w:pPr>
+              <w:pStyle w:val="Compact"/>
+              <w:jc w:val="right"/>
+            </w:pPr>
+            <w:r>
+              <w:t xml:space="preserve">n1</w:t>
+            </w:r>
+          </w:p>
+        </w:tc>
+        <w:tc>
+          <w:tcPr>
+            <w:tcBorders>
+              <w:bottom w:val="single"/>
+            </w:tcBorders>
+            <w:vAlign w:val="bottom"/>
+          </w:tcPr>
+          <w:p>
+            <w:pPr>
+              <w:pStyle w:val="Compact"/>
+              <w:jc w:val="right"/>
+            </w:pPr>
+            <w:r>
+              <w:t xml:space="preserve">n2</w:t>
+            </w:r>
+          </w:p>
+        </w:tc>
+        <w:tc>
+          <w:tcPr>
+            <w:tcBorders>
+              <w:bottom w:val="single"/>
+            </w:tcBorders>
+            <w:vAlign w:val="bottom"/>
+          </w:tcPr>
+          <w:p>
+            <w:pPr>
+              <w:pStyle w:val="Compact"/>
+              <w:jc w:val="right"/>
+            </w:pPr>
+            <w:r>
+              <w:t xml:space="preserve">statistic</w:t>
+            </w:r>
+          </w:p>
+        </w:tc>
+        <w:tc>
+          <w:tcPr>
+            <w:tcBorders>
+              <w:bottom w:val="single"/>
+            </w:tcBorders>
+            <w:vAlign w:val="bottom"/>
+          </w:tcPr>
+          <w:p>
+            <w:pPr>
+              <w:pStyle w:val="Compact"/>
+              <w:jc w:val="right"/>
+            </w:pPr>
+            <w:r>
+              <w:t xml:space="preserve">df</w:t>
+            </w:r>
+          </w:p>
+        </w:tc>
+        <w:tc>
+          <w:tcPr>
+            <w:tcBorders>
+              <w:bottom w:val="single"/>
+            </w:tcBorders>
+            <w:vAlign w:val="bottom"/>
+          </w:tcPr>
+          <w:p>
+            <w:pPr>
+              <w:pStyle w:val="Compact"/>
+              <w:jc w:val="right"/>
+            </w:pPr>
+            <w:r>
+              <w:t xml:space="preserve">p</w:t>
+            </w:r>
+          </w:p>
+        </w:tc>
+        <w:tc>
+          <w:tcPr>
+            <w:tcBorders>
+              <w:bottom w:val="single"/>
+            </w:tcBorders>
+            <w:vAlign w:val="bottom"/>
+          </w:tcPr>
+          <w:p>
+            <w:pPr>
+              <w:pStyle w:val="Compact"/>
+              <w:jc w:val="right"/>
+            </w:pPr>
+            <w:r>
+              <w:t xml:space="preserve">p.adj</w:t>
+            </w:r>
+          </w:p>
+        </w:tc>
+        <w:tc>
+          <w:tcPr>
+            <w:tcBorders>
+              <w:bottom w:val="single"/>
+            </w:tcBorders>
+            <w:vAlign w:val="bottom"/>
+          </w:tcPr>
+          <w:p>
+            <w:pPr>
+              <w:pStyle w:val="Compact"/>
+              <w:jc w:val="left"/>
+            </w:pPr>
+            <w:r>
+              <w:t xml:space="preserve">p.adj.signif</w:t>
+            </w:r>
+          </w:p>
+        </w:tc>
+      </w:tr>
+      <w:tr>
+        <w:tc>
+          <w:p>
+            <w:pPr>
+              <w:pStyle w:val="Compact"/>
+              <w:jc w:val="left"/>
+            </w:pPr>
+            <w:r>
+              <w:t xml:space="preserve">fre_exp</w:t>
+            </w:r>
+          </w:p>
+        </w:tc>
+        <w:tc>
+          <w:p>
+            <w:pPr>
+              <w:pStyle w:val="Compact"/>
+              <w:jc w:val="left"/>
+            </w:pPr>
+            <w:r>
+              <w:t xml:space="preserve">both-parents-bilingual</w:t>
+            </w:r>
+          </w:p>
+        </w:tc>
+        <w:tc>
+          <w:p>
+            <w:pPr>
+              <w:pStyle w:val="Compact"/>
+              <w:jc w:val="left"/>
+            </w:pPr>
+            <w:r>
+              <w:t xml:space="preserve">one-language-at-home</w:t>
+            </w:r>
+          </w:p>
+        </w:tc>
+        <w:tc>
+          <w:p>
+            <w:pPr>
+              <w:pStyle w:val="Compact"/>
+              <w:jc w:val="right"/>
+            </w:pPr>
+            <w:r>
+              <w:t xml:space="preserve">196</w:t>
+            </w:r>
+          </w:p>
+        </w:tc>
+        <w:tc>
+          <w:p>
+            <w:pPr>
+              <w:pStyle w:val="Compact"/>
+              <w:jc w:val="right"/>
+            </w:pPr>
+            <w:r>
+              <w:t xml:space="preserve">124</w:t>
+            </w:r>
+          </w:p>
+        </w:tc>
+        <w:tc>
+          <w:p>
+            <w:pPr>
+              <w:pStyle w:val="Compact"/>
+              <w:jc w:val="right"/>
+            </w:pPr>
+            <w:r>
+              <w:t xml:space="preserve">-1.2093284</w:t>
+            </w:r>
+          </w:p>
+        </w:tc>
+        <w:tc>
+          <w:p>
+            <w:pPr>
+              <w:pStyle w:val="Compact"/>
+              <w:jc w:val="right"/>
+            </w:pPr>
+            <w:r>
+              <w:t xml:space="preserve">179.44023</w:t>
+            </w:r>
+          </w:p>
+        </w:tc>
+        <w:tc>
+          <w:p>
+            <w:pPr>
+              <w:pStyle w:val="Compact"/>
+              <w:jc w:val="right"/>
+            </w:pPr>
+            <w:r>
+              <w:t xml:space="preserve">2.28e-01</w:t>
+            </w:r>
+          </w:p>
+        </w:tc>
+        <w:tc>
+          <w:p>
+            <w:pPr>
+              <w:pStyle w:val="Compact"/>
+              <w:jc w:val="right"/>
+            </w:pPr>
+            <w:r>
+              <w:t xml:space="preserve">1.00e+00</w:t>
+            </w:r>
+          </w:p>
+        </w:tc>
+        <w:tc>
+          <w:p>
+            <w:pPr>
+              <w:pStyle w:val="Compact"/>
+              <w:jc w:val="left"/>
+            </w:pPr>
+            <w:r>
+              <w:t xml:space="preserve">ns</w:t>
+            </w:r>
+          </w:p>
+        </w:tc>
+      </w:tr>
+      <w:tr>
+        <w:tc>
+          <w:p>
+            <w:pPr>
+              <w:pStyle w:val="Compact"/>
+              <w:jc w:val="left"/>
+            </w:pPr>
+            <w:r>
+              <w:t xml:space="preserve">fre_exp</w:t>
+            </w:r>
+          </w:p>
+        </w:tc>
+        <w:tc>
+          <w:p>
+            <w:pPr>
+              <w:pStyle w:val="Compact"/>
+              <w:jc w:val="left"/>
+            </w:pPr>
+            <w:r>
+              <w:t xml:space="preserve">both-parents-bilingual</w:t>
+            </w:r>
+          </w:p>
+        </w:tc>
+        <w:tc>
+          <w:p>
+            <w:pPr>
+              <w:pStyle w:val="Compact"/>
+              <w:jc w:val="left"/>
+            </w:pPr>
+            <w:r>
+              <w:t xml:space="preserve">one-parent-bilingual</w:t>
+            </w:r>
+          </w:p>
+        </w:tc>
+        <w:tc>
+          <w:p>
+            <w:pPr>
+              <w:pStyle w:val="Compact"/>
+              <w:jc w:val="right"/>
+            </w:pPr>
+            <w:r>
+              <w:t xml:space="preserve">196</w:t>
+            </w:r>
+          </w:p>
+        </w:tc>
+        <w:tc>
+          <w:p>
+            <w:pPr>
+              <w:pStyle w:val="Compact"/>
+              <w:jc w:val="right"/>
+            </w:pPr>
+            <w:r>
+              <w:t xml:space="preserve">145</w:t>
+            </w:r>
+          </w:p>
+        </w:tc>
+        <w:tc>
+          <w:p>
+            <w:pPr>
+              <w:pStyle w:val="Compact"/>
+              <w:jc w:val="right"/>
+            </w:pPr>
+            <w:r>
+              <w:t xml:space="preserve">3.4697301</w:t>
+            </w:r>
+          </w:p>
+        </w:tc>
+        <w:tc>
+          <w:p>
+            <w:pPr>
+              <w:pStyle w:val="Compact"/>
+              <w:jc w:val="right"/>
+            </w:pPr>
+            <w:r>
+              <w:t xml:space="preserve">273.80818</w:t>
+            </w:r>
+          </w:p>
+        </w:tc>
+        <w:tc>
+          <w:p>
+            <w:pPr>
+              <w:pStyle w:val="Compact"/>
+              <w:jc w:val="right"/>
+            </w:pPr>
+            <w:r>
+              <w:t xml:space="preserve">6.05e-04</w:t>
+            </w:r>
+          </w:p>
+        </w:tc>
+        <w:tc>
+          <w:p>
+            <w:pPr>
+              <w:pStyle w:val="Compact"/>
+              <w:jc w:val="right"/>
+            </w:pPr>
+            <w:r>
+              <w:t xml:space="preserve">9.00e-03</w:t>
+            </w:r>
+          </w:p>
+        </w:tc>
+        <w:tc>
+          <w:p>
+            <w:pPr>
+              <w:pStyle w:val="Compact"/>
+              <w:jc w:val="left"/>
+            </w:pPr>
+            <w:r>
+              <w:t xml:space="preserve">**</w:t>
+            </w:r>
+          </w:p>
+        </w:tc>
+      </w:tr>
+      <w:tr>
+        <w:tc>
+          <w:p>
+            <w:pPr>
+              <w:pStyle w:val="Compact"/>
+              <w:jc w:val="left"/>
+            </w:pPr>
+            <w:r>
+              <w:t xml:space="preserve">fre_exp</w:t>
+            </w:r>
+          </w:p>
+        </w:tc>
+        <w:tc>
+          <w:p>
+            <w:pPr>
+              <w:pStyle w:val="Compact"/>
+              <w:jc w:val="left"/>
+            </w:pPr>
+            <w:r>
+              <w:t xml:space="preserve">both-parents-bilingual</w:t>
+            </w:r>
+          </w:p>
+        </w:tc>
+        <w:tc>
+          <w:p>
+            <w:pPr>
+              <w:pStyle w:val="Compact"/>
+              <w:jc w:val="left"/>
+            </w:pPr>
+            <w:r>
+              <w:t xml:space="preserve">one-parent-one-lang-flex</w:t>
+            </w:r>
+          </w:p>
+        </w:tc>
+        <w:tc>
+          <w:p>
+            <w:pPr>
+              <w:pStyle w:val="Compact"/>
+              <w:jc w:val="right"/>
+            </w:pPr>
+            <w:r>
+              <w:t xml:space="preserve">196</w:t>
+            </w:r>
+          </w:p>
+        </w:tc>
+        <w:tc>
+          <w:p>
+            <w:pPr>
+              <w:pStyle w:val="Compact"/>
+              <w:jc w:val="right"/>
+            </w:pPr>
+            <w:r>
+              <w:t xml:space="preserve">42</w:t>
+            </w:r>
+          </w:p>
+        </w:tc>
+        <w:tc>
+          <w:p>
+            <w:pPr>
+              <w:pStyle w:val="Compact"/>
+              <w:jc w:val="right"/>
+            </w:pPr>
+            <w:r>
+              <w:t xml:space="preserve">-2.2902116</w:t>
+            </w:r>
+          </w:p>
+        </w:tc>
+        <w:tc>
+          <w:p>
+            <w:pPr>
+              <w:pStyle w:val="Compact"/>
+              <w:jc w:val="right"/>
+            </w:pPr>
+            <w:r>
+              <w:t xml:space="preserve">86.47272</w:t>
+            </w:r>
+          </w:p>
+        </w:tc>
+        <w:tc>
+          <w:p>
+            <w:pPr>
+              <w:pStyle w:val="Compact"/>
+              <w:jc w:val="right"/>
+            </w:pPr>
+            <w:r>
+              <w:t xml:space="preserve">2.40e-02</w:t>
+            </w:r>
+          </w:p>
+        </w:tc>
+        <w:tc>
+          <w:p>
+            <w:pPr>
+              <w:pStyle w:val="Compact"/>
+              <w:jc w:val="right"/>
+            </w:pPr>
+            <w:r>
+              <w:t xml:space="preserve">3.66e-01</w:t>
+            </w:r>
+          </w:p>
+        </w:tc>
+        <w:tc>
+          <w:p>
+            <w:pPr>
+              <w:pStyle w:val="Compact"/>
+              <w:jc w:val="left"/>
+            </w:pPr>
+            <w:r>
+              <w:t xml:space="preserve">ns</w:t>
+            </w:r>
+          </w:p>
+        </w:tc>
+      </w:tr>
+      <w:tr>
+        <w:tc>
+          <w:p>
+            <w:pPr>
+              <w:pStyle w:val="Compact"/>
+              <w:jc w:val="left"/>
+            </w:pPr>
+            <w:r>
+              <w:t xml:space="preserve">fre_exp</w:t>
+            </w:r>
+          </w:p>
+        </w:tc>
+        <w:tc>
+          <w:p>
+            <w:pPr>
+              <w:pStyle w:val="Compact"/>
+              <w:jc w:val="left"/>
+            </w:pPr>
+            <w:r>
+              <w:t xml:space="preserve">both-parents-bilingual</w:t>
+            </w:r>
+          </w:p>
+        </w:tc>
+        <w:tc>
+          <w:p>
+            <w:pPr>
+              <w:pStyle w:val="Compact"/>
+              <w:jc w:val="left"/>
+            </w:pPr>
+            <w:r>
+              <w:t xml:space="preserve">one-parent-one-lang-strict</w:t>
+            </w:r>
+          </w:p>
+        </w:tc>
+        <w:tc>
+          <w:p>
+            <w:pPr>
+              <w:pStyle w:val="Compact"/>
+              <w:jc w:val="right"/>
+            </w:pPr>
+            <w:r>
+              <w:t xml:space="preserve">196</w:t>
+            </w:r>
+          </w:p>
+        </w:tc>
+        <w:tc>
+          <w:p>
+            <w:pPr>
+              <w:pStyle w:val="Compact"/>
+              <w:jc w:val="right"/>
+            </w:pPr>
+            <w:r>
+              <w:t xml:space="preserve">30</w:t>
+            </w:r>
+          </w:p>
+        </w:tc>
+        <w:tc>
+          <w:p>
+            <w:pPr>
+              <w:pStyle w:val="Compact"/>
+              <w:jc w:val="right"/>
+            </w:pPr>
+            <w:r>
+              <w:t xml:space="preserve">-1.1849236</w:t>
+            </w:r>
+          </w:p>
+        </w:tc>
+        <w:tc>
+          <w:p>
+            <w:pPr>
+              <w:pStyle w:val="Compact"/>
+              <w:jc w:val="right"/>
+            </w:pPr>
+            <w:r>
+              <w:t xml:space="preserve">42.77697</w:t>
+            </w:r>
+          </w:p>
+        </w:tc>
+        <w:tc>
+          <w:p>
+            <w:pPr>
+              <w:pStyle w:val="Compact"/>
+              <w:jc w:val="right"/>
+            </w:pPr>
+            <w:r>
+              <w:t xml:space="preserve">2.43e-01</w:t>
+            </w:r>
+          </w:p>
+        </w:tc>
+        <w:tc>
+          <w:p>
+            <w:pPr>
+              <w:pStyle w:val="Compact"/>
+              <w:jc w:val="right"/>
+            </w:pPr>
+            <w:r>
+              <w:t xml:space="preserve">1.00e+00</w:t>
+            </w:r>
+          </w:p>
+        </w:tc>
+        <w:tc>
+          <w:p>
+            <w:pPr>
+              <w:pStyle w:val="Compact"/>
+              <w:jc w:val="left"/>
+            </w:pPr>
+            <w:r>
+              <w:t xml:space="preserve">ns</w:t>
+            </w:r>
+          </w:p>
+        </w:tc>
+      </w:tr>
+      <w:tr>
+        <w:tc>
+          <w:p>
+            <w:pPr>
+              <w:pStyle w:val="Compact"/>
+              <w:jc w:val="left"/>
+            </w:pPr>
+            <w:r>
+              <w:t xml:space="preserve">fre_exp</w:t>
+            </w:r>
+          </w:p>
+        </w:tc>
+        <w:tc>
+          <w:p>
+            <w:pPr>
+              <w:pStyle w:val="Compact"/>
+              <w:jc w:val="left"/>
+            </w:pPr>
+            <w:r>
+              <w:t xml:space="preserve">both-parents-bilingual</w:t>
+            </w:r>
+          </w:p>
+        </w:tc>
+        <w:tc>
+          <w:p>
+            <w:pPr>
+              <w:pStyle w:val="Compact"/>
+              <w:jc w:val="left"/>
+            </w:pPr>
+            <w:r>
+              <w:t xml:space="preserve">single-parent</w:t>
+            </w:r>
+          </w:p>
+        </w:tc>
+        <w:tc>
+          <w:p>
+            <w:pPr>
+              <w:pStyle w:val="Compact"/>
+              <w:jc w:val="right"/>
+            </w:pPr>
+            <w:r>
+              <w:t xml:space="preserve">196</w:t>
+            </w:r>
+          </w:p>
+        </w:tc>
+        <w:tc>
+          <w:p>
+            <w:pPr>
+              <w:pStyle w:val="Compact"/>
+              <w:jc w:val="right"/>
+            </w:pPr>
+            <w:r>
+              <w:t xml:space="preserve">15</w:t>
+            </w:r>
+          </w:p>
+        </w:tc>
+        <w:tc>
+          <w:p>
+            <w:pPr>
+              <w:pStyle w:val="Compact"/>
+              <w:jc w:val="right"/>
+            </w:pPr>
+            <w:r>
+              <w:t xml:space="preserve">0.7014289</w:t>
+            </w:r>
+          </w:p>
+        </w:tc>
+        <w:tc>
+          <w:p>
+            <w:pPr>
+              <w:pStyle w:val="Compact"/>
+              <w:jc w:val="right"/>
+            </w:pPr>
+            <w:r>
+              <w:t xml:space="preserve">15.40725</w:t>
+            </w:r>
+          </w:p>
+        </w:tc>
+        <w:tc>
+          <w:p>
+            <w:pPr>
+              <w:pStyle w:val="Compact"/>
+              <w:jc w:val="right"/>
+            </w:pPr>
+            <w:r>
+              <w:t xml:space="preserve">4.93e-01</w:t>
+            </w:r>
+          </w:p>
+        </w:tc>
+        <w:tc>
+          <w:p>
+            <w:pPr>
+              <w:pStyle w:val="Compact"/>
+              <w:jc w:val="right"/>
+            </w:pPr>
+            <w:r>
+              <w:t xml:space="preserve">1.00e+00</w:t>
+            </w:r>
+          </w:p>
+        </w:tc>
+        <w:tc>
+          <w:p>
+            <w:pPr>
+              <w:pStyle w:val="Compact"/>
+              <w:jc w:val="left"/>
+            </w:pPr>
+            <w:r>
+              <w:t xml:space="preserve">ns</w:t>
+            </w:r>
+          </w:p>
+        </w:tc>
+      </w:tr>
+      <w:tr>
+        <w:tc>
+          <w:p>
+            <w:pPr>
+              <w:pStyle w:val="Compact"/>
+              <w:jc w:val="left"/>
+            </w:pPr>
+            <w:r>
+              <w:t xml:space="preserve">fre_exp</w:t>
+            </w:r>
+          </w:p>
+        </w:tc>
+        <w:tc>
+          <w:p>
+            <w:pPr>
+              <w:pStyle w:val="Compact"/>
+              <w:jc w:val="left"/>
+            </w:pPr>
+            <w:r>
+              <w:t xml:space="preserve">one-language-at-home</w:t>
+            </w:r>
+          </w:p>
+        </w:tc>
+        <w:tc>
+          <w:p>
+            <w:pPr>
+              <w:pStyle w:val="Compact"/>
+              <w:jc w:val="left"/>
+            </w:pPr>
+            <w:r>
+              <w:t xml:space="preserve">one-parent-bilingual</w:t>
+            </w:r>
+          </w:p>
+        </w:tc>
+        <w:tc>
+          <w:p>
+            <w:pPr>
+              <w:pStyle w:val="Compact"/>
+              <w:jc w:val="right"/>
+            </w:pPr>
+            <w:r>
+              <w:t xml:space="preserve">124</w:t>
+            </w:r>
+          </w:p>
+        </w:tc>
+        <w:tc>
+          <w:p>
+            <w:pPr>
+              <w:pStyle w:val="Compact"/>
+              <w:jc w:val="right"/>
+            </w:pPr>
+            <w:r>
+              <w:t xml:space="preserve">145</w:t>
+            </w:r>
+          </w:p>
+        </w:tc>
+        <w:tc>
+          <w:p>
+            <w:pPr>
+              <w:pStyle w:val="Compact"/>
+              <w:jc w:val="right"/>
+            </w:pPr>
+            <w:r>
+              <w:t xml:space="preserve">3.4859503</w:t>
+            </w:r>
+          </w:p>
+        </w:tc>
+        <w:tc>
+          <w:p>
+            <w:pPr>
+              <w:pStyle w:val="Compact"/>
+              <w:jc w:val="right"/>
+            </w:pPr>
+            <w:r>
+              <w:t xml:space="preserve">221.00202</w:t>
+            </w:r>
+          </w:p>
+        </w:tc>
+        <w:tc>
+          <w:p>
+            <w:pPr>
+              <w:pStyle w:val="Compact"/>
+              <w:jc w:val="right"/>
+            </w:pPr>
+            <w:r>
+              <w:t xml:space="preserve">5.91e-04</w:t>
+            </w:r>
+          </w:p>
+        </w:tc>
+        <w:tc>
+          <w:p>
+            <w:pPr>
+              <w:pStyle w:val="Compact"/>
+              <w:jc w:val="right"/>
+            </w:pPr>
+            <w:r>
+              <w:t xml:space="preserve">9.00e-03</w:t>
+            </w:r>
+          </w:p>
+        </w:tc>
+        <w:tc>
+          <w:p>
+            <w:pPr>
+              <w:pStyle w:val="Compact"/>
+              <w:jc w:val="left"/>
+            </w:pPr>
+            <w:r>
+              <w:t xml:space="preserve">**</w:t>
+            </w:r>
+          </w:p>
+        </w:tc>
+      </w:tr>
+      <w:tr>
+        <w:tc>
+          <w:p>
+            <w:pPr>
+              <w:pStyle w:val="Compact"/>
+              <w:jc w:val="left"/>
+            </w:pPr>
+            <w:r>
+              <w:t xml:space="preserve">fre_exp</w:t>
+            </w:r>
+          </w:p>
+        </w:tc>
+        <w:tc>
+          <w:p>
+            <w:pPr>
+              <w:pStyle w:val="Compact"/>
+              <w:jc w:val="left"/>
+            </w:pPr>
+            <w:r>
+              <w:t xml:space="preserve">one-language-at-home</w:t>
+            </w:r>
+          </w:p>
+        </w:tc>
+        <w:tc>
+          <w:p>
+            <w:pPr>
+              <w:pStyle w:val="Compact"/>
+              <w:jc w:val="left"/>
+            </w:pPr>
+            <w:r>
+              <w:t xml:space="preserve">one-parent-one-lang-flex</w:t>
+            </w:r>
+          </w:p>
+        </w:tc>
+        <w:tc>
+          <w:p>
+            <w:pPr>
+              <w:pStyle w:val="Compact"/>
+              <w:jc w:val="right"/>
+            </w:pPr>
+            <w:r>
+              <w:t xml:space="preserve">124</w:t>
+            </w:r>
+          </w:p>
+        </w:tc>
+        <w:tc>
+          <w:p>
+            <w:pPr>
+              <w:pStyle w:val="Compact"/>
+              <w:jc w:val="right"/>
+            </w:pPr>
+            <w:r>
+              <w:t xml:space="preserve">42</w:t>
+            </w:r>
+          </w:p>
+        </w:tc>
+        <w:tc>
+          <w:p>
+            <w:pPr>
+              <w:pStyle w:val="Compact"/>
+              <w:jc w:val="right"/>
+            </w:pPr>
+            <w:r>
+              <w:t xml:space="preserve">-0.4682238</w:t>
+            </w:r>
+          </w:p>
+        </w:tc>
+        <w:tc>
+          <w:p>
+            <w:pPr>
+              <w:pStyle w:val="Compact"/>
+              <w:jc w:val="right"/>
+            </w:pPr>
+            <w:r>
+              <w:t xml:space="preserve">160.08246</w:t>
+            </w:r>
+          </w:p>
+        </w:tc>
+        <w:tc>
+          <w:p>
+            <w:pPr>
+              <w:pStyle w:val="Compact"/>
+              <w:jc w:val="right"/>
+            </w:pPr>
+            <w:r>
+              <w:t xml:space="preserve">6.40e-01</w:t>
+            </w:r>
+          </w:p>
+        </w:tc>
+        <w:tc>
+          <w:p>
+            <w:pPr>
+              <w:pStyle w:val="Compact"/>
+              <w:jc w:val="right"/>
+            </w:pPr>
+            <w:r>
+              <w:t xml:space="preserve">1.00e+00</w:t>
+            </w:r>
+          </w:p>
+        </w:tc>
+        <w:tc>
+          <w:p>
+            <w:pPr>
+              <w:pStyle w:val="Compact"/>
+              <w:jc w:val="left"/>
+            </w:pPr>
+            <w:r>
+              <w:t xml:space="preserve">ns</w:t>
+            </w:r>
+          </w:p>
+        </w:tc>
+      </w:tr>
+      <w:tr>
+        <w:tc>
+          <w:p>
+            <w:pPr>
+              <w:pStyle w:val="Compact"/>
+              <w:jc w:val="left"/>
+            </w:pPr>
+            <w:r>
+              <w:t xml:space="preserve">fre_exp</w:t>
+            </w:r>
+          </w:p>
+        </w:tc>
+        <w:tc>
+          <w:p>
+            <w:pPr>
+              <w:pStyle w:val="Compact"/>
+              <w:jc w:val="left"/>
+            </w:pPr>
+            <w:r>
+              <w:t xml:space="preserve">one-language-at-home</w:t>
+            </w:r>
+          </w:p>
+        </w:tc>
+        <w:tc>
+          <w:p>
+            <w:pPr>
+              <w:pStyle w:val="Compact"/>
+              <w:jc w:val="left"/>
+            </w:pPr>
+            <w:r>
+              <w:t xml:space="preserve">one-parent-one-lang-strict</w:t>
+            </w:r>
+          </w:p>
+        </w:tc>
+        <w:tc>
+          <w:p>
+            <w:pPr>
+              <w:pStyle w:val="Compact"/>
+              <w:jc w:val="right"/>
+            </w:pPr>
+            <w:r>
+              <w:t xml:space="preserve">124</w:t>
+            </w:r>
+          </w:p>
+        </w:tc>
+        <w:tc>
+          <w:p>
+            <w:pPr>
+              <w:pStyle w:val="Compact"/>
+              <w:jc w:val="right"/>
+            </w:pPr>
+            <w:r>
+              <w:t xml:space="preserve">30</w:t>
+            </w:r>
+          </w:p>
+        </w:tc>
+        <w:tc>
+          <w:p>
+            <w:pPr>
+              <w:pStyle w:val="Compact"/>
+              <w:jc w:val="right"/>
+            </w:pPr>
+            <w:r>
+              <w:t xml:space="preserve">0.0044542</w:t>
+            </w:r>
+          </w:p>
+        </w:tc>
+        <w:tc>
+          <w:p>
+            <w:pPr>
+              <w:pStyle w:val="Compact"/>
+              <w:jc w:val="right"/>
+            </w:pPr>
+            <w:r>
+              <w:t xml:space="preserve">91.66802</w:t>
+            </w:r>
+          </w:p>
+        </w:tc>
+        <w:tc>
+          <w:p>
+            <w:pPr>
+              <w:pStyle w:val="Compact"/>
+              <w:jc w:val="right"/>
+            </w:pPr>
+            <w:r>
+              <w:t xml:space="preserve">9.96e-01</w:t>
+            </w:r>
+          </w:p>
+        </w:tc>
+        <w:tc>
+          <w:p>
+            <w:pPr>
+              <w:pStyle w:val="Compact"/>
+              <w:jc w:val="right"/>
+            </w:pPr>
+            <w:r>
+              <w:t xml:space="preserve">1.00e+00</w:t>
+            </w:r>
+          </w:p>
+        </w:tc>
+        <w:tc>
+          <w:p>
+            <w:pPr>
+              <w:pStyle w:val="Compact"/>
+              <w:jc w:val="left"/>
+            </w:pPr>
+            <w:r>
+              <w:t xml:space="preserve">ns</w:t>
+            </w:r>
+          </w:p>
+        </w:tc>
+      </w:tr>
+      <w:tr>
+        <w:tc>
+          <w:p>
+            <w:pPr>
+              <w:pStyle w:val="Compact"/>
+              <w:jc w:val="left"/>
+            </w:pPr>
+            <w:r>
+              <w:t xml:space="preserve">fre_exp</w:t>
+            </w:r>
+          </w:p>
+        </w:tc>
+        <w:tc>
+          <w:p>
+            <w:pPr>
+              <w:pStyle w:val="Compact"/>
+              <w:jc w:val="left"/>
+            </w:pPr>
+            <w:r>
+              <w:t xml:space="preserve">one-language-at-home</w:t>
+            </w:r>
+          </w:p>
+        </w:tc>
+        <w:tc>
+          <w:p>
+            <w:pPr>
+              <w:pStyle w:val="Compact"/>
+              <w:jc w:val="left"/>
+            </w:pPr>
+            <w:r>
+              <w:t xml:space="preserve">single-parent</w:t>
+            </w:r>
+          </w:p>
+        </w:tc>
+        <w:tc>
+          <w:p>
+            <w:pPr>
+              <w:pStyle w:val="Compact"/>
+              <w:jc w:val="right"/>
+            </w:pPr>
+            <w:r>
+              <w:t xml:space="preserve">124</w:t>
+            </w:r>
+          </w:p>
+        </w:tc>
+        <w:tc>
+          <w:p>
+            <w:pPr>
+              <w:pStyle w:val="Compact"/>
+              <w:jc w:val="right"/>
+            </w:pPr>
+            <w:r>
+              <w:t xml:space="preserve">15</w:t>
+            </w:r>
+          </w:p>
+        </w:tc>
+        <w:tc>
+          <w:p>
+            <w:pPr>
+              <w:pStyle w:val="Compact"/>
+              <w:jc w:val="right"/>
+            </w:pPr>
+            <w:r>
+              <w:t xml:space="preserve">1.2163205</w:t>
+            </w:r>
+          </w:p>
+        </w:tc>
+        <w:tc>
+          <w:p>
+            <w:pPr>
+              <w:pStyle w:val="Compact"/>
+              <w:jc w:val="right"/>
+            </w:pPr>
+            <w:r>
+              <w:t xml:space="preserve">20.59685</w:t>
+            </w:r>
+          </w:p>
+        </w:tc>
+        <w:tc>
+          <w:p>
+            <w:pPr>
+              <w:pStyle w:val="Compact"/>
+              <w:jc w:val="right"/>
+            </w:pPr>
+            <w:r>
+              <w:t xml:space="preserve">2.38e-01</w:t>
+            </w:r>
+          </w:p>
+        </w:tc>
+        <w:tc>
+          <w:p>
+            <w:pPr>
+              <w:pStyle w:val="Compact"/>
+              <w:jc w:val="right"/>
+            </w:pPr>
+            <w:r>
+              <w:t xml:space="preserve">1.00e+00</w:t>
+            </w:r>
+          </w:p>
+        </w:tc>
+        <w:tc>
+          <w:p>
+            <w:pPr>
+              <w:pStyle w:val="Compact"/>
+              <w:jc w:val="left"/>
+            </w:pPr>
+            <w:r>
+              <w:t xml:space="preserve">ns</w:t>
+            </w:r>
+          </w:p>
+        </w:tc>
+      </w:tr>
+      <w:tr>
+        <w:tc>
+          <w:p>
+            <w:pPr>
+              <w:pStyle w:val="Compact"/>
+              <w:jc w:val="left"/>
+            </w:pPr>
+            <w:r>
+              <w:t xml:space="preserve">fre_exp</w:t>
+            </w:r>
+          </w:p>
+        </w:tc>
+        <w:tc>
+          <w:p>
+            <w:pPr>
+              <w:pStyle w:val="Compact"/>
+              <w:jc w:val="left"/>
+            </w:pPr>
+            <w:r>
+              <w:t xml:space="preserve">one-parent-bilingual</w:t>
+            </w:r>
+          </w:p>
+        </w:tc>
+        <w:tc>
+          <w:p>
+            <w:pPr>
+              <w:pStyle w:val="Compact"/>
+              <w:jc w:val="left"/>
+            </w:pPr>
+            <w:r>
+              <w:t xml:space="preserve">one-parent-one-lang-flex</w:t>
+            </w:r>
+          </w:p>
+        </w:tc>
+        <w:tc>
+          <w:p>
+            <w:pPr>
+              <w:pStyle w:val="Compact"/>
+              <w:jc w:val="right"/>
+            </w:pPr>
+            <w:r>
+              <w:t xml:space="preserve">145</w:t>
+            </w:r>
+          </w:p>
+        </w:tc>
+        <w:tc>
+          <w:p>
+            <w:pPr>
+              <w:pStyle w:val="Compact"/>
+              <w:jc w:val="right"/>
+            </w:pPr>
+            <w:r>
+              <w:t xml:space="preserve">42</w:t>
+            </w:r>
+          </w:p>
+        </w:tc>
+        <w:tc>
+          <w:p>
+            <w:pPr>
+              <w:pStyle w:val="Compact"/>
+              <w:jc w:val="right"/>
+            </w:pPr>
+            <w:r>
+              <w:t xml:space="preserve">-4.9749487</w:t>
+            </w:r>
+          </w:p>
+        </w:tc>
+        <w:tc>
+          <w:p>
+            <w:pPr>
+              <w:pStyle w:val="Compact"/>
+              <w:jc w:val="right"/>
+            </w:pPr>
+            <w:r>
+              <w:t xml:space="preserve">125.74423</w:t>
+            </w:r>
+          </w:p>
+        </w:tc>
+        <w:tc>
+          <w:p>
+            <w:pPr>
+              <w:pStyle w:val="Compact"/>
+              <w:jc w:val="right"/>
+            </w:pPr>
+            <w:r>
+              <w:t xml:space="preserve">2.10e-06</w:t>
+            </w:r>
+          </w:p>
+        </w:tc>
+        <w:tc>
+          <w:p>
+            <w:pPr>
+              <w:pStyle w:val="Compact"/>
+              <w:jc w:val="right"/>
+            </w:pPr>
+            <w:r>
+              <w:t xml:space="preserve">3.15e-05</w:t>
+            </w:r>
+          </w:p>
+        </w:tc>
+        <w:tc>
+          <w:p>
+            <w:pPr>
+              <w:pStyle w:val="Compact"/>
+              <w:jc w:val="left"/>
+            </w:pPr>
+            <w:r>
+              <w:t xml:space="preserve">****</w:t>
+            </w:r>
+          </w:p>
+        </w:tc>
+      </w:tr>
+      <w:tr>
+        <w:tc>
+          <w:p>
+            <w:pPr>
+              <w:pStyle w:val="Compact"/>
+              <w:jc w:val="left"/>
+            </w:pPr>
+            <w:r>
+              <w:t xml:space="preserve">fre_exp</w:t>
+            </w:r>
+          </w:p>
+        </w:tc>
+        <w:tc>
+          <w:p>
+            <w:pPr>
+              <w:pStyle w:val="Compact"/>
+              <w:jc w:val="left"/>
+            </w:pPr>
+            <w:r>
+              <w:t xml:space="preserve">one-parent-bilingual</w:t>
+            </w:r>
+          </w:p>
+        </w:tc>
+        <w:tc>
+          <w:p>
+            <w:pPr>
+              <w:pStyle w:val="Compact"/>
+              <w:jc w:val="left"/>
+            </w:pPr>
+            <w:r>
+              <w:t xml:space="preserve">one-parent-one-lang-strict</w:t>
+            </w:r>
+          </w:p>
+        </w:tc>
+        <w:tc>
+          <w:p>
+            <w:pPr>
+              <w:pStyle w:val="Compact"/>
+              <w:jc w:val="right"/>
+            </w:pPr>
+            <w:r>
+              <w:t xml:space="preserve">145</w:t>
+            </w:r>
+          </w:p>
+        </w:tc>
+        <w:tc>
+          <w:p>
+            <w:pPr>
+              <w:pStyle w:val="Compact"/>
+              <w:jc w:val="right"/>
+            </w:pPr>
+            <w:r>
+              <w:t xml:space="preserve">30</w:t>
+            </w:r>
+          </w:p>
+        </w:tc>
+        <w:tc>
+          <w:p>
+            <w:pPr>
+              <w:pStyle w:val="Compact"/>
+              <w:jc w:val="right"/>
+            </w:pPr>
+            <w:r>
+              <w:t xml:space="preserve">-3.4349274</w:t>
+            </w:r>
+          </w:p>
+        </w:tc>
+        <w:tc>
+          <w:p>
+            <w:pPr>
+              <w:pStyle w:val="Compact"/>
+              <w:jc w:val="right"/>
+            </w:pPr>
+            <w:r>
+              <w:t xml:space="preserve">57.61872</w:t>
+            </w:r>
+          </w:p>
+        </w:tc>
+        <w:tc>
+          <w:p>
+            <w:pPr>
+              <w:pStyle w:val="Compact"/>
+              <w:jc w:val="right"/>
+            </w:pPr>
+            <w:r>
+              <w:t xml:space="preserve">1.00e-03</w:t>
+            </w:r>
+          </w:p>
+        </w:tc>
+        <w:tc>
+          <w:p>
+            <w:pPr>
+              <w:pStyle w:val="Compact"/>
+              <w:jc w:val="right"/>
+            </w:pPr>
+            <w:r>
+              <w:t xml:space="preserve">1.70e-02</w:t>
+            </w:r>
+          </w:p>
+        </w:tc>
+        <w:tc>
+          <w:p>
+            <w:pPr>
+              <w:pStyle w:val="Compact"/>
+              <w:jc w:val="left"/>
+            </w:pPr>
+            <w:r>
+              <w:t xml:space="preserve">*</w:t>
+            </w:r>
+          </w:p>
+        </w:tc>
+      </w:tr>
+      <w:tr>
+        <w:tc>
+          <w:p>
+            <w:pPr>
+              <w:pStyle w:val="Compact"/>
+              <w:jc w:val="left"/>
+            </w:pPr>
+            <w:r>
+              <w:t xml:space="preserve">fre_exp</w:t>
+            </w:r>
+          </w:p>
+        </w:tc>
+        <w:tc>
+          <w:p>
+            <w:pPr>
+              <w:pStyle w:val="Compact"/>
+              <w:jc w:val="left"/>
+            </w:pPr>
+            <w:r>
+              <w:t xml:space="preserve">one-parent-bilingual</w:t>
+            </w:r>
+          </w:p>
+        </w:tc>
+        <w:tc>
+          <w:p>
+            <w:pPr>
+              <w:pStyle w:val="Compact"/>
+              <w:jc w:val="left"/>
+            </w:pPr>
+            <w:r>
+              <w:t xml:space="preserve">single-parent</w:t>
+            </w:r>
+          </w:p>
+        </w:tc>
+        <w:tc>
+          <w:p>
+            <w:pPr>
+              <w:pStyle w:val="Compact"/>
+              <w:jc w:val="right"/>
+            </w:pPr>
+            <w:r>
+              <w:t xml:space="preserve">145</w:t>
+            </w:r>
+          </w:p>
+        </w:tc>
+        <w:tc>
+          <w:p>
+            <w:pPr>
+              <w:pStyle w:val="Compact"/>
+              <w:jc w:val="right"/>
+            </w:pPr>
+            <w:r>
+              <w:t xml:space="preserve">15</w:t>
+            </w:r>
+          </w:p>
+        </w:tc>
+        <w:tc>
+          <w:p>
+            <w:pPr>
+              <w:pStyle w:val="Compact"/>
+              <w:jc w:val="right"/>
+            </w:pPr>
+            <w:r>
+              <w:t xml:space="preserve">-0.5844975</w:t>
+            </w:r>
+          </w:p>
+        </w:tc>
+        <w:tc>
+          <w:p>
+            <w:pPr>
+              <w:pStyle w:val="Compact"/>
+              <w:jc w:val="right"/>
+            </w:pPr>
+            <w:r>
+              <w:t xml:space="preserve">16.86235</w:t>
+            </w:r>
+          </w:p>
+        </w:tc>
+        <w:tc>
+          <w:p>
+            <w:pPr>
+              <w:pStyle w:val="Compact"/>
+              <w:jc w:val="right"/>
+            </w:pPr>
+            <w:r>
+              <w:t xml:space="preserve">5.67e-01</w:t>
+            </w:r>
+          </w:p>
+        </w:tc>
+        <w:tc>
+          <w:p>
+            <w:pPr>
+              <w:pStyle w:val="Compact"/>
+              <w:jc w:val="right"/>
+            </w:pPr>
+            <w:r>
+              <w:t xml:space="preserve">1.00e+00</w:t>
+            </w:r>
+          </w:p>
+        </w:tc>
+        <w:tc>
+          <w:p>
+            <w:pPr>
+              <w:pStyle w:val="Compact"/>
+              <w:jc w:val="left"/>
+            </w:pPr>
+            <w:r>
+              <w:t xml:space="preserve">ns</w:t>
+            </w:r>
+          </w:p>
+        </w:tc>
+      </w:tr>
+      <w:tr>
+        <w:tc>
+          <w:p>
+            <w:pPr>
+              <w:pStyle w:val="Compact"/>
+              <w:jc w:val="left"/>
+            </w:pPr>
+            <w:r>
+              <w:t xml:space="preserve">fre_exp</w:t>
+            </w:r>
+          </w:p>
+        </w:tc>
+        <w:tc>
+          <w:p>
+            <w:pPr>
+              <w:pStyle w:val="Compact"/>
+              <w:jc w:val="left"/>
+            </w:pPr>
+            <w:r>
+              <w:t xml:space="preserve">one-parent-one-lang-flex</w:t>
+            </w:r>
+          </w:p>
+        </w:tc>
+        <w:tc>
+          <w:p>
+            <w:pPr>
+              <w:pStyle w:val="Compact"/>
+              <w:jc w:val="left"/>
+            </w:pPr>
+            <w:r>
+              <w:t xml:space="preserve">one-parent-one-lang-strict</w:t>
+            </w:r>
+          </w:p>
+        </w:tc>
+        <w:tc>
+          <w:p>
+            <w:pPr>
+              <w:pStyle w:val="Compact"/>
+              <w:jc w:val="right"/>
+            </w:pPr>
+            <w:r>
+              <w:t xml:space="preserve">42</w:t>
+            </w:r>
+          </w:p>
+        </w:tc>
+        <w:tc>
+          <w:p>
+            <w:pPr>
+              <w:pStyle w:val="Compact"/>
+              <w:jc w:val="right"/>
+            </w:pPr>
+            <w:r>
+              <w:t xml:space="preserve">30</w:t>
+            </w:r>
+          </w:p>
+        </w:tc>
+        <w:tc>
+          <w:p>
+            <w:pPr>
+              <w:pStyle w:val="Compact"/>
+              <w:jc w:val="right"/>
+            </w:pPr>
+            <w:r>
+              <w:t xml:space="preserve">0.4673059</w:t>
+            </w:r>
+          </w:p>
+        </w:tc>
+        <w:tc>
+          <w:p>
+            <w:pPr>
+              <w:pStyle w:val="Compact"/>
+              <w:jc w:val="right"/>
+            </w:pPr>
+            <w:r>
+              <w:t xml:space="preserve">53.25642</w:t>
+            </w:r>
+          </w:p>
+        </w:tc>
+        <w:tc>
+          <w:p>
+            <w:pPr>
+              <w:pStyle w:val="Compact"/>
+              <w:jc w:val="right"/>
+            </w:pPr>
+            <w:r>
+              <w:t xml:space="preserve">6.42e-01</w:t>
+            </w:r>
+          </w:p>
+        </w:tc>
+        <w:tc>
+          <w:p>
+            <w:pPr>
+              <w:pStyle w:val="Compact"/>
+              <w:jc w:val="right"/>
+            </w:pPr>
+            <w:r>
+              <w:t xml:space="preserve">1.00e+00</w:t>
+            </w:r>
+          </w:p>
+        </w:tc>
+        <w:tc>
+          <w:p>
+            <w:pPr>
+              <w:pStyle w:val="Compact"/>
+              <w:jc w:val="left"/>
+            </w:pPr>
+            <w:r>
+              <w:t xml:space="preserve">ns</w:t>
+            </w:r>
+          </w:p>
+        </w:tc>
+      </w:tr>
+      <w:tr>
+        <w:tc>
+          <w:p>
+            <w:pPr>
+              <w:pStyle w:val="Compact"/>
+              <w:jc w:val="left"/>
+            </w:pPr>
+            <w:r>
+              <w:t xml:space="preserve">fre_exp</w:t>
+            </w:r>
+          </w:p>
+        </w:tc>
+        <w:tc>
+          <w:p>
+            <w:pPr>
+              <w:pStyle w:val="Compact"/>
+              <w:jc w:val="left"/>
+            </w:pPr>
+            <w:r>
+              <w:t xml:space="preserve">one-parent-one-lang-flex</w:t>
+            </w:r>
+          </w:p>
+        </w:tc>
+        <w:tc>
+          <w:p>
+            <w:pPr>
+              <w:pStyle w:val="Compact"/>
+              <w:jc w:val="left"/>
+            </w:pPr>
+            <w:r>
+              <w:t xml:space="preserve">single-parent</w:t>
+            </w:r>
+          </w:p>
+        </w:tc>
+        <w:tc>
+          <w:p>
+            <w:pPr>
+              <w:pStyle w:val="Compact"/>
+              <w:jc w:val="right"/>
+            </w:pPr>
+            <w:r>
+              <w:t xml:space="preserve">42</w:t>
+            </w:r>
+          </w:p>
+        </w:tc>
+        <w:tc>
+          <w:p>
+            <w:pPr>
+              <w:pStyle w:val="Compact"/>
+              <w:jc w:val="right"/>
+            </w:pPr>
+            <w:r>
+              <w:t xml:space="preserve">15</w:t>
+            </w:r>
+          </w:p>
+        </w:tc>
+        <w:tc>
+          <w:p>
+            <w:pPr>
+              <w:pStyle w:val="Compact"/>
+              <w:jc w:val="right"/>
+            </w:pPr>
+            <w:r>
+              <w:t xml:space="preserve">1.5297469</w:t>
+            </w:r>
+          </w:p>
+        </w:tc>
+        <w:tc>
+          <w:p>
+            <w:pPr>
+              <w:pStyle w:val="Compact"/>
+              <w:jc w:val="right"/>
+            </w:pPr>
+            <w:r>
+              <w:t xml:space="preserve">16.90201</w:t>
+            </w:r>
+          </w:p>
+        </w:tc>
+        <w:tc>
+          <w:p>
+            <w:pPr>
+              <w:pStyle w:val="Compact"/>
+              <w:jc w:val="right"/>
+            </w:pPr>
+            <w:r>
+              <w:t xml:space="preserve">1.45e-01</w:t>
+            </w:r>
+          </w:p>
+        </w:tc>
+        <w:tc>
+          <w:p>
+            <w:pPr>
+              <w:pStyle w:val="Compact"/>
+              <w:jc w:val="right"/>
+            </w:pPr>
+            <w:r>
+              <w:t xml:space="preserve">1.00e+00</w:t>
+            </w:r>
+          </w:p>
+        </w:tc>
+        <w:tc>
+          <w:p>
+            <w:pPr>
+              <w:pStyle w:val="Compact"/>
+              <w:jc w:val="left"/>
+            </w:pPr>
+            <w:r>
+              <w:t xml:space="preserve">ns</w:t>
+            </w:r>
+          </w:p>
+        </w:tc>
+      </w:tr>
+      <w:tr>
+        <w:tc>
+          <w:p>
+            <w:pPr>
+              <w:pStyle w:val="Compact"/>
+              <w:jc w:val="left"/>
+            </w:pPr>
+            <w:r>
+              <w:t xml:space="preserve">fre_exp</w:t>
+            </w:r>
+          </w:p>
+        </w:tc>
+        <w:tc>
+          <w:p>
+            <w:pPr>
+              <w:pStyle w:val="Compact"/>
+              <w:jc w:val="left"/>
+            </w:pPr>
+            <w:r>
+              <w:t xml:space="preserve">one-parent-one-lang-strict</w:t>
+            </w:r>
+          </w:p>
+        </w:tc>
+        <w:tc>
+          <w:p>
+            <w:pPr>
+              <w:pStyle w:val="Compact"/>
+              <w:jc w:val="left"/>
+            </w:pPr>
+            <w:r>
+              <w:t xml:space="preserve">single-parent</w:t>
+            </w:r>
+          </w:p>
+        </w:tc>
+        <w:tc>
+          <w:p>
+            <w:pPr>
+              <w:pStyle w:val="Compact"/>
+              <w:jc w:val="right"/>
+            </w:pPr>
+            <w:r>
+              <w:t xml:space="preserve">30</w:t>
+            </w:r>
+          </w:p>
+        </w:tc>
+        <w:tc>
+          <w:p>
+            <w:pPr>
+              <w:pStyle w:val="Compact"/>
+              <w:jc w:val="right"/>
+            </w:pPr>
+            <w:r>
+              <w:t xml:space="preserve">15</w:t>
+            </w:r>
+          </w:p>
+        </w:tc>
+        <w:tc>
+          <w:p>
+            <w:pPr>
+              <w:pStyle w:val="Compact"/>
+              <w:jc w:val="right"/>
+            </w:pPr>
+            <w:r>
+              <w:t xml:space="preserve">1.2094578</w:t>
+            </w:r>
+          </w:p>
+        </w:tc>
+        <w:tc>
+          <w:p>
+            <w:pPr>
+              <w:pStyle w:val="Compact"/>
+              <w:jc w:val="right"/>
+            </w:pPr>
+            <w:r>
+              <w:t xml:space="preserve">20.49520</w:t>
+            </w:r>
+          </w:p>
+        </w:tc>
+        <w:tc>
+          <w:p>
+            <w:pPr>
+              <w:pStyle w:val="Compact"/>
+              <w:jc w:val="right"/>
+            </w:pPr>
+            <w:r>
+              <w:t xml:space="preserve">2.40e-01</w:t>
+            </w:r>
+          </w:p>
+        </w:tc>
+        <w:tc>
+          <w:p>
+            <w:pPr>
+              <w:pStyle w:val="Compact"/>
+              <w:jc w:val="right"/>
+            </w:pPr>
+            <w:r>
+              <w:t xml:space="preserve">1.00e+00</w:t>
+            </w:r>
+          </w:p>
+        </w:tc>
+        <w:tc>
+          <w:p>
+            <w:pPr>
+              <w:pStyle w:val="Compact"/>
+              <w:jc w:val="left"/>
+            </w:pPr>
+            <w:r>
+              <w:t xml:space="preserve">ns</w:t>
+            </w:r>
+          </w:p>
+        </w:tc>
+      </w:tr>
+    </w:tbl>
+    <w:p>
+      <w:pPr>
+        <w:pStyle w:val="BodyText"/>
+      </w:pPr>
+      <w:r>
+        <w:t xml:space="preserve">We also subseted the data to include only the families that had provided data for more than one data point (i.e. longitudinal data). As mentioned in the method section we had a few families that had contributed data to three, four or more data points, however these families were so few we decided not to include data beyond the second point. We wxplored the longitudinal data (See Figure) to determine thew stability of family strategy use across time.</w:t>
+      </w:r>
+    </w:p>
+    <w:bookmarkEnd w:id="25"/>
+    <w:bookmarkEnd w:id="26"/>
     <w:sectPr/>
   </w:body>
 </w:document>

</xml_diff>

<commit_message>
finishing touches on graphs
</commit_message>
<xml_diff>
--- a/family_language_strategies/methods_results_markdown.docx
+++ b/family_language_strategies/methods_results_markdown.docx
@@ -93,7 +93,7 @@
         <w:pStyle w:val="FirstParagraph"/>
       </w:pPr>
       <w:r>
-        <w:t xml:space="preserve">Families were recruited through convenience sampling and visited the Concordia Infant Research Laboratory between 2013 and 2020. Caregivers were then asked to fill out a series of questionnaires as part of the lab standard practice, one (LEQ, described above) of which was the focus of the present study. At the time, the infants also participated in different experimental studies, but these are not the focus of this research. All parents signed a consent form (Appendix B), and they were given a small thank-you gift for their participation. The current study was approved by Concordia University Human Research Ethics Board (Certification Number 10000439).</w:t>
+        <w:t xml:space="preserve">Families were recruited through convenience sampling and visited the Concordia Infant Research Laboratory between 2013 and 2020. Caregivers were then asked to fill out a series of questionnaires as part of the lab standard practice, one (LEQ, described above) of which was the focus of the present study. At the time, the infants also participated in different experimental studies, but these are not the focus of this research. All parents signed a consent form, and they were given a small thank-you gift for their participation. The current study was approved by Concordia University Human Research Ethics Board (Certification Number 10000439).</w:t>
       </w:r>
     </w:p>
     <w:bookmarkEnd w:id="22"/>
@@ -4292,7 +4292,7 @@
         <w:pStyle w:val="BodyText"/>
       </w:pPr>
       <w:r>
-        <w:t xml:space="preserve">Finally, we wanted to explore weather families switched in their use of family language strategies across time.To explore this, we used a subset of of our data that included families that had provided LEQ data two separate visits (i.e. longitudinal data). As mentioned in the method section we had a few families that had contributed data to three, four or more data points, however these families were so few we decided not to include data beyond the second point. We wxplored the longitudinal data (See Figure 4) to determine thew stability of family strategy use across time.</w:t>
+        <w:t xml:space="preserve">Finally, we wanted to explore weather families switched in their use of family language strategies across time.To explore this, we used a subset of of our data that included families that had provided LEQ data two separate visits (i.e. longitudinal data). As mentioned in the method section we had a few families that had contributed data to three, four or more data points, however these families were so few we decided not to include data beyond the second point. We wxplored the longitudinal data (See Figure 3) to determine thew stability of family strategy use across time.</w:t>
       </w:r>
     </w:p>
     <w:p>

</xml_diff>

<commit_message>
changing the order of categories for visualizations
</commit_message>
<xml_diff>
--- a/family_language_strategies/methods_results_markdown.docx
+++ b/family_language_strategies/methods_results_markdown.docx
@@ -26,7 +26,7 @@
         <w:t xml:space="preserve">13/01/2023</w:t>
       </w:r>
     </w:p>
-    <w:bookmarkStart w:id="23" w:name="methods"/>
+    <w:bookmarkStart w:id="22" w:name="methods"/>
     <w:p>
       <w:pPr>
         <w:pStyle w:val="Heading2"/>
@@ -49,7 +49,13 @@
         <w:pStyle w:val="FirstParagraph"/>
       </w:pPr>
       <w:r>
-        <w:t xml:space="preserve">Participants for each study were recruited from a database of interested families in Montréal, Canada, largely via provincial birth lists, social media, and in-person recruitment, for example at libraries and community events.</w:t>
+        <w:t xml:space="preserve">Participants were recruited through convenience sampling when they visited Concordia Infant Research Laboratory to participate in a study. Families were contacted from a database of interested families in Montréal, Canada, largely via provincial birth lists, social media, and in-person recruitment, for example at libraries and community events.</w:t>
+      </w:r>
+      <w:r>
+        <w:t xml:space="preserve"> </w:t>
+      </w:r>
+      <w:r>
+        <w:t xml:space="preserve">Our data consists of demographic and language exposure information collected between the years 2013 and 2020 via parental questionnaires and forms (described below). Caregivers filled out the questionnaires during each visit as part of the lab standard practice. At each visit, the infants also participated in several different experimental tasks, but these are not the focus of this research. All parents signed a consent form, and they were given a small thank-you gift for their participation. The current study was approved by Concordia University Human Research Ethics Board (Certification Number 10000439).</w:t>
       </w:r>
     </w:p>
     <w:p>
@@ -57,7 +63,15 @@
         <w:pStyle w:val="BodyText"/>
       </w:pPr>
       <w:r>
-        <w:t xml:space="preserve">The final sample consisted of data from 552 participants aged 4.34 to 30.95 (M=14.48, SD=6.76). Of whom 264 were female. Some participants contributed data twice at different time points (n=142), three times at different time points (n=54), and four or more times at different time points (n=8). A further 66 children contributed data but were excluded due to hearing more than 10% of a third language. There were no other exclusion criteria.</w:t>
+        <w:t xml:space="preserve">The original sample consisted of data from 552 participants. This sample included repeated measures from some families who visited the lab twice (142), three times (54), and four or more times (8). However, for our main analyses we decided to only keep one observation per family, thus We kept families who contributed data once as well as the data from the first visit of families who contributed data during multiple visits. The final data thus consisted of 439 participants aged 4.34 to 30.95 (M=13.83, SD=6.56). Of whom 211 were female. We further excluded 66 children who heard more than 10% of a third language.</w:t>
+      </w:r>
+    </w:p>
+    <w:p>
+      <w:pPr>
+        <w:pStyle w:val="BodyText"/>
+      </w:pPr>
+      <w:r>
+        <w:t xml:space="preserve">While for the main analyses we excluded the second visit data of families’ who came to multiple visits, we constructed a secondary data set (n= 204) which included first and second visit data from families who contributed data during multiple visits. We used this secondary data set to explore and describe our longitudinal data. We however excluded the third and fourth visit data from both the main and the exploratory analyses because there were very few data points ().</w:t>
       </w:r>
     </w:p>
     <w:bookmarkEnd w:id="20"/>
@@ -75,30 +89,34 @@
         <w:pStyle w:val="FirstParagraph"/>
       </w:pPr>
       <w:r>
-        <w:t xml:space="preserve">Information concerning the language environment of the infant was gathered through the Language Exposure Questionnaire (LEQ; Bosch &amp; Sebastián-Gallés, 2001; See appendix A) following the Multilingual Approach to Language Estimates (MAPLE; Byers-Heinlein et al, 2019), in which interviewers walk caregivers through a series of questions designed to help them accurately remember and realize the language environment and exposure of their infant. LEQ with MAPLE has high reliability (r = .77–.97) when compared to transcriptions of daylong home recordings, which are a direct measure of the infants’ linguistic environment (Orena et al., 2018).</w:t>
-      </w:r>
-    </w:p>
-    <w:bookmarkEnd w:id="21"/>
-    <w:bookmarkStart w:id="22" w:name="procedure"/>
-    <w:p>
-      <w:pPr>
-        <w:pStyle w:val="Heading3"/>
-      </w:pPr>
-      <w:r>
-        <w:t xml:space="preserve">Procedure</w:t>
+        <w:t xml:space="preserve">Information concerning the language environment of the infant was gathered through the Language Exposure Questionnaire (LEQ; Bosch &amp; Sebastián-Gallés, 2001; See appendix A) following the Multilingual Approach to Language Estimates (MAPLE; Byers-Heinlein et al, 2019), in which interviewers walk caregivers through a series of questions designed to help them accurately remember and realize the language environment and exposure of their infant.</w:t>
       </w:r>
     </w:p>
     <w:p>
       <w:pPr>
-        <w:pStyle w:val="FirstParagraph"/>
+        <w:pStyle w:val="BodyText"/>
       </w:pPr>
       <w:r>
-        <w:t xml:space="preserve">Families were recruited through convenience sampling and visited the Concordia Infant Research Laboratory between 2013 and 2020. Caregivers were then asked to fill out a series of questionnaires as part of the lab standard practice, one (LEQ, described above) of which was the focus of the present study. At the time, the infants also participated in different experimental studies, but these are not the focus of this research. All parents signed a consent form, and they were given a small thank-you gift for their participation. The current study was approved by Concordia University Human Research Ethics Board (Certification Number 10000439).</w:t>
+        <w:t xml:space="preserve">The first set of questions for the LEQ with MAPLE interview aim to understand how caregivers use their languages in daily life, particularly when talking to their baby. These questions use a likert type of scale to describe the frequency with which parents use each language when talking to their child (regularly, sometimes, or never). These first set of questions helped us determine the family language strategies, for example if a caregiver uses French regularly and never uses English while the other caregiver does the opposite, we assume they are using a one-parent-one-language strategy.</w:t>
       </w:r>
     </w:p>
+    <w:p>
+      <w:pPr>
+        <w:pStyle w:val="BodyText"/>
+      </w:pPr>
+      <w:r>
+        <w:t xml:space="preserve">The first set of questions for the LEQ with MAPLE interview aim to give a set of estimates of the amount of time babies spend hearing each of their languages throughout their lives based on a calculation made by the interviewer from caregiver responses (overall estimate), a rough estimate based on an estimation by the caregivers themselves (xxx estimate), and an overall estimate that averages the interviewer and the caregiver estimations (global estimate). The exposure estimates made with LEQ with MAPLE have high reliability (r = .77–.97) when compared to transcriptions of daylong home recordings, which are a direct measure of the infants’ linguistic environment (Orena et al., 2018).</w:t>
+      </w:r>
+      <w:r>
+        <w:t xml:space="preserve"> </w:t>
+      </w:r>
+      <w:r>
+        <w:t xml:space="preserve">We additionally collected demographic information about our participants and their families via a short paper form.</w:t>
+      </w:r>
+    </w:p>
+    <w:bookmarkEnd w:id="21"/>
     <w:bookmarkEnd w:id="22"/>
-    <w:bookmarkEnd w:id="23"/>
-    <w:bookmarkStart w:id="31" w:name="results"/>
+    <w:bookmarkStart w:id="30" w:name="results"/>
     <w:p>
       <w:pPr>
         <w:pStyle w:val="Heading2"/>
@@ -107,7 +125,7 @@
         <w:t xml:space="preserve">Results</w:t>
       </w:r>
     </w:p>
-    <w:bookmarkStart w:id="24" w:name="data-pre-processing"/>
+    <w:bookmarkStart w:id="23" w:name="data-pre-processing"/>
     <w:p>
       <w:pPr>
         <w:pStyle w:val="Heading3"/>
@@ -121,11 +139,11 @@
         <w:pStyle w:val="FirstParagraph"/>
       </w:pPr>
       <w:r>
-        <w:t xml:space="preserve">All the relevant LEQ data were manually entered from LEQ forms into excel spredsheets. The data were entered twice by two different researchers to minimize human errors. Demographic data were exported from Filemaker. LEQ and demographic data were merged together using a unique identifier per child per study, as some children participated in more than one study.</w:t>
+        <w:t xml:space="preserve">All the relevant LEQ data were manually entered from LEQ forms into excel spreadsheets. The data were entered twice by two different researchers to to catch errors, and discrepancies were resolved by a third individual who checked the original paper form. Demographic data were exported from Filemaker.</w:t>
       </w:r>
     </w:p>
-    <w:bookmarkEnd w:id="24"/>
-    <w:bookmarkStart w:id="30" w:name="analytic-approach"/>
+    <w:bookmarkEnd w:id="23"/>
+    <w:bookmarkStart w:id="29" w:name="analytic-approach"/>
     <w:p>
       <w:pPr>
         <w:pStyle w:val="Heading3"/>
@@ -168,6 +186,76 @@
                     </pic:cNvPicPr>
                   </pic:nvPicPr>
                   <pic:blipFill>
+                    <a:blip r:embed="rId24"/>
+                    <a:stretch>
+                      <a:fillRect/>
+                    </a:stretch>
+                  </pic:blipFill>
+                  <pic:spPr bwMode="auto">
+                    <a:xfrm>
+                      <a:off x="0" y="0"/>
+                      <a:ext cx="4620126" cy="3696101"/>
+                    </a:xfrm>
+                    <a:prstGeom prst="rect">
+                      <a:avLst/>
+                    </a:prstGeom>
+                    <a:noFill/>
+                    <a:ln w="9525">
+                      <a:noFill/>
+                      <a:headEnd/>
+                      <a:tailEnd/>
+                    </a:ln>
+                  </pic:spPr>
+                </pic:pic>
+              </a:graphicData>
+            </a:graphic>
+          </wp:inline>
+        </w:drawing>
+      </w:r>
+    </w:p>
+    <w:p>
+      <w:pPr>
+        <w:pStyle w:val="BodyText"/>
+      </w:pPr>
+      <w:r>
+        <w:t xml:space="preserve">We performed a chi-square goodness of fit test to determine weather the difference in proportion of usage between strategies was statistically significant, where the null hypothesis is that the strategies are used in the same proportion across the families tested. The chi-squared goodness of test revealed a statistically significant difference between the distribution of proportions in our data and a distribution in which all the proportions are equal (X= 235.6378132, p= 6.6161086</w:t>
+      </w:r>
+      <w:r>
+        <w:t xml:space="preserve">^{-49}).</w:t>
+      </w:r>
+      <w:r>
+        <w:t xml:space="preserve"> </w:t>
+      </w:r>
+      <w:r>
+        <w:t xml:space="preserve">We were also interested in weather the mean exposure to the majority languages French and English, and the mean exposure to a minority language changed as a function of which family language strategy was used (Figure 2)</w:t>
+      </w:r>
+    </w:p>
+    <w:p>
+      <w:pPr>
+        <w:pStyle w:val="BodyText"/>
+      </w:pPr>
+      <w:r>
+        <w:t xml:space="preserve">Figure 2 a)</w:t>
+      </w:r>
+      <w:r>
+        <w:t xml:space="preserve"> </w:t>
+      </w:r>
+      <w:r>
+        <w:drawing>
+          <wp:inline>
+            <wp:extent cx="4620126" cy="3696101"/>
+            <wp:effectExtent b="0" l="0" r="0" t="0"/>
+            <wp:docPr descr="" title="" id="1" name="Picture"/>
+            <a:graphic>
+              <a:graphicData uri="http://schemas.openxmlformats.org/drawingml/2006/picture">
+                <pic:pic>
+                  <pic:nvPicPr>
+                    <pic:cNvPr descr="methods_results_markdown_files/figure-docx/unnamed-chunk-3-1.png" id="0" name="Picture"/>
+                    <pic:cNvPicPr>
+                      <a:picLocks noChangeArrowheads="1" noChangeAspect="1"/>
+                    </pic:cNvPicPr>
+                  </pic:nvPicPr>
+                  <pic:blipFill>
                     <a:blip r:embed="rId25"/>
                     <a:stretch>
                       <a:fillRect/>
@@ -200,73 +288,11 @@
         <w:pStyle w:val="BodyText"/>
       </w:pPr>
       <w:r>
-        <w:t xml:space="preserve">We performed a chi-square goodness of fit test to determine weather the difference in proportion of usage between strategies was statistically significant, where the null hypothesis is that the strategies are used in the same proportion across the families tested. The chi-squared goodness of test revealed a statistically significant difference between the distribution of proportions in our data and a distribution in which all the proportions are equal(X^2 =</w:t>
+        <w:t xml:space="preserve">Figure 2 b)</w:t>
       </w:r>
       <w:r>
         <w:t xml:space="preserve"> </w:t>
       </w:r>
-      <w:r>
-        <w:t xml:space="preserve">‘</w:t>
-      </w:r>
-      <w:r>
-        <w:t xml:space="preserve">r chisq_value</w:t>
-      </w:r>
-      <w:r>
-        <w:t xml:space="preserve">’</w:t>
-      </w:r>
-      <w:r>
-        <w:t xml:space="preserve">, p=</w:t>
-      </w:r>
-      <w:r>
-        <w:t xml:space="preserve">‘</w:t>
-      </w:r>
-      <w:r>
-        <w:t xml:space="preserve">r chisq_p</w:t>
-      </w:r>
-      <w:r>
-        <w:t xml:space="preserve">’</w:t>
-      </w:r>
-      <w:r>
-        <w:t xml:space="preserve">).</w:t>
-      </w:r>
-    </w:p>
-    <w:p>
-      <w:pPr>
-        <w:pStyle w:val="BodyText"/>
-      </w:pPr>
-      <w:r>
-        <w:t xml:space="preserve">We were also interested in weather the mean exposure to the majority languages French and English, and the mean exposure to a minority language changed as a function of which family language strategy was used (Figure 2)</w:t>
-      </w:r>
-    </w:p>
-    <w:p>
-      <w:pPr>
-        <w:pStyle w:val="BodyText"/>
-      </w:pPr>
-      <w:r>
-        <w:t xml:space="preserve">Figure 2 a)</w:t>
-      </w:r>
-    </w:p>
-    <w:p>
-      <w:pPr>
-        <w:pStyle w:val="SourceCode"/>
-      </w:pPr>
-      <w:r>
-        <w:rPr>
-          <w:rStyle w:val="FunctionTok"/>
-        </w:rPr>
-        <w:t xml:space="preserve">print</w:t>
-      </w:r>
-      <w:r>
-        <w:rPr>
-          <w:rStyle w:val="NormalTok"/>
-        </w:rPr>
-        <w:t xml:space="preserve">(figure_2_a)</w:t>
-      </w:r>
-    </w:p>
-    <w:p>
-      <w:pPr>
-        <w:pStyle w:val="FirstParagraph"/>
-      </w:pPr>
       <w:r>
         <w:drawing>
           <wp:inline>
@@ -277,7 +303,7 @@
               <a:graphicData uri="http://schemas.openxmlformats.org/drawingml/2006/picture">
                 <pic:pic>
                   <pic:nvPicPr>
-                    <pic:cNvPr descr="methods_results_markdown_files/figure-docx/unnamed-chunk-3-1.png" id="0" name="Picture"/>
+                    <pic:cNvPr descr="methods_results_markdown_files/figure-docx/unnamed-chunk-4-1.png" id="0" name="Picture"/>
                     <pic:cNvPicPr>
                       <a:picLocks noChangeArrowheads="1" noChangeAspect="1"/>
                     </pic:cNvPicPr>
@@ -315,102 +341,11 @@
         <w:pStyle w:val="BodyText"/>
       </w:pPr>
       <w:r>
-        <w:t xml:space="preserve">Figure 2 b)</w:t>
-      </w:r>
-    </w:p>
-    <w:p>
-      <w:pPr>
-        <w:pStyle w:val="SourceCode"/>
-      </w:pPr>
-      <w:r>
-        <w:rPr>
-          <w:rStyle w:val="FunctionTok"/>
-        </w:rPr>
-        <w:t xml:space="preserve">print</w:t>
+        <w:t xml:space="preserve">Figure 2 c)</w:t>
       </w:r>
       <w:r>
-        <w:rPr>
-          <w:rStyle w:val="NormalTok"/>
-        </w:rPr>
-        <w:t xml:space="preserve">(figure_2_b)</w:t>
+        <w:t xml:space="preserve"> </w:t>
       </w:r>
-    </w:p>
-    <w:p>
-      <w:pPr>
-        <w:pStyle w:val="FirstParagraph"/>
-      </w:pPr>
-      <w:r>
-        <w:drawing>
-          <wp:inline>
-            <wp:extent cx="4620126" cy="3696101"/>
-            <wp:effectExtent b="0" l="0" r="0" t="0"/>
-            <wp:docPr descr="" title="" id="1" name="Picture"/>
-            <a:graphic>
-              <a:graphicData uri="http://schemas.openxmlformats.org/drawingml/2006/picture">
-                <pic:pic>
-                  <pic:nvPicPr>
-                    <pic:cNvPr descr="methods_results_markdown_files/figure-docx/unnamed-chunk-4-1.png" id="0" name="Picture"/>
-                    <pic:cNvPicPr>
-                      <a:picLocks noChangeArrowheads="1" noChangeAspect="1"/>
-                    </pic:cNvPicPr>
-                  </pic:nvPicPr>
-                  <pic:blipFill>
-                    <a:blip r:embed="rId27"/>
-                    <a:stretch>
-                      <a:fillRect/>
-                    </a:stretch>
-                  </pic:blipFill>
-                  <pic:spPr bwMode="auto">
-                    <a:xfrm>
-                      <a:off x="0" y="0"/>
-                      <a:ext cx="4620126" cy="3696101"/>
-                    </a:xfrm>
-                    <a:prstGeom prst="rect">
-                      <a:avLst/>
-                    </a:prstGeom>
-                    <a:noFill/>
-                    <a:ln w="9525">
-                      <a:noFill/>
-                      <a:headEnd/>
-                      <a:tailEnd/>
-                    </a:ln>
-                  </pic:spPr>
-                </pic:pic>
-              </a:graphicData>
-            </a:graphic>
-          </wp:inline>
-        </w:drawing>
-      </w:r>
-    </w:p>
-    <w:p>
-      <w:pPr>
-        <w:pStyle w:val="BodyText"/>
-      </w:pPr>
-      <w:r>
-        <w:t xml:space="preserve">Figure 2 c)</w:t>
-      </w:r>
-    </w:p>
-    <w:p>
-      <w:pPr>
-        <w:pStyle w:val="SourceCode"/>
-      </w:pPr>
-      <w:r>
-        <w:rPr>
-          <w:rStyle w:val="FunctionTok"/>
-        </w:rPr>
-        <w:t xml:space="preserve">print</w:t>
-      </w:r>
-      <w:r>
-        <w:rPr>
-          <w:rStyle w:val="NormalTok"/>
-        </w:rPr>
-        <w:t xml:space="preserve">(figure_2_c)</w:t>
-      </w:r>
-    </w:p>
-    <w:p>
-      <w:pPr>
-        <w:pStyle w:val="FirstParagraph"/>
-      </w:pPr>
       <w:r>
         <w:drawing>
           <wp:inline>
@@ -427,7 +362,7 @@
                     </pic:cNvPicPr>
                   </pic:nvPicPr>
                   <pic:blipFill>
-                    <a:blip r:embed="rId28"/>
+                    <a:blip r:embed="rId27"/>
                     <a:stretch>
                       <a:fillRect/>
                     </a:stretch>
@@ -4321,7 +4256,7 @@
                     </pic:cNvPicPr>
                   </pic:nvPicPr>
                   <pic:blipFill>
-                    <a:blip r:embed="rId29"/>
+                    <a:blip r:embed="rId28"/>
                     <a:stretch>
                       <a:fillRect/>
                     </a:stretch>
@@ -4348,8 +4283,8 @@
         </w:drawing>
       </w:r>
     </w:p>
+    <w:bookmarkEnd w:id="29"/>
     <w:bookmarkEnd w:id="30"/>
-    <w:bookmarkEnd w:id="31"/>
     <w:sectPr/>
   </w:body>
 </w:document>

</xml_diff>

<commit_message>
playing around with format to make tables beautiful
</commit_message>
<xml_diff>
--- a/family_language_strategies/methods_results_markdown.docx
+++ b/family_language_strategies/methods_results_markdown.docx
@@ -1738,9 +1738,1033 @@
         <w:pStyle w:val="BodyText"/>
       </w:pPr>
       <w:r>
-        <w:t xml:space="preserve">###Table 2</w:t>
-      </w:r>
-    </w:p>
+        <w:t xml:space="preserve">Table 2</w:t>
+      </w:r>
+    </w:p>
+    <w:tbl>
+      <w:tblPr>
+        <w:tblStyle w:val="Table"/>
+        <w:tblW w:type="pct" w:w="0.0"/>
+        <w:tblLook w:firstRow="1" w:lastRow="0" w:firstColumn="0" w:lastColumn="0" w:noHBand="0" w:noVBand="0"/>
+      </w:tblPr>
+      <w:tblGrid/>
+      <w:tr>
+        <w:trPr>
+          <w:cnfStyle w:firstRow="1"/>
+        </w:trPr>
+        <w:tc>
+          <w:tcPr>
+            <w:tcBorders>
+              <w:bottom w:val="single"/>
+            </w:tcBorders>
+            <w:vAlign w:val="bottom"/>
+          </w:tcPr>
+          <w:p>
+            <w:pPr>
+              <w:pStyle w:val="Compact"/>
+              <w:jc w:val="left"/>
+            </w:pPr>
+            <w:r>
+              <w:t xml:space="preserve">term</w:t>
+            </w:r>
+          </w:p>
+        </w:tc>
+        <w:tc>
+          <w:tcPr>
+            <w:tcBorders>
+              <w:bottom w:val="single"/>
+            </w:tcBorders>
+            <w:vAlign w:val="bottom"/>
+          </w:tcPr>
+          <w:p>
+            <w:pPr>
+              <w:pStyle w:val="Compact"/>
+              <w:jc w:val="right"/>
+            </w:pPr>
+            <w:r>
+              <w:t xml:space="preserve">df</w:t>
+            </w:r>
+          </w:p>
+        </w:tc>
+        <w:tc>
+          <w:tcPr>
+            <w:tcBorders>
+              <w:bottom w:val="single"/>
+            </w:tcBorders>
+            <w:vAlign w:val="bottom"/>
+          </w:tcPr>
+          <w:p>
+            <w:pPr>
+              <w:pStyle w:val="Compact"/>
+              <w:jc w:val="right"/>
+            </w:pPr>
+            <w:r>
+              <w:t xml:space="preserve">sumsq</w:t>
+            </w:r>
+          </w:p>
+        </w:tc>
+        <w:tc>
+          <w:tcPr>
+            <w:tcBorders>
+              <w:bottom w:val="single"/>
+            </w:tcBorders>
+            <w:vAlign w:val="bottom"/>
+          </w:tcPr>
+          <w:p>
+            <w:pPr>
+              <w:pStyle w:val="Compact"/>
+              <w:jc w:val="right"/>
+            </w:pPr>
+            <w:r>
+              <w:t xml:space="preserve">meansq</w:t>
+            </w:r>
+          </w:p>
+        </w:tc>
+        <w:tc>
+          <w:tcPr>
+            <w:tcBorders>
+              <w:bottom w:val="single"/>
+            </w:tcBorders>
+            <w:vAlign w:val="bottom"/>
+          </w:tcPr>
+          <w:p>
+            <w:pPr>
+              <w:pStyle w:val="Compact"/>
+              <w:jc w:val="right"/>
+            </w:pPr>
+            <w:r>
+              <w:t xml:space="preserve">statistic</w:t>
+            </w:r>
+          </w:p>
+        </w:tc>
+        <w:tc>
+          <w:tcPr>
+            <w:tcBorders>
+              <w:bottom w:val="single"/>
+            </w:tcBorders>
+            <w:vAlign w:val="bottom"/>
+          </w:tcPr>
+          <w:p>
+            <w:pPr>
+              <w:pStyle w:val="Compact"/>
+              <w:jc w:val="right"/>
+            </w:pPr>
+            <w:r>
+              <w:t xml:space="preserve">p.value</w:t>
+            </w:r>
+          </w:p>
+        </w:tc>
+      </w:tr>
+      <w:tr>
+        <w:tc>
+          <w:p>
+            <w:pPr>
+              <w:pStyle w:val="Compact"/>
+              <w:jc w:val="left"/>
+            </w:pPr>
+            <w:r>
+              <w:t xml:space="preserve">strategy</w:t>
+            </w:r>
+          </w:p>
+        </w:tc>
+        <w:tc>
+          <w:p>
+            <w:pPr>
+              <w:pStyle w:val="Compact"/>
+              <w:jc w:val="right"/>
+            </w:pPr>
+            <w:r>
+              <w:t xml:space="preserve">3</w:t>
+            </w:r>
+          </w:p>
+        </w:tc>
+        <w:tc>
+          <w:p>
+            <w:pPr>
+              <w:pStyle w:val="Compact"/>
+              <w:jc w:val="right"/>
+            </w:pPr>
+            <w:r>
+              <w:t xml:space="preserve">28541</w:t>
+            </w:r>
+          </w:p>
+        </w:tc>
+        <w:tc>
+          <w:p>
+            <w:pPr>
+              <w:pStyle w:val="Compact"/>
+              <w:jc w:val="right"/>
+            </w:pPr>
+            <w:r>
+              <w:t xml:space="preserve">9514</w:t>
+            </w:r>
+          </w:p>
+        </w:tc>
+        <w:tc>
+          <w:p>
+            <w:pPr>
+              <w:pStyle w:val="Compact"/>
+              <w:jc w:val="right"/>
+            </w:pPr>
+            <w:r>
+              <w:t xml:space="preserve">7.445</w:t>
+            </w:r>
+          </w:p>
+        </w:tc>
+        <w:tc>
+          <w:p>
+            <w:pPr>
+              <w:pStyle w:val="Compact"/>
+              <w:jc w:val="right"/>
+            </w:pPr>
+            <w:r>
+              <w:t xml:space="preserve">0.0001</w:t>
+            </w:r>
+          </w:p>
+        </w:tc>
+      </w:tr>
+      <w:tr>
+        <w:tc>
+          <w:p>
+            <w:pPr>
+              <w:pStyle w:val="Compact"/>
+              <w:jc w:val="left"/>
+            </w:pPr>
+            <w:r>
+              <w:t xml:space="preserve">Residuals</w:t>
+            </w:r>
+          </w:p>
+        </w:tc>
+        <w:tc>
+          <w:p>
+            <w:pPr>
+              <w:pStyle w:val="Compact"/>
+              <w:jc w:val="right"/>
+            </w:pPr>
+            <w:r>
+              <w:t xml:space="preserve">424</w:t>
+            </w:r>
+          </w:p>
+        </w:tc>
+        <w:tc>
+          <w:p>
+            <w:pPr>
+              <w:pStyle w:val="Compact"/>
+              <w:jc w:val="right"/>
+            </w:pPr>
+            <w:r>
+              <w:t xml:space="preserve">541799</w:t>
+            </w:r>
+          </w:p>
+        </w:tc>
+        <w:tc>
+          <w:p>
+            <w:pPr>
+              <w:pStyle w:val="Compact"/>
+              <w:jc w:val="right"/>
+            </w:pPr>
+            <w:r>
+              <w:t xml:space="preserve">1278</w:t>
+            </w:r>
+          </w:p>
+        </w:tc>
+        <w:tc>
+          <w:p>
+            <w:pPr>
+              <w:pStyle w:val="Compact"/>
+              <w:jc w:val="right"/>
+            </w:pPr>
+            <w:r>
+              <w:t xml:space="preserve">NA</w:t>
+            </w:r>
+          </w:p>
+        </w:tc>
+        <w:tc>
+          <w:p>
+            <w:pPr>
+              <w:pStyle w:val="Compact"/>
+              <w:jc w:val="right"/>
+            </w:pPr>
+            <w:r>
+              <w:t xml:space="preserve">NA</w:t>
+            </w:r>
+          </w:p>
+        </w:tc>
+      </w:tr>
+    </w:tbl>
+    <w:p/>
+    <w:tbl>
+      <w:tblPr>
+        <w:tblStyle w:val="Table"/>
+        <w:tblW w:type="pct" w:w="0.0"/>
+        <w:tblLook w:firstRow="1" w:lastRow="0" w:firstColumn="0" w:lastColumn="0" w:noHBand="0" w:noVBand="0"/>
+      </w:tblPr>
+      <w:tblGrid/>
+      <w:tr>
+        <w:trPr>
+          <w:cnfStyle w:firstRow="1"/>
+        </w:trPr>
+        <w:tc>
+          <w:tcPr>
+            <w:tcBorders>
+              <w:bottom w:val="single"/>
+            </w:tcBorders>
+            <w:vAlign w:val="bottom"/>
+          </w:tcPr>
+          <w:p>
+            <w:pPr>
+              <w:pStyle w:val="Compact"/>
+              <w:jc w:val="left"/>
+            </w:pPr>
+            <w:r>
+              <w:t xml:space="preserve">term</w:t>
+            </w:r>
+          </w:p>
+        </w:tc>
+        <w:tc>
+          <w:tcPr>
+            <w:tcBorders>
+              <w:bottom w:val="single"/>
+            </w:tcBorders>
+            <w:vAlign w:val="bottom"/>
+          </w:tcPr>
+          <w:p>
+            <w:pPr>
+              <w:pStyle w:val="Compact"/>
+              <w:jc w:val="left"/>
+            </w:pPr>
+            <w:r>
+              <w:t xml:space="preserve">group1</w:t>
+            </w:r>
+          </w:p>
+        </w:tc>
+        <w:tc>
+          <w:tcPr>
+            <w:tcBorders>
+              <w:bottom w:val="single"/>
+            </w:tcBorders>
+            <w:vAlign w:val="bottom"/>
+          </w:tcPr>
+          <w:p>
+            <w:pPr>
+              <w:pStyle w:val="Compact"/>
+              <w:jc w:val="left"/>
+            </w:pPr>
+            <w:r>
+              <w:t xml:space="preserve">group2</w:t>
+            </w:r>
+          </w:p>
+        </w:tc>
+        <w:tc>
+          <w:tcPr>
+            <w:tcBorders>
+              <w:bottom w:val="single"/>
+            </w:tcBorders>
+            <w:vAlign w:val="bottom"/>
+          </w:tcPr>
+          <w:p>
+            <w:pPr>
+              <w:pStyle w:val="Compact"/>
+              <w:jc w:val="right"/>
+            </w:pPr>
+            <w:r>
+              <w:t xml:space="preserve">null.value</w:t>
+            </w:r>
+          </w:p>
+        </w:tc>
+        <w:tc>
+          <w:tcPr>
+            <w:tcBorders>
+              <w:bottom w:val="single"/>
+            </w:tcBorders>
+            <w:vAlign w:val="bottom"/>
+          </w:tcPr>
+          <w:p>
+            <w:pPr>
+              <w:pStyle w:val="Compact"/>
+              <w:jc w:val="right"/>
+            </w:pPr>
+            <w:r>
+              <w:t xml:space="preserve">estimate</w:t>
+            </w:r>
+          </w:p>
+        </w:tc>
+        <w:tc>
+          <w:tcPr>
+            <w:tcBorders>
+              <w:bottom w:val="single"/>
+            </w:tcBorders>
+            <w:vAlign w:val="bottom"/>
+          </w:tcPr>
+          <w:p>
+            <w:pPr>
+              <w:pStyle w:val="Compact"/>
+              <w:jc w:val="right"/>
+            </w:pPr>
+            <w:r>
+              <w:t xml:space="preserve">conf.low</w:t>
+            </w:r>
+          </w:p>
+        </w:tc>
+        <w:tc>
+          <w:tcPr>
+            <w:tcBorders>
+              <w:bottom w:val="single"/>
+            </w:tcBorders>
+            <w:vAlign w:val="bottom"/>
+          </w:tcPr>
+          <w:p>
+            <w:pPr>
+              <w:pStyle w:val="Compact"/>
+              <w:jc w:val="right"/>
+            </w:pPr>
+            <w:r>
+              <w:t xml:space="preserve">conf.high</w:t>
+            </w:r>
+          </w:p>
+        </w:tc>
+        <w:tc>
+          <w:tcPr>
+            <w:tcBorders>
+              <w:bottom w:val="single"/>
+            </w:tcBorders>
+            <w:vAlign w:val="bottom"/>
+          </w:tcPr>
+          <w:p>
+            <w:pPr>
+              <w:pStyle w:val="Compact"/>
+              <w:jc w:val="right"/>
+            </w:pPr>
+            <w:r>
+              <w:t xml:space="preserve">p.adj</w:t>
+            </w:r>
+          </w:p>
+        </w:tc>
+        <w:tc>
+          <w:tcPr>
+            <w:tcBorders>
+              <w:bottom w:val="single"/>
+            </w:tcBorders>
+            <w:vAlign w:val="bottom"/>
+          </w:tcPr>
+          <w:p>
+            <w:pPr>
+              <w:pStyle w:val="Compact"/>
+              <w:jc w:val="left"/>
+            </w:pPr>
+            <w:r>
+              <w:t xml:space="preserve">p.adj.signif</w:t>
+            </w:r>
+          </w:p>
+        </w:tc>
+      </w:tr>
+      <w:tr>
+        <w:tc>
+          <w:p>
+            <w:pPr>
+              <w:pStyle w:val="Compact"/>
+              <w:jc w:val="left"/>
+            </w:pPr>
+            <w:r>
+              <w:t xml:space="preserve">strategy</w:t>
+            </w:r>
+          </w:p>
+        </w:tc>
+        <w:tc>
+          <w:p>
+            <w:pPr>
+              <w:pStyle w:val="Compact"/>
+              <w:jc w:val="left"/>
+            </w:pPr>
+            <w:r>
+              <w:t xml:space="preserve">language</w:t>
+            </w:r>
+          </w:p>
+        </w:tc>
+        <w:tc>
+          <w:p>
+            <w:pPr>
+              <w:pStyle w:val="Compact"/>
+              <w:jc w:val="left"/>
+            </w:pPr>
+            <w:r>
+              <w:t xml:space="preserve">one</w:t>
+            </w:r>
+          </w:p>
+        </w:tc>
+        <w:tc>
+          <w:p>
+            <w:pPr>
+              <w:pStyle w:val="Compact"/>
+              <w:jc w:val="right"/>
+            </w:pPr>
+            <w:r>
+              <w:t xml:space="preserve">0</w:t>
+            </w:r>
+          </w:p>
+        </w:tc>
+        <w:tc>
+          <w:p>
+            <w:pPr>
+              <w:pStyle w:val="Compact"/>
+              <w:jc w:val="right"/>
+            </w:pPr>
+            <w:r>
+              <w:t xml:space="preserve">9.771</w:t>
+            </w:r>
+          </w:p>
+        </w:tc>
+        <w:tc>
+          <w:p>
+            <w:pPr>
+              <w:pStyle w:val="Compact"/>
+              <w:jc w:val="right"/>
+            </w:pPr>
+            <w:r>
+              <w:t xml:space="preserve">-1.913</w:t>
+            </w:r>
+          </w:p>
+        </w:tc>
+        <w:tc>
+          <w:p>
+            <w:pPr>
+              <w:pStyle w:val="Compact"/>
+              <w:jc w:val="right"/>
+            </w:pPr>
+            <w:r>
+              <w:t xml:space="preserve">21.4538</w:t>
+            </w:r>
+          </w:p>
+        </w:tc>
+        <w:tc>
+          <w:p>
+            <w:pPr>
+              <w:pStyle w:val="Compact"/>
+              <w:jc w:val="right"/>
+            </w:pPr>
+            <w:r>
+              <w:t xml:space="preserve">0.1370</w:t>
+            </w:r>
+          </w:p>
+        </w:tc>
+        <w:tc>
+          <w:p>
+            <w:pPr>
+              <w:pStyle w:val="Compact"/>
+              <w:jc w:val="left"/>
+            </w:pPr>
+            <w:r>
+              <w:t xml:space="preserve">ns</w:t>
+            </w:r>
+          </w:p>
+        </w:tc>
+      </w:tr>
+      <w:tr>
+        <w:tc>
+          <w:p>
+            <w:pPr>
+              <w:pStyle w:val="Compact"/>
+              <w:jc w:val="left"/>
+            </w:pPr>
+            <w:r>
+              <w:t xml:space="preserve">strategy</w:t>
+            </w:r>
+          </w:p>
+        </w:tc>
+        <w:tc>
+          <w:p>
+            <w:pPr>
+              <w:pStyle w:val="Compact"/>
+              <w:jc w:val="left"/>
+            </w:pPr>
+            <w:r>
+              <w:t xml:space="preserve">parent</w:t>
+            </w:r>
+          </w:p>
+        </w:tc>
+        <w:tc>
+          <w:p>
+            <w:pPr>
+              <w:pStyle w:val="Compact"/>
+              <w:jc w:val="left"/>
+            </w:pPr>
+            <w:r>
+              <w:t xml:space="preserve">one</w:t>
+            </w:r>
+          </w:p>
+        </w:tc>
+        <w:tc>
+          <w:p>
+            <w:pPr>
+              <w:pStyle w:val="Compact"/>
+              <w:jc w:val="right"/>
+            </w:pPr>
+            <w:r>
+              <w:t xml:space="preserve">0</w:t>
+            </w:r>
+          </w:p>
+        </w:tc>
+        <w:tc>
+          <w:p>
+            <w:pPr>
+              <w:pStyle w:val="Compact"/>
+              <w:jc w:val="right"/>
+            </w:pPr>
+            <w:r>
+              <w:t xml:space="preserve">-11.999</w:t>
+            </w:r>
+          </w:p>
+        </w:tc>
+        <w:tc>
+          <w:p>
+            <w:pPr>
+              <w:pStyle w:val="Compact"/>
+              <w:jc w:val="right"/>
+            </w:pPr>
+            <w:r>
+              <w:t xml:space="preserve">-23.334</w:t>
+            </w:r>
+          </w:p>
+        </w:tc>
+        <w:tc>
+          <w:p>
+            <w:pPr>
+              <w:pStyle w:val="Compact"/>
+              <w:jc w:val="right"/>
+            </w:pPr>
+            <w:r>
+              <w:t xml:space="preserve">-0.6636</w:t>
+            </w:r>
+          </w:p>
+        </w:tc>
+        <w:tc>
+          <w:p>
+            <w:pPr>
+              <w:pStyle w:val="Compact"/>
+              <w:jc w:val="right"/>
+            </w:pPr>
+            <w:r>
+              <w:t xml:space="preserve">0.0332</w:t>
+            </w:r>
+          </w:p>
+        </w:tc>
+        <w:tc>
+          <w:p>
+            <w:pPr>
+              <w:pStyle w:val="Compact"/>
+              <w:jc w:val="left"/>
+            </w:pPr>
+            <w:r>
+              <w:t xml:space="preserve">*</w:t>
+            </w:r>
+          </w:p>
+        </w:tc>
+      </w:tr>
+      <w:tr>
+        <w:tc>
+          <w:p>
+            <w:pPr>
+              <w:pStyle w:val="Compact"/>
+              <w:jc w:val="left"/>
+            </w:pPr>
+            <w:r>
+              <w:t xml:space="preserve">strategy</w:t>
+            </w:r>
+          </w:p>
+        </w:tc>
+        <w:tc>
+          <w:p>
+            <w:pPr>
+              <w:pStyle w:val="Compact"/>
+              <w:jc w:val="left"/>
+            </w:pPr>
+            <w:r>
+              <w:t xml:space="preserve">parent</w:t>
+            </w:r>
+          </w:p>
+        </w:tc>
+        <w:tc>
+          <w:p>
+            <w:pPr>
+              <w:pStyle w:val="Compact"/>
+              <w:jc w:val="left"/>
+            </w:pPr>
+            <w:r>
+              <w:t xml:space="preserve">one</w:t>
+            </w:r>
+          </w:p>
+        </w:tc>
+        <w:tc>
+          <w:p>
+            <w:pPr>
+              <w:pStyle w:val="Compact"/>
+              <w:jc w:val="right"/>
+            </w:pPr>
+            <w:r>
+              <w:t xml:space="preserve">0</w:t>
+            </w:r>
+          </w:p>
+        </w:tc>
+        <w:tc>
+          <w:p>
+            <w:pPr>
+              <w:pStyle w:val="Compact"/>
+              <w:jc w:val="right"/>
+            </w:pPr>
+            <w:r>
+              <w:t xml:space="preserve">4.820</w:t>
+            </w:r>
+          </w:p>
+        </w:tc>
+        <w:tc>
+          <w:p>
+            <w:pPr>
+              <w:pStyle w:val="Compact"/>
+              <w:jc w:val="right"/>
+            </w:pPr>
+            <w:r>
+              <w:t xml:space="preserve">-9.926</w:t>
+            </w:r>
+          </w:p>
+        </w:tc>
+        <w:tc>
+          <w:p>
+            <w:pPr>
+              <w:pStyle w:val="Compact"/>
+              <w:jc w:val="right"/>
+            </w:pPr>
+            <w:r>
+              <w:t xml:space="preserve">19.5663</w:t>
+            </w:r>
+          </w:p>
+        </w:tc>
+        <w:tc>
+          <w:p>
+            <w:pPr>
+              <w:pStyle w:val="Compact"/>
+              <w:jc w:val="right"/>
+            </w:pPr>
+            <w:r>
+              <w:t xml:space="preserve">0.8340</w:t>
+            </w:r>
+          </w:p>
+        </w:tc>
+        <w:tc>
+          <w:p>
+            <w:pPr>
+              <w:pStyle w:val="Compact"/>
+              <w:jc w:val="left"/>
+            </w:pPr>
+            <w:r>
+              <w:t xml:space="preserve">ns</w:t>
+            </w:r>
+          </w:p>
+        </w:tc>
+      </w:tr>
+      <w:tr>
+        <w:tc>
+          <w:p>
+            <w:pPr>
+              <w:pStyle w:val="Compact"/>
+              <w:jc w:val="left"/>
+            </w:pPr>
+            <w:r>
+              <w:t xml:space="preserve">strategy</w:t>
+            </w:r>
+          </w:p>
+        </w:tc>
+        <w:tc>
+          <w:p>
+            <w:pPr>
+              <w:pStyle w:val="Compact"/>
+              <w:jc w:val="left"/>
+            </w:pPr>
+            <w:r>
+              <w:t xml:space="preserve">parent</w:t>
+            </w:r>
+          </w:p>
+        </w:tc>
+        <w:tc>
+          <w:p>
+            <w:pPr>
+              <w:pStyle w:val="Compact"/>
+              <w:jc w:val="left"/>
+            </w:pPr>
+            <w:r>
+              <w:t xml:space="preserve">one</w:t>
+            </w:r>
+          </w:p>
+        </w:tc>
+        <w:tc>
+          <w:p>
+            <w:pPr>
+              <w:pStyle w:val="Compact"/>
+              <w:jc w:val="right"/>
+            </w:pPr>
+            <w:r>
+              <w:t xml:space="preserve">0</w:t>
+            </w:r>
+          </w:p>
+        </w:tc>
+        <w:tc>
+          <w:p>
+            <w:pPr>
+              <w:pStyle w:val="Compact"/>
+              <w:jc w:val="right"/>
+            </w:pPr>
+            <w:r>
+              <w:t xml:space="preserve">-21.769</w:t>
+            </w:r>
+          </w:p>
+        </w:tc>
+        <w:tc>
+          <w:p>
+            <w:pPr>
+              <w:pStyle w:val="Compact"/>
+              <w:jc w:val="right"/>
+            </w:pPr>
+            <w:r>
+              <w:t xml:space="preserve">-34.053</w:t>
+            </w:r>
+          </w:p>
+        </w:tc>
+        <w:tc>
+          <w:p>
+            <w:pPr>
+              <w:pStyle w:val="Compact"/>
+              <w:jc w:val="right"/>
+            </w:pPr>
+            <w:r>
+              <w:t xml:space="preserve">-9.4860</w:t>
+            </w:r>
+          </w:p>
+        </w:tc>
+        <w:tc>
+          <w:p>
+            <w:pPr>
+              <w:pStyle w:val="Compact"/>
+              <w:jc w:val="right"/>
+            </w:pPr>
+            <w:r>
+              <w:t xml:space="preserve">0.0000</w:t>
+            </w:r>
+          </w:p>
+        </w:tc>
+        <w:tc>
+          <w:p>
+            <w:pPr>
+              <w:pStyle w:val="Compact"/>
+              <w:jc w:val="left"/>
+            </w:pPr>
+            <w:r>
+              <w:t xml:space="preserve">****</w:t>
+            </w:r>
+          </w:p>
+        </w:tc>
+      </w:tr>
+      <w:tr>
+        <w:tc>
+          <w:p>
+            <w:pPr>
+              <w:pStyle w:val="Compact"/>
+              <w:jc w:val="left"/>
+            </w:pPr>
+            <w:r>
+              <w:t xml:space="preserve">strategy</w:t>
+            </w:r>
+          </w:p>
+        </w:tc>
+        <w:tc>
+          <w:p>
+            <w:pPr>
+              <w:pStyle w:val="Compact"/>
+              <w:jc w:val="left"/>
+            </w:pPr>
+            <w:r>
+              <w:t xml:space="preserve">parent</w:t>
+            </w:r>
+          </w:p>
+        </w:tc>
+        <w:tc>
+          <w:p>
+            <w:pPr>
+              <w:pStyle w:val="Compact"/>
+              <w:jc w:val="left"/>
+            </w:pPr>
+            <w:r>
+              <w:t xml:space="preserve">one</w:t>
+            </w:r>
+          </w:p>
+        </w:tc>
+        <w:tc>
+          <w:p>
+            <w:pPr>
+              <w:pStyle w:val="Compact"/>
+              <w:jc w:val="right"/>
+            </w:pPr>
+            <w:r>
+              <w:t xml:space="preserve">0</w:t>
+            </w:r>
+          </w:p>
+        </w:tc>
+        <w:tc>
+          <w:p>
+            <w:pPr>
+              <w:pStyle w:val="Compact"/>
+              <w:jc w:val="right"/>
+            </w:pPr>
+            <w:r>
+              <w:t xml:space="preserve">-4.950</w:t>
+            </w:r>
+          </w:p>
+        </w:tc>
+        <w:tc>
+          <w:p>
+            <w:pPr>
+              <w:pStyle w:val="Compact"/>
+              <w:jc w:val="right"/>
+            </w:pPr>
+            <w:r>
+              <w:t xml:space="preserve">-20.437</w:t>
+            </w:r>
+          </w:p>
+        </w:tc>
+        <w:tc>
+          <w:p>
+            <w:pPr>
+              <w:pStyle w:val="Compact"/>
+              <w:jc w:val="right"/>
+            </w:pPr>
+            <w:r>
+              <w:t xml:space="preserve">10.5365</w:t>
+            </w:r>
+          </w:p>
+        </w:tc>
+        <w:tc>
+          <w:p>
+            <w:pPr>
+              <w:pStyle w:val="Compact"/>
+              <w:jc w:val="right"/>
+            </w:pPr>
+            <w:r>
+              <w:t xml:space="preserve">0.8430</w:t>
+            </w:r>
+          </w:p>
+        </w:tc>
+        <w:tc>
+          <w:p>
+            <w:pPr>
+              <w:pStyle w:val="Compact"/>
+              <w:jc w:val="left"/>
+            </w:pPr>
+            <w:r>
+              <w:t xml:space="preserve">ns</w:t>
+            </w:r>
+          </w:p>
+        </w:tc>
+      </w:tr>
+      <w:tr>
+        <w:tc>
+          <w:p>
+            <w:pPr>
+              <w:pStyle w:val="Compact"/>
+              <w:jc w:val="left"/>
+            </w:pPr>
+            <w:r>
+              <w:t xml:space="preserve">strategy</w:t>
+            </w:r>
+          </w:p>
+        </w:tc>
+        <w:tc>
+          <w:p>
+            <w:pPr>
+              <w:pStyle w:val="Compact"/>
+              <w:jc w:val="left"/>
+            </w:pPr>
+            <w:r>
+              <w:t xml:space="preserve">parent</w:t>
+            </w:r>
+          </w:p>
+        </w:tc>
+        <w:tc>
+          <w:p>
+            <w:pPr>
+              <w:pStyle w:val="Compact"/>
+              <w:jc w:val="left"/>
+            </w:pPr>
+            <w:r>
+              <w:t xml:space="preserve">one</w:t>
+            </w:r>
+          </w:p>
+        </w:tc>
+        <w:tc>
+          <w:p>
+            <w:pPr>
+              <w:pStyle w:val="Compact"/>
+              <w:jc w:val="right"/>
+            </w:pPr>
+            <w:r>
+              <w:t xml:space="preserve">0</w:t>
+            </w:r>
+          </w:p>
+        </w:tc>
+        <w:tc>
+          <w:p>
+            <w:pPr>
+              <w:pStyle w:val="Compact"/>
+              <w:jc w:val="right"/>
+            </w:pPr>
+            <w:r>
+              <w:t xml:space="preserve">16.819</w:t>
+            </w:r>
+          </w:p>
+        </w:tc>
+        <w:tc>
+          <w:p>
+            <w:pPr>
+              <w:pStyle w:val="Compact"/>
+              <w:jc w:val="right"/>
+            </w:pPr>
+            <w:r>
+              <w:t xml:space="preserve">1.593</w:t>
+            </w:r>
+          </w:p>
+        </w:tc>
+        <w:tc>
+          <w:p>
+            <w:pPr>
+              <w:pStyle w:val="Compact"/>
+              <w:jc w:val="right"/>
+            </w:pPr>
+            <w:r>
+              <w:t xml:space="preserve">32.0450</w:t>
+            </w:r>
+          </w:p>
+        </w:tc>
+        <w:tc>
+          <w:p>
+            <w:pPr>
+              <w:pStyle w:val="Compact"/>
+              <w:jc w:val="right"/>
+            </w:pPr>
+            <w:r>
+              <w:t xml:space="preserve">0.0237</w:t>
+            </w:r>
+          </w:p>
+        </w:tc>
+        <w:tc>
+          <w:p>
+            <w:pPr>
+              <w:pStyle w:val="Compact"/>
+              <w:jc w:val="left"/>
+            </w:pPr>
+            <w:r>
+              <w:t xml:space="preserve">*</w:t>
+            </w:r>
+          </w:p>
+        </w:tc>
+      </w:tr>
+    </w:tbl>
     <w:p>
       <w:pPr>
         <w:pStyle w:val="BodyText"/>
@@ -1751,853 +2775,10 @@
     </w:p>
     <w:p>
       <w:pPr>
-        <w:pStyle w:val="SourceCode"/>
-      </w:pPr>
-      <w:r>
-        <w:rPr>
-          <w:rStyle w:val="FunctionTok"/>
-        </w:rPr>
-        <w:t xml:space="preserve">formattable</w:t>
-      </w:r>
-      <w:r>
-        <w:rPr>
-          <w:rStyle w:val="NormalTok"/>
-        </w:rPr>
-        <w:t xml:space="preserve">(aov_eng)</w:t>
-      </w:r>
-    </w:p>
-    <w:p>
-      <w:pPr>
-        <w:pStyle w:val="FirstParagraph"/>
-      </w:pPr>
-      <w:r>
-        <w:t xml:space="preserve">term</w:t>
-      </w:r>
-    </w:p>
-    <w:p>
-      <w:pPr>
-        <w:pStyle w:val="BodyText"/>
-      </w:pPr>
-      <w:r>
-        <w:t xml:space="preserve">df</w:t>
-      </w:r>
-    </w:p>
-    <w:p>
-      <w:pPr>
-        <w:pStyle w:val="BodyText"/>
-      </w:pPr>
-      <w:r>
-        <w:t xml:space="preserve">sumsq</w:t>
-      </w:r>
-    </w:p>
-    <w:p>
-      <w:pPr>
-        <w:pStyle w:val="BodyText"/>
-      </w:pPr>
-      <w:r>
-        <w:t xml:space="preserve">meansq</w:t>
-      </w:r>
-    </w:p>
-    <w:p>
-      <w:pPr>
-        <w:pStyle w:val="BodyText"/>
-      </w:pPr>
-      <w:r>
-        <w:t xml:space="preserve">statistic</w:t>
-      </w:r>
-    </w:p>
-    <w:p>
-      <w:pPr>
-        <w:pStyle w:val="BodyText"/>
-      </w:pPr>
-      <w:r>
-        <w:t xml:space="preserve">p.value</w:t>
-      </w:r>
-    </w:p>
-    <w:p>
-      <w:pPr>
-        <w:pStyle w:val="BodyText"/>
-      </w:pPr>
-      <w:r>
-        <w:t xml:space="preserve">strategy</w:t>
-      </w:r>
-    </w:p>
-    <w:p>
-      <w:pPr>
-        <w:pStyle w:val="BodyText"/>
-      </w:pPr>
-      <w:r>
-        <w:t xml:space="preserve">3</w:t>
-      </w:r>
-    </w:p>
-    <w:p>
-      <w:pPr>
-        <w:pStyle w:val="BodyText"/>
-      </w:pPr>
-      <w:r>
-        <w:t xml:space="preserve">22510</w:t>
-      </w:r>
-    </w:p>
-    <w:p>
-      <w:pPr>
-        <w:pStyle w:val="BodyText"/>
-      </w:pPr>
-      <w:r>
-        <w:t xml:space="preserve">7503</w:t>
-      </w:r>
-    </w:p>
-    <w:p>
-      <w:pPr>
-        <w:pStyle w:val="BodyText"/>
-      </w:pPr>
-      <w:r>
-        <w:t xml:space="preserve">5.545</w:t>
-      </w:r>
-    </w:p>
-    <w:p>
-      <w:pPr>
-        <w:pStyle w:val="BodyText"/>
-      </w:pPr>
-      <w:r>
-        <w:t xml:space="preserve">0.000967</w:t>
-      </w:r>
-    </w:p>
-    <w:p>
-      <w:pPr>
-        <w:pStyle w:val="BodyText"/>
-      </w:pPr>
-      <w:r>
-        <w:t xml:space="preserve">Residuals</w:t>
-      </w:r>
-    </w:p>
-    <w:p>
-      <w:pPr>
-        <w:pStyle w:val="BodyText"/>
-      </w:pPr>
-      <w:r>
-        <w:t xml:space="preserve">424</w:t>
-      </w:r>
-    </w:p>
-    <w:p>
-      <w:pPr>
-        <w:pStyle w:val="BodyText"/>
-      </w:pPr>
-      <w:r>
-        <w:t xml:space="preserve">573698</w:t>
-      </w:r>
-    </w:p>
-    <w:p>
-      <w:pPr>
-        <w:pStyle w:val="BodyText"/>
-      </w:pPr>
-      <w:r>
-        <w:t xml:space="preserve">1353</w:t>
-      </w:r>
-    </w:p>
-    <w:p>
-      <w:pPr>
-        <w:pStyle w:val="BodyText"/>
-      </w:pPr>
-      <w:r>
-        <w:t xml:space="preserve">NA</w:t>
-      </w:r>
-    </w:p>
-    <w:p>
-      <w:pPr>
-        <w:pStyle w:val="BodyText"/>
-      </w:pPr>
-      <w:r>
-        <w:t xml:space="preserve">NA</w:t>
-      </w:r>
-    </w:p>
-    <w:p>
-      <w:pPr>
-        <w:pStyle w:val="SourceCode"/>
-      </w:pPr>
-      <w:r>
-        <w:rPr>
-          <w:rStyle w:val="FunctionTok"/>
-        </w:rPr>
-        <w:t xml:space="preserve">formattable</w:t>
-      </w:r>
-      <w:r>
-        <w:rPr>
-          <w:rStyle w:val="NormalTok"/>
-        </w:rPr>
-        <w:t xml:space="preserve">(tukey_eng)</w:t>
-      </w:r>
-    </w:p>
-    <w:p>
-      <w:pPr>
-        <w:pStyle w:val="FirstParagraph"/>
-      </w:pPr>
-      <w:r>
-        <w:t xml:space="preserve">term</w:t>
-      </w:r>
-    </w:p>
-    <w:p>
-      <w:pPr>
-        <w:pStyle w:val="BodyText"/>
-      </w:pPr>
-      <w:r>
-        <w:t xml:space="preserve">group1</w:t>
-      </w:r>
-    </w:p>
-    <w:p>
-      <w:pPr>
-        <w:pStyle w:val="BodyText"/>
-      </w:pPr>
-      <w:r>
-        <w:t xml:space="preserve">group2</w:t>
-      </w:r>
-    </w:p>
-    <w:p>
-      <w:pPr>
-        <w:pStyle w:val="BodyText"/>
-      </w:pPr>
-      <w:r>
-        <w:t xml:space="preserve">null.value</w:t>
-      </w:r>
-    </w:p>
-    <w:p>
-      <w:pPr>
-        <w:pStyle w:val="BodyText"/>
-      </w:pPr>
-      <w:r>
-        <w:t xml:space="preserve">estimate</w:t>
-      </w:r>
-    </w:p>
-    <w:p>
-      <w:pPr>
-        <w:pStyle w:val="BodyText"/>
-      </w:pPr>
-      <w:r>
-        <w:t xml:space="preserve">conf.low</w:t>
-      </w:r>
-    </w:p>
-    <w:p>
-      <w:pPr>
-        <w:pStyle w:val="BodyText"/>
-      </w:pPr>
-      <w:r>
-        <w:t xml:space="preserve">conf.high</w:t>
-      </w:r>
-    </w:p>
-    <w:p>
-      <w:pPr>
-        <w:pStyle w:val="BodyText"/>
-      </w:pPr>
-      <w:r>
-        <w:t xml:space="preserve">p.adj</w:t>
-      </w:r>
-    </w:p>
-    <w:p>
-      <w:pPr>
-        <w:pStyle w:val="BodyText"/>
-      </w:pPr>
-      <w:r>
-        <w:t xml:space="preserve">p.adj.signif</w:t>
-      </w:r>
-    </w:p>
-    <w:p>
-      <w:pPr>
-        <w:pStyle w:val="BodyText"/>
-      </w:pPr>
-      <w:r>
-        <w:t xml:space="preserve">strategy</w:t>
-      </w:r>
-    </w:p>
-    <w:p>
-      <w:pPr>
-        <w:pStyle w:val="BodyText"/>
-      </w:pPr>
-      <w:r>
-        <w:t xml:space="preserve">language</w:t>
-      </w:r>
-    </w:p>
-    <w:p>
-      <w:pPr>
-        <w:pStyle w:val="BodyText"/>
-      </w:pPr>
-      <w:r>
-        <w:t xml:space="preserve">one</w:t>
-      </w:r>
-    </w:p>
-    <w:p>
-      <w:pPr>
-        <w:pStyle w:val="BodyText"/>
-      </w:pPr>
-      <w:r>
-        <w:t xml:space="preserve">0</w:t>
-      </w:r>
-    </w:p>
-    <w:p>
-      <w:pPr>
-        <w:pStyle w:val="BodyText"/>
-      </w:pPr>
-      <w:r>
-        <w:t xml:space="preserve">-5.514</w:t>
-      </w:r>
-    </w:p>
-    <w:p>
-      <w:pPr>
-        <w:pStyle w:val="BodyText"/>
-      </w:pPr>
-      <w:r>
-        <w:t xml:space="preserve">-17.5358</w:t>
-      </w:r>
-    </w:p>
-    <w:p>
-      <w:pPr>
-        <w:pStyle w:val="BodyText"/>
-      </w:pPr>
-      <w:r>
-        <w:t xml:space="preserve">6.509</w:t>
-      </w:r>
-    </w:p>
-    <w:p>
-      <w:pPr>
-        <w:pStyle w:val="BodyText"/>
-      </w:pPr>
-      <w:r>
-        <w:t xml:space="preserve">0.63800</w:t>
-      </w:r>
-    </w:p>
-    <w:p>
-      <w:pPr>
-        <w:pStyle w:val="BodyText"/>
-      </w:pPr>
-      <w:r>
-        <w:t xml:space="preserve">ns</w:t>
-      </w:r>
-    </w:p>
-    <w:p>
-      <w:pPr>
-        <w:pStyle w:val="BodyText"/>
-      </w:pPr>
-      <w:r>
-        <w:t xml:space="preserve">strategy</w:t>
-      </w:r>
-    </w:p>
-    <w:p>
-      <w:pPr>
-        <w:pStyle w:val="BodyText"/>
-      </w:pPr>
-      <w:r>
-        <w:t xml:space="preserve">parent</w:t>
-      </w:r>
-    </w:p>
-    <w:p>
-      <w:pPr>
-        <w:pStyle w:val="BodyText"/>
-      </w:pPr>
-      <w:r>
-        <w:t xml:space="preserve">one</w:t>
-      </w:r>
-    </w:p>
-    <w:p>
-      <w:pPr>
-        <w:pStyle w:val="BodyText"/>
-      </w:pPr>
-      <w:r>
-        <w:t xml:space="preserve">0</w:t>
-      </w:r>
-    </w:p>
-    <w:p>
-      <w:pPr>
-        <w:pStyle w:val="BodyText"/>
-      </w:pPr>
-      <w:r>
-        <w:t xml:space="preserve">11.177</w:t>
-      </w:r>
-    </w:p>
-    <w:p>
-      <w:pPr>
-        <w:pStyle w:val="BodyText"/>
-      </w:pPr>
-      <w:r>
-        <w:t xml:space="preserve">-0.4869</w:t>
-      </w:r>
-    </w:p>
-    <w:p>
-      <w:pPr>
-        <w:pStyle w:val="BodyText"/>
-      </w:pPr>
-      <w:r>
-        <w:t xml:space="preserve">22.841</w:t>
-      </w:r>
-    </w:p>
-    <w:p>
-      <w:pPr>
-        <w:pStyle w:val="BodyText"/>
-      </w:pPr>
-      <w:r>
-        <w:t xml:space="preserve">0.06590</w:t>
-      </w:r>
-    </w:p>
-    <w:p>
-      <w:pPr>
-        <w:pStyle w:val="BodyText"/>
-      </w:pPr>
-      <w:r>
-        <w:t xml:space="preserve">ns</w:t>
-      </w:r>
-    </w:p>
-    <w:p>
-      <w:pPr>
-        <w:pStyle w:val="BodyText"/>
-      </w:pPr>
-      <w:r>
-        <w:t xml:space="preserve">strategy</w:t>
-      </w:r>
-    </w:p>
-    <w:p>
-      <w:pPr>
-        <w:pStyle w:val="BodyText"/>
-      </w:pPr>
-      <w:r>
-        <w:t xml:space="preserve">parent</w:t>
-      </w:r>
-    </w:p>
-    <w:p>
-      <w:pPr>
-        <w:pStyle w:val="BodyText"/>
-      </w:pPr>
-      <w:r>
-        <w:t xml:space="preserve">one</w:t>
-      </w:r>
-    </w:p>
-    <w:p>
-      <w:pPr>
-        <w:pStyle w:val="BodyText"/>
-      </w:pPr>
-      <w:r>
-        <w:t xml:space="preserve">0</w:t>
-      </w:r>
-    </w:p>
-    <w:p>
-      <w:pPr>
-        <w:pStyle w:val="BodyText"/>
-      </w:pPr>
-      <w:r>
-        <w:t xml:space="preserve">-9.252</w:t>
-      </w:r>
-    </w:p>
-    <w:p>
-      <w:pPr>
-        <w:pStyle w:val="BodyText"/>
-      </w:pPr>
-      <w:r>
-        <w:t xml:space="preserve">-24.4254</w:t>
-      </w:r>
-    </w:p>
-    <w:p>
-      <w:pPr>
-        <w:pStyle w:val="BodyText"/>
-      </w:pPr>
-      <w:r>
-        <w:t xml:space="preserve">5.922</w:t>
-      </w:r>
-    </w:p>
-    <w:p>
-      <w:pPr>
-        <w:pStyle w:val="BodyText"/>
-      </w:pPr>
-      <w:r>
-        <w:t xml:space="preserve">0.39500</w:t>
-      </w:r>
-    </w:p>
-    <w:p>
-      <w:pPr>
-        <w:pStyle w:val="BodyText"/>
-      </w:pPr>
-      <w:r>
-        <w:t xml:space="preserve">ns</w:t>
-      </w:r>
-    </w:p>
-    <w:p>
-      <w:pPr>
-        <w:pStyle w:val="BodyText"/>
-      </w:pPr>
-      <w:r>
-        <w:t xml:space="preserve">strategy</w:t>
-      </w:r>
-    </w:p>
-    <w:p>
-      <w:pPr>
-        <w:pStyle w:val="BodyText"/>
-      </w:pPr>
-      <w:r>
-        <w:t xml:space="preserve">parent</w:t>
-      </w:r>
-    </w:p>
-    <w:p>
-      <w:pPr>
-        <w:pStyle w:val="BodyText"/>
-      </w:pPr>
-      <w:r>
-        <w:t xml:space="preserve">one</w:t>
-      </w:r>
-    </w:p>
-    <w:p>
-      <w:pPr>
-        <w:pStyle w:val="BodyText"/>
-      </w:pPr>
-      <w:r>
-        <w:t xml:space="preserve">0</w:t>
-      </w:r>
-    </w:p>
-    <w:p>
-      <w:pPr>
-        <w:pStyle w:val="BodyText"/>
-      </w:pPr>
-      <w:r>
-        <w:t xml:space="preserve">16.691</w:t>
-      </w:r>
-    </w:p>
-    <w:p>
-      <w:pPr>
-        <w:pStyle w:val="BodyText"/>
-      </w:pPr>
-      <w:r>
-        <w:t xml:space="preserve">4.0509</w:t>
-      </w:r>
-    </w:p>
-    <w:p>
-      <w:pPr>
-        <w:pStyle w:val="BodyText"/>
-      </w:pPr>
-      <w:r>
-        <w:t xml:space="preserve">29.331</w:t>
-      </w:r>
-    </w:p>
-    <w:p>
-      <w:pPr>
-        <w:pStyle w:val="BodyText"/>
-      </w:pPr>
-      <w:r>
-        <w:t xml:space="preserve">0.00401</w:t>
-      </w:r>
-    </w:p>
-    <w:p>
-      <w:pPr>
-        <w:pStyle w:val="BodyText"/>
-      </w:pPr>
-      <w:r>
-        <w:t xml:space="preserve">**</w:t>
-      </w:r>
-    </w:p>
-    <w:p>
-      <w:pPr>
-        <w:pStyle w:val="BodyText"/>
-      </w:pPr>
-      <w:r>
-        <w:t xml:space="preserve">strategy</w:t>
-      </w:r>
-    </w:p>
-    <w:p>
-      <w:pPr>
-        <w:pStyle w:val="BodyText"/>
-      </w:pPr>
-      <w:r>
-        <w:t xml:space="preserve">parent</w:t>
-      </w:r>
-    </w:p>
-    <w:p>
-      <w:pPr>
-        <w:pStyle w:val="BodyText"/>
-      </w:pPr>
-      <w:r>
-        <w:t xml:space="preserve">one</w:t>
-      </w:r>
-    </w:p>
-    <w:p>
-      <w:pPr>
-        <w:pStyle w:val="BodyText"/>
-      </w:pPr>
-      <w:r>
-        <w:t xml:space="preserve">0</w:t>
-      </w:r>
-    </w:p>
-    <w:p>
-      <w:pPr>
-        <w:pStyle w:val="BodyText"/>
-      </w:pPr>
-      <w:r>
-        <w:t xml:space="preserve">-3.738</w:t>
-      </w:r>
-    </w:p>
-    <w:p>
-      <w:pPr>
-        <w:pStyle w:val="BodyText"/>
-      </w:pPr>
-      <w:r>
-        <w:t xml:space="preserve">-19.6742</w:t>
-      </w:r>
-    </w:p>
-    <w:p>
-      <w:pPr>
-        <w:pStyle w:val="BodyText"/>
-      </w:pPr>
-      <w:r>
-        <w:t xml:space="preserve">12.198</w:t>
-      </w:r>
-    </w:p>
-    <w:p>
-      <w:pPr>
-        <w:pStyle w:val="BodyText"/>
-      </w:pPr>
-      <w:r>
-        <w:t xml:space="preserve">0.93000</w:t>
-      </w:r>
-    </w:p>
-    <w:p>
-      <w:pPr>
-        <w:pStyle w:val="BodyText"/>
-      </w:pPr>
-      <w:r>
-        <w:t xml:space="preserve">ns</w:t>
-      </w:r>
-    </w:p>
-    <w:p>
-      <w:pPr>
-        <w:pStyle w:val="BodyText"/>
-      </w:pPr>
-      <w:r>
-        <w:t xml:space="preserve">strategy</w:t>
-      </w:r>
-    </w:p>
-    <w:p>
-      <w:pPr>
-        <w:pStyle w:val="BodyText"/>
-      </w:pPr>
-      <w:r>
-        <w:t xml:space="preserve">parent</w:t>
-      </w:r>
-    </w:p>
-    <w:p>
-      <w:pPr>
-        <w:pStyle w:val="BodyText"/>
-      </w:pPr>
-      <w:r>
-        <w:t xml:space="preserve">one</w:t>
-      </w:r>
-    </w:p>
-    <w:p>
-      <w:pPr>
-        <w:pStyle w:val="BodyText"/>
-      </w:pPr>
-      <w:r>
-        <w:t xml:space="preserve">0</w:t>
-      </w:r>
-    </w:p>
-    <w:p>
-      <w:pPr>
-        <w:pStyle w:val="BodyText"/>
-      </w:pPr>
-      <w:r>
-        <w:t xml:space="preserve">-20.429</w:t>
-      </w:r>
-    </w:p>
-    <w:p>
-      <w:pPr>
-        <w:pStyle w:val="BodyText"/>
-      </w:pPr>
-      <w:r>
-        <w:t xml:space="preserve">-36.0964</w:t>
-      </w:r>
-    </w:p>
-    <w:p>
-      <w:pPr>
-        <w:pStyle w:val="BodyText"/>
-      </w:pPr>
-      <w:r>
-        <w:t xml:space="preserve">-4.761</w:t>
-      </w:r>
-    </w:p>
-    <w:p>
-      <w:pPr>
-        <w:pStyle w:val="BodyText"/>
-      </w:pPr>
-      <w:r>
-        <w:t xml:space="preserve">0.00465</w:t>
-      </w:r>
-    </w:p>
-    <w:p>
-      <w:pPr>
-        <w:pStyle w:val="BodyText"/>
-      </w:pPr>
-      <w:r>
-        <w:t xml:space="preserve">**</w:t>
-      </w:r>
-    </w:p>
-    <w:p>
-      <w:pPr>
         <w:pStyle w:val="BodyText"/>
       </w:pPr>
       <w:r>
         <w:t xml:space="preserve">##Table 4</w:t>
-      </w:r>
-    </w:p>
-    <w:p>
-      <w:pPr>
-        <w:pStyle w:val="SourceCode"/>
-      </w:pPr>
-      <w:r>
-        <w:rPr>
-          <w:rStyle w:val="FunctionTok"/>
-        </w:rPr>
-        <w:t xml:space="preserve">formattable</w:t>
-      </w:r>
-      <w:r>
-        <w:rPr>
-          <w:rStyle w:val="NormalTok"/>
-        </w:rPr>
-        <w:t xml:space="preserve">(aov_min)</w:t>
-      </w:r>
-    </w:p>
-    <w:p>
-      <w:pPr>
-        <w:pStyle w:val="FirstParagraph"/>
-      </w:pPr>
-      <w:r>
-        <w:t xml:space="preserve">term</w:t>
-      </w:r>
-    </w:p>
-    <w:p>
-      <w:pPr>
-        <w:pStyle w:val="BodyText"/>
-      </w:pPr>
-      <w:r>
-        <w:t xml:space="preserve">df</w:t>
-      </w:r>
-    </w:p>
-    <w:p>
-      <w:pPr>
-        <w:pStyle w:val="BodyText"/>
-      </w:pPr>
-      <w:r>
-        <w:t xml:space="preserve">sumsq</w:t>
-      </w:r>
-    </w:p>
-    <w:p>
-      <w:pPr>
-        <w:pStyle w:val="BodyText"/>
-      </w:pPr>
-      <w:r>
-        <w:t xml:space="preserve">meansq</w:t>
-      </w:r>
-    </w:p>
-    <w:p>
-      <w:pPr>
-        <w:pStyle w:val="BodyText"/>
-      </w:pPr>
-      <w:r>
-        <w:t xml:space="preserve">statistic</w:t>
-      </w:r>
-    </w:p>
-    <w:p>
-      <w:pPr>
-        <w:pStyle w:val="BodyText"/>
-      </w:pPr>
-      <w:r>
-        <w:t xml:space="preserve">p.value</w:t>
-      </w:r>
-    </w:p>
-    <w:p>
-      <w:pPr>
-        <w:pStyle w:val="BodyText"/>
-      </w:pPr>
-      <w:r>
-        <w:t xml:space="preserve">strategy</w:t>
-      </w:r>
-    </w:p>
-    <w:p>
-      <w:pPr>
-        <w:pStyle w:val="BodyText"/>
-      </w:pPr>
-      <w:r>
-        <w:t xml:space="preserve">3</w:t>
-      </w:r>
-    </w:p>
-    <w:p>
-      <w:pPr>
-        <w:pStyle w:val="BodyText"/>
-      </w:pPr>
-      <w:r>
-        <w:t xml:space="preserve">2747</w:t>
-      </w:r>
-    </w:p>
-    <w:p>
-      <w:pPr>
-        <w:pStyle w:val="BodyText"/>
-      </w:pPr>
-      <w:r>
-        <w:t xml:space="preserve">915.8</w:t>
-      </w:r>
-    </w:p>
-    <w:p>
-      <w:pPr>
-        <w:pStyle w:val="BodyText"/>
-      </w:pPr>
-      <w:r>
-        <w:t xml:space="preserve">2.574</w:t>
-      </w:r>
-    </w:p>
-    <w:p>
-      <w:pPr>
-        <w:pStyle w:val="BodyText"/>
-      </w:pPr>
-      <w:r>
-        <w:t xml:space="preserve">0.05358</w:t>
-      </w:r>
-    </w:p>
-    <w:p>
-      <w:pPr>
-        <w:pStyle w:val="BodyText"/>
-      </w:pPr>
-      <w:r>
-        <w:t xml:space="preserve">Residuals</w:t>
-      </w:r>
-    </w:p>
-    <w:p>
-      <w:pPr>
-        <w:pStyle w:val="BodyText"/>
-      </w:pPr>
-      <w:r>
-        <w:t xml:space="preserve">424</w:t>
-      </w:r>
-    </w:p>
-    <w:p>
-      <w:pPr>
-        <w:pStyle w:val="BodyText"/>
-      </w:pPr>
-      <w:r>
-        <w:t xml:space="preserve">150878</w:t>
-      </w:r>
-    </w:p>
-    <w:p>
-      <w:pPr>
-        <w:pStyle w:val="BodyText"/>
-      </w:pPr>
-      <w:r>
-        <w:t xml:space="preserve">355.8</w:t>
-      </w:r>
-    </w:p>
-    <w:p>
-      <w:pPr>
-        <w:pStyle w:val="BodyText"/>
-      </w:pPr>
-      <w:r>
-        <w:t xml:space="preserve">NA</w:t>
-      </w:r>
-    </w:p>
-    <w:p>
-      <w:pPr>
-        <w:pStyle w:val="BodyText"/>
-      </w:pPr>
-      <w:r>
-        <w:t xml:space="preserve">NA</w:t>
       </w:r>
     </w:p>
     <w:p>

</xml_diff>

<commit_message>
creating table for long data
</commit_message>
<xml_diff>
--- a/family_language_strategies/methods_results_markdown.docx
+++ b/family_language_strategies/methods_results_markdown.docx
@@ -25,6 +25,24 @@
       <w:r>
         <w:t xml:space="preserve">13/01/2023</w:t>
       </w:r>
+      <w:r>
+        <w:t xml:space="preserve"> </w:t>
+      </w:r>
+      <w:r>
+        <w:t xml:space="preserve">last</w:t>
+      </w:r>
+      <w:r>
+        <w:t xml:space="preserve"> </w:t>
+      </w:r>
+      <w:r>
+        <w:t xml:space="preserve">updated</w:t>
+      </w:r>
+      <w:r>
+        <w:t xml:space="preserve"> </w:t>
+      </w:r>
+      <w:r>
+        <w:t xml:space="preserve">07/02/2023</w:t>
+      </w:r>
     </w:p>
     <w:bookmarkStart w:id="22" w:name="methods"/>
     <w:p>
@@ -49,11 +67,13 @@
         <w:pStyle w:val="FirstParagraph"/>
       </w:pPr>
       <w:r>
-        <w:t xml:space="preserve">Participants were recruited through convenience sampling when they visited Concordia Infant Research Laboratory to participate in a study. Families were contacted from a database of interested families in Montréal, Canada, largely via provincial birth lists, social media, and in-person recruitment, for example at libraries and community events.</w:t>
-      </w:r>
-      <w:r>
-        <w:t xml:space="preserve"> </w:t>
-      </w:r>
+        <w:t xml:space="preserve">Participants were recruited through convenience sampling when they visited Concordia Infant Research Laboratory to participate in any study. Families were contacted from a database of interested families in Montréal, Canada, largely via provincial birth lists, social media, and in-person recruitment, for example at libraries and community events.</w:t>
+      </w:r>
+    </w:p>
+    <w:p>
+      <w:pPr>
+        <w:pStyle w:val="BodyText"/>
+      </w:pPr>
       <w:r>
         <w:t xml:space="preserve">Our data consists of demographic and language exposure information collected between the years 2013 and 2020 via parental questionnaires and forms (described below). Caregivers filled out the questionnaires during each visit as part of the lab standard practice. At each visit, the infants also participated in several different experimental tasks, but these are not the focus of this research. All parents signed a consent form, and they were given a small thank-you gift for their participation. The current study was approved by Concordia University Human Research Ethics Board (Certification Number 10000439).</w:t>
       </w:r>
@@ -63,7 +83,7 @@
         <w:pStyle w:val="BodyText"/>
       </w:pPr>
       <w:r>
-        <w:t xml:space="preserve">The original sample consisted of data from 552 participants. This sample included repeated measures from some families who visited the lab twice (142), three times (54), and four or more times (8). However, for our main analyses we decided to only keep one observation per family, thus We kept families who contributed data once as well as the data from the first visit of families who contributed data during multiple visits. The final data thus consisted of 439 participants aged 4.34 to 30.95 (M=13.83, SD=6.56). Of whom 211 were female. We further excluded 66 children who heard more than 10% of a third language.</w:t>
+        <w:t xml:space="preserve">The original sample consisted of data from 552 participants. This sample included repeated measures from some families who visited the lab twice (142), three times (54), and four or more times (8). However, for our main analyses we decided to only keep one observation per family, thus we kept families who contributed data once as well as the data from the first visit of families who contributed data during multiple visits. The final data thus consisted of 439 participants aged 4.34 to 30.95 (M=13.83, SD=6.56). Of whom 211 were female.</w:t>
       </w:r>
     </w:p>
     <w:p>
@@ -71,7 +91,15 @@
         <w:pStyle w:val="BodyText"/>
       </w:pPr>
       <w:r>
-        <w:t xml:space="preserve">While for the main analyses we excluded the second visit data of families’ who came to multiple visits, we constructed a secondary data set (n= 204) which included first and second visit data from families who contributed data during multiple visits. We used this secondary data set to explore and describe our longitudinal data. We however excluded the third and fourth visit data from both the main and the exploratory analyses because there were very few data points ().</w:t>
+        <w:t xml:space="preserve">The infants in our data were exposed to two languages. We defined the first langauge (L1) as the language to which they were most exposed ranging from xx to xx in our sample. We therefore defined the second language (L2) as the language to which they were least exposed. We excluded 66 children who heard more than 10% of a third language from our original sample. Our sample was composed of infants who heard 39.6355% of French, 53.7585% of English, and 14.123% of a heritage language as L1; and 49.4305% of French, 37.5854% of English and 11.8451% of a Heritage language as L2. A heritage langauge was defined as any language other than French or English. There were two reasons behind this decision. First, in Montreal, Canada, both French and English hold a majority language status, making thus other languages heritage or minority languages. Second, infants who did not hear English and French heard one of the following languages: Kabyle, Russian, Romanian, German, Japanese, Arabic, Tamil, Mandarin, Spanish, Italian, Cantonese, Tagalog, Portuguese, Persian, Greek, Creole, Polish, Edo, Armenian, Hindi, Khasi, Berber, Korean, Lithuanian, Wolof, or Yoruba. Since it would have been unpractical to divide the sample in so many language groups, and since those groups had few participants, we decided to collapse them into a single heritage language group.</w:t>
+      </w:r>
+    </w:p>
+    <w:p>
+      <w:pPr>
+        <w:pStyle w:val="BodyText"/>
+      </w:pPr>
+      <w:r>
+        <w:t xml:space="preserve">While for the main analyses we excluded the second visit data of families’ who contributed data during multiple visits, we constructed a secondary longitudinal data set (n= 204) which included first and second visit data from these families. We used the longitudinal data for some descriptive analyses (described below). We however excluded the third and fourth visit data from both the main and the exploratory analyses because there were very few data points. The length between visits one and two varied between 0 and 655 days (m= 152.9days, sd= 141.84 days).</w:t>
       </w:r>
     </w:p>
     <w:bookmarkEnd w:id="20"/>
@@ -97,7 +125,7 @@
         <w:pStyle w:val="BodyText"/>
       </w:pPr>
       <w:r>
-        <w:t xml:space="preserve">The first set of questions for the LEQ with MAPLE interview aim to understand how caregivers use their languages in daily life, particularly when talking to their baby. These questions use a likert type of scale to describe the frequency with which parents use each language when talking to their child (regularly, sometimes, or never). These first set of questions helped us determine the family language strategies, for example if a caregiver uses French regularly and never uses English while the other caregiver does the opposite, we assume they are using a one-parent-one-language strategy.</w:t>
+        <w:t xml:space="preserve">The first set of questions for the LEQ with MAPLE interview aim to understand how caregivers use their languages in daily life, particularly when talking to their baby. These questions use a likert type of scale to describe the frequency with which parents use each language when talking to their child (regularly, sometimes, or never). We used these data to determine the family language strategies, for example if a caregiver uses French regularly and never uses English while the other caregiver does the opposite, we assume they are using a one-parent-one-language strategy (See Table 1 in the results section for a complete description of how family language strategies were calculated).</w:t>
       </w:r>
     </w:p>
     <w:p>
@@ -105,11 +133,21 @@
         <w:pStyle w:val="BodyText"/>
       </w:pPr>
       <w:r>
-        <w:t xml:space="preserve">The first set of questions for the LEQ with MAPLE interview aim to give a set of estimates of the amount of time babies spend hearing each of their languages throughout their lives based on a calculation made by the interviewer from caregiver responses (overall estimate), a rough estimate based on an estimation by the caregivers themselves (xxx estimate), and an overall estimate that averages the interviewer and the caregiver estimations (global estimate). The exposure estimates made with LEQ with MAPLE have high reliability (r = .77–.97) when compared to transcriptions of daylong home recordings, which are a direct measure of the infants’ linguistic environment (Orena et al., 2018).</w:t>
-      </w:r>
-      <w:r>
-        <w:t xml:space="preserve"> </w:t>
-      </w:r>
+        <w:t xml:space="preserve">The second set of questions for the LEQ with MAPLE interview aim to give a set of estimates of the amount of time babies spend hearing each of their languages throughout their lives based on a detailed calculation made by the interviewer from caregiver responses (cumulative exposure estimate), a rough estimate made by the caregivers themselves (global exposure estimate), and an overall estimate that averages the interviewer and the caregiver estimations (overall exposure estimate). We only used data from the overall exposure estimate to determine how much exposure to each language infants in our sample were getting.</w:t>
+      </w:r>
+    </w:p>
+    <w:p>
+      <w:pPr>
+        <w:pStyle w:val="BodyText"/>
+      </w:pPr>
+      <w:r>
+        <w:t xml:space="preserve">The overall exposure estimate made with LEQ with MAPLE have high reliability (r = .77–.97) when compared to transcriptions of daylong home recordings, which are a direct measure of the infants’ linguistic environment (Orena et al., 2018).</w:t>
+      </w:r>
+    </w:p>
+    <w:p>
+      <w:pPr>
+        <w:pStyle w:val="BodyText"/>
+      </w:pPr>
       <w:r>
         <w:t xml:space="preserve">We additionally collected demographic information about our participants and their families via a short paper form.</w:t>
       </w:r>
@@ -173,7 +211,7 @@
         <w:pStyle w:val="FirstParagraph"/>
       </w:pPr>
       <w:r>
-        <w:t xml:space="preserve">We first described the family strategies (See Figure 1). The most common strategy was the both parents bilingual strategy which represented 33.9% of the sample.</w:t>
+        <w:t xml:space="preserve">Once characterized, we described the proportions in which family language strategies were used in our smaple (See Figure 1). The most common strategy was the both parents bilingual strategy which represented 33.9% of the sample.</w:t>
       </w:r>
     </w:p>
     <w:p>
@@ -183,9 +221,11 @@
       <w:r>
         <w:t xml:space="preserve">Figure 1</w:t>
       </w:r>
-      <w:r>
-        <w:t xml:space="preserve"> </w:t>
-      </w:r>
+    </w:p>
+    <w:p>
+      <w:pPr>
+        <w:pStyle w:val="BodyText"/>
+      </w:pPr>
       <w:r>
         <w:drawing>
           <wp:inline>
@@ -234,13 +274,7 @@
         <w:pStyle w:val="BodyText"/>
       </w:pPr>
       <w:r>
-        <w:t xml:space="preserve">We performed a chi-square goodness of fit test to determine weather the difference in proportion of usage between strategies was statistically significant, where the null hypothesis is that the strategies are used in the same proportion across the families tested. The chi-squared goodness of test revealed a statistically significant difference between the distribution of proportions in our data and a distribution in which all the proportions are equal (X= 138.92, p= &lt;.001).</w:t>
-      </w:r>
-      <w:r>
-        <w:t xml:space="preserve"> </w:t>
-      </w:r>
-      <w:r>
-        <w:t xml:space="preserve">We were also interested in weather the mean exposure to the majority languages French and English, and the mean exposure to a minority language changed as a function of which family language strategy was used (Figure 2)</w:t>
+        <w:t xml:space="preserve">We performed a chi-square goodness of fit test to determine weather the difference in proportion of usage between strategies was statistically significant, where the null hypothesis was that the strategies were used in the same proportion across the sample. The chi-squared goodness of fit test revealed a statistically significant difference between the distribution of proportions in our data and a distribution in which all the proportions are equal (X= 138.92, p= &lt;.001).</w:t>
       </w:r>
     </w:p>
     <w:p>
@@ -248,11 +282,21 @@
         <w:pStyle w:val="BodyText"/>
       </w:pPr>
       <w:r>
-        <w:t xml:space="preserve">Figure 2 a)</w:t>
-      </w:r>
-      <w:r>
-        <w:t xml:space="preserve"> </w:t>
-      </w:r>
+        <w:t xml:space="preserve">We were also interested to learn how different family language strategies related to the overall amount of language exposure infants were getting. We observed that different family language strategies led to different a different mean exposure to French, English and Heritage languages (See Figure 2a, 2b, and 2c respectively).</w:t>
+      </w:r>
+    </w:p>
+    <w:p>
+      <w:pPr>
+        <w:pStyle w:val="BodyText"/>
+      </w:pPr>
+      <w:r>
+        <w:t xml:space="preserve">Figure 2 a.</w:t>
+      </w:r>
+    </w:p>
+    <w:p>
+      <w:pPr>
+        <w:pStyle w:val="BodyText"/>
+      </w:pPr>
       <w:r>
         <w:drawing>
           <wp:inline>
@@ -301,11 +345,13 @@
         <w:pStyle w:val="BodyText"/>
       </w:pPr>
       <w:r>
-        <w:t xml:space="preserve">Figure 2 b)</w:t>
-      </w:r>
-      <w:r>
-        <w:t xml:space="preserve"> </w:t>
-      </w:r>
+        <w:t xml:space="preserve">Figure 2 b.</w:t>
+      </w:r>
+    </w:p>
+    <w:p>
+      <w:pPr>
+        <w:pStyle w:val="BodyText"/>
+      </w:pPr>
       <w:r>
         <w:drawing>
           <wp:inline>
@@ -354,11 +400,13 @@
         <w:pStyle w:val="BodyText"/>
       </w:pPr>
       <w:r>
-        <w:t xml:space="preserve">Figure 2 c)</w:t>
-      </w:r>
-      <w:r>
-        <w:t xml:space="preserve"> </w:t>
-      </w:r>
+        <w:t xml:space="preserve">Figure 2 c.</w:t>
+      </w:r>
+    </w:p>
+    <w:p>
+      <w:pPr>
+        <w:pStyle w:val="BodyText"/>
+      </w:pPr>
       <w:r>
         <w:drawing>
           <wp:inline>
@@ -407,7 +455,7 @@
         <w:pStyle w:val="BodyText"/>
       </w:pPr>
       <w:r>
-        <w:t xml:space="preserve">To test this statistically, we conducted a one-way analysis of variance (ANOVA test) to explore weather some family language strategies contributed more variance to the amount of exposure babies got in French, English and/or a heritage language.</w:t>
+        <w:t xml:space="preserve">To test this statistically, we conducted a one-way analysis of variance (ANOVA test) to explore weather some family language strategies contributed more variance to the amount of exposure babies got in French, English and/or a heritage language, regardless of weather each of those languages was their L1 or L2 language.</w:t>
       </w:r>
     </w:p>
     <w:p>
@@ -1229,7 +1277,7 @@
         <w:pStyle w:val="BodyText"/>
       </w:pPr>
       <w:r>
-        <w:t xml:space="preserve">##Table 3</w:t>
+        <w:t xml:space="preserve">Table 3</w:t>
       </w:r>
     </w:p>
     <w:p>
@@ -2036,15 +2084,804 @@
         <w:pStyle w:val="BodyText"/>
       </w:pPr>
       <w:r>
-        <w:t xml:space="preserve">##Table 4</w:t>
-      </w:r>
-    </w:p>
+        <w:t xml:space="preserve">Table 4</w:t>
+      </w:r>
+    </w:p>
+    <w:p>
+      <w:pPr>
+        <w:pStyle w:val="SourceCode"/>
+      </w:pPr>
+      <w:r>
+        <w:rPr>
+          <w:rStyle w:val="FunctionTok"/>
+        </w:rPr>
+        <w:t xml:space="preserve">kable</w:t>
+      </w:r>
+      <w:r>
+        <w:rPr>
+          <w:rStyle w:val="NormalTok"/>
+        </w:rPr>
+        <w:t xml:space="preserve">(tukey_min)</w:t>
+      </w:r>
+    </w:p>
+    <w:tbl>
+      <w:tblPr>
+        <w:tblStyle w:val="Table"/>
+        <w:tblW w:type="pct" w:w="0.0"/>
+        <w:tblLook w:firstRow="1" w:lastRow="0" w:firstColumn="0" w:lastColumn="0" w:noHBand="0" w:noVBand="0"/>
+      </w:tblPr>
+      <w:tblGrid/>
+      <w:tr>
+        <w:trPr>
+          <w:cnfStyle w:firstRow="1"/>
+        </w:trPr>
+        <w:tc>
+          <w:tcPr>
+            <w:tcBorders>
+              <w:bottom w:val="single"/>
+            </w:tcBorders>
+            <w:vAlign w:val="bottom"/>
+          </w:tcPr>
+          <w:p>
+            <w:pPr>
+              <w:pStyle w:val="Compact"/>
+              <w:jc w:val="left"/>
+            </w:pPr>
+            <w:r>
+              <w:t xml:space="preserve">term</w:t>
+            </w:r>
+          </w:p>
+        </w:tc>
+        <w:tc>
+          <w:tcPr>
+            <w:tcBorders>
+              <w:bottom w:val="single"/>
+            </w:tcBorders>
+            <w:vAlign w:val="bottom"/>
+          </w:tcPr>
+          <w:p>
+            <w:pPr>
+              <w:pStyle w:val="Compact"/>
+              <w:jc w:val="left"/>
+            </w:pPr>
+            <w:r>
+              <w:t xml:space="preserve">group1</w:t>
+            </w:r>
+          </w:p>
+        </w:tc>
+        <w:tc>
+          <w:tcPr>
+            <w:tcBorders>
+              <w:bottom w:val="single"/>
+            </w:tcBorders>
+            <w:vAlign w:val="bottom"/>
+          </w:tcPr>
+          <w:p>
+            <w:pPr>
+              <w:pStyle w:val="Compact"/>
+              <w:jc w:val="left"/>
+            </w:pPr>
+            <w:r>
+              <w:t xml:space="preserve">group2</w:t>
+            </w:r>
+          </w:p>
+        </w:tc>
+        <w:tc>
+          <w:tcPr>
+            <w:tcBorders>
+              <w:bottom w:val="single"/>
+            </w:tcBorders>
+            <w:vAlign w:val="bottom"/>
+          </w:tcPr>
+          <w:p>
+            <w:pPr>
+              <w:pStyle w:val="Compact"/>
+              <w:jc w:val="right"/>
+            </w:pPr>
+            <w:r>
+              <w:t xml:space="preserve">null.value</w:t>
+            </w:r>
+          </w:p>
+        </w:tc>
+        <w:tc>
+          <w:tcPr>
+            <w:tcBorders>
+              <w:bottom w:val="single"/>
+            </w:tcBorders>
+            <w:vAlign w:val="bottom"/>
+          </w:tcPr>
+          <w:p>
+            <w:pPr>
+              <w:pStyle w:val="Compact"/>
+              <w:jc w:val="right"/>
+            </w:pPr>
+            <w:r>
+              <w:t xml:space="preserve">estimate</w:t>
+            </w:r>
+          </w:p>
+        </w:tc>
+        <w:tc>
+          <w:tcPr>
+            <w:tcBorders>
+              <w:bottom w:val="single"/>
+            </w:tcBorders>
+            <w:vAlign w:val="bottom"/>
+          </w:tcPr>
+          <w:p>
+            <w:pPr>
+              <w:pStyle w:val="Compact"/>
+              <w:jc w:val="right"/>
+            </w:pPr>
+            <w:r>
+              <w:t xml:space="preserve">conf.low</w:t>
+            </w:r>
+          </w:p>
+        </w:tc>
+        <w:tc>
+          <w:tcPr>
+            <w:tcBorders>
+              <w:bottom w:val="single"/>
+            </w:tcBorders>
+            <w:vAlign w:val="bottom"/>
+          </w:tcPr>
+          <w:p>
+            <w:pPr>
+              <w:pStyle w:val="Compact"/>
+              <w:jc w:val="right"/>
+            </w:pPr>
+            <w:r>
+              <w:t xml:space="preserve">conf.high</w:t>
+            </w:r>
+          </w:p>
+        </w:tc>
+        <w:tc>
+          <w:tcPr>
+            <w:tcBorders>
+              <w:bottom w:val="single"/>
+            </w:tcBorders>
+            <w:vAlign w:val="bottom"/>
+          </w:tcPr>
+          <w:p>
+            <w:pPr>
+              <w:pStyle w:val="Compact"/>
+              <w:jc w:val="right"/>
+            </w:pPr>
+            <w:r>
+              <w:t xml:space="preserve">p.adj</w:t>
+            </w:r>
+          </w:p>
+        </w:tc>
+        <w:tc>
+          <w:tcPr>
+            <w:tcBorders>
+              <w:bottom w:val="single"/>
+            </w:tcBorders>
+            <w:vAlign w:val="bottom"/>
+          </w:tcPr>
+          <w:p>
+            <w:pPr>
+              <w:pStyle w:val="Compact"/>
+              <w:jc w:val="left"/>
+            </w:pPr>
+            <w:r>
+              <w:t xml:space="preserve">p.adj.signif</w:t>
+            </w:r>
+          </w:p>
+        </w:tc>
+      </w:tr>
+      <w:tr>
+        <w:tc>
+          <w:p>
+            <w:pPr>
+              <w:pStyle w:val="Compact"/>
+              <w:jc w:val="left"/>
+            </w:pPr>
+            <w:r>
+              <w:t xml:space="preserve">strategy</w:t>
+            </w:r>
+          </w:p>
+        </w:tc>
+        <w:tc>
+          <w:p>
+            <w:pPr>
+              <w:pStyle w:val="Compact"/>
+              <w:jc w:val="left"/>
+            </w:pPr>
+            <w:r>
+              <w:t xml:space="preserve">BothParentsBilingual</w:t>
+            </w:r>
+          </w:p>
+        </w:tc>
+        <w:tc>
+          <w:p>
+            <w:pPr>
+              <w:pStyle w:val="Compact"/>
+              <w:jc w:val="left"/>
+            </w:pPr>
+            <w:r>
+              <w:t xml:space="preserve">OneLanguageAtHome</w:t>
+            </w:r>
+          </w:p>
+        </w:tc>
+        <w:tc>
+          <w:p>
+            <w:pPr>
+              <w:pStyle w:val="Compact"/>
+              <w:jc w:val="right"/>
+            </w:pPr>
+            <w:r>
+              <w:t xml:space="preserve">0</w:t>
+            </w:r>
+          </w:p>
+        </w:tc>
+        <w:tc>
+          <w:p>
+            <w:pPr>
+              <w:pStyle w:val="Compact"/>
+              <w:jc w:val="right"/>
+            </w:pPr>
+            <w:r>
+              <w:t xml:space="preserve">-2.994</w:t>
+            </w:r>
+          </w:p>
+        </w:tc>
+        <w:tc>
+          <w:p>
+            <w:pPr>
+              <w:pStyle w:val="Compact"/>
+              <w:jc w:val="right"/>
+            </w:pPr>
+            <w:r>
+              <w:t xml:space="preserve">-9.1588</w:t>
+            </w:r>
+          </w:p>
+        </w:tc>
+        <w:tc>
+          <w:p>
+            <w:pPr>
+              <w:pStyle w:val="Compact"/>
+              <w:jc w:val="right"/>
+            </w:pPr>
+            <w:r>
+              <w:t xml:space="preserve">3.172</w:t>
+            </w:r>
+          </w:p>
+        </w:tc>
+        <w:tc>
+          <w:p>
+            <w:pPr>
+              <w:pStyle w:val="Compact"/>
+              <w:jc w:val="right"/>
+            </w:pPr>
+            <w:r>
+              <w:t xml:space="preserve">0.594</w:t>
+            </w:r>
+          </w:p>
+        </w:tc>
+        <w:tc>
+          <w:p>
+            <w:pPr>
+              <w:pStyle w:val="Compact"/>
+              <w:jc w:val="left"/>
+            </w:pPr>
+            <w:r>
+              <w:t xml:space="preserve">ns</w:t>
+            </w:r>
+          </w:p>
+        </w:tc>
+      </w:tr>
+      <w:tr>
+        <w:tc>
+          <w:p>
+            <w:pPr>
+              <w:pStyle w:val="Compact"/>
+              <w:jc w:val="left"/>
+            </w:pPr>
+            <w:r>
+              <w:t xml:space="preserve">strategy</w:t>
+            </w:r>
+          </w:p>
+        </w:tc>
+        <w:tc>
+          <w:p>
+            <w:pPr>
+              <w:pStyle w:val="Compact"/>
+              <w:jc w:val="left"/>
+            </w:pPr>
+            <w:r>
+              <w:t xml:space="preserve">BothParentsBilingual</w:t>
+            </w:r>
+          </w:p>
+        </w:tc>
+        <w:tc>
+          <w:p>
+            <w:pPr>
+              <w:pStyle w:val="Compact"/>
+              <w:jc w:val="left"/>
+            </w:pPr>
+            <w:r>
+              <w:t xml:space="preserve">OneParentBilingual</w:t>
+            </w:r>
+          </w:p>
+        </w:tc>
+        <w:tc>
+          <w:p>
+            <w:pPr>
+              <w:pStyle w:val="Compact"/>
+              <w:jc w:val="right"/>
+            </w:pPr>
+            <w:r>
+              <w:t xml:space="preserve">0</w:t>
+            </w:r>
+          </w:p>
+        </w:tc>
+        <w:tc>
+          <w:p>
+            <w:pPr>
+              <w:pStyle w:val="Compact"/>
+              <w:jc w:val="right"/>
+            </w:pPr>
+            <w:r>
+              <w:t xml:space="preserve">1.378</w:t>
+            </w:r>
+          </w:p>
+        </w:tc>
+        <w:tc>
+          <w:p>
+            <w:pPr>
+              <w:pStyle w:val="Compact"/>
+              <w:jc w:val="right"/>
+            </w:pPr>
+            <w:r>
+              <w:t xml:space="preserve">-4.6040</w:t>
+            </w:r>
+          </w:p>
+        </w:tc>
+        <w:tc>
+          <w:p>
+            <w:pPr>
+              <w:pStyle w:val="Compact"/>
+              <w:jc w:val="right"/>
+            </w:pPr>
+            <w:r>
+              <w:t xml:space="preserve">7.359</w:t>
+            </w:r>
+          </w:p>
+        </w:tc>
+        <w:tc>
+          <w:p>
+            <w:pPr>
+              <w:pStyle w:val="Compact"/>
+              <w:jc w:val="right"/>
+            </w:pPr>
+            <w:r>
+              <w:t xml:space="preserve">0.934</w:t>
+            </w:r>
+          </w:p>
+        </w:tc>
+        <w:tc>
+          <w:p>
+            <w:pPr>
+              <w:pStyle w:val="Compact"/>
+              <w:jc w:val="left"/>
+            </w:pPr>
+            <w:r>
+              <w:t xml:space="preserve">ns</w:t>
+            </w:r>
+          </w:p>
+        </w:tc>
+      </w:tr>
+      <w:tr>
+        <w:tc>
+          <w:p>
+            <w:pPr>
+              <w:pStyle w:val="Compact"/>
+              <w:jc w:val="left"/>
+            </w:pPr>
+            <w:r>
+              <w:t xml:space="preserve">strategy</w:t>
+            </w:r>
+          </w:p>
+        </w:tc>
+        <w:tc>
+          <w:p>
+            <w:pPr>
+              <w:pStyle w:val="Compact"/>
+              <w:jc w:val="left"/>
+            </w:pPr>
+            <w:r>
+              <w:t xml:space="preserve">BothParentsBilingual</w:t>
+            </w:r>
+          </w:p>
+        </w:tc>
+        <w:tc>
+          <w:p>
+            <w:pPr>
+              <w:pStyle w:val="Compact"/>
+              <w:jc w:val="left"/>
+            </w:pPr>
+            <w:r>
+              <w:t xml:space="preserve">OneParentOneLang</w:t>
+            </w:r>
+          </w:p>
+        </w:tc>
+        <w:tc>
+          <w:p>
+            <w:pPr>
+              <w:pStyle w:val="Compact"/>
+              <w:jc w:val="right"/>
+            </w:pPr>
+            <w:r>
+              <w:t xml:space="preserve">0</w:t>
+            </w:r>
+          </w:p>
+        </w:tc>
+        <w:tc>
+          <w:p>
+            <w:pPr>
+              <w:pStyle w:val="Compact"/>
+              <w:jc w:val="right"/>
+            </w:pPr>
+            <w:r>
+              <w:t xml:space="preserve">5.504</w:t>
+            </w:r>
+          </w:p>
+        </w:tc>
+        <w:tc>
+          <w:p>
+            <w:pPr>
+              <w:pStyle w:val="Compact"/>
+              <w:jc w:val="right"/>
+            </w:pPr>
+            <w:r>
+              <w:t xml:space="preserve">-2.2777</w:t>
+            </w:r>
+          </w:p>
+        </w:tc>
+        <w:tc>
+          <w:p>
+            <w:pPr>
+              <w:pStyle w:val="Compact"/>
+              <w:jc w:val="right"/>
+            </w:pPr>
+            <w:r>
+              <w:t xml:space="preserve">13.285</w:t>
+            </w:r>
+          </w:p>
+        </w:tc>
+        <w:tc>
+          <w:p>
+            <w:pPr>
+              <w:pStyle w:val="Compact"/>
+              <w:jc w:val="right"/>
+            </w:pPr>
+            <w:r>
+              <w:t xml:space="preserve">0.263</w:t>
+            </w:r>
+          </w:p>
+        </w:tc>
+        <w:tc>
+          <w:p>
+            <w:pPr>
+              <w:pStyle w:val="Compact"/>
+              <w:jc w:val="left"/>
+            </w:pPr>
+            <w:r>
+              <w:t xml:space="preserve">ns</w:t>
+            </w:r>
+          </w:p>
+        </w:tc>
+      </w:tr>
+      <w:tr>
+        <w:tc>
+          <w:p>
+            <w:pPr>
+              <w:pStyle w:val="Compact"/>
+              <w:jc w:val="left"/>
+            </w:pPr>
+            <w:r>
+              <w:t xml:space="preserve">strategy</w:t>
+            </w:r>
+          </w:p>
+        </w:tc>
+        <w:tc>
+          <w:p>
+            <w:pPr>
+              <w:pStyle w:val="Compact"/>
+              <w:jc w:val="left"/>
+            </w:pPr>
+            <w:r>
+              <w:t xml:space="preserve">OneLanguageAtHome</w:t>
+            </w:r>
+          </w:p>
+        </w:tc>
+        <w:tc>
+          <w:p>
+            <w:pPr>
+              <w:pStyle w:val="Compact"/>
+              <w:jc w:val="left"/>
+            </w:pPr>
+            <w:r>
+              <w:t xml:space="preserve">OneParentBilingual</w:t>
+            </w:r>
+          </w:p>
+        </w:tc>
+        <w:tc>
+          <w:p>
+            <w:pPr>
+              <w:pStyle w:val="Compact"/>
+              <w:jc w:val="right"/>
+            </w:pPr>
+            <w:r>
+              <w:t xml:space="preserve">0</w:t>
+            </w:r>
+          </w:p>
+        </w:tc>
+        <w:tc>
+          <w:p>
+            <w:pPr>
+              <w:pStyle w:val="Compact"/>
+              <w:jc w:val="right"/>
+            </w:pPr>
+            <w:r>
+              <w:t xml:space="preserve">4.371</w:t>
+            </w:r>
+          </w:p>
+        </w:tc>
+        <w:tc>
+          <w:p>
+            <w:pPr>
+              <w:pStyle w:val="Compact"/>
+              <w:jc w:val="right"/>
+            </w:pPr>
+            <w:r>
+              <w:t xml:space="preserve">-2.1109</w:t>
+            </w:r>
+          </w:p>
+        </w:tc>
+        <w:tc>
+          <w:p>
+            <w:pPr>
+              <w:pStyle w:val="Compact"/>
+              <w:jc w:val="right"/>
+            </w:pPr>
+            <w:r>
+              <w:t xml:space="preserve">10.853</w:t>
+            </w:r>
+          </w:p>
+        </w:tc>
+        <w:tc>
+          <w:p>
+            <w:pPr>
+              <w:pStyle w:val="Compact"/>
+              <w:jc w:val="right"/>
+            </w:pPr>
+            <w:r>
+              <w:t xml:space="preserve">0.305</w:t>
+            </w:r>
+          </w:p>
+        </w:tc>
+        <w:tc>
+          <w:p>
+            <w:pPr>
+              <w:pStyle w:val="Compact"/>
+              <w:jc w:val="left"/>
+            </w:pPr>
+            <w:r>
+              <w:t xml:space="preserve">ns</w:t>
+            </w:r>
+          </w:p>
+        </w:tc>
+      </w:tr>
+      <w:tr>
+        <w:tc>
+          <w:p>
+            <w:pPr>
+              <w:pStyle w:val="Compact"/>
+              <w:jc w:val="left"/>
+            </w:pPr>
+            <w:r>
+              <w:t xml:space="preserve">strategy</w:t>
+            </w:r>
+          </w:p>
+        </w:tc>
+        <w:tc>
+          <w:p>
+            <w:pPr>
+              <w:pStyle w:val="Compact"/>
+              <w:jc w:val="left"/>
+            </w:pPr>
+            <w:r>
+              <w:t xml:space="preserve">OneLanguageAtHome</w:t>
+            </w:r>
+          </w:p>
+        </w:tc>
+        <w:tc>
+          <w:p>
+            <w:pPr>
+              <w:pStyle w:val="Compact"/>
+              <w:jc w:val="left"/>
+            </w:pPr>
+            <w:r>
+              <w:t xml:space="preserve">OneParentOneLang</w:t>
+            </w:r>
+          </w:p>
+        </w:tc>
+        <w:tc>
+          <w:p>
+            <w:pPr>
+              <w:pStyle w:val="Compact"/>
+              <w:jc w:val="right"/>
+            </w:pPr>
+            <w:r>
+              <w:t xml:space="preserve">0</w:t>
+            </w:r>
+          </w:p>
+        </w:tc>
+        <w:tc>
+          <w:p>
+            <w:pPr>
+              <w:pStyle w:val="Compact"/>
+              <w:jc w:val="right"/>
+            </w:pPr>
+            <w:r>
+              <w:t xml:space="preserve">8.497</w:t>
+            </w:r>
+          </w:p>
+        </w:tc>
+        <w:tc>
+          <w:p>
+            <w:pPr>
+              <w:pStyle w:val="Compact"/>
+              <w:jc w:val="right"/>
+            </w:pPr>
+            <w:r>
+              <w:t xml:space="preserve">0.3248</w:t>
+            </w:r>
+          </w:p>
+        </w:tc>
+        <w:tc>
+          <w:p>
+            <w:pPr>
+              <w:pStyle w:val="Compact"/>
+              <w:jc w:val="right"/>
+            </w:pPr>
+            <w:r>
+              <w:t xml:space="preserve">16.670</w:t>
+            </w:r>
+          </w:p>
+        </w:tc>
+        <w:tc>
+          <w:p>
+            <w:pPr>
+              <w:pStyle w:val="Compact"/>
+              <w:jc w:val="right"/>
+            </w:pPr>
+            <w:r>
+              <w:t xml:space="preserve">0.038</w:t>
+            </w:r>
+          </w:p>
+        </w:tc>
+        <w:tc>
+          <w:p>
+            <w:pPr>
+              <w:pStyle w:val="Compact"/>
+              <w:jc w:val="left"/>
+            </w:pPr>
+            <w:r>
+              <w:t xml:space="preserve">*</w:t>
+            </w:r>
+          </w:p>
+        </w:tc>
+      </w:tr>
+      <w:tr>
+        <w:tc>
+          <w:p>
+            <w:pPr>
+              <w:pStyle w:val="Compact"/>
+              <w:jc w:val="left"/>
+            </w:pPr>
+            <w:r>
+              <w:t xml:space="preserve">strategy</w:t>
+            </w:r>
+          </w:p>
+        </w:tc>
+        <w:tc>
+          <w:p>
+            <w:pPr>
+              <w:pStyle w:val="Compact"/>
+              <w:jc w:val="left"/>
+            </w:pPr>
+            <w:r>
+              <w:t xml:space="preserve">OneParentBilingual</w:t>
+            </w:r>
+          </w:p>
+        </w:tc>
+        <w:tc>
+          <w:p>
+            <w:pPr>
+              <w:pStyle w:val="Compact"/>
+              <w:jc w:val="left"/>
+            </w:pPr>
+            <w:r>
+              <w:t xml:space="preserve">OneParentOneLang</w:t>
+            </w:r>
+          </w:p>
+        </w:tc>
+        <w:tc>
+          <w:p>
+            <w:pPr>
+              <w:pStyle w:val="Compact"/>
+              <w:jc w:val="right"/>
+            </w:pPr>
+            <w:r>
+              <w:t xml:space="preserve">0</w:t>
+            </w:r>
+          </w:p>
+        </w:tc>
+        <w:tc>
+          <w:p>
+            <w:pPr>
+              <w:pStyle w:val="Compact"/>
+              <w:jc w:val="right"/>
+            </w:pPr>
+            <w:r>
+              <w:t xml:space="preserve">4.126</w:t>
+            </w:r>
+          </w:p>
+        </w:tc>
+        <w:tc>
+          <w:p>
+            <w:pPr>
+              <w:pStyle w:val="Compact"/>
+              <w:jc w:val="right"/>
+            </w:pPr>
+            <w:r>
+              <w:t xml:space="preserve">-3.9087</w:t>
+            </w:r>
+          </w:p>
+        </w:tc>
+        <w:tc>
+          <w:p>
+            <w:pPr>
+              <w:pStyle w:val="Compact"/>
+              <w:jc w:val="right"/>
+            </w:pPr>
+            <w:r>
+              <w:t xml:space="preserve">12.161</w:t>
+            </w:r>
+          </w:p>
+        </w:tc>
+        <w:tc>
+          <w:p>
+            <w:pPr>
+              <w:pStyle w:val="Compact"/>
+              <w:jc w:val="right"/>
+            </w:pPr>
+            <w:r>
+              <w:t xml:space="preserve">0.548</w:t>
+            </w:r>
+          </w:p>
+        </w:tc>
+        <w:tc>
+          <w:p>
+            <w:pPr>
+              <w:pStyle w:val="Compact"/>
+              <w:jc w:val="left"/>
+            </w:pPr>
+            <w:r>
+              <w:t xml:space="preserve">ns</w:t>
+            </w:r>
+          </w:p>
+        </w:tc>
+      </w:tr>
+    </w:tbl>
     <w:p>
       <w:pPr>
         <w:pStyle w:val="BodyText"/>
       </w:pPr>
       <w:r>
-        <w:t xml:space="preserve">Finally, we wanted to explore weather families switched in their use of family language strategies across time.To explore this, we used a subset of of our data that included families that had provided LEQ data two separate visits (i.e. longitudinal data). As mentioned in the method section we had a few families that had contributed data to three, four or more data points, however these families were so few we decided not to include data beyond the second point. We wxplored the longitudinal data (See Figure 3) to determine thew stability of family strategy use across time.</w:t>
+        <w:t xml:space="preserve">Finally, we wanted to explore weather families switched in their use of family language strategies across time.To explore this, we used a subset of of our data that included families that had provided LEQ data two separate visits (i.e. longitudinal data). We plotted the longitudinal data (See Figure 3) to determine the stability of family strategy use across time. As can be observed, most families maintain the same family language strategy throughout both visits (See Table 5). The biggest gain between visits was for the both parents bilingual strategy which gained around 6%. The biggest loss between visits was for the one language at home strategy which lost around 5%. The most common change between strategies was from the one parent bilingual strategy, to the both parents bilingual strategy, followed by changing from the one language at home strategy to the one parent bilingual strategy.</w:t>
       </w:r>
     </w:p>
     <w:p>
@@ -2054,9 +2891,11 @@
       <w:r>
         <w:t xml:space="preserve">Figure 3</w:t>
       </w:r>
-      <w:r>
-        <w:t xml:space="preserve"> </w:t>
-      </w:r>
+    </w:p>
+    <w:p>
+      <w:pPr>
+        <w:pStyle w:val="BodyText"/>
+      </w:pPr>
       <w:r>
         <w:drawing>
           <wp:inline>
@@ -2100,6 +2939,346 @@
         </w:drawing>
       </w:r>
     </w:p>
+    <w:p>
+      <w:pPr>
+        <w:pStyle w:val="BodyText"/>
+      </w:pPr>
+      <w:r>
+        <w:t xml:space="preserve">Table 5</w:t>
+      </w:r>
+    </w:p>
+    <w:tbl>
+      <w:tblPr>
+        <w:tblStyle w:val="Table"/>
+        <w:tblW w:type="pct" w:w="5000.0"/>
+        <w:tblLook w:firstRow="1" w:lastRow="0" w:firstColumn="0" w:lastColumn="0" w:noHBand="0" w:noVBand="0"/>
+      </w:tblPr>
+      <w:tblGrid>
+        <w:gridCol w:w="1840"/>
+        <w:gridCol w:w="1120"/>
+        <w:gridCol w:w="1200"/>
+        <w:gridCol w:w="1840"/>
+        <w:gridCol w:w="1920"/>
+      </w:tblGrid>
+      <w:tr>
+        <w:trPr>
+          <w:cnfStyle w:firstRow="1"/>
+        </w:trPr>
+        <w:tc>
+          <w:tcPr>
+            <w:tcBorders>
+              <w:bottom w:val="single"/>
+            </w:tcBorders>
+            <w:vAlign w:val="bottom"/>
+          </w:tcPr>
+          <w:p>
+            <w:pPr>
+              <w:pStyle w:val="Compact"/>
+              <w:jc w:val="left"/>
+            </w:pPr>
+            <w:r>
+              <w:t xml:space="preserve">strategy</w:t>
+            </w:r>
+          </w:p>
+        </w:tc>
+        <w:tc>
+          <w:tcPr>
+            <w:tcBorders>
+              <w:bottom w:val="single"/>
+            </w:tcBorders>
+            <w:vAlign w:val="bottom"/>
+          </w:tcPr>
+          <w:p>
+            <w:pPr>
+              <w:pStyle w:val="Compact"/>
+              <w:jc w:val="right"/>
+            </w:pPr>
+            <w:r>
+              <w:t xml:space="preserve">n_first_visit</w:t>
+            </w:r>
+          </w:p>
+        </w:tc>
+        <w:tc>
+          <w:tcPr>
+            <w:tcBorders>
+              <w:bottom w:val="single"/>
+            </w:tcBorders>
+            <w:vAlign w:val="bottom"/>
+          </w:tcPr>
+          <w:p>
+            <w:pPr>
+              <w:pStyle w:val="Compact"/>
+              <w:jc w:val="right"/>
+            </w:pPr>
+            <w:r>
+              <w:t xml:space="preserve">n_second_visit</w:t>
+            </w:r>
+          </w:p>
+        </w:tc>
+        <w:tc>
+          <w:tcPr>
+            <w:tcBorders>
+              <w:bottom w:val="single"/>
+            </w:tcBorders>
+            <w:vAlign w:val="bottom"/>
+          </w:tcPr>
+          <w:p>
+            <w:pPr>
+              <w:pStyle w:val="Compact"/>
+              <w:jc w:val="right"/>
+            </w:pPr>
+            <w:r>
+              <w:t xml:space="preserve">percentage_first_visit</w:t>
+            </w:r>
+          </w:p>
+        </w:tc>
+        <w:tc>
+          <w:tcPr>
+            <w:tcBorders>
+              <w:bottom w:val="single"/>
+            </w:tcBorders>
+            <w:vAlign w:val="bottom"/>
+          </w:tcPr>
+          <w:p>
+            <w:pPr>
+              <w:pStyle w:val="Compact"/>
+              <w:jc w:val="right"/>
+            </w:pPr>
+            <w:r>
+              <w:t xml:space="preserve">percentage_second_visit</w:t>
+            </w:r>
+          </w:p>
+        </w:tc>
+      </w:tr>
+      <w:tr>
+        <w:tc>
+          <w:p>
+            <w:pPr>
+              <w:pStyle w:val="Compact"/>
+              <w:jc w:val="left"/>
+            </w:pPr>
+            <w:r>
+              <w:t xml:space="preserve">both-parents-bilingual</w:t>
+            </w:r>
+          </w:p>
+        </w:tc>
+        <w:tc>
+          <w:p>
+            <w:pPr>
+              <w:pStyle w:val="Compact"/>
+              <w:jc w:val="right"/>
+            </w:pPr>
+            <w:r>
+              <w:t xml:space="preserve">31</w:t>
+            </w:r>
+          </w:p>
+        </w:tc>
+        <w:tc>
+          <w:p>
+            <w:pPr>
+              <w:pStyle w:val="Compact"/>
+              <w:jc w:val="right"/>
+            </w:pPr>
+            <w:r>
+              <w:t xml:space="preserve">36</w:t>
+            </w:r>
+          </w:p>
+        </w:tc>
+        <w:tc>
+          <w:p>
+            <w:pPr>
+              <w:pStyle w:val="Compact"/>
+              <w:jc w:val="right"/>
+            </w:pPr>
+            <w:r>
+              <w:t xml:space="preserve">35.23</w:t>
+            </w:r>
+          </w:p>
+        </w:tc>
+        <w:tc>
+          <w:p>
+            <w:pPr>
+              <w:pStyle w:val="Compact"/>
+              <w:jc w:val="right"/>
+            </w:pPr>
+            <w:r>
+              <w:t xml:space="preserve">40.91</w:t>
+            </w:r>
+          </w:p>
+        </w:tc>
+      </w:tr>
+      <w:tr>
+        <w:tc>
+          <w:p>
+            <w:pPr>
+              <w:pStyle w:val="Compact"/>
+              <w:jc w:val="left"/>
+            </w:pPr>
+            <w:r>
+              <w:t xml:space="preserve">one-language-at-home</w:t>
+            </w:r>
+          </w:p>
+        </w:tc>
+        <w:tc>
+          <w:p>
+            <w:pPr>
+              <w:pStyle w:val="Compact"/>
+              <w:jc w:val="right"/>
+            </w:pPr>
+            <w:r>
+              <w:t xml:space="preserve">18</w:t>
+            </w:r>
+          </w:p>
+        </w:tc>
+        <w:tc>
+          <w:p>
+            <w:pPr>
+              <w:pStyle w:val="Compact"/>
+              <w:jc w:val="right"/>
+            </w:pPr>
+            <w:r>
+              <w:t xml:space="preserve">14</w:t>
+            </w:r>
+          </w:p>
+        </w:tc>
+        <w:tc>
+          <w:p>
+            <w:pPr>
+              <w:pStyle w:val="Compact"/>
+              <w:jc w:val="right"/>
+            </w:pPr>
+            <w:r>
+              <w:t xml:space="preserve">20.45</w:t>
+            </w:r>
+          </w:p>
+        </w:tc>
+        <w:tc>
+          <w:p>
+            <w:pPr>
+              <w:pStyle w:val="Compact"/>
+              <w:jc w:val="right"/>
+            </w:pPr>
+            <w:r>
+              <w:t xml:space="preserve">15.91</w:t>
+            </w:r>
+          </w:p>
+        </w:tc>
+      </w:tr>
+      <w:tr>
+        <w:tc>
+          <w:p>
+            <w:pPr>
+              <w:pStyle w:val="Compact"/>
+              <w:jc w:val="left"/>
+            </w:pPr>
+            <w:r>
+              <w:t xml:space="preserve">one-parent-bilingual</w:t>
+            </w:r>
+          </w:p>
+        </w:tc>
+        <w:tc>
+          <w:p>
+            <w:pPr>
+              <w:pStyle w:val="Compact"/>
+              <w:jc w:val="right"/>
+            </w:pPr>
+            <w:r>
+              <w:t xml:space="preserve">24</w:t>
+            </w:r>
+          </w:p>
+        </w:tc>
+        <w:tc>
+          <w:p>
+            <w:pPr>
+              <w:pStyle w:val="Compact"/>
+              <w:jc w:val="right"/>
+            </w:pPr>
+            <w:r>
+              <w:t xml:space="preserve">23</w:t>
+            </w:r>
+          </w:p>
+        </w:tc>
+        <w:tc>
+          <w:p>
+            <w:pPr>
+              <w:pStyle w:val="Compact"/>
+              <w:jc w:val="right"/>
+            </w:pPr>
+            <w:r>
+              <w:t xml:space="preserve">27.27</w:t>
+            </w:r>
+          </w:p>
+        </w:tc>
+        <w:tc>
+          <w:p>
+            <w:pPr>
+              <w:pStyle w:val="Compact"/>
+              <w:jc w:val="right"/>
+            </w:pPr>
+            <w:r>
+              <w:t xml:space="preserve">26.14</w:t>
+            </w:r>
+          </w:p>
+        </w:tc>
+      </w:tr>
+      <w:tr>
+        <w:tc>
+          <w:p>
+            <w:pPr>
+              <w:pStyle w:val="Compact"/>
+              <w:jc w:val="left"/>
+            </w:pPr>
+            <w:r>
+              <w:t xml:space="preserve">one-parent-one-lang</w:t>
+            </w:r>
+          </w:p>
+        </w:tc>
+        <w:tc>
+          <w:p>
+            <w:pPr>
+              <w:pStyle w:val="Compact"/>
+              <w:jc w:val="right"/>
+            </w:pPr>
+            <w:r>
+              <w:t xml:space="preserve">15</w:t>
+            </w:r>
+          </w:p>
+        </w:tc>
+        <w:tc>
+          <w:p>
+            <w:pPr>
+              <w:pStyle w:val="Compact"/>
+              <w:jc w:val="right"/>
+            </w:pPr>
+            <w:r>
+              <w:t xml:space="preserve">15</w:t>
+            </w:r>
+          </w:p>
+        </w:tc>
+        <w:tc>
+          <w:p>
+            <w:pPr>
+              <w:pStyle w:val="Compact"/>
+              <w:jc w:val="right"/>
+            </w:pPr>
+            <w:r>
+              <w:t xml:space="preserve">17.05</w:t>
+            </w:r>
+          </w:p>
+        </w:tc>
+        <w:tc>
+          <w:p>
+            <w:pPr>
+              <w:pStyle w:val="Compact"/>
+              <w:jc w:val="right"/>
+            </w:pPr>
+            <w:r>
+              <w:t xml:space="preserve">17.05</w:t>
+            </w:r>
+          </w:p>
+        </w:tc>
+      </w:tr>
+    </w:tbl>
     <w:bookmarkEnd w:id="29"/>
     <w:bookmarkEnd w:id="30"/>
     <w:sectPr/>

</xml_diff>

<commit_message>
changing the tukey analyses to the base r stats analyses cause the other tuckey analysis messed up the symbol of the estimate for some reason
</commit_message>
<xml_diff>
--- a/family_language_strategies/methods_results_markdown.docx
+++ b/family_language_strategies/methods_results_markdown.docx
@@ -91,7 +91,7 @@
         <w:pStyle w:val="BodyText"/>
       </w:pPr>
       <w:r>
-        <w:t xml:space="preserve">The infants in our data were exposed to two languages. We defined the first langauge (L1) as the language to which they were most exposed ranging from xx to xx in our sample. We therefore defined the second language (L2) as the language to which they were least exposed. We excluded 66 children who heard more than 10% of a third language from our original sample. Our sample was composed of infants who heard 39.6355% of French, 53.7585% of English, and 14.123% of a heritage language as L1; and 49.4305% of French, 37.5854% of English and 11.8451% of a Heritage language as L2. A heritage langauge was defined as any language other than French or English. There were two reasons behind this decision. First, in Montreal, Canada, both French and English hold a majority language status, making thus other languages heritage or minority languages. Second, infants who did not hear English and French heard one of the following languages: Kabyle, Russian, Romanian, German, Japanese, Arabic, Tamil, Mandarin, Spanish, Italian, Cantonese, Tagalog, Portuguese, Persian, Greek, Creole, Polish, Edo, Armenian, Hindi, Khasi, Berber, Korean, Lithuanian, Wolof, or Yoruba. Since it would have been unpractical to divide the sample in so many language groups, and since those groups had few participants, we decided to collapse them into a single heritage language group.</w:t>
+        <w:t xml:space="preserve">The infants in our data were exposed to two languages. We defined the first langauge (L1) as the language to which they were most exposed ranging from 47 to 100 in our sample. We therefore defined the second language (L2) as the language to which they were least exposed. We excluded 66 children who heard more than 10% of a third language from our original sample. Our sample was composed of infants who heard 39.6355% of French, 53.7585% of English, and 14.123% of a heritage language as L1; and 49.4305% of French, 37.5854% of English and 11.8451% of a Heritage language as L2. A heritage langauge was defined as any language other than French or English. There were two reasons behind this decision. First, in Montreal, Canada, both French and English hold a majority language status, making thus other languages heritage or minority languages. Second, infants who did not hear English and French heard one of the following languages: Kabyle, Russian, Romanian, German, Japanese, Arabic, Tamil, Mandarin, Spanish, Italian, Cantonese, Tagalog, Portuguese, Persian, Greek, Creole, Polish, Edo, Armenian, Hindi, Khasi, Berber, Korean, Lithuanian, Wolof, or Yoruba. Since it would have been unpractical to divide the sample in so many language groups, and since those groups had few participants, we decided to collapse them into a single heritage language group.</w:t>
       </w:r>
     </w:p>
     <w:p>
@@ -99,7 +99,7 @@
         <w:pStyle w:val="BodyText"/>
       </w:pPr>
       <w:r>
-        <w:t xml:space="preserve">While for the main analyses we excluded the second visit data of families’ who contributed data during multiple visits, we constructed a secondary longitudinal data set (n= 204) which included first and second visit data from these families. We used the longitudinal data for some descriptive analyses (described below). We however excluded the third and fourth visit data from both the main and the exploratory analyses because there were very few data points. The length between visits one and two varied between 0 and 655 days (m= 152.9days, sd= 141.84 days).</w:t>
+        <w:t xml:space="preserve">While for the main analyses we excluded the second visit data of families’ who contributed data during multiple visits, we constructed a secondary longitudinal data set (n= 165) which included first and second visit data from these families. We used the longitudinal data for some descriptive analyses (described below). We however excluded the third and fourth visit data from both the main and the exploratory analyses because there were very few data points. The length between visits one and two varied between 15 and 655 days (m= 176.97days, sd= 138.88 days).</w:t>
       </w:r>
     </w:p>
     <w:bookmarkEnd w:id="20"/>
@@ -493,19 +493,17 @@
     <w:tbl>
       <w:tblPr>
         <w:tblStyle w:val="Table"/>
-        <w:tblW w:type="pct" w:w="5000.0"/>
+        <w:tblW w:type="pct" w:w="4999.999999999999"/>
         <w:tblLook w:firstRow="1" w:lastRow="0" w:firstColumn="0" w:lastColumn="0" w:noHBand="0" w:noVBand="0"/>
       </w:tblPr>
       <w:tblGrid>
-        <w:gridCol w:w="660"/>
-        <w:gridCol w:w="1540"/>
-        <w:gridCol w:w="1393"/>
-        <w:gridCol w:w="806"/>
-        <w:gridCol w:w="660"/>
-        <w:gridCol w:w="660"/>
-        <w:gridCol w:w="733"/>
-        <w:gridCol w:w="513"/>
-        <w:gridCol w:w="953"/>
+        <w:gridCol w:w="712"/>
+        <w:gridCol w:w="3168"/>
+        <w:gridCol w:w="871"/>
+        <w:gridCol w:w="712"/>
+        <w:gridCol w:w="712"/>
+        <w:gridCol w:w="792"/>
+        <w:gridCol w:w="950"/>
       </w:tblGrid>
       <w:tr>
         <w:trPr>
@@ -541,7 +539,7 @@
               <w:jc w:val="left"/>
             </w:pPr>
             <w:r>
-              <w:t xml:space="preserve">group1</w:t>
+              <w:t xml:space="preserve">contrast</w:t>
             </w:r>
           </w:p>
         </w:tc>
@@ -555,10 +553,10 @@
           <w:p>
             <w:pPr>
               <w:pStyle w:val="Compact"/>
-              <w:jc w:val="left"/>
-            </w:pPr>
-            <w:r>
-              <w:t xml:space="preserve">group2</w:t>
+              <w:jc w:val="right"/>
+            </w:pPr>
+            <w:r>
+              <w:t xml:space="preserve">null.value</w:t>
             </w:r>
           </w:p>
         </w:tc>
@@ -575,7 +573,7 @@
               <w:jc w:val="right"/>
             </w:pPr>
             <w:r>
-              <w:t xml:space="preserve">null.value</w:t>
+              <w:t xml:space="preserve">estimate</w:t>
             </w:r>
           </w:p>
         </w:tc>
@@ -592,7 +590,7 @@
               <w:jc w:val="right"/>
             </w:pPr>
             <w:r>
-              <w:t xml:space="preserve">estimate</w:t>
+              <w:t xml:space="preserve">conf.low</w:t>
             </w:r>
           </w:p>
         </w:tc>
@@ -609,7 +607,7 @@
               <w:jc w:val="right"/>
             </w:pPr>
             <w:r>
-              <w:t xml:space="preserve">conf.low</w:t>
+              <w:t xml:space="preserve">conf.high</w:t>
             </w:r>
           </w:p>
         </w:tc>
@@ -626,10 +624,530 @@
               <w:jc w:val="right"/>
             </w:pPr>
             <w:r>
-              <w:t xml:space="preserve">conf.high</w:t>
-            </w:r>
-          </w:p>
-        </w:tc>
+              <w:t xml:space="preserve">adj.p.value</w:t>
+            </w:r>
+          </w:p>
+        </w:tc>
+      </w:tr>
+      <w:tr>
+        <w:tc>
+          <w:p>
+            <w:pPr>
+              <w:pStyle w:val="Compact"/>
+              <w:jc w:val="left"/>
+            </w:pPr>
+            <w:r>
+              <w:t xml:space="preserve">strategy</w:t>
+            </w:r>
+          </w:p>
+        </w:tc>
+        <w:tc>
+          <w:p>
+            <w:pPr>
+              <w:pStyle w:val="Compact"/>
+              <w:jc w:val="left"/>
+            </w:pPr>
+            <w:r>
+              <w:t xml:space="preserve">OneLanguageAtHome-BothParentsBilingual</w:t>
+            </w:r>
+          </w:p>
+        </w:tc>
+        <w:tc>
+          <w:p>
+            <w:pPr>
+              <w:pStyle w:val="Compact"/>
+              <w:jc w:val="right"/>
+            </w:pPr>
+            <w:r>
+              <w:t xml:space="preserve">0</w:t>
+            </w:r>
+          </w:p>
+        </w:tc>
+        <w:tc>
+          <w:p>
+            <w:pPr>
+              <w:pStyle w:val="Compact"/>
+              <w:jc w:val="right"/>
+            </w:pPr>
+            <w:r>
+              <w:t xml:space="preserve">9.771</w:t>
+            </w:r>
+          </w:p>
+        </w:tc>
+        <w:tc>
+          <w:p>
+            <w:pPr>
+              <w:pStyle w:val="Compact"/>
+              <w:jc w:val="right"/>
+            </w:pPr>
+            <w:r>
+              <w:t xml:space="preserve">-1.913</w:t>
+            </w:r>
+          </w:p>
+        </w:tc>
+        <w:tc>
+          <w:p>
+            <w:pPr>
+              <w:pStyle w:val="Compact"/>
+              <w:jc w:val="right"/>
+            </w:pPr>
+            <w:r>
+              <w:t xml:space="preserve">21.4538</w:t>
+            </w:r>
+          </w:p>
+        </w:tc>
+        <w:tc>
+          <w:p>
+            <w:pPr>
+              <w:pStyle w:val="Compact"/>
+              <w:jc w:val="right"/>
+            </w:pPr>
+            <w:r>
+              <w:t xml:space="preserve">0.1371</w:t>
+            </w:r>
+          </w:p>
+        </w:tc>
+      </w:tr>
+      <w:tr>
+        <w:tc>
+          <w:p>
+            <w:pPr>
+              <w:pStyle w:val="Compact"/>
+              <w:jc w:val="left"/>
+            </w:pPr>
+            <w:r>
+              <w:t xml:space="preserve">strategy</w:t>
+            </w:r>
+          </w:p>
+        </w:tc>
+        <w:tc>
+          <w:p>
+            <w:pPr>
+              <w:pStyle w:val="Compact"/>
+              <w:jc w:val="left"/>
+            </w:pPr>
+            <w:r>
+              <w:t xml:space="preserve">OneParentBilingual-BothParentsBilingual</w:t>
+            </w:r>
+          </w:p>
+        </w:tc>
+        <w:tc>
+          <w:p>
+            <w:pPr>
+              <w:pStyle w:val="Compact"/>
+              <w:jc w:val="right"/>
+            </w:pPr>
+            <w:r>
+              <w:t xml:space="preserve">0</w:t>
+            </w:r>
+          </w:p>
+        </w:tc>
+        <w:tc>
+          <w:p>
+            <w:pPr>
+              <w:pStyle w:val="Compact"/>
+              <w:jc w:val="right"/>
+            </w:pPr>
+            <w:r>
+              <w:t xml:space="preserve">-11.999</w:t>
+            </w:r>
+          </w:p>
+        </w:tc>
+        <w:tc>
+          <w:p>
+            <w:pPr>
+              <w:pStyle w:val="Compact"/>
+              <w:jc w:val="right"/>
+            </w:pPr>
+            <w:r>
+              <w:t xml:space="preserve">-23.334</w:t>
+            </w:r>
+          </w:p>
+        </w:tc>
+        <w:tc>
+          <w:p>
+            <w:pPr>
+              <w:pStyle w:val="Compact"/>
+              <w:jc w:val="right"/>
+            </w:pPr>
+            <w:r>
+              <w:t xml:space="preserve">-0.6636</w:t>
+            </w:r>
+          </w:p>
+        </w:tc>
+        <w:tc>
+          <w:p>
+            <w:pPr>
+              <w:pStyle w:val="Compact"/>
+              <w:jc w:val="right"/>
+            </w:pPr>
+            <w:r>
+              <w:t xml:space="preserve">0.0332</w:t>
+            </w:r>
+          </w:p>
+        </w:tc>
+      </w:tr>
+      <w:tr>
+        <w:tc>
+          <w:p>
+            <w:pPr>
+              <w:pStyle w:val="Compact"/>
+              <w:jc w:val="left"/>
+            </w:pPr>
+            <w:r>
+              <w:t xml:space="preserve">strategy</w:t>
+            </w:r>
+          </w:p>
+        </w:tc>
+        <w:tc>
+          <w:p>
+            <w:pPr>
+              <w:pStyle w:val="Compact"/>
+              <w:jc w:val="left"/>
+            </w:pPr>
+            <w:r>
+              <w:t xml:space="preserve">OneParentOneLang-BothParentsBilingual</w:t>
+            </w:r>
+          </w:p>
+        </w:tc>
+        <w:tc>
+          <w:p>
+            <w:pPr>
+              <w:pStyle w:val="Compact"/>
+              <w:jc w:val="right"/>
+            </w:pPr>
+            <w:r>
+              <w:t xml:space="preserve">0</w:t>
+            </w:r>
+          </w:p>
+        </w:tc>
+        <w:tc>
+          <w:p>
+            <w:pPr>
+              <w:pStyle w:val="Compact"/>
+              <w:jc w:val="right"/>
+            </w:pPr>
+            <w:r>
+              <w:t xml:space="preserve">4.820</w:t>
+            </w:r>
+          </w:p>
+        </w:tc>
+        <w:tc>
+          <w:p>
+            <w:pPr>
+              <w:pStyle w:val="Compact"/>
+              <w:jc w:val="right"/>
+            </w:pPr>
+            <w:r>
+              <w:t xml:space="preserve">-9.926</w:t>
+            </w:r>
+          </w:p>
+        </w:tc>
+        <w:tc>
+          <w:p>
+            <w:pPr>
+              <w:pStyle w:val="Compact"/>
+              <w:jc w:val="right"/>
+            </w:pPr>
+            <w:r>
+              <w:t xml:space="preserve">19.5663</w:t>
+            </w:r>
+          </w:p>
+        </w:tc>
+        <w:tc>
+          <w:p>
+            <w:pPr>
+              <w:pStyle w:val="Compact"/>
+              <w:jc w:val="right"/>
+            </w:pPr>
+            <w:r>
+              <w:t xml:space="preserve">0.8338</w:t>
+            </w:r>
+          </w:p>
+        </w:tc>
+      </w:tr>
+      <w:tr>
+        <w:tc>
+          <w:p>
+            <w:pPr>
+              <w:pStyle w:val="Compact"/>
+              <w:jc w:val="left"/>
+            </w:pPr>
+            <w:r>
+              <w:t xml:space="preserve">strategy</w:t>
+            </w:r>
+          </w:p>
+        </w:tc>
+        <w:tc>
+          <w:p>
+            <w:pPr>
+              <w:pStyle w:val="Compact"/>
+              <w:jc w:val="left"/>
+            </w:pPr>
+            <w:r>
+              <w:t xml:space="preserve">OneParentBilingual-OneLanguageAtHome</w:t>
+            </w:r>
+          </w:p>
+        </w:tc>
+        <w:tc>
+          <w:p>
+            <w:pPr>
+              <w:pStyle w:val="Compact"/>
+              <w:jc w:val="right"/>
+            </w:pPr>
+            <w:r>
+              <w:t xml:space="preserve">0</w:t>
+            </w:r>
+          </w:p>
+        </w:tc>
+        <w:tc>
+          <w:p>
+            <w:pPr>
+              <w:pStyle w:val="Compact"/>
+              <w:jc w:val="right"/>
+            </w:pPr>
+            <w:r>
+              <w:t xml:space="preserve">-21.769</w:t>
+            </w:r>
+          </w:p>
+        </w:tc>
+        <w:tc>
+          <w:p>
+            <w:pPr>
+              <w:pStyle w:val="Compact"/>
+              <w:jc w:val="right"/>
+            </w:pPr>
+            <w:r>
+              <w:t xml:space="preserve">-34.053</w:t>
+            </w:r>
+          </w:p>
+        </w:tc>
+        <w:tc>
+          <w:p>
+            <w:pPr>
+              <w:pStyle w:val="Compact"/>
+              <w:jc w:val="right"/>
+            </w:pPr>
+            <w:r>
+              <w:t xml:space="preserve">-9.4860</w:t>
+            </w:r>
+          </w:p>
+        </w:tc>
+        <w:tc>
+          <w:p>
+            <w:pPr>
+              <w:pStyle w:val="Compact"/>
+              <w:jc w:val="right"/>
+            </w:pPr>
+            <w:r>
+              <w:t xml:space="preserve">0.0000</w:t>
+            </w:r>
+          </w:p>
+        </w:tc>
+      </w:tr>
+      <w:tr>
+        <w:tc>
+          <w:p>
+            <w:pPr>
+              <w:pStyle w:val="Compact"/>
+              <w:jc w:val="left"/>
+            </w:pPr>
+            <w:r>
+              <w:t xml:space="preserve">strategy</w:t>
+            </w:r>
+          </w:p>
+        </w:tc>
+        <w:tc>
+          <w:p>
+            <w:pPr>
+              <w:pStyle w:val="Compact"/>
+              <w:jc w:val="left"/>
+            </w:pPr>
+            <w:r>
+              <w:t xml:space="preserve">OneParentOneLang-OneLanguageAtHome</w:t>
+            </w:r>
+          </w:p>
+        </w:tc>
+        <w:tc>
+          <w:p>
+            <w:pPr>
+              <w:pStyle w:val="Compact"/>
+              <w:jc w:val="right"/>
+            </w:pPr>
+            <w:r>
+              <w:t xml:space="preserve">0</w:t>
+            </w:r>
+          </w:p>
+        </w:tc>
+        <w:tc>
+          <w:p>
+            <w:pPr>
+              <w:pStyle w:val="Compact"/>
+              <w:jc w:val="right"/>
+            </w:pPr>
+            <w:r>
+              <w:t xml:space="preserve">-4.950</w:t>
+            </w:r>
+          </w:p>
+        </w:tc>
+        <w:tc>
+          <w:p>
+            <w:pPr>
+              <w:pStyle w:val="Compact"/>
+              <w:jc w:val="right"/>
+            </w:pPr>
+            <w:r>
+              <w:t xml:space="preserve">-20.437</w:t>
+            </w:r>
+          </w:p>
+        </w:tc>
+        <w:tc>
+          <w:p>
+            <w:pPr>
+              <w:pStyle w:val="Compact"/>
+              <w:jc w:val="right"/>
+            </w:pPr>
+            <w:r>
+              <w:t xml:space="preserve">10.5365</w:t>
+            </w:r>
+          </w:p>
+        </w:tc>
+        <w:tc>
+          <w:p>
+            <w:pPr>
+              <w:pStyle w:val="Compact"/>
+              <w:jc w:val="right"/>
+            </w:pPr>
+            <w:r>
+              <w:t xml:space="preserve">0.8429</w:t>
+            </w:r>
+          </w:p>
+        </w:tc>
+      </w:tr>
+      <w:tr>
+        <w:tc>
+          <w:p>
+            <w:pPr>
+              <w:pStyle w:val="Compact"/>
+              <w:jc w:val="left"/>
+            </w:pPr>
+            <w:r>
+              <w:t xml:space="preserve">strategy</w:t>
+            </w:r>
+          </w:p>
+        </w:tc>
+        <w:tc>
+          <w:p>
+            <w:pPr>
+              <w:pStyle w:val="Compact"/>
+              <w:jc w:val="left"/>
+            </w:pPr>
+            <w:r>
+              <w:t xml:space="preserve">OneParentOneLang-OneParentBilingual</w:t>
+            </w:r>
+          </w:p>
+        </w:tc>
+        <w:tc>
+          <w:p>
+            <w:pPr>
+              <w:pStyle w:val="Compact"/>
+              <w:jc w:val="right"/>
+            </w:pPr>
+            <w:r>
+              <w:t xml:space="preserve">0</w:t>
+            </w:r>
+          </w:p>
+        </w:tc>
+        <w:tc>
+          <w:p>
+            <w:pPr>
+              <w:pStyle w:val="Compact"/>
+              <w:jc w:val="right"/>
+            </w:pPr>
+            <w:r>
+              <w:t xml:space="preserve">16.819</w:t>
+            </w:r>
+          </w:p>
+        </w:tc>
+        <w:tc>
+          <w:p>
+            <w:pPr>
+              <w:pStyle w:val="Compact"/>
+              <w:jc w:val="right"/>
+            </w:pPr>
+            <w:r>
+              <w:t xml:space="preserve">1.593</w:t>
+            </w:r>
+          </w:p>
+        </w:tc>
+        <w:tc>
+          <w:p>
+            <w:pPr>
+              <w:pStyle w:val="Compact"/>
+              <w:jc w:val="right"/>
+            </w:pPr>
+            <w:r>
+              <w:t xml:space="preserve">32.0450</w:t>
+            </w:r>
+          </w:p>
+        </w:tc>
+        <w:tc>
+          <w:p>
+            <w:pPr>
+              <w:pStyle w:val="Compact"/>
+              <w:jc w:val="right"/>
+            </w:pPr>
+            <w:r>
+              <w:t xml:space="preserve">0.0237</w:t>
+            </w:r>
+          </w:p>
+        </w:tc>
+      </w:tr>
+    </w:tbl>
+    <w:p>
+      <w:pPr>
+        <w:pStyle w:val="BodyText"/>
+      </w:pPr>
+      <w:r>
+        <w:t xml:space="preserve">Table 3</w:t>
+      </w:r>
+    </w:p>
+    <w:p>
+      <w:pPr>
+        <w:pStyle w:val="SourceCode"/>
+      </w:pPr>
+      <w:r>
+        <w:rPr>
+          <w:rStyle w:val="FunctionTok"/>
+        </w:rPr>
+        <w:t xml:space="preserve">kable</w:t>
+      </w:r>
+      <w:r>
+        <w:rPr>
+          <w:rStyle w:val="NormalTok"/>
+        </w:rPr>
+        <w:t xml:space="preserve">(tukey_eng)</w:t>
+      </w:r>
+    </w:p>
+    <w:tbl>
+      <w:tblPr>
+        <w:tblStyle w:val="Table"/>
+        <w:tblW w:type="pct" w:w="4999.999999999999"/>
+        <w:tblLook w:firstRow="1" w:lastRow="0" w:firstColumn="0" w:lastColumn="0" w:noHBand="0" w:noVBand="0"/>
+      </w:tblPr>
+      <w:tblGrid>
+        <w:gridCol w:w="712"/>
+        <w:gridCol w:w="3168"/>
+        <w:gridCol w:w="871"/>
+        <w:gridCol w:w="712"/>
+        <w:gridCol w:w="712"/>
+        <w:gridCol w:w="792"/>
+        <w:gridCol w:w="950"/>
+      </w:tblGrid>
+      <w:tr>
+        <w:trPr>
+          <w:cnfStyle w:firstRow="1"/>
+        </w:trPr>
         <w:tc>
           <w:tcPr>
             <w:tcBorders>
@@ -640,10 +1158,10 @@
           <w:p>
             <w:pPr>
               <w:pStyle w:val="Compact"/>
-              <w:jc w:val="right"/>
-            </w:pPr>
-            <w:r>
-              <w:t xml:space="preserve">p.adj</w:t>
+              <w:jc w:val="left"/>
+            </w:pPr>
+            <w:r>
+              <w:t xml:space="preserve">term</w:t>
             </w:r>
           </w:p>
         </w:tc>
@@ -660,664 +1178,10 @@
               <w:jc w:val="left"/>
             </w:pPr>
             <w:r>
-              <w:t xml:space="preserve">p.adj.signif</w:t>
-            </w:r>
-          </w:p>
-        </w:tc>
-      </w:tr>
-      <w:tr>
-        <w:tc>
-          <w:p>
-            <w:pPr>
-              <w:pStyle w:val="Compact"/>
-              <w:jc w:val="left"/>
-            </w:pPr>
-            <w:r>
-              <w:t xml:space="preserve">strategy</w:t>
-            </w:r>
-          </w:p>
-        </w:tc>
-        <w:tc>
-          <w:p>
-            <w:pPr>
-              <w:pStyle w:val="Compact"/>
-              <w:jc w:val="left"/>
-            </w:pPr>
-            <w:r>
-              <w:t xml:space="preserve">BothParentsBilingual</w:t>
-            </w:r>
-          </w:p>
-        </w:tc>
-        <w:tc>
-          <w:p>
-            <w:pPr>
-              <w:pStyle w:val="Compact"/>
-              <w:jc w:val="left"/>
-            </w:pPr>
-            <w:r>
-              <w:t xml:space="preserve">OneLanguageAtHome</w:t>
-            </w:r>
-          </w:p>
-        </w:tc>
-        <w:tc>
-          <w:p>
-            <w:pPr>
-              <w:pStyle w:val="Compact"/>
-              <w:jc w:val="right"/>
-            </w:pPr>
-            <w:r>
-              <w:t xml:space="preserve">0</w:t>
-            </w:r>
-          </w:p>
-        </w:tc>
-        <w:tc>
-          <w:p>
-            <w:pPr>
-              <w:pStyle w:val="Compact"/>
-              <w:jc w:val="right"/>
-            </w:pPr>
-            <w:r>
-              <w:t xml:space="preserve">9.771</w:t>
-            </w:r>
-          </w:p>
-        </w:tc>
-        <w:tc>
-          <w:p>
-            <w:pPr>
-              <w:pStyle w:val="Compact"/>
-              <w:jc w:val="right"/>
-            </w:pPr>
-            <w:r>
-              <w:t xml:space="preserve">-1.913</w:t>
-            </w:r>
-          </w:p>
-        </w:tc>
-        <w:tc>
-          <w:p>
-            <w:pPr>
-              <w:pStyle w:val="Compact"/>
-              <w:jc w:val="right"/>
-            </w:pPr>
-            <w:r>
-              <w:t xml:space="preserve">21.4538</w:t>
-            </w:r>
-          </w:p>
-        </w:tc>
-        <w:tc>
-          <w:p>
-            <w:pPr>
-              <w:pStyle w:val="Compact"/>
-              <w:jc w:val="right"/>
-            </w:pPr>
-            <w:r>
-              <w:t xml:space="preserve">0.1370</w:t>
-            </w:r>
-          </w:p>
-        </w:tc>
-        <w:tc>
-          <w:p>
-            <w:pPr>
-              <w:pStyle w:val="Compact"/>
-              <w:jc w:val="left"/>
-            </w:pPr>
-            <w:r>
-              <w:t xml:space="preserve">ns</w:t>
-            </w:r>
-          </w:p>
-        </w:tc>
-      </w:tr>
-      <w:tr>
-        <w:tc>
-          <w:p>
-            <w:pPr>
-              <w:pStyle w:val="Compact"/>
-              <w:jc w:val="left"/>
-            </w:pPr>
-            <w:r>
-              <w:t xml:space="preserve">strategy</w:t>
-            </w:r>
-          </w:p>
-        </w:tc>
-        <w:tc>
-          <w:p>
-            <w:pPr>
-              <w:pStyle w:val="Compact"/>
-              <w:jc w:val="left"/>
-            </w:pPr>
-            <w:r>
-              <w:t xml:space="preserve">BothParentsBilingual</w:t>
-            </w:r>
-          </w:p>
-        </w:tc>
-        <w:tc>
-          <w:p>
-            <w:pPr>
-              <w:pStyle w:val="Compact"/>
-              <w:jc w:val="left"/>
-            </w:pPr>
-            <w:r>
-              <w:t xml:space="preserve">OneParentBilingual</w:t>
-            </w:r>
-          </w:p>
-        </w:tc>
-        <w:tc>
-          <w:p>
-            <w:pPr>
-              <w:pStyle w:val="Compact"/>
-              <w:jc w:val="right"/>
-            </w:pPr>
-            <w:r>
-              <w:t xml:space="preserve">0</w:t>
-            </w:r>
-          </w:p>
-        </w:tc>
-        <w:tc>
-          <w:p>
-            <w:pPr>
-              <w:pStyle w:val="Compact"/>
-              <w:jc w:val="right"/>
-            </w:pPr>
-            <w:r>
-              <w:t xml:space="preserve">-11.999</w:t>
-            </w:r>
-          </w:p>
-        </w:tc>
-        <w:tc>
-          <w:p>
-            <w:pPr>
-              <w:pStyle w:val="Compact"/>
-              <w:jc w:val="right"/>
-            </w:pPr>
-            <w:r>
-              <w:t xml:space="preserve">-23.334</w:t>
-            </w:r>
-          </w:p>
-        </w:tc>
-        <w:tc>
-          <w:p>
-            <w:pPr>
-              <w:pStyle w:val="Compact"/>
-              <w:jc w:val="right"/>
-            </w:pPr>
-            <w:r>
-              <w:t xml:space="preserve">-0.6636</w:t>
-            </w:r>
-          </w:p>
-        </w:tc>
-        <w:tc>
-          <w:p>
-            <w:pPr>
-              <w:pStyle w:val="Compact"/>
-              <w:jc w:val="right"/>
-            </w:pPr>
-            <w:r>
-              <w:t xml:space="preserve">0.0332</w:t>
-            </w:r>
-          </w:p>
-        </w:tc>
-        <w:tc>
-          <w:p>
-            <w:pPr>
-              <w:pStyle w:val="Compact"/>
-              <w:jc w:val="left"/>
-            </w:pPr>
-            <w:r>
-              <w:t xml:space="preserve">*</w:t>
-            </w:r>
-          </w:p>
-        </w:tc>
-      </w:tr>
-      <w:tr>
-        <w:tc>
-          <w:p>
-            <w:pPr>
-              <w:pStyle w:val="Compact"/>
-              <w:jc w:val="left"/>
-            </w:pPr>
-            <w:r>
-              <w:t xml:space="preserve">strategy</w:t>
-            </w:r>
-          </w:p>
-        </w:tc>
-        <w:tc>
-          <w:p>
-            <w:pPr>
-              <w:pStyle w:val="Compact"/>
-              <w:jc w:val="left"/>
-            </w:pPr>
-            <w:r>
-              <w:t xml:space="preserve">BothParentsBilingual</w:t>
-            </w:r>
-          </w:p>
-        </w:tc>
-        <w:tc>
-          <w:p>
-            <w:pPr>
-              <w:pStyle w:val="Compact"/>
-              <w:jc w:val="left"/>
-            </w:pPr>
-            <w:r>
-              <w:t xml:space="preserve">OneParentOneLang</w:t>
-            </w:r>
-          </w:p>
-        </w:tc>
-        <w:tc>
-          <w:p>
-            <w:pPr>
-              <w:pStyle w:val="Compact"/>
-              <w:jc w:val="right"/>
-            </w:pPr>
-            <w:r>
-              <w:t xml:space="preserve">0</w:t>
-            </w:r>
-          </w:p>
-        </w:tc>
-        <w:tc>
-          <w:p>
-            <w:pPr>
-              <w:pStyle w:val="Compact"/>
-              <w:jc w:val="right"/>
-            </w:pPr>
-            <w:r>
-              <w:t xml:space="preserve">4.820</w:t>
-            </w:r>
-          </w:p>
-        </w:tc>
-        <w:tc>
-          <w:p>
-            <w:pPr>
-              <w:pStyle w:val="Compact"/>
-              <w:jc w:val="right"/>
-            </w:pPr>
-            <w:r>
-              <w:t xml:space="preserve">-9.926</w:t>
-            </w:r>
-          </w:p>
-        </w:tc>
-        <w:tc>
-          <w:p>
-            <w:pPr>
-              <w:pStyle w:val="Compact"/>
-              <w:jc w:val="right"/>
-            </w:pPr>
-            <w:r>
-              <w:t xml:space="preserve">19.5663</w:t>
-            </w:r>
-          </w:p>
-        </w:tc>
-        <w:tc>
-          <w:p>
-            <w:pPr>
-              <w:pStyle w:val="Compact"/>
-              <w:jc w:val="right"/>
-            </w:pPr>
-            <w:r>
-              <w:t xml:space="preserve">0.8340</w:t>
-            </w:r>
-          </w:p>
-        </w:tc>
-        <w:tc>
-          <w:p>
-            <w:pPr>
-              <w:pStyle w:val="Compact"/>
-              <w:jc w:val="left"/>
-            </w:pPr>
-            <w:r>
-              <w:t xml:space="preserve">ns</w:t>
-            </w:r>
-          </w:p>
-        </w:tc>
-      </w:tr>
-      <w:tr>
-        <w:tc>
-          <w:p>
-            <w:pPr>
-              <w:pStyle w:val="Compact"/>
-              <w:jc w:val="left"/>
-            </w:pPr>
-            <w:r>
-              <w:t xml:space="preserve">strategy</w:t>
-            </w:r>
-          </w:p>
-        </w:tc>
-        <w:tc>
-          <w:p>
-            <w:pPr>
-              <w:pStyle w:val="Compact"/>
-              <w:jc w:val="left"/>
-            </w:pPr>
-            <w:r>
-              <w:t xml:space="preserve">OneLanguageAtHome</w:t>
-            </w:r>
-          </w:p>
-        </w:tc>
-        <w:tc>
-          <w:p>
-            <w:pPr>
-              <w:pStyle w:val="Compact"/>
-              <w:jc w:val="left"/>
-            </w:pPr>
-            <w:r>
-              <w:t xml:space="preserve">OneParentBilingual</w:t>
-            </w:r>
-          </w:p>
-        </w:tc>
-        <w:tc>
-          <w:p>
-            <w:pPr>
-              <w:pStyle w:val="Compact"/>
-              <w:jc w:val="right"/>
-            </w:pPr>
-            <w:r>
-              <w:t xml:space="preserve">0</w:t>
-            </w:r>
-          </w:p>
-        </w:tc>
-        <w:tc>
-          <w:p>
-            <w:pPr>
-              <w:pStyle w:val="Compact"/>
-              <w:jc w:val="right"/>
-            </w:pPr>
-            <w:r>
-              <w:t xml:space="preserve">-21.769</w:t>
-            </w:r>
-          </w:p>
-        </w:tc>
-        <w:tc>
-          <w:p>
-            <w:pPr>
-              <w:pStyle w:val="Compact"/>
-              <w:jc w:val="right"/>
-            </w:pPr>
-            <w:r>
-              <w:t xml:space="preserve">-34.053</w:t>
-            </w:r>
-          </w:p>
-        </w:tc>
-        <w:tc>
-          <w:p>
-            <w:pPr>
-              <w:pStyle w:val="Compact"/>
-              <w:jc w:val="right"/>
-            </w:pPr>
-            <w:r>
-              <w:t xml:space="preserve">-9.4860</w:t>
-            </w:r>
-          </w:p>
-        </w:tc>
-        <w:tc>
-          <w:p>
-            <w:pPr>
-              <w:pStyle w:val="Compact"/>
-              <w:jc w:val="right"/>
-            </w:pPr>
-            <w:r>
-              <w:t xml:space="preserve">0.0000</w:t>
-            </w:r>
-          </w:p>
-        </w:tc>
-        <w:tc>
-          <w:p>
-            <w:pPr>
-              <w:pStyle w:val="Compact"/>
-              <w:jc w:val="left"/>
-            </w:pPr>
-            <w:r>
-              <w:t xml:space="preserve">****</w:t>
-            </w:r>
-          </w:p>
-        </w:tc>
-      </w:tr>
-      <w:tr>
-        <w:tc>
-          <w:p>
-            <w:pPr>
-              <w:pStyle w:val="Compact"/>
-              <w:jc w:val="left"/>
-            </w:pPr>
-            <w:r>
-              <w:t xml:space="preserve">strategy</w:t>
-            </w:r>
-          </w:p>
-        </w:tc>
-        <w:tc>
-          <w:p>
-            <w:pPr>
-              <w:pStyle w:val="Compact"/>
-              <w:jc w:val="left"/>
-            </w:pPr>
-            <w:r>
-              <w:t xml:space="preserve">OneLanguageAtHome</w:t>
-            </w:r>
-          </w:p>
-        </w:tc>
-        <w:tc>
-          <w:p>
-            <w:pPr>
-              <w:pStyle w:val="Compact"/>
-              <w:jc w:val="left"/>
-            </w:pPr>
-            <w:r>
-              <w:t xml:space="preserve">OneParentOneLang</w:t>
-            </w:r>
-          </w:p>
-        </w:tc>
-        <w:tc>
-          <w:p>
-            <w:pPr>
-              <w:pStyle w:val="Compact"/>
-              <w:jc w:val="right"/>
-            </w:pPr>
-            <w:r>
-              <w:t xml:space="preserve">0</w:t>
-            </w:r>
-          </w:p>
-        </w:tc>
-        <w:tc>
-          <w:p>
-            <w:pPr>
-              <w:pStyle w:val="Compact"/>
-              <w:jc w:val="right"/>
-            </w:pPr>
-            <w:r>
-              <w:t xml:space="preserve">-4.950</w:t>
-            </w:r>
-          </w:p>
-        </w:tc>
-        <w:tc>
-          <w:p>
-            <w:pPr>
-              <w:pStyle w:val="Compact"/>
-              <w:jc w:val="right"/>
-            </w:pPr>
-            <w:r>
-              <w:t xml:space="preserve">-20.437</w:t>
-            </w:r>
-          </w:p>
-        </w:tc>
-        <w:tc>
-          <w:p>
-            <w:pPr>
-              <w:pStyle w:val="Compact"/>
-              <w:jc w:val="right"/>
-            </w:pPr>
-            <w:r>
-              <w:t xml:space="preserve">10.5365</w:t>
-            </w:r>
-          </w:p>
-        </w:tc>
-        <w:tc>
-          <w:p>
-            <w:pPr>
-              <w:pStyle w:val="Compact"/>
-              <w:jc w:val="right"/>
-            </w:pPr>
-            <w:r>
-              <w:t xml:space="preserve">0.8430</w:t>
-            </w:r>
-          </w:p>
-        </w:tc>
-        <w:tc>
-          <w:p>
-            <w:pPr>
-              <w:pStyle w:val="Compact"/>
-              <w:jc w:val="left"/>
-            </w:pPr>
-            <w:r>
-              <w:t xml:space="preserve">ns</w:t>
-            </w:r>
-          </w:p>
-        </w:tc>
-      </w:tr>
-      <w:tr>
-        <w:tc>
-          <w:p>
-            <w:pPr>
-              <w:pStyle w:val="Compact"/>
-              <w:jc w:val="left"/>
-            </w:pPr>
-            <w:r>
-              <w:t xml:space="preserve">strategy</w:t>
-            </w:r>
-          </w:p>
-        </w:tc>
-        <w:tc>
-          <w:p>
-            <w:pPr>
-              <w:pStyle w:val="Compact"/>
-              <w:jc w:val="left"/>
-            </w:pPr>
-            <w:r>
-              <w:t xml:space="preserve">OneParentBilingual</w:t>
-            </w:r>
-          </w:p>
-        </w:tc>
-        <w:tc>
-          <w:p>
-            <w:pPr>
-              <w:pStyle w:val="Compact"/>
-              <w:jc w:val="left"/>
-            </w:pPr>
-            <w:r>
-              <w:t xml:space="preserve">OneParentOneLang</w:t>
-            </w:r>
-          </w:p>
-        </w:tc>
-        <w:tc>
-          <w:p>
-            <w:pPr>
-              <w:pStyle w:val="Compact"/>
-              <w:jc w:val="right"/>
-            </w:pPr>
-            <w:r>
-              <w:t xml:space="preserve">0</w:t>
-            </w:r>
-          </w:p>
-        </w:tc>
-        <w:tc>
-          <w:p>
-            <w:pPr>
-              <w:pStyle w:val="Compact"/>
-              <w:jc w:val="right"/>
-            </w:pPr>
-            <w:r>
-              <w:t xml:space="preserve">16.819</w:t>
-            </w:r>
-          </w:p>
-        </w:tc>
-        <w:tc>
-          <w:p>
-            <w:pPr>
-              <w:pStyle w:val="Compact"/>
-              <w:jc w:val="right"/>
-            </w:pPr>
-            <w:r>
-              <w:t xml:space="preserve">1.593</w:t>
-            </w:r>
-          </w:p>
-        </w:tc>
-        <w:tc>
-          <w:p>
-            <w:pPr>
-              <w:pStyle w:val="Compact"/>
-              <w:jc w:val="right"/>
-            </w:pPr>
-            <w:r>
-              <w:t xml:space="preserve">32.0450</w:t>
-            </w:r>
-          </w:p>
-        </w:tc>
-        <w:tc>
-          <w:p>
-            <w:pPr>
-              <w:pStyle w:val="Compact"/>
-              <w:jc w:val="right"/>
-            </w:pPr>
-            <w:r>
-              <w:t xml:space="preserve">0.0237</w:t>
-            </w:r>
-          </w:p>
-        </w:tc>
-        <w:tc>
-          <w:p>
-            <w:pPr>
-              <w:pStyle w:val="Compact"/>
-              <w:jc w:val="left"/>
-            </w:pPr>
-            <w:r>
-              <w:t xml:space="preserve">*</w:t>
-            </w:r>
-          </w:p>
-        </w:tc>
-      </w:tr>
-    </w:tbl>
-    <w:p>
-      <w:pPr>
-        <w:pStyle w:val="BodyText"/>
-      </w:pPr>
-      <w:r>
-        <w:t xml:space="preserve">Table 3</w:t>
-      </w:r>
-    </w:p>
-    <w:p>
-      <w:pPr>
-        <w:pStyle w:val="SourceCode"/>
-      </w:pPr>
-      <w:r>
-        <w:rPr>
-          <w:rStyle w:val="FunctionTok"/>
-        </w:rPr>
-        <w:t xml:space="preserve">kable</w:t>
-      </w:r>
-      <w:r>
-        <w:rPr>
-          <w:rStyle w:val="NormalTok"/>
-        </w:rPr>
-        <w:t xml:space="preserve">(tukey_eng)</w:t>
-      </w:r>
-    </w:p>
-    <w:tbl>
-      <w:tblPr>
-        <w:tblStyle w:val="Table"/>
-        <w:tblW w:type="pct" w:w="5000.0"/>
-        <w:tblLook w:firstRow="1" w:lastRow="0" w:firstColumn="0" w:lastColumn="0" w:noHBand="0" w:noVBand="0"/>
-      </w:tblPr>
-      <w:tblGrid>
-        <w:gridCol w:w="660"/>
-        <w:gridCol w:w="1540"/>
-        <w:gridCol w:w="1393"/>
-        <w:gridCol w:w="806"/>
-        <w:gridCol w:w="660"/>
-        <w:gridCol w:w="660"/>
-        <w:gridCol w:w="733"/>
-        <w:gridCol w:w="513"/>
-        <w:gridCol w:w="953"/>
-      </w:tblGrid>
-      <w:tr>
-        <w:trPr>
-          <w:cnfStyle w:firstRow="1"/>
-        </w:trPr>
+              <w:t xml:space="preserve">contrast</w:t>
+            </w:r>
+          </w:p>
+        </w:tc>
         <w:tc>
           <w:tcPr>
             <w:tcBorders>
@@ -1328,10 +1192,10 @@
           <w:p>
             <w:pPr>
               <w:pStyle w:val="Compact"/>
-              <w:jc w:val="left"/>
-            </w:pPr>
-            <w:r>
-              <w:t xml:space="preserve">term</w:t>
+              <w:jc w:val="right"/>
+            </w:pPr>
+            <w:r>
+              <w:t xml:space="preserve">null.value</w:t>
             </w:r>
           </w:p>
         </w:tc>
@@ -1345,10 +1209,10 @@
           <w:p>
             <w:pPr>
               <w:pStyle w:val="Compact"/>
-              <w:jc w:val="left"/>
-            </w:pPr>
-            <w:r>
-              <w:t xml:space="preserve">group1</w:t>
+              <w:jc w:val="right"/>
+            </w:pPr>
+            <w:r>
+              <w:t xml:space="preserve">estimate</w:t>
             </w:r>
           </w:p>
         </w:tc>
@@ -1362,10 +1226,10 @@
           <w:p>
             <w:pPr>
               <w:pStyle w:val="Compact"/>
-              <w:jc w:val="left"/>
-            </w:pPr>
-            <w:r>
-              <w:t xml:space="preserve">group2</w:t>
+              <w:jc w:val="right"/>
+            </w:pPr>
+            <w:r>
+              <w:t xml:space="preserve">conf.low</w:t>
             </w:r>
           </w:p>
         </w:tc>
@@ -1382,7 +1246,7 @@
               <w:jc w:val="right"/>
             </w:pPr>
             <w:r>
-              <w:t xml:space="preserve">null.value</w:t>
+              <w:t xml:space="preserve">conf.high</w:t>
             </w:r>
           </w:p>
         </w:tc>
@@ -1399,75 +1263,7 @@
               <w:jc w:val="right"/>
             </w:pPr>
             <w:r>
-              <w:t xml:space="preserve">estimate</w:t>
-            </w:r>
-          </w:p>
-        </w:tc>
-        <w:tc>
-          <w:tcPr>
-            <w:tcBorders>
-              <w:bottom w:val="single"/>
-            </w:tcBorders>
-            <w:vAlign w:val="bottom"/>
-          </w:tcPr>
-          <w:p>
-            <w:pPr>
-              <w:pStyle w:val="Compact"/>
-              <w:jc w:val="right"/>
-            </w:pPr>
-            <w:r>
-              <w:t xml:space="preserve">conf.low</w:t>
-            </w:r>
-          </w:p>
-        </w:tc>
-        <w:tc>
-          <w:tcPr>
-            <w:tcBorders>
-              <w:bottom w:val="single"/>
-            </w:tcBorders>
-            <w:vAlign w:val="bottom"/>
-          </w:tcPr>
-          <w:p>
-            <w:pPr>
-              <w:pStyle w:val="Compact"/>
-              <w:jc w:val="right"/>
-            </w:pPr>
-            <w:r>
-              <w:t xml:space="preserve">conf.high</w:t>
-            </w:r>
-          </w:p>
-        </w:tc>
-        <w:tc>
-          <w:tcPr>
-            <w:tcBorders>
-              <w:bottom w:val="single"/>
-            </w:tcBorders>
-            <w:vAlign w:val="bottom"/>
-          </w:tcPr>
-          <w:p>
-            <w:pPr>
-              <w:pStyle w:val="Compact"/>
-              <w:jc w:val="right"/>
-            </w:pPr>
-            <w:r>
-              <w:t xml:space="preserve">p.adj</w:t>
-            </w:r>
-          </w:p>
-        </w:tc>
-        <w:tc>
-          <w:tcPr>
-            <w:tcBorders>
-              <w:bottom w:val="single"/>
-            </w:tcBorders>
-            <w:vAlign w:val="bottom"/>
-          </w:tcPr>
-          <w:p>
-            <w:pPr>
-              <w:pStyle w:val="Compact"/>
-              <w:jc w:val="left"/>
-            </w:pPr>
-            <w:r>
-              <w:t xml:space="preserve">p.adj.signif</w:t>
+              <w:t xml:space="preserve">adj.p.value</w:t>
             </w:r>
           </w:p>
         </w:tc>
@@ -1491,18 +1287,7 @@
               <w:jc w:val="left"/>
             </w:pPr>
             <w:r>
-              <w:t xml:space="preserve">BothParentsBilingual</w:t>
-            </w:r>
-          </w:p>
-        </w:tc>
-        <w:tc>
-          <w:p>
-            <w:pPr>
-              <w:pStyle w:val="Compact"/>
-              <w:jc w:val="left"/>
-            </w:pPr>
-            <w:r>
-              <w:t xml:space="preserve">OneLanguageAtHome</w:t>
+              <w:t xml:space="preserve">OneLanguageAtHome-BothParentsBilingual</w:t>
             </w:r>
           </w:p>
         </w:tc>
@@ -1558,17 +1343,6 @@
             </w:pPr>
             <w:r>
               <w:t xml:space="preserve">0.6380</w:t>
-            </w:r>
-          </w:p>
-        </w:tc>
-        <w:tc>
-          <w:p>
-            <w:pPr>
-              <w:pStyle w:val="Compact"/>
-              <w:jc w:val="left"/>
-            </w:pPr>
-            <w:r>
-              <w:t xml:space="preserve">ns</w:t>
             </w:r>
           </w:p>
         </w:tc>
@@ -1592,18 +1366,7 @@
               <w:jc w:val="left"/>
             </w:pPr>
             <w:r>
-              <w:t xml:space="preserve">BothParentsBilingual</w:t>
-            </w:r>
-          </w:p>
-        </w:tc>
-        <w:tc>
-          <w:p>
-            <w:pPr>
-              <w:pStyle w:val="Compact"/>
-              <w:jc w:val="left"/>
-            </w:pPr>
-            <w:r>
-              <w:t xml:space="preserve">OneParentBilingual</w:t>
+              <w:t xml:space="preserve">OneParentBilingual-BothParentsBilingual</w:t>
             </w:r>
           </w:p>
         </w:tc>
@@ -1659,17 +1422,6 @@
             </w:pPr>
             <w:r>
               <w:t xml:space="preserve">0.0659</w:t>
-            </w:r>
-          </w:p>
-        </w:tc>
-        <w:tc>
-          <w:p>
-            <w:pPr>
-              <w:pStyle w:val="Compact"/>
-              <w:jc w:val="left"/>
-            </w:pPr>
-            <w:r>
-              <w:t xml:space="preserve">ns</w:t>
             </w:r>
           </w:p>
         </w:tc>
@@ -1693,18 +1445,7 @@
               <w:jc w:val="left"/>
             </w:pPr>
             <w:r>
-              <w:t xml:space="preserve">BothParentsBilingual</w:t>
-            </w:r>
-          </w:p>
-        </w:tc>
-        <w:tc>
-          <w:p>
-            <w:pPr>
-              <w:pStyle w:val="Compact"/>
-              <w:jc w:val="left"/>
-            </w:pPr>
-            <w:r>
-              <w:t xml:space="preserve">OneParentOneLang</w:t>
+              <w:t xml:space="preserve">OneParentOneLang-BothParentsBilingual</w:t>
             </w:r>
           </w:p>
         </w:tc>
@@ -1759,18 +1500,7 @@
               <w:jc w:val="right"/>
             </w:pPr>
             <w:r>
-              <w:t xml:space="preserve">0.3950</w:t>
-            </w:r>
-          </w:p>
-        </w:tc>
-        <w:tc>
-          <w:p>
-            <w:pPr>
-              <w:pStyle w:val="Compact"/>
-              <w:jc w:val="left"/>
-            </w:pPr>
-            <w:r>
-              <w:t xml:space="preserve">ns</w:t>
+              <w:t xml:space="preserve">0.3954</w:t>
             </w:r>
           </w:p>
         </w:tc>
@@ -1794,18 +1524,7 @@
               <w:jc w:val="left"/>
             </w:pPr>
             <w:r>
-              <w:t xml:space="preserve">OneLanguageAtHome</w:t>
-            </w:r>
-          </w:p>
-        </w:tc>
-        <w:tc>
-          <w:p>
-            <w:pPr>
-              <w:pStyle w:val="Compact"/>
-              <w:jc w:val="left"/>
-            </w:pPr>
-            <w:r>
-              <w:t xml:space="preserve">OneParentBilingual</w:t>
+              <w:t xml:space="preserve">OneParentBilingual-OneLanguageAtHome</w:t>
             </w:r>
           </w:p>
         </w:tc>
@@ -1861,17 +1580,6 @@
             </w:pPr>
             <w:r>
               <w:t xml:space="preserve">0.0040</w:t>
-            </w:r>
-          </w:p>
-        </w:tc>
-        <w:tc>
-          <w:p>
-            <w:pPr>
-              <w:pStyle w:val="Compact"/>
-              <w:jc w:val="left"/>
-            </w:pPr>
-            <w:r>
-              <w:t xml:space="preserve">**</w:t>
             </w:r>
           </w:p>
         </w:tc>
@@ -1895,18 +1603,7 @@
               <w:jc w:val="left"/>
             </w:pPr>
             <w:r>
-              <w:t xml:space="preserve">OneLanguageAtHome</w:t>
-            </w:r>
-          </w:p>
-        </w:tc>
-        <w:tc>
-          <w:p>
-            <w:pPr>
-              <w:pStyle w:val="Compact"/>
-              <w:jc w:val="left"/>
-            </w:pPr>
-            <w:r>
-              <w:t xml:space="preserve">OneParentOneLang</w:t>
+              <w:t xml:space="preserve">OneParentOneLang-OneLanguageAtHome</w:t>
             </w:r>
           </w:p>
         </w:tc>
@@ -1961,18 +1658,7 @@
               <w:jc w:val="right"/>
             </w:pPr>
             <w:r>
-              <w:t xml:space="preserve">0.9300</w:t>
-            </w:r>
-          </w:p>
-        </w:tc>
-        <w:tc>
-          <w:p>
-            <w:pPr>
-              <w:pStyle w:val="Compact"/>
-              <w:jc w:val="left"/>
-            </w:pPr>
-            <w:r>
-              <w:t xml:space="preserve">ns</w:t>
+              <w:t xml:space="preserve">0.9305</w:t>
             </w:r>
           </w:p>
         </w:tc>
@@ -1996,18 +1682,7 @@
               <w:jc w:val="left"/>
             </w:pPr>
             <w:r>
-              <w:t xml:space="preserve">OneParentBilingual</w:t>
-            </w:r>
-          </w:p>
-        </w:tc>
-        <w:tc>
-          <w:p>
-            <w:pPr>
-              <w:pStyle w:val="Compact"/>
-              <w:jc w:val="left"/>
-            </w:pPr>
-            <w:r>
-              <w:t xml:space="preserve">OneParentOneLang</w:t>
+              <w:t xml:space="preserve">OneParentOneLang-OneParentBilingual</w:t>
             </w:r>
           </w:p>
         </w:tc>
@@ -2062,18 +1737,7 @@
               <w:jc w:val="right"/>
             </w:pPr>
             <w:r>
-              <w:t xml:space="preserve">0.0046</w:t>
-            </w:r>
-          </w:p>
-        </w:tc>
-        <w:tc>
-          <w:p>
-            <w:pPr>
-              <w:pStyle w:val="Compact"/>
-              <w:jc w:val="left"/>
-            </w:pPr>
-            <w:r>
-              <w:t xml:space="preserve">**</w:t>
+              <w:t xml:space="preserve">0.0047</w:t>
             </w:r>
           </w:p>
         </w:tc>
@@ -2145,7 +1809,7 @@
               <w:jc w:val="left"/>
             </w:pPr>
             <w:r>
-              <w:t xml:space="preserve">group1</w:t>
+              <w:t xml:space="preserve">contrast</w:t>
             </w:r>
           </w:p>
         </w:tc>
@@ -2159,10 +1823,10 @@
           <w:p>
             <w:pPr>
               <w:pStyle w:val="Compact"/>
-              <w:jc w:val="left"/>
-            </w:pPr>
-            <w:r>
-              <w:t xml:space="preserve">group2</w:t>
+              <w:jc w:val="right"/>
+            </w:pPr>
+            <w:r>
+              <w:t xml:space="preserve">null.value</w:t>
             </w:r>
           </w:p>
         </w:tc>
@@ -2179,7 +1843,7 @@
               <w:jc w:val="right"/>
             </w:pPr>
             <w:r>
-              <w:t xml:space="preserve">null.value</w:t>
+              <w:t xml:space="preserve">estimate</w:t>
             </w:r>
           </w:p>
         </w:tc>
@@ -2196,7 +1860,7 @@
               <w:jc w:val="right"/>
             </w:pPr>
             <w:r>
-              <w:t xml:space="preserve">estimate</w:t>
+              <w:t xml:space="preserve">conf.low</w:t>
             </w:r>
           </w:p>
         </w:tc>
@@ -2213,7 +1877,7 @@
               <w:jc w:val="right"/>
             </w:pPr>
             <w:r>
-              <w:t xml:space="preserve">conf.low</w:t>
+              <w:t xml:space="preserve">conf.high</w:t>
             </w:r>
           </w:p>
         </w:tc>
@@ -2230,41 +1894,7 @@
               <w:jc w:val="right"/>
             </w:pPr>
             <w:r>
-              <w:t xml:space="preserve">conf.high</w:t>
-            </w:r>
-          </w:p>
-        </w:tc>
-        <w:tc>
-          <w:tcPr>
-            <w:tcBorders>
-              <w:bottom w:val="single"/>
-            </w:tcBorders>
-            <w:vAlign w:val="bottom"/>
-          </w:tcPr>
-          <w:p>
-            <w:pPr>
-              <w:pStyle w:val="Compact"/>
-              <w:jc w:val="right"/>
-            </w:pPr>
-            <w:r>
-              <w:t xml:space="preserve">p.adj</w:t>
-            </w:r>
-          </w:p>
-        </w:tc>
-        <w:tc>
-          <w:tcPr>
-            <w:tcBorders>
-              <w:bottom w:val="single"/>
-            </w:tcBorders>
-            <w:vAlign w:val="bottom"/>
-          </w:tcPr>
-          <w:p>
-            <w:pPr>
-              <w:pStyle w:val="Compact"/>
-              <w:jc w:val="left"/>
-            </w:pPr>
-            <w:r>
-              <w:t xml:space="preserve">p.adj.signif</w:t>
+              <w:t xml:space="preserve">adj.p.value</w:t>
             </w:r>
           </w:p>
         </w:tc>
@@ -2288,18 +1918,7 @@
               <w:jc w:val="left"/>
             </w:pPr>
             <w:r>
-              <w:t xml:space="preserve">BothParentsBilingual</w:t>
-            </w:r>
-          </w:p>
-        </w:tc>
-        <w:tc>
-          <w:p>
-            <w:pPr>
-              <w:pStyle w:val="Compact"/>
-              <w:jc w:val="left"/>
-            </w:pPr>
-            <w:r>
-              <w:t xml:space="preserve">OneLanguageAtHome</w:t>
+              <w:t xml:space="preserve">OneLanguageAtHome-BothParentsBilingual</w:t>
             </w:r>
           </w:p>
         </w:tc>
@@ -2354,18 +1973,7 @@
               <w:jc w:val="right"/>
             </w:pPr>
             <w:r>
-              <w:t xml:space="preserve">0.594</w:t>
-            </w:r>
-          </w:p>
-        </w:tc>
-        <w:tc>
-          <w:p>
-            <w:pPr>
-              <w:pStyle w:val="Compact"/>
-              <w:jc w:val="left"/>
-            </w:pPr>
-            <w:r>
-              <w:t xml:space="preserve">ns</w:t>
+              <w:t xml:space="preserve">0.5939</w:t>
             </w:r>
           </w:p>
         </w:tc>
@@ -2389,18 +1997,7 @@
               <w:jc w:val="left"/>
             </w:pPr>
             <w:r>
-              <w:t xml:space="preserve">BothParentsBilingual</w:t>
-            </w:r>
-          </w:p>
-        </w:tc>
-        <w:tc>
-          <w:p>
-            <w:pPr>
-              <w:pStyle w:val="Compact"/>
-              <w:jc w:val="left"/>
-            </w:pPr>
-            <w:r>
-              <w:t xml:space="preserve">OneParentBilingual</w:t>
+              <w:t xml:space="preserve">OneParentBilingual-BothParentsBilingual</w:t>
             </w:r>
           </w:p>
         </w:tc>
@@ -2455,18 +2052,7 @@
               <w:jc w:val="right"/>
             </w:pPr>
             <w:r>
-              <w:t xml:space="preserve">0.934</w:t>
-            </w:r>
-          </w:p>
-        </w:tc>
-        <w:tc>
-          <w:p>
-            <w:pPr>
-              <w:pStyle w:val="Compact"/>
-              <w:jc w:val="left"/>
-            </w:pPr>
-            <w:r>
-              <w:t xml:space="preserve">ns</w:t>
+              <w:t xml:space="preserve">0.9339</w:t>
             </w:r>
           </w:p>
         </w:tc>
@@ -2490,18 +2076,7 @@
               <w:jc w:val="left"/>
             </w:pPr>
             <w:r>
-              <w:t xml:space="preserve">BothParentsBilingual</w:t>
-            </w:r>
-          </w:p>
-        </w:tc>
-        <w:tc>
-          <w:p>
-            <w:pPr>
-              <w:pStyle w:val="Compact"/>
-              <w:jc w:val="left"/>
-            </w:pPr>
-            <w:r>
-              <w:t xml:space="preserve">OneParentOneLang</w:t>
+              <w:t xml:space="preserve">OneParentOneLang-BothParentsBilingual</w:t>
             </w:r>
           </w:p>
         </w:tc>
@@ -2556,18 +2131,7 @@
               <w:jc w:val="right"/>
             </w:pPr>
             <w:r>
-              <w:t xml:space="preserve">0.263</w:t>
-            </w:r>
-          </w:p>
-        </w:tc>
-        <w:tc>
-          <w:p>
-            <w:pPr>
-              <w:pStyle w:val="Compact"/>
-              <w:jc w:val="left"/>
-            </w:pPr>
-            <w:r>
-              <w:t xml:space="preserve">ns</w:t>
+              <w:t xml:space="preserve">0.2633</w:t>
             </w:r>
           </w:p>
         </w:tc>
@@ -2591,18 +2155,7 @@
               <w:jc w:val="left"/>
             </w:pPr>
             <w:r>
-              <w:t xml:space="preserve">OneLanguageAtHome</w:t>
-            </w:r>
-          </w:p>
-        </w:tc>
-        <w:tc>
-          <w:p>
-            <w:pPr>
-              <w:pStyle w:val="Compact"/>
-              <w:jc w:val="left"/>
-            </w:pPr>
-            <w:r>
-              <w:t xml:space="preserve">OneParentBilingual</w:t>
+              <w:t xml:space="preserve">OneParentBilingual-OneLanguageAtHome</w:t>
             </w:r>
           </w:p>
         </w:tc>
@@ -2657,18 +2210,7 @@
               <w:jc w:val="right"/>
             </w:pPr>
             <w:r>
-              <w:t xml:space="preserve">0.305</w:t>
-            </w:r>
-          </w:p>
-        </w:tc>
-        <w:tc>
-          <w:p>
-            <w:pPr>
-              <w:pStyle w:val="Compact"/>
-              <w:jc w:val="left"/>
-            </w:pPr>
-            <w:r>
-              <w:t xml:space="preserve">ns</w:t>
+              <w:t xml:space="preserve">0.3046</w:t>
             </w:r>
           </w:p>
         </w:tc>
@@ -2692,18 +2234,7 @@
               <w:jc w:val="left"/>
             </w:pPr>
             <w:r>
-              <w:t xml:space="preserve">OneLanguageAtHome</w:t>
-            </w:r>
-          </w:p>
-        </w:tc>
-        <w:tc>
-          <w:p>
-            <w:pPr>
-              <w:pStyle w:val="Compact"/>
-              <w:jc w:val="left"/>
-            </w:pPr>
-            <w:r>
-              <w:t xml:space="preserve">OneParentOneLang</w:t>
+              <w:t xml:space="preserve">OneParentOneLang-OneLanguageAtHome</w:t>
             </w:r>
           </w:p>
         </w:tc>
@@ -2758,18 +2289,7 @@
               <w:jc w:val="right"/>
             </w:pPr>
             <w:r>
-              <w:t xml:space="preserve">0.038</w:t>
-            </w:r>
-          </w:p>
-        </w:tc>
-        <w:tc>
-          <w:p>
-            <w:pPr>
-              <w:pStyle w:val="Compact"/>
-              <w:jc w:val="left"/>
-            </w:pPr>
-            <w:r>
-              <w:t xml:space="preserve">*</w:t>
+              <w:t xml:space="preserve">0.0380</w:t>
             </w:r>
           </w:p>
         </w:tc>
@@ -2793,18 +2313,7 @@
               <w:jc w:val="left"/>
             </w:pPr>
             <w:r>
-              <w:t xml:space="preserve">OneParentBilingual</w:t>
-            </w:r>
-          </w:p>
-        </w:tc>
-        <w:tc>
-          <w:p>
-            <w:pPr>
-              <w:pStyle w:val="Compact"/>
-              <w:jc w:val="left"/>
-            </w:pPr>
-            <w:r>
-              <w:t xml:space="preserve">OneParentOneLang</w:t>
+              <w:t xml:space="preserve">OneParentOneLang-OneParentBilingual</w:t>
             </w:r>
           </w:p>
         </w:tc>
@@ -2859,18 +2368,7 @@
               <w:jc w:val="right"/>
             </w:pPr>
             <w:r>
-              <w:t xml:space="preserve">0.548</w:t>
-            </w:r>
-          </w:p>
-        </w:tc>
-        <w:tc>
-          <w:p>
-            <w:pPr>
-              <w:pStyle w:val="Compact"/>
-              <w:jc w:val="left"/>
-            </w:pPr>
-            <w:r>
-              <w:t xml:space="preserve">ns</w:t>
+              <w:t xml:space="preserve">0.5478</w:t>
             </w:r>
           </w:p>
         </w:tc>
@@ -3069,40 +2567,40 @@
               <w:jc w:val="right"/>
             </w:pPr>
             <w:r>
-              <w:t xml:space="preserve">31</w:t>
-            </w:r>
-          </w:p>
-        </w:tc>
-        <w:tc>
-          <w:p>
-            <w:pPr>
-              <w:pStyle w:val="Compact"/>
-              <w:jc w:val="right"/>
-            </w:pPr>
-            <w:r>
-              <w:t xml:space="preserve">36</w:t>
-            </w:r>
-          </w:p>
-        </w:tc>
-        <w:tc>
-          <w:p>
-            <w:pPr>
-              <w:pStyle w:val="Compact"/>
-              <w:jc w:val="right"/>
-            </w:pPr>
-            <w:r>
-              <w:t xml:space="preserve">35.23</w:t>
-            </w:r>
-          </w:p>
-        </w:tc>
-        <w:tc>
-          <w:p>
-            <w:pPr>
-              <w:pStyle w:val="Compact"/>
-              <w:jc w:val="right"/>
-            </w:pPr>
-            <w:r>
-              <w:t xml:space="preserve">40.91</w:t>
+              <w:t xml:space="preserve">25</w:t>
+            </w:r>
+          </w:p>
+        </w:tc>
+        <w:tc>
+          <w:p>
+            <w:pPr>
+              <w:pStyle w:val="Compact"/>
+              <w:jc w:val="right"/>
+            </w:pPr>
+            <w:r>
+              <w:t xml:space="preserve">30</w:t>
+            </w:r>
+          </w:p>
+        </w:tc>
+        <w:tc>
+          <w:p>
+            <w:pPr>
+              <w:pStyle w:val="Compact"/>
+              <w:jc w:val="right"/>
+            </w:pPr>
+            <w:r>
+              <w:t xml:space="preserve">34.72</w:t>
+            </w:r>
+          </w:p>
+        </w:tc>
+        <w:tc>
+          <w:p>
+            <w:pPr>
+              <w:pStyle w:val="Compact"/>
+              <w:jc w:val="right"/>
+            </w:pPr>
+            <w:r>
+              <w:t xml:space="preserve">41.67</w:t>
             </w:r>
           </w:p>
         </w:tc>
@@ -3126,40 +2624,40 @@
               <w:jc w:val="right"/>
             </w:pPr>
             <w:r>
-              <w:t xml:space="preserve">18</w:t>
-            </w:r>
-          </w:p>
-        </w:tc>
-        <w:tc>
-          <w:p>
-            <w:pPr>
-              <w:pStyle w:val="Compact"/>
-              <w:jc w:val="right"/>
-            </w:pPr>
-            <w:r>
-              <w:t xml:space="preserve">14</w:t>
-            </w:r>
-          </w:p>
-        </w:tc>
-        <w:tc>
-          <w:p>
-            <w:pPr>
-              <w:pStyle w:val="Compact"/>
-              <w:jc w:val="right"/>
-            </w:pPr>
-            <w:r>
-              <w:t xml:space="preserve">20.45</w:t>
-            </w:r>
-          </w:p>
-        </w:tc>
-        <w:tc>
-          <w:p>
-            <w:pPr>
-              <w:pStyle w:val="Compact"/>
-              <w:jc w:val="right"/>
-            </w:pPr>
-            <w:r>
-              <w:t xml:space="preserve">15.91</w:t>
+              <w:t xml:space="preserve">16</w:t>
+            </w:r>
+          </w:p>
+        </w:tc>
+        <w:tc>
+          <w:p>
+            <w:pPr>
+              <w:pStyle w:val="Compact"/>
+              <w:jc w:val="right"/>
+            </w:pPr>
+            <w:r>
+              <w:t xml:space="preserve">12</w:t>
+            </w:r>
+          </w:p>
+        </w:tc>
+        <w:tc>
+          <w:p>
+            <w:pPr>
+              <w:pStyle w:val="Compact"/>
+              <w:jc w:val="right"/>
+            </w:pPr>
+            <w:r>
+              <w:t xml:space="preserve">22.22</w:t>
+            </w:r>
+          </w:p>
+        </w:tc>
+        <w:tc>
+          <w:p>
+            <w:pPr>
+              <w:pStyle w:val="Compact"/>
+              <w:jc w:val="right"/>
+            </w:pPr>
+            <w:r>
+              <w:t xml:space="preserve">16.67</w:t>
             </w:r>
           </w:p>
         </w:tc>
@@ -3183,40 +2681,40 @@
               <w:jc w:val="right"/>
             </w:pPr>
             <w:r>
-              <w:t xml:space="preserve">24</w:t>
-            </w:r>
-          </w:p>
-        </w:tc>
-        <w:tc>
-          <w:p>
-            <w:pPr>
-              <w:pStyle w:val="Compact"/>
-              <w:jc w:val="right"/>
-            </w:pPr>
-            <w:r>
-              <w:t xml:space="preserve">23</w:t>
-            </w:r>
-          </w:p>
-        </w:tc>
-        <w:tc>
-          <w:p>
-            <w:pPr>
-              <w:pStyle w:val="Compact"/>
-              <w:jc w:val="right"/>
-            </w:pPr>
-            <w:r>
-              <w:t xml:space="preserve">27.27</w:t>
-            </w:r>
-          </w:p>
-        </w:tc>
-        <w:tc>
-          <w:p>
-            <w:pPr>
-              <w:pStyle w:val="Compact"/>
-              <w:jc w:val="right"/>
-            </w:pPr>
-            <w:r>
-              <w:t xml:space="preserve">26.14</w:t>
+              <w:t xml:space="preserve">19</w:t>
+            </w:r>
+          </w:p>
+        </w:tc>
+        <w:tc>
+          <w:p>
+            <w:pPr>
+              <w:pStyle w:val="Compact"/>
+              <w:jc w:val="right"/>
+            </w:pPr>
+            <w:r>
+              <w:t xml:space="preserve">18</w:t>
+            </w:r>
+          </w:p>
+        </w:tc>
+        <w:tc>
+          <w:p>
+            <w:pPr>
+              <w:pStyle w:val="Compact"/>
+              <w:jc w:val="right"/>
+            </w:pPr>
+            <w:r>
+              <w:t xml:space="preserve">26.39</w:t>
+            </w:r>
+          </w:p>
+        </w:tc>
+        <w:tc>
+          <w:p>
+            <w:pPr>
+              <w:pStyle w:val="Compact"/>
+              <w:jc w:val="right"/>
+            </w:pPr>
+            <w:r>
+              <w:t xml:space="preserve">25.00</w:t>
             </w:r>
           </w:p>
         </w:tc>
@@ -3240,40 +2738,40 @@
               <w:jc w:val="right"/>
             </w:pPr>
             <w:r>
-              <w:t xml:space="preserve">15</w:t>
-            </w:r>
-          </w:p>
-        </w:tc>
-        <w:tc>
-          <w:p>
-            <w:pPr>
-              <w:pStyle w:val="Compact"/>
-              <w:jc w:val="right"/>
-            </w:pPr>
-            <w:r>
-              <w:t xml:space="preserve">15</w:t>
-            </w:r>
-          </w:p>
-        </w:tc>
-        <w:tc>
-          <w:p>
-            <w:pPr>
-              <w:pStyle w:val="Compact"/>
-              <w:jc w:val="right"/>
-            </w:pPr>
-            <w:r>
-              <w:t xml:space="preserve">17.05</w:t>
-            </w:r>
-          </w:p>
-        </w:tc>
-        <w:tc>
-          <w:p>
-            <w:pPr>
-              <w:pStyle w:val="Compact"/>
-              <w:jc w:val="right"/>
-            </w:pPr>
-            <w:r>
-              <w:t xml:space="preserve">17.05</w:t>
+              <w:t xml:space="preserve">12</w:t>
+            </w:r>
+          </w:p>
+        </w:tc>
+        <w:tc>
+          <w:p>
+            <w:pPr>
+              <w:pStyle w:val="Compact"/>
+              <w:jc w:val="right"/>
+            </w:pPr>
+            <w:r>
+              <w:t xml:space="preserve">12</w:t>
+            </w:r>
+          </w:p>
+        </w:tc>
+        <w:tc>
+          <w:p>
+            <w:pPr>
+              <w:pStyle w:val="Compact"/>
+              <w:jc w:val="right"/>
+            </w:pPr>
+            <w:r>
+              <w:t xml:space="preserve">16.67</w:t>
+            </w:r>
+          </w:p>
+        </w:tc>
+        <w:tc>
+          <w:p>
+            <w:pPr>
+              <w:pStyle w:val="Compact"/>
+              <w:jc w:val="right"/>
+            </w:pPr>
+            <w:r>
+              <w:t xml:space="preserve">16.67</w:t>
             </w:r>
           </w:p>
         </w:tc>

</xml_diff>

<commit_message>
Dealing with NAs within the french exposure, english exposure, heritage lanaguage exposure by strategy tables and graphs
</commit_message>
<xml_diff>
--- a/family_language_strategies/methods_results_markdown.docx
+++ b/family_language_strategies/methods_results_markdown.docx
@@ -463,7 +463,7 @@
         <w:pStyle w:val="BodyText"/>
       </w:pPr>
       <w:r>
-        <w:t xml:space="preserve">In terms of French exposure, we found a statistically significant difference in how much variance the family language strategies contribute (F=7.4452, NA, p= 0.0001, NA). We then conducted a Hukey HSD post-hoc analysis to determine which observed difference between means accounted for more variance(See Table 2). The post-hoc analyses showed that the one parent bilingual strategy was statistically significantly different than the both parents bilingual, one-parent-one-language, and the one language at home strategies. The one parent bilingual strategy was associated with the lowest mean French exposure out all all the strategies (see Figure 2a).</w:t>
+        <w:t xml:space="preserve">In terms of French exposure, we found a statistically significant difference in how much variance the family language strategies contribute (F=9.0583, NA, p= 0, NA). We then conducted a Hukey HSD post-hoc analysis to determine which observed difference between means accounted for more variance(See Table 2). The post-hoc analyses showed that the one parent bilingual strategy was statistically significantly different than the both parents bilingual, one-parent-one-language, and the one language at home strategies. The one parent bilingual strategy was associated with the lowest mean French exposure out all all the strategies (see Figure 2a).</w:t>
       </w:r>
     </w:p>
     <w:p>
@@ -471,7 +471,7 @@
         <w:pStyle w:val="BodyText"/>
       </w:pPr>
       <w:r>
-        <w:t xml:space="preserve">In terms of English exposure, we found a statistically significant difference in how much variance the family language strategies contribute (F=5.5454, NA, p= 0.001, NA). We then conducted a Hukey HSD post-hoc analysis to determine which observed difference between means accounted for more variance(See Table 3). The post-hoc analyses showed again that the one parent bilingual strategy was statistically significantly different than the one-parent-one-language, and the one language at home strategies. However, in the case of English, the one parent bilingual strategy was associated with the highest mean English exposure out all all the strategies (See Figure 2b).This makes sense as most of the families in our sample were French-English bilinguals, and thus English exposure was in most cases a complement to French exposure.</w:t>
+        <w:t xml:space="preserve">In terms of English exposure, we found a statistically significant difference in how much variance the family language strategies contribute (F=5.3342, NA, p= 0.0013, NA). We then conducted a Hukey HSD post-hoc analysis to determine which observed difference between means accounted for more variance(See Table 3). The post-hoc analyses showed again that the one parent bilingual strategy was statistically significantly different than the one-parent-one-language, and the one language at home strategies. However, in the case of English, the one parent bilingual strategy was associated with the highest mean English exposure out all all the strategies (See Figure 2b).This makes sense as most of the families in our sample were French-English bilinguals, and thus English exposure was in most cases a complement to French exposure.</w:t>
       </w:r>
     </w:p>
     <w:p>
@@ -479,7 +479,7 @@
         <w:pStyle w:val="BodyText"/>
       </w:pPr>
       <w:r>
-        <w:t xml:space="preserve">Finally, in terms of exposure to a heritage language, we found an approaching statistically significance difference in how much variance the family language strategies contribute (F=2.5736, NA, p= 0.0536, NA). The fact that the the difference between strategies only approaches significance might be due to a lack of power, since the sample of families who used a heritage language was relatively small. We thus decided to also conduct a Hukey HSD post-hoc analysis. The post-hoc analysis showed that the one language at home strategy was statistically significantly different than the one-parent-one-language strategy. The one language at home strategy was associated with the lowest mean heritage language exposure, while the one-parent-one-language strategy was associated with the highest mean heritage language exposure (see Figure 2c).</w:t>
+        <w:t xml:space="preserve">Finally, in terms of exposure to a heritage language, we found an approaching statistically significance difference in how much variance the family language strategies contribute (F=5.5433, NA, p= 0.0017, NA). The fact that the the difference between strategies only approaches significance might be due to a lack of power, since the sample of families who used a heritage language was relatively small. We thus decided to also conduct a Hukey HSD post-hoc analysis. The post-hoc analysis showed that the one language at home strategy was statistically significantly different than the one-parent-one-language strategy. The one language at home strategy was associated with the lowest mean heritage language exposure, while the one-parent-one-language strategy was associated with the highest mean heritage language exposure (see Figure 2c).</w:t>
       </w:r>
     </w:p>
     <w:p>
@@ -670,40 +670,40 @@
               <w:jc w:val="right"/>
             </w:pPr>
             <w:r>
-              <w:t xml:space="preserve">9.771</w:t>
-            </w:r>
-          </w:p>
-        </w:tc>
-        <w:tc>
-          <w:p>
-            <w:pPr>
-              <w:pStyle w:val="Compact"/>
-              <w:jc w:val="right"/>
-            </w:pPr>
-            <w:r>
-              <w:t xml:space="preserve">-1.913</w:t>
-            </w:r>
-          </w:p>
-        </w:tc>
-        <w:tc>
-          <w:p>
-            <w:pPr>
-              <w:pStyle w:val="Compact"/>
-              <w:jc w:val="right"/>
-            </w:pPr>
-            <w:r>
-              <w:t xml:space="preserve">21.4538</w:t>
-            </w:r>
-          </w:p>
-        </w:tc>
-        <w:tc>
-          <w:p>
-            <w:pPr>
-              <w:pStyle w:val="Compact"/>
-              <w:jc w:val="right"/>
-            </w:pPr>
-            <w:r>
-              <w:t xml:space="preserve">0.1371</w:t>
+              <w:t xml:space="preserve">12.569</w:t>
+            </w:r>
+          </w:p>
+        </w:tc>
+        <w:tc>
+          <w:p>
+            <w:pPr>
+              <w:pStyle w:val="Compact"/>
+              <w:jc w:val="right"/>
+            </w:pPr>
+            <w:r>
+              <w:t xml:space="preserve">0.776</w:t>
+            </w:r>
+          </w:p>
+        </w:tc>
+        <w:tc>
+          <w:p>
+            <w:pPr>
+              <w:pStyle w:val="Compact"/>
+              <w:jc w:val="right"/>
+            </w:pPr>
+            <w:r>
+              <w:t xml:space="preserve">24.3615</w:t>
+            </w:r>
+          </w:p>
+        </w:tc>
+        <w:tc>
+          <w:p>
+            <w:pPr>
+              <w:pStyle w:val="Compact"/>
+              <w:jc w:val="right"/>
+            </w:pPr>
+            <w:r>
+              <w:t xml:space="preserve">0.0316</w:t>
             </w:r>
           </w:p>
         </w:tc>
@@ -749,40 +749,40 @@
               <w:jc w:val="right"/>
             </w:pPr>
             <w:r>
-              <w:t xml:space="preserve">-11.999</w:t>
-            </w:r>
-          </w:p>
-        </w:tc>
-        <w:tc>
-          <w:p>
-            <w:pPr>
-              <w:pStyle w:val="Compact"/>
-              <w:jc w:val="right"/>
-            </w:pPr>
-            <w:r>
-              <w:t xml:space="preserve">-23.334</w:t>
-            </w:r>
-          </w:p>
-        </w:tc>
-        <w:tc>
-          <w:p>
-            <w:pPr>
-              <w:pStyle w:val="Compact"/>
-              <w:jc w:val="right"/>
-            </w:pPr>
-            <w:r>
-              <w:t xml:space="preserve">-0.6636</w:t>
-            </w:r>
-          </w:p>
-        </w:tc>
-        <w:tc>
-          <w:p>
-            <w:pPr>
-              <w:pStyle w:val="Compact"/>
-              <w:jc w:val="right"/>
-            </w:pPr>
-            <w:r>
-              <w:t xml:space="preserve">0.0332</w:t>
+              <w:t xml:space="preserve">-12.028</w:t>
+            </w:r>
+          </w:p>
+        </w:tc>
+        <w:tc>
+          <w:p>
+            <w:pPr>
+              <w:pStyle w:val="Compact"/>
+              <w:jc w:val="right"/>
+            </w:pPr>
+            <w:r>
+              <w:t xml:space="preserve">-23.305</w:t>
+            </w:r>
+          </w:p>
+        </w:tc>
+        <w:tc>
+          <w:p>
+            <w:pPr>
+              <w:pStyle w:val="Compact"/>
+              <w:jc w:val="right"/>
+            </w:pPr>
+            <w:r>
+              <w:t xml:space="preserve">-0.7516</w:t>
+            </w:r>
+          </w:p>
+        </w:tc>
+        <w:tc>
+          <w:p>
+            <w:pPr>
+              <w:pStyle w:val="Compact"/>
+              <w:jc w:val="right"/>
+            </w:pPr>
+            <w:r>
+              <w:t xml:space="preserve">0.0314</w:t>
             </w:r>
           </w:p>
         </w:tc>
@@ -828,40 +828,40 @@
               <w:jc w:val="right"/>
             </w:pPr>
             <w:r>
-              <w:t xml:space="preserve">4.820</w:t>
-            </w:r>
-          </w:p>
-        </w:tc>
-        <w:tc>
-          <w:p>
-            <w:pPr>
-              <w:pStyle w:val="Compact"/>
-              <w:jc w:val="right"/>
-            </w:pPr>
-            <w:r>
-              <w:t xml:space="preserve">-9.926</w:t>
-            </w:r>
-          </w:p>
-        </w:tc>
-        <w:tc>
-          <w:p>
-            <w:pPr>
-              <w:pStyle w:val="Compact"/>
-              <w:jc w:val="right"/>
-            </w:pPr>
-            <w:r>
-              <w:t xml:space="preserve">19.5663</w:t>
-            </w:r>
-          </w:p>
-        </w:tc>
-        <w:tc>
-          <w:p>
-            <w:pPr>
-              <w:pStyle w:val="Compact"/>
-              <w:jc w:val="right"/>
-            </w:pPr>
-            <w:r>
-              <w:t xml:space="preserve">0.8338</w:t>
+              <w:t xml:space="preserve">4.536</w:t>
+            </w:r>
+          </w:p>
+        </w:tc>
+        <w:tc>
+          <w:p>
+            <w:pPr>
+              <w:pStyle w:val="Compact"/>
+              <w:jc w:val="right"/>
+            </w:pPr>
+            <w:r>
+              <w:t xml:space="preserve">-10.091</w:t>
+            </w:r>
+          </w:p>
+        </w:tc>
+        <w:tc>
+          <w:p>
+            <w:pPr>
+              <w:pStyle w:val="Compact"/>
+              <w:jc w:val="right"/>
+            </w:pPr>
+            <w:r>
+              <w:t xml:space="preserve">19.1620</w:t>
+            </w:r>
+          </w:p>
+        </w:tc>
+        <w:tc>
+          <w:p>
+            <w:pPr>
+              <w:pStyle w:val="Compact"/>
+              <w:jc w:val="right"/>
+            </w:pPr>
+            <w:r>
+              <w:t xml:space="preserve">0.8544</w:t>
             </w:r>
           </w:p>
         </w:tc>
@@ -907,29 +907,29 @@
               <w:jc w:val="right"/>
             </w:pPr>
             <w:r>
-              <w:t xml:space="preserve">-21.769</w:t>
-            </w:r>
-          </w:p>
-        </w:tc>
-        <w:tc>
-          <w:p>
-            <w:pPr>
-              <w:pStyle w:val="Compact"/>
-              <w:jc w:val="right"/>
-            </w:pPr>
-            <w:r>
-              <w:t xml:space="preserve">-34.053</w:t>
-            </w:r>
-          </w:p>
-        </w:tc>
-        <w:tc>
-          <w:p>
-            <w:pPr>
-              <w:pStyle w:val="Compact"/>
-              <w:jc w:val="right"/>
-            </w:pPr>
-            <w:r>
-              <w:t xml:space="preserve">-9.4860</w:t>
+              <w:t xml:space="preserve">-24.597</w:t>
+            </w:r>
+          </w:p>
+        </w:tc>
+        <w:tc>
+          <w:p>
+            <w:pPr>
+              <w:pStyle w:val="Compact"/>
+              <w:jc w:val="right"/>
+            </w:pPr>
+            <w:r>
+              <w:t xml:space="preserve">-36.983</w:t>
+            </w:r>
+          </w:p>
+        </w:tc>
+        <w:tc>
+          <w:p>
+            <w:pPr>
+              <w:pStyle w:val="Compact"/>
+              <w:jc w:val="right"/>
+            </w:pPr>
+            <w:r>
+              <w:t xml:space="preserve">-12.2110</w:t>
             </w:r>
           </w:p>
         </w:tc>
@@ -986,40 +986,40 @@
               <w:jc w:val="right"/>
             </w:pPr>
             <w:r>
-              <w:t xml:space="preserve">-4.950</w:t>
-            </w:r>
-          </w:p>
-        </w:tc>
-        <w:tc>
-          <w:p>
-            <w:pPr>
-              <w:pStyle w:val="Compact"/>
-              <w:jc w:val="right"/>
-            </w:pPr>
-            <w:r>
-              <w:t xml:space="preserve">-20.437</w:t>
-            </w:r>
-          </w:p>
-        </w:tc>
-        <w:tc>
-          <w:p>
-            <w:pPr>
-              <w:pStyle w:val="Compact"/>
-              <w:jc w:val="right"/>
-            </w:pPr>
-            <w:r>
-              <w:t xml:space="preserve">10.5365</w:t>
-            </w:r>
-          </w:p>
-        </w:tc>
-        <w:tc>
-          <w:p>
-            <w:pPr>
-              <w:pStyle w:val="Compact"/>
-              <w:jc w:val="right"/>
-            </w:pPr>
-            <w:r>
-              <w:t xml:space="preserve">0.8429</w:t>
+              <w:t xml:space="preserve">-8.033</w:t>
+            </w:r>
+          </w:p>
+        </w:tc>
+        <w:tc>
+          <w:p>
+            <w:pPr>
+              <w:pStyle w:val="Compact"/>
+              <w:jc w:val="right"/>
+            </w:pPr>
+            <w:r>
+              <w:t xml:space="preserve">-23.531</w:t>
+            </w:r>
+          </w:p>
+        </w:tc>
+        <w:tc>
+          <w:p>
+            <w:pPr>
+              <w:pStyle w:val="Compact"/>
+              <w:jc w:val="right"/>
+            </w:pPr>
+            <w:r>
+              <w:t xml:space="preserve">7.4647</w:t>
+            </w:r>
+          </w:p>
+        </w:tc>
+        <w:tc>
+          <w:p>
+            <w:pPr>
+              <w:pStyle w:val="Compact"/>
+              <w:jc w:val="right"/>
+            </w:pPr>
+            <w:r>
+              <w:t xml:space="preserve">0.5398</w:t>
             </w:r>
           </w:p>
         </w:tc>
@@ -1065,40 +1065,40 @@
               <w:jc w:val="right"/>
             </w:pPr>
             <w:r>
-              <w:t xml:space="preserve">16.819</w:t>
-            </w:r>
-          </w:p>
-        </w:tc>
-        <w:tc>
-          <w:p>
-            <w:pPr>
-              <w:pStyle w:val="Compact"/>
-              <w:jc w:val="right"/>
-            </w:pPr>
-            <w:r>
-              <w:t xml:space="preserve">1.593</w:t>
-            </w:r>
-          </w:p>
-        </w:tc>
-        <w:tc>
-          <w:p>
-            <w:pPr>
-              <w:pStyle w:val="Compact"/>
-              <w:jc w:val="right"/>
-            </w:pPr>
-            <w:r>
-              <w:t xml:space="preserve">32.0450</w:t>
-            </w:r>
-          </w:p>
-        </w:tc>
-        <w:tc>
-          <w:p>
-            <w:pPr>
-              <w:pStyle w:val="Compact"/>
-              <w:jc w:val="right"/>
-            </w:pPr>
-            <w:r>
-              <w:t xml:space="preserve">0.0237</w:t>
+              <w:t xml:space="preserve">16.564</w:t>
+            </w:r>
+          </w:p>
+        </w:tc>
+        <w:tc>
+          <w:p>
+            <w:pPr>
+              <w:pStyle w:val="Compact"/>
+              <w:jc w:val="right"/>
+            </w:pPr>
+            <w:r>
+              <w:t xml:space="preserve">1.455</w:t>
+            </w:r>
+          </w:p>
+        </w:tc>
+        <w:tc>
+          <w:p>
+            <w:pPr>
+              <w:pStyle w:val="Compact"/>
+              <w:jc w:val="right"/>
+            </w:pPr>
+            <w:r>
+              <w:t xml:space="preserve">31.6725</w:t>
+            </w:r>
+          </w:p>
+        </w:tc>
+        <w:tc>
+          <w:p>
+            <w:pPr>
+              <w:pStyle w:val="Compact"/>
+              <w:jc w:val="right"/>
+            </w:pPr>
+            <w:r>
+              <w:t xml:space="preserve">0.0252</w:t>
             </w:r>
           </w:p>
         </w:tc>
@@ -1127,6 +1127,637 @@
           <w:rStyle w:val="NormalTok"/>
         </w:rPr>
         <w:t xml:space="preserve">(tukey_eng)</w:t>
+      </w:r>
+    </w:p>
+    <w:tbl>
+      <w:tblPr>
+        <w:tblStyle w:val="Table"/>
+        <w:tblW w:type="pct" w:w="0.0"/>
+        <w:tblLook w:firstRow="1" w:lastRow="0" w:firstColumn="0" w:lastColumn="0" w:noHBand="0" w:noVBand="0"/>
+      </w:tblPr>
+      <w:tblGrid/>
+      <w:tr>
+        <w:trPr>
+          <w:cnfStyle w:firstRow="1"/>
+        </w:trPr>
+        <w:tc>
+          <w:tcPr>
+            <w:tcBorders>
+              <w:bottom w:val="single"/>
+            </w:tcBorders>
+            <w:vAlign w:val="bottom"/>
+          </w:tcPr>
+          <w:p>
+            <w:pPr>
+              <w:pStyle w:val="Compact"/>
+              <w:jc w:val="left"/>
+            </w:pPr>
+            <w:r>
+              <w:t xml:space="preserve">term</w:t>
+            </w:r>
+          </w:p>
+        </w:tc>
+        <w:tc>
+          <w:tcPr>
+            <w:tcBorders>
+              <w:bottom w:val="single"/>
+            </w:tcBorders>
+            <w:vAlign w:val="bottom"/>
+          </w:tcPr>
+          <w:p>
+            <w:pPr>
+              <w:pStyle w:val="Compact"/>
+              <w:jc w:val="left"/>
+            </w:pPr>
+            <w:r>
+              <w:t xml:space="preserve">contrast</w:t>
+            </w:r>
+          </w:p>
+        </w:tc>
+        <w:tc>
+          <w:tcPr>
+            <w:tcBorders>
+              <w:bottom w:val="single"/>
+            </w:tcBorders>
+            <w:vAlign w:val="bottom"/>
+          </w:tcPr>
+          <w:p>
+            <w:pPr>
+              <w:pStyle w:val="Compact"/>
+              <w:jc w:val="right"/>
+            </w:pPr>
+            <w:r>
+              <w:t xml:space="preserve">null.value</w:t>
+            </w:r>
+          </w:p>
+        </w:tc>
+        <w:tc>
+          <w:tcPr>
+            <w:tcBorders>
+              <w:bottom w:val="single"/>
+            </w:tcBorders>
+            <w:vAlign w:val="bottom"/>
+          </w:tcPr>
+          <w:p>
+            <w:pPr>
+              <w:pStyle w:val="Compact"/>
+              <w:jc w:val="right"/>
+            </w:pPr>
+            <w:r>
+              <w:t xml:space="preserve">estimate</w:t>
+            </w:r>
+          </w:p>
+        </w:tc>
+        <w:tc>
+          <w:tcPr>
+            <w:tcBorders>
+              <w:bottom w:val="single"/>
+            </w:tcBorders>
+            <w:vAlign w:val="bottom"/>
+          </w:tcPr>
+          <w:p>
+            <w:pPr>
+              <w:pStyle w:val="Compact"/>
+              <w:jc w:val="right"/>
+            </w:pPr>
+            <w:r>
+              <w:t xml:space="preserve">conf.low</w:t>
+            </w:r>
+          </w:p>
+        </w:tc>
+        <w:tc>
+          <w:tcPr>
+            <w:tcBorders>
+              <w:bottom w:val="single"/>
+            </w:tcBorders>
+            <w:vAlign w:val="bottom"/>
+          </w:tcPr>
+          <w:p>
+            <w:pPr>
+              <w:pStyle w:val="Compact"/>
+              <w:jc w:val="right"/>
+            </w:pPr>
+            <w:r>
+              <w:t xml:space="preserve">conf.high</w:t>
+            </w:r>
+          </w:p>
+        </w:tc>
+        <w:tc>
+          <w:tcPr>
+            <w:tcBorders>
+              <w:bottom w:val="single"/>
+            </w:tcBorders>
+            <w:vAlign w:val="bottom"/>
+          </w:tcPr>
+          <w:p>
+            <w:pPr>
+              <w:pStyle w:val="Compact"/>
+              <w:jc w:val="right"/>
+            </w:pPr>
+            <w:r>
+              <w:t xml:space="preserve">adj.p.value</w:t>
+            </w:r>
+          </w:p>
+        </w:tc>
+      </w:tr>
+      <w:tr>
+        <w:tc>
+          <w:p>
+            <w:pPr>
+              <w:pStyle w:val="Compact"/>
+              <w:jc w:val="left"/>
+            </w:pPr>
+            <w:r>
+              <w:t xml:space="preserve">strategy</w:t>
+            </w:r>
+          </w:p>
+        </w:tc>
+        <w:tc>
+          <w:p>
+            <w:pPr>
+              <w:pStyle w:val="Compact"/>
+              <w:jc w:val="left"/>
+            </w:pPr>
+            <w:r>
+              <w:t xml:space="preserve">OneLanguageAtHome-BothParentsBilingual</w:t>
+            </w:r>
+          </w:p>
+        </w:tc>
+        <w:tc>
+          <w:p>
+            <w:pPr>
+              <w:pStyle w:val="Compact"/>
+              <w:jc w:val="right"/>
+            </w:pPr>
+            <w:r>
+              <w:t xml:space="preserve">0</w:t>
+            </w:r>
+          </w:p>
+        </w:tc>
+        <w:tc>
+          <w:p>
+            <w:pPr>
+              <w:pStyle w:val="Compact"/>
+              <w:jc w:val="right"/>
+            </w:pPr>
+            <w:r>
+              <w:t xml:space="preserve">-5.162</w:t>
+            </w:r>
+          </w:p>
+        </w:tc>
+        <w:tc>
+          <w:p>
+            <w:pPr>
+              <w:pStyle w:val="Compact"/>
+              <w:jc w:val="right"/>
+            </w:pPr>
+            <w:r>
+              <w:t xml:space="preserve">-17.276</w:t>
+            </w:r>
+          </w:p>
+        </w:tc>
+        <w:tc>
+          <w:p>
+            <w:pPr>
+              <w:pStyle w:val="Compact"/>
+              <w:jc w:val="right"/>
+            </w:pPr>
+            <w:r>
+              <w:t xml:space="preserve">6.952</w:t>
+            </w:r>
+          </w:p>
+        </w:tc>
+        <w:tc>
+          <w:p>
+            <w:pPr>
+              <w:pStyle w:val="Compact"/>
+              <w:jc w:val="right"/>
+            </w:pPr>
+            <w:r>
+              <w:t xml:space="preserve">0.6902</w:t>
+            </w:r>
+          </w:p>
+        </w:tc>
+      </w:tr>
+      <w:tr>
+        <w:tc>
+          <w:p>
+            <w:pPr>
+              <w:pStyle w:val="Compact"/>
+              <w:jc w:val="left"/>
+            </w:pPr>
+            <w:r>
+              <w:t xml:space="preserve">strategy</w:t>
+            </w:r>
+          </w:p>
+        </w:tc>
+        <w:tc>
+          <w:p>
+            <w:pPr>
+              <w:pStyle w:val="Compact"/>
+              <w:jc w:val="left"/>
+            </w:pPr>
+            <w:r>
+              <w:t xml:space="preserve">OneParentBilingual-BothParentsBilingual</w:t>
+            </w:r>
+          </w:p>
+        </w:tc>
+        <w:tc>
+          <w:p>
+            <w:pPr>
+              <w:pStyle w:val="Compact"/>
+              <w:jc w:val="right"/>
+            </w:pPr>
+            <w:r>
+              <w:t xml:space="preserve">0</w:t>
+            </w:r>
+          </w:p>
+        </w:tc>
+        <w:tc>
+          <w:p>
+            <w:pPr>
+              <w:pStyle w:val="Compact"/>
+              <w:jc w:val="right"/>
+            </w:pPr>
+            <w:r>
+              <w:t xml:space="preserve">10.311</w:t>
+            </w:r>
+          </w:p>
+        </w:tc>
+        <w:tc>
+          <w:p>
+            <w:pPr>
+              <w:pStyle w:val="Compact"/>
+              <w:jc w:val="right"/>
+            </w:pPr>
+            <w:r>
+              <w:t xml:space="preserve">-1.344</w:t>
+            </w:r>
+          </w:p>
+        </w:tc>
+        <w:tc>
+          <w:p>
+            <w:pPr>
+              <w:pStyle w:val="Compact"/>
+              <w:jc w:val="right"/>
+            </w:pPr>
+            <w:r>
+              <w:t xml:space="preserve">21.966</w:t>
+            </w:r>
+          </w:p>
+        </w:tc>
+        <w:tc>
+          <w:p>
+            <w:pPr>
+              <w:pStyle w:val="Compact"/>
+              <w:jc w:val="right"/>
+            </w:pPr>
+            <w:r>
+              <w:t xml:space="preserve">0.1039</w:t>
+            </w:r>
+          </w:p>
+        </w:tc>
+      </w:tr>
+      <w:tr>
+        <w:tc>
+          <w:p>
+            <w:pPr>
+              <w:pStyle w:val="Compact"/>
+              <w:jc w:val="left"/>
+            </w:pPr>
+            <w:r>
+              <w:t xml:space="preserve">strategy</w:t>
+            </w:r>
+          </w:p>
+        </w:tc>
+        <w:tc>
+          <w:p>
+            <w:pPr>
+              <w:pStyle w:val="Compact"/>
+              <w:jc w:val="left"/>
+            </w:pPr>
+            <w:r>
+              <w:t xml:space="preserve">OneParentOneLang-BothParentsBilingual</w:t>
+            </w:r>
+          </w:p>
+        </w:tc>
+        <w:tc>
+          <w:p>
+            <w:pPr>
+              <w:pStyle w:val="Compact"/>
+              <w:jc w:val="right"/>
+            </w:pPr>
+            <w:r>
+              <w:t xml:space="preserve">0</w:t>
+            </w:r>
+          </w:p>
+        </w:tc>
+        <w:tc>
+          <w:p>
+            <w:pPr>
+              <w:pStyle w:val="Compact"/>
+              <w:jc w:val="right"/>
+            </w:pPr>
+            <w:r>
+              <w:t xml:space="preserve">-10.639</w:t>
+            </w:r>
+          </w:p>
+        </w:tc>
+        <w:tc>
+          <w:p>
+            <w:pPr>
+              <w:pStyle w:val="Compact"/>
+              <w:jc w:val="right"/>
+            </w:pPr>
+            <w:r>
+              <w:t xml:space="preserve">-25.728</w:t>
+            </w:r>
+          </w:p>
+        </w:tc>
+        <w:tc>
+          <w:p>
+            <w:pPr>
+              <w:pStyle w:val="Compact"/>
+              <w:jc w:val="right"/>
+            </w:pPr>
+            <w:r>
+              <w:t xml:space="preserve">4.450</w:t>
+            </w:r>
+          </w:p>
+        </w:tc>
+        <w:tc>
+          <w:p>
+            <w:pPr>
+              <w:pStyle w:val="Compact"/>
+              <w:jc w:val="right"/>
+            </w:pPr>
+            <w:r>
+              <w:t xml:space="preserve">0.2660</w:t>
+            </w:r>
+          </w:p>
+        </w:tc>
+      </w:tr>
+      <w:tr>
+        <w:tc>
+          <w:p>
+            <w:pPr>
+              <w:pStyle w:val="Compact"/>
+              <w:jc w:val="left"/>
+            </w:pPr>
+            <w:r>
+              <w:t xml:space="preserve">strategy</w:t>
+            </w:r>
+          </w:p>
+        </w:tc>
+        <w:tc>
+          <w:p>
+            <w:pPr>
+              <w:pStyle w:val="Compact"/>
+              <w:jc w:val="left"/>
+            </w:pPr>
+            <w:r>
+              <w:t xml:space="preserve">OneParentBilingual-OneLanguageAtHome</w:t>
+            </w:r>
+          </w:p>
+        </w:tc>
+        <w:tc>
+          <w:p>
+            <w:pPr>
+              <w:pStyle w:val="Compact"/>
+              <w:jc w:val="right"/>
+            </w:pPr>
+            <w:r>
+              <w:t xml:space="preserve">0</w:t>
+            </w:r>
+          </w:p>
+        </w:tc>
+        <w:tc>
+          <w:p>
+            <w:pPr>
+              <w:pStyle w:val="Compact"/>
+              <w:jc w:val="right"/>
+            </w:pPr>
+            <w:r>
+              <w:t xml:space="preserve">15.473</w:t>
+            </w:r>
+          </w:p>
+        </w:tc>
+        <w:tc>
+          <w:p>
+            <w:pPr>
+              <w:pStyle w:val="Compact"/>
+              <w:jc w:val="right"/>
+            </w:pPr>
+            <w:r>
+              <w:t xml:space="preserve">2.797</w:t>
+            </w:r>
+          </w:p>
+        </w:tc>
+        <w:tc>
+          <w:p>
+            <w:pPr>
+              <w:pStyle w:val="Compact"/>
+              <w:jc w:val="right"/>
+            </w:pPr>
+            <w:r>
+              <w:t xml:space="preserve">28.149</w:t>
+            </w:r>
+          </w:p>
+        </w:tc>
+        <w:tc>
+          <w:p>
+            <w:pPr>
+              <w:pStyle w:val="Compact"/>
+              <w:jc w:val="right"/>
+            </w:pPr>
+            <w:r>
+              <w:t xml:space="preserve">0.0095</w:t>
+            </w:r>
+          </w:p>
+        </w:tc>
+      </w:tr>
+      <w:tr>
+        <w:tc>
+          <w:p>
+            <w:pPr>
+              <w:pStyle w:val="Compact"/>
+              <w:jc w:val="left"/>
+            </w:pPr>
+            <w:r>
+              <w:t xml:space="preserve">strategy</w:t>
+            </w:r>
+          </w:p>
+        </w:tc>
+        <w:tc>
+          <w:p>
+            <w:pPr>
+              <w:pStyle w:val="Compact"/>
+              <w:jc w:val="left"/>
+            </w:pPr>
+            <w:r>
+              <w:t xml:space="preserve">OneParentOneLang-OneLanguageAtHome</w:t>
+            </w:r>
+          </w:p>
+        </w:tc>
+        <w:tc>
+          <w:p>
+            <w:pPr>
+              <w:pStyle w:val="Compact"/>
+              <w:jc w:val="right"/>
+            </w:pPr>
+            <w:r>
+              <w:t xml:space="preserve">0</w:t>
+            </w:r>
+          </w:p>
+        </w:tc>
+        <w:tc>
+          <w:p>
+            <w:pPr>
+              <w:pStyle w:val="Compact"/>
+              <w:jc w:val="right"/>
+            </w:pPr>
+            <w:r>
+              <w:t xml:space="preserve">-5.477</w:t>
+            </w:r>
+          </w:p>
+        </w:tc>
+        <w:tc>
+          <w:p>
+            <w:pPr>
+              <w:pStyle w:val="Compact"/>
+              <w:jc w:val="right"/>
+            </w:pPr>
+            <w:r>
+              <w:t xml:space="preserve">-21.368</w:t>
+            </w:r>
+          </w:p>
+        </w:tc>
+        <w:tc>
+          <w:p>
+            <w:pPr>
+              <w:pStyle w:val="Compact"/>
+              <w:jc w:val="right"/>
+            </w:pPr>
+            <w:r>
+              <w:t xml:space="preserve">10.415</w:t>
+            </w:r>
+          </w:p>
+        </w:tc>
+        <w:tc>
+          <w:p>
+            <w:pPr>
+              <w:pStyle w:val="Compact"/>
+              <w:jc w:val="right"/>
+            </w:pPr>
+            <w:r>
+              <w:t xml:space="preserve">0.8106</w:t>
+            </w:r>
+          </w:p>
+        </w:tc>
+      </w:tr>
+      <w:tr>
+        <w:tc>
+          <w:p>
+            <w:pPr>
+              <w:pStyle w:val="Compact"/>
+              <w:jc w:val="left"/>
+            </w:pPr>
+            <w:r>
+              <w:t xml:space="preserve">strategy</w:t>
+            </w:r>
+          </w:p>
+        </w:tc>
+        <w:tc>
+          <w:p>
+            <w:pPr>
+              <w:pStyle w:val="Compact"/>
+              <w:jc w:val="left"/>
+            </w:pPr>
+            <w:r>
+              <w:t xml:space="preserve">OneParentOneLang-OneParentBilingual</w:t>
+            </w:r>
+          </w:p>
+        </w:tc>
+        <w:tc>
+          <w:p>
+            <w:pPr>
+              <w:pStyle w:val="Compact"/>
+              <w:jc w:val="right"/>
+            </w:pPr>
+            <w:r>
+              <w:t xml:space="preserve">0</w:t>
+            </w:r>
+          </w:p>
+        </w:tc>
+        <w:tc>
+          <w:p>
+            <w:pPr>
+              <w:pStyle w:val="Compact"/>
+              <w:jc w:val="right"/>
+            </w:pPr>
+            <w:r>
+              <w:t xml:space="preserve">-20.950</w:t>
+            </w:r>
+          </w:p>
+        </w:tc>
+        <w:tc>
+          <w:p>
+            <w:pPr>
+              <w:pStyle w:val="Compact"/>
+              <w:jc w:val="right"/>
+            </w:pPr>
+            <w:r>
+              <w:t xml:space="preserve">-36.494</w:t>
+            </w:r>
+          </w:p>
+        </w:tc>
+        <w:tc>
+          <w:p>
+            <w:pPr>
+              <w:pStyle w:val="Compact"/>
+              <w:jc w:val="right"/>
+            </w:pPr>
+            <w:r>
+              <w:t xml:space="preserve">-5.405</w:t>
+            </w:r>
+          </w:p>
+        </w:tc>
+        <w:tc>
+          <w:p>
+            <w:pPr>
+              <w:pStyle w:val="Compact"/>
+              <w:jc w:val="right"/>
+            </w:pPr>
+            <w:r>
+              <w:t xml:space="preserve">0.0031</w:t>
+            </w:r>
+          </w:p>
+        </w:tc>
+      </w:tr>
+    </w:tbl>
+    <w:p>
+      <w:pPr>
+        <w:pStyle w:val="BodyText"/>
+      </w:pPr>
+      <w:r>
+        <w:t xml:space="preserve">Table 4</w:t>
+      </w:r>
+    </w:p>
+    <w:p>
+      <w:pPr>
+        <w:pStyle w:val="SourceCode"/>
+      </w:pPr>
+      <w:r>
+        <w:rPr>
+          <w:rStyle w:val="FunctionTok"/>
+        </w:rPr>
+        <w:t xml:space="preserve">kable</w:t>
+      </w:r>
+      <w:r>
+        <w:rPr>
+          <w:rStyle w:val="NormalTok"/>
+        </w:rPr>
+        <w:t xml:space="preserve">(tukey_min)</w:t>
       </w:r>
     </w:p>
     <w:tbl>
@@ -1309,40 +1940,40 @@
               <w:jc w:val="right"/>
             </w:pPr>
             <w:r>
-              <w:t xml:space="preserve">-5.513</w:t>
-            </w:r>
-          </w:p>
-        </w:tc>
-        <w:tc>
-          <w:p>
-            <w:pPr>
-              <w:pStyle w:val="Compact"/>
-              <w:jc w:val="right"/>
-            </w:pPr>
-            <w:r>
-              <w:t xml:space="preserve">-17.5358</w:t>
-            </w:r>
-          </w:p>
-        </w:tc>
-        <w:tc>
-          <w:p>
-            <w:pPr>
-              <w:pStyle w:val="Compact"/>
-              <w:jc w:val="right"/>
-            </w:pPr>
-            <w:r>
-              <w:t xml:space="preserve">6.509</w:t>
-            </w:r>
-          </w:p>
-        </w:tc>
-        <w:tc>
-          <w:p>
-            <w:pPr>
-              <w:pStyle w:val="Compact"/>
-              <w:jc w:val="right"/>
-            </w:pPr>
-            <w:r>
-              <w:t xml:space="preserve">0.6380</w:t>
+              <w:t xml:space="preserve">-33.499</w:t>
+            </w:r>
+          </w:p>
+        </w:tc>
+        <w:tc>
+          <w:p>
+            <w:pPr>
+              <w:pStyle w:val="Compact"/>
+              <w:jc w:val="right"/>
+            </w:pPr>
+            <w:r>
+              <w:t xml:space="preserve">-57.580</w:t>
+            </w:r>
+          </w:p>
+        </w:tc>
+        <w:tc>
+          <w:p>
+            <w:pPr>
+              <w:pStyle w:val="Compact"/>
+              <w:jc w:val="right"/>
+            </w:pPr>
+            <w:r>
+              <w:t xml:space="preserve">-9.417</w:t>
+            </w:r>
+          </w:p>
+        </w:tc>
+        <w:tc>
+          <w:p>
+            <w:pPr>
+              <w:pStyle w:val="Compact"/>
+              <w:jc w:val="right"/>
+            </w:pPr>
+            <w:r>
+              <w:t xml:space="preserve">0.0026</w:t>
             </w:r>
           </w:p>
         </w:tc>
@@ -1388,40 +2019,40 @@
               <w:jc w:val="right"/>
             </w:pPr>
             <w:r>
-              <w:t xml:space="preserve">11.177</w:t>
-            </w:r>
-          </w:p>
-        </w:tc>
-        <w:tc>
-          <w:p>
-            <w:pPr>
-              <w:pStyle w:val="Compact"/>
-              <w:jc w:val="right"/>
-            </w:pPr>
-            <w:r>
-              <w:t xml:space="preserve">-0.4869</w:t>
-            </w:r>
-          </w:p>
-        </w:tc>
-        <w:tc>
-          <w:p>
-            <w:pPr>
-              <w:pStyle w:val="Compact"/>
-              <w:jc w:val="right"/>
-            </w:pPr>
-            <w:r>
-              <w:t xml:space="preserve">22.841</w:t>
-            </w:r>
-          </w:p>
-        </w:tc>
-        <w:tc>
-          <w:p>
-            <w:pPr>
-              <w:pStyle w:val="Compact"/>
-              <w:jc w:val="right"/>
-            </w:pPr>
-            <w:r>
-              <w:t xml:space="preserve">0.0659</w:t>
+              <w:t xml:space="preserve">-20.597</w:t>
+            </w:r>
+          </w:p>
+        </w:tc>
+        <w:tc>
+          <w:p>
+            <w:pPr>
+              <w:pStyle w:val="Compact"/>
+              <w:jc w:val="right"/>
+            </w:pPr>
+            <w:r>
+              <w:t xml:space="preserve">-42.566</w:t>
+            </w:r>
+          </w:p>
+        </w:tc>
+        <w:tc>
+          <w:p>
+            <w:pPr>
+              <w:pStyle w:val="Compact"/>
+              <w:jc w:val="right"/>
+            </w:pPr>
+            <w:r>
+              <w:t xml:space="preserve">1.372</w:t>
+            </w:r>
+          </w:p>
+        </w:tc>
+        <w:tc>
+          <w:p>
+            <w:pPr>
+              <w:pStyle w:val="Compact"/>
+              <w:jc w:val="right"/>
+            </w:pPr>
+            <w:r>
+              <w:t xml:space="preserve">0.0741</w:t>
             </w:r>
           </w:p>
         </w:tc>
@@ -1467,40 +2098,40 @@
               <w:jc w:val="right"/>
             </w:pPr>
             <w:r>
-              <w:t xml:space="preserve">-9.252</w:t>
-            </w:r>
-          </w:p>
-        </w:tc>
-        <w:tc>
-          <w:p>
-            <w:pPr>
-              <w:pStyle w:val="Compact"/>
-              <w:jc w:val="right"/>
-            </w:pPr>
-            <w:r>
-              <w:t xml:space="preserve">-24.4254</w:t>
-            </w:r>
-          </w:p>
-        </w:tc>
-        <w:tc>
-          <w:p>
-            <w:pPr>
-              <w:pStyle w:val="Compact"/>
-              <w:jc w:val="right"/>
-            </w:pPr>
-            <w:r>
-              <w:t xml:space="preserve">5.922</w:t>
-            </w:r>
-          </w:p>
-        </w:tc>
-        <w:tc>
-          <w:p>
-            <w:pPr>
-              <w:pStyle w:val="Compact"/>
-              <w:jc w:val="right"/>
-            </w:pPr>
-            <w:r>
-              <w:t xml:space="preserve">0.3954</w:t>
+              <w:t xml:space="preserve">-3.979</w:t>
+            </w:r>
+          </w:p>
+        </w:tc>
+        <w:tc>
+          <w:p>
+            <w:pPr>
+              <w:pStyle w:val="Compact"/>
+              <w:jc w:val="right"/>
+            </w:pPr>
+            <w:r>
+              <w:t xml:space="preserve">-30.627</w:t>
+            </w:r>
+          </w:p>
+        </w:tc>
+        <w:tc>
+          <w:p>
+            <w:pPr>
+              <w:pStyle w:val="Compact"/>
+              <w:jc w:val="right"/>
+            </w:pPr>
+            <w:r>
+              <w:t xml:space="preserve">22.670</w:t>
+            </w:r>
+          </w:p>
+        </w:tc>
+        <w:tc>
+          <w:p>
+            <w:pPr>
+              <w:pStyle w:val="Compact"/>
+              <w:jc w:val="right"/>
+            </w:pPr>
+            <w:r>
+              <w:t xml:space="preserve">0.9794</w:t>
             </w:r>
           </w:p>
         </w:tc>
@@ -1546,40 +2177,40 @@
               <w:jc w:val="right"/>
             </w:pPr>
             <w:r>
-              <w:t xml:space="preserve">16.691</w:t>
-            </w:r>
-          </w:p>
-        </w:tc>
-        <w:tc>
-          <w:p>
-            <w:pPr>
-              <w:pStyle w:val="Compact"/>
-              <w:jc w:val="right"/>
-            </w:pPr>
-            <w:r>
-              <w:t xml:space="preserve">4.0509</w:t>
-            </w:r>
-          </w:p>
-        </w:tc>
-        <w:tc>
-          <w:p>
-            <w:pPr>
-              <w:pStyle w:val="Compact"/>
-              <w:jc w:val="right"/>
-            </w:pPr>
-            <w:r>
-              <w:t xml:space="preserve">29.331</w:t>
-            </w:r>
-          </w:p>
-        </w:tc>
-        <w:tc>
-          <w:p>
-            <w:pPr>
-              <w:pStyle w:val="Compact"/>
-              <w:jc w:val="right"/>
-            </w:pPr>
-            <w:r>
-              <w:t xml:space="preserve">0.0040</w:t>
+              <w:t xml:space="preserve">12.901</w:t>
+            </w:r>
+          </w:p>
+        </w:tc>
+        <w:tc>
+          <w:p>
+            <w:pPr>
+              <w:pStyle w:val="Compact"/>
+              <w:jc w:val="right"/>
+            </w:pPr>
+            <w:r>
+              <w:t xml:space="preserve">-8.708</w:t>
+            </w:r>
+          </w:p>
+        </w:tc>
+        <w:tc>
+          <w:p>
+            <w:pPr>
+              <w:pStyle w:val="Compact"/>
+              <w:jc w:val="right"/>
+            </w:pPr>
+            <w:r>
+              <w:t xml:space="preserve">34.511</w:t>
+            </w:r>
+          </w:p>
+        </w:tc>
+        <w:tc>
+          <w:p>
+            <w:pPr>
+              <w:pStyle w:val="Compact"/>
+              <w:jc w:val="right"/>
+            </w:pPr>
+            <w:r>
+              <w:t xml:space="preserve">0.4025</w:t>
             </w:r>
           </w:p>
         </w:tc>
@@ -1625,40 +2256,40 @@
               <w:jc w:val="right"/>
             </w:pPr>
             <w:r>
-              <w:t xml:space="preserve">-3.738</w:t>
-            </w:r>
-          </w:p>
-        </w:tc>
-        <w:tc>
-          <w:p>
-            <w:pPr>
-              <w:pStyle w:val="Compact"/>
-              <w:jc w:val="right"/>
-            </w:pPr>
-            <w:r>
-              <w:t xml:space="preserve">-19.6742</w:t>
-            </w:r>
-          </w:p>
-        </w:tc>
-        <w:tc>
-          <w:p>
-            <w:pPr>
-              <w:pStyle w:val="Compact"/>
-              <w:jc w:val="right"/>
-            </w:pPr>
-            <w:r>
-              <w:t xml:space="preserve">12.198</w:t>
-            </w:r>
-          </w:p>
-        </w:tc>
-        <w:tc>
-          <w:p>
-            <w:pPr>
-              <w:pStyle w:val="Compact"/>
-              <w:jc w:val="right"/>
-            </w:pPr>
-            <w:r>
-              <w:t xml:space="preserve">0.9305</w:t>
+              <w:t xml:space="preserve">29.520</w:t>
+            </w:r>
+          </w:p>
+        </w:tc>
+        <w:tc>
+          <w:p>
+            <w:pPr>
+              <w:pStyle w:val="Compact"/>
+              <w:jc w:val="right"/>
+            </w:pPr>
+            <w:r>
+              <w:t xml:space="preserve">3.167</w:t>
+            </w:r>
+          </w:p>
+        </w:tc>
+        <w:tc>
+          <w:p>
+            <w:pPr>
+              <w:pStyle w:val="Compact"/>
+              <w:jc w:val="right"/>
+            </w:pPr>
+            <w:r>
+              <w:t xml:space="preserve">55.873</w:t>
+            </w:r>
+          </w:p>
+        </w:tc>
+        <w:tc>
+          <w:p>
+            <w:pPr>
+              <w:pStyle w:val="Compact"/>
+              <w:jc w:val="right"/>
+            </w:pPr>
+            <w:r>
+              <w:t xml:space="preserve">0.0220</w:t>
             </w:r>
           </w:p>
         </w:tc>
@@ -1704,671 +2335,40 @@
               <w:jc w:val="right"/>
             </w:pPr>
             <w:r>
-              <w:t xml:space="preserve">-20.429</w:t>
-            </w:r>
-          </w:p>
-        </w:tc>
-        <w:tc>
-          <w:p>
-            <w:pPr>
-              <w:pStyle w:val="Compact"/>
-              <w:jc w:val="right"/>
-            </w:pPr>
-            <w:r>
-              <w:t xml:space="preserve">-36.0964</w:t>
-            </w:r>
-          </w:p>
-        </w:tc>
-        <w:tc>
-          <w:p>
-            <w:pPr>
-              <w:pStyle w:val="Compact"/>
-              <w:jc w:val="right"/>
-            </w:pPr>
-            <w:r>
-              <w:t xml:space="preserve">-4.761</w:t>
-            </w:r>
-          </w:p>
-        </w:tc>
-        <w:tc>
-          <w:p>
-            <w:pPr>
-              <w:pStyle w:val="Compact"/>
-              <w:jc w:val="right"/>
-            </w:pPr>
-            <w:r>
-              <w:t xml:space="preserve">0.0047</w:t>
-            </w:r>
-          </w:p>
-        </w:tc>
-      </w:tr>
-    </w:tbl>
-    <w:p>
-      <w:pPr>
-        <w:pStyle w:val="BodyText"/>
-      </w:pPr>
-      <w:r>
-        <w:t xml:space="preserve">Table 4</w:t>
-      </w:r>
-    </w:p>
-    <w:p>
-      <w:pPr>
-        <w:pStyle w:val="SourceCode"/>
-      </w:pPr>
-      <w:r>
-        <w:rPr>
-          <w:rStyle w:val="FunctionTok"/>
-        </w:rPr>
-        <w:t xml:space="preserve">kable</w:t>
-      </w:r>
-      <w:r>
-        <w:rPr>
-          <w:rStyle w:val="NormalTok"/>
-        </w:rPr>
-        <w:t xml:space="preserve">(tukey_min)</w:t>
-      </w:r>
-    </w:p>
-    <w:tbl>
-      <w:tblPr>
-        <w:tblStyle w:val="Table"/>
-        <w:tblW w:type="pct" w:w="0.0"/>
-        <w:tblLook w:firstRow="1" w:lastRow="0" w:firstColumn="0" w:lastColumn="0" w:noHBand="0" w:noVBand="0"/>
-      </w:tblPr>
-      <w:tblGrid/>
-      <w:tr>
-        <w:trPr>
-          <w:cnfStyle w:firstRow="1"/>
-        </w:trPr>
-        <w:tc>
-          <w:tcPr>
-            <w:tcBorders>
-              <w:bottom w:val="single"/>
-            </w:tcBorders>
-            <w:vAlign w:val="bottom"/>
-          </w:tcPr>
-          <w:p>
-            <w:pPr>
-              <w:pStyle w:val="Compact"/>
-              <w:jc w:val="left"/>
-            </w:pPr>
-            <w:r>
-              <w:t xml:space="preserve">term</w:t>
-            </w:r>
-          </w:p>
-        </w:tc>
-        <w:tc>
-          <w:tcPr>
-            <w:tcBorders>
-              <w:bottom w:val="single"/>
-            </w:tcBorders>
-            <w:vAlign w:val="bottom"/>
-          </w:tcPr>
-          <w:p>
-            <w:pPr>
-              <w:pStyle w:val="Compact"/>
-              <w:jc w:val="left"/>
-            </w:pPr>
-            <w:r>
-              <w:t xml:space="preserve">contrast</w:t>
-            </w:r>
-          </w:p>
-        </w:tc>
-        <w:tc>
-          <w:tcPr>
-            <w:tcBorders>
-              <w:bottom w:val="single"/>
-            </w:tcBorders>
-            <w:vAlign w:val="bottom"/>
-          </w:tcPr>
-          <w:p>
-            <w:pPr>
-              <w:pStyle w:val="Compact"/>
-              <w:jc w:val="right"/>
-            </w:pPr>
-            <w:r>
-              <w:t xml:space="preserve">null.value</w:t>
-            </w:r>
-          </w:p>
-        </w:tc>
-        <w:tc>
-          <w:tcPr>
-            <w:tcBorders>
-              <w:bottom w:val="single"/>
-            </w:tcBorders>
-            <w:vAlign w:val="bottom"/>
-          </w:tcPr>
-          <w:p>
-            <w:pPr>
-              <w:pStyle w:val="Compact"/>
-              <w:jc w:val="right"/>
-            </w:pPr>
-            <w:r>
-              <w:t xml:space="preserve">estimate</w:t>
-            </w:r>
-          </w:p>
-        </w:tc>
-        <w:tc>
-          <w:tcPr>
-            <w:tcBorders>
-              <w:bottom w:val="single"/>
-            </w:tcBorders>
-            <w:vAlign w:val="bottom"/>
-          </w:tcPr>
-          <w:p>
-            <w:pPr>
-              <w:pStyle w:val="Compact"/>
-              <w:jc w:val="right"/>
-            </w:pPr>
-            <w:r>
-              <w:t xml:space="preserve">conf.low</w:t>
-            </w:r>
-          </w:p>
-        </w:tc>
-        <w:tc>
-          <w:tcPr>
-            <w:tcBorders>
-              <w:bottom w:val="single"/>
-            </w:tcBorders>
-            <w:vAlign w:val="bottom"/>
-          </w:tcPr>
-          <w:p>
-            <w:pPr>
-              <w:pStyle w:val="Compact"/>
-              <w:jc w:val="right"/>
-            </w:pPr>
-            <w:r>
-              <w:t xml:space="preserve">conf.high</w:t>
-            </w:r>
-          </w:p>
-        </w:tc>
-        <w:tc>
-          <w:tcPr>
-            <w:tcBorders>
-              <w:bottom w:val="single"/>
-            </w:tcBorders>
-            <w:vAlign w:val="bottom"/>
-          </w:tcPr>
-          <w:p>
-            <w:pPr>
-              <w:pStyle w:val="Compact"/>
-              <w:jc w:val="right"/>
-            </w:pPr>
-            <w:r>
-              <w:t xml:space="preserve">adj.p.value</w:t>
-            </w:r>
-          </w:p>
-        </w:tc>
-      </w:tr>
-      <w:tr>
-        <w:tc>
-          <w:p>
-            <w:pPr>
-              <w:pStyle w:val="Compact"/>
-              <w:jc w:val="left"/>
-            </w:pPr>
-            <w:r>
-              <w:t xml:space="preserve">strategy</w:t>
-            </w:r>
-          </w:p>
-        </w:tc>
-        <w:tc>
-          <w:p>
-            <w:pPr>
-              <w:pStyle w:val="Compact"/>
-              <w:jc w:val="left"/>
-            </w:pPr>
-            <w:r>
-              <w:t xml:space="preserve">OneLanguageAtHome-BothParentsBilingual</w:t>
-            </w:r>
-          </w:p>
-        </w:tc>
-        <w:tc>
-          <w:p>
-            <w:pPr>
-              <w:pStyle w:val="Compact"/>
-              <w:jc w:val="right"/>
-            </w:pPr>
-            <w:r>
-              <w:t xml:space="preserve">0</w:t>
-            </w:r>
-          </w:p>
-        </w:tc>
-        <w:tc>
-          <w:p>
-            <w:pPr>
-              <w:pStyle w:val="Compact"/>
-              <w:jc w:val="right"/>
-            </w:pPr>
-            <w:r>
-              <w:t xml:space="preserve">-2.994</w:t>
-            </w:r>
-          </w:p>
-        </w:tc>
-        <w:tc>
-          <w:p>
-            <w:pPr>
-              <w:pStyle w:val="Compact"/>
-              <w:jc w:val="right"/>
-            </w:pPr>
-            <w:r>
-              <w:t xml:space="preserve">-9.1588</w:t>
-            </w:r>
-          </w:p>
-        </w:tc>
-        <w:tc>
-          <w:p>
-            <w:pPr>
-              <w:pStyle w:val="Compact"/>
-              <w:jc w:val="right"/>
-            </w:pPr>
-            <w:r>
-              <w:t xml:space="preserve">3.172</w:t>
-            </w:r>
-          </w:p>
-        </w:tc>
-        <w:tc>
-          <w:p>
-            <w:pPr>
-              <w:pStyle w:val="Compact"/>
-              <w:jc w:val="right"/>
-            </w:pPr>
-            <w:r>
-              <w:t xml:space="preserve">0.5939</w:t>
-            </w:r>
-          </w:p>
-        </w:tc>
-      </w:tr>
-      <w:tr>
-        <w:tc>
-          <w:p>
-            <w:pPr>
-              <w:pStyle w:val="Compact"/>
-              <w:jc w:val="left"/>
-            </w:pPr>
-            <w:r>
-              <w:t xml:space="preserve">strategy</w:t>
-            </w:r>
-          </w:p>
-        </w:tc>
-        <w:tc>
-          <w:p>
-            <w:pPr>
-              <w:pStyle w:val="Compact"/>
-              <w:jc w:val="left"/>
-            </w:pPr>
-            <w:r>
-              <w:t xml:space="preserve">OneParentBilingual-BothParentsBilingual</w:t>
-            </w:r>
-          </w:p>
-        </w:tc>
-        <w:tc>
-          <w:p>
-            <w:pPr>
-              <w:pStyle w:val="Compact"/>
-              <w:jc w:val="right"/>
-            </w:pPr>
-            <w:r>
-              <w:t xml:space="preserve">0</w:t>
-            </w:r>
-          </w:p>
-        </w:tc>
-        <w:tc>
-          <w:p>
-            <w:pPr>
-              <w:pStyle w:val="Compact"/>
-              <w:jc w:val="right"/>
-            </w:pPr>
-            <w:r>
-              <w:t xml:space="preserve">1.378</w:t>
-            </w:r>
-          </w:p>
-        </w:tc>
-        <w:tc>
-          <w:p>
-            <w:pPr>
-              <w:pStyle w:val="Compact"/>
-              <w:jc w:val="right"/>
-            </w:pPr>
-            <w:r>
-              <w:t xml:space="preserve">-4.6040</w:t>
-            </w:r>
-          </w:p>
-        </w:tc>
-        <w:tc>
-          <w:p>
-            <w:pPr>
-              <w:pStyle w:val="Compact"/>
-              <w:jc w:val="right"/>
-            </w:pPr>
-            <w:r>
-              <w:t xml:space="preserve">7.359</w:t>
-            </w:r>
-          </w:p>
-        </w:tc>
-        <w:tc>
-          <w:p>
-            <w:pPr>
-              <w:pStyle w:val="Compact"/>
-              <w:jc w:val="right"/>
-            </w:pPr>
-            <w:r>
-              <w:t xml:space="preserve">0.9339</w:t>
-            </w:r>
-          </w:p>
-        </w:tc>
-      </w:tr>
-      <w:tr>
-        <w:tc>
-          <w:p>
-            <w:pPr>
-              <w:pStyle w:val="Compact"/>
-              <w:jc w:val="left"/>
-            </w:pPr>
-            <w:r>
-              <w:t xml:space="preserve">strategy</w:t>
-            </w:r>
-          </w:p>
-        </w:tc>
-        <w:tc>
-          <w:p>
-            <w:pPr>
-              <w:pStyle w:val="Compact"/>
-              <w:jc w:val="left"/>
-            </w:pPr>
-            <w:r>
-              <w:t xml:space="preserve">OneParentOneLang-BothParentsBilingual</w:t>
-            </w:r>
-          </w:p>
-        </w:tc>
-        <w:tc>
-          <w:p>
-            <w:pPr>
-              <w:pStyle w:val="Compact"/>
-              <w:jc w:val="right"/>
-            </w:pPr>
-            <w:r>
-              <w:t xml:space="preserve">0</w:t>
-            </w:r>
-          </w:p>
-        </w:tc>
-        <w:tc>
-          <w:p>
-            <w:pPr>
-              <w:pStyle w:val="Compact"/>
-              <w:jc w:val="right"/>
-            </w:pPr>
-            <w:r>
-              <w:t xml:space="preserve">5.504</w:t>
-            </w:r>
-          </w:p>
-        </w:tc>
-        <w:tc>
-          <w:p>
-            <w:pPr>
-              <w:pStyle w:val="Compact"/>
-              <w:jc w:val="right"/>
-            </w:pPr>
-            <w:r>
-              <w:t xml:space="preserve">-2.2777</w:t>
-            </w:r>
-          </w:p>
-        </w:tc>
-        <w:tc>
-          <w:p>
-            <w:pPr>
-              <w:pStyle w:val="Compact"/>
-              <w:jc w:val="right"/>
-            </w:pPr>
-            <w:r>
-              <w:t xml:space="preserve">13.285</w:t>
-            </w:r>
-          </w:p>
-        </w:tc>
-        <w:tc>
-          <w:p>
-            <w:pPr>
-              <w:pStyle w:val="Compact"/>
-              <w:jc w:val="right"/>
-            </w:pPr>
-            <w:r>
-              <w:t xml:space="preserve">0.2633</w:t>
-            </w:r>
-          </w:p>
-        </w:tc>
-      </w:tr>
-      <w:tr>
-        <w:tc>
-          <w:p>
-            <w:pPr>
-              <w:pStyle w:val="Compact"/>
-              <w:jc w:val="left"/>
-            </w:pPr>
-            <w:r>
-              <w:t xml:space="preserve">strategy</w:t>
-            </w:r>
-          </w:p>
-        </w:tc>
-        <w:tc>
-          <w:p>
-            <w:pPr>
-              <w:pStyle w:val="Compact"/>
-              <w:jc w:val="left"/>
-            </w:pPr>
-            <w:r>
-              <w:t xml:space="preserve">OneParentBilingual-OneLanguageAtHome</w:t>
-            </w:r>
-          </w:p>
-        </w:tc>
-        <w:tc>
-          <w:p>
-            <w:pPr>
-              <w:pStyle w:val="Compact"/>
-              <w:jc w:val="right"/>
-            </w:pPr>
-            <w:r>
-              <w:t xml:space="preserve">0</w:t>
-            </w:r>
-          </w:p>
-        </w:tc>
-        <w:tc>
-          <w:p>
-            <w:pPr>
-              <w:pStyle w:val="Compact"/>
-              <w:jc w:val="right"/>
-            </w:pPr>
-            <w:r>
-              <w:t xml:space="preserve">4.371</w:t>
-            </w:r>
-          </w:p>
-        </w:tc>
-        <w:tc>
-          <w:p>
-            <w:pPr>
-              <w:pStyle w:val="Compact"/>
-              <w:jc w:val="right"/>
-            </w:pPr>
-            <w:r>
-              <w:t xml:space="preserve">-2.1109</w:t>
-            </w:r>
-          </w:p>
-        </w:tc>
-        <w:tc>
-          <w:p>
-            <w:pPr>
-              <w:pStyle w:val="Compact"/>
-              <w:jc w:val="right"/>
-            </w:pPr>
-            <w:r>
-              <w:t xml:space="preserve">10.853</w:t>
-            </w:r>
-          </w:p>
-        </w:tc>
-        <w:tc>
-          <w:p>
-            <w:pPr>
-              <w:pStyle w:val="Compact"/>
-              <w:jc w:val="right"/>
-            </w:pPr>
-            <w:r>
-              <w:t xml:space="preserve">0.3046</w:t>
-            </w:r>
-          </w:p>
-        </w:tc>
-      </w:tr>
-      <w:tr>
-        <w:tc>
-          <w:p>
-            <w:pPr>
-              <w:pStyle w:val="Compact"/>
-              <w:jc w:val="left"/>
-            </w:pPr>
-            <w:r>
-              <w:t xml:space="preserve">strategy</w:t>
-            </w:r>
-          </w:p>
-        </w:tc>
-        <w:tc>
-          <w:p>
-            <w:pPr>
-              <w:pStyle w:val="Compact"/>
-              <w:jc w:val="left"/>
-            </w:pPr>
-            <w:r>
-              <w:t xml:space="preserve">OneParentOneLang-OneLanguageAtHome</w:t>
-            </w:r>
-          </w:p>
-        </w:tc>
-        <w:tc>
-          <w:p>
-            <w:pPr>
-              <w:pStyle w:val="Compact"/>
-              <w:jc w:val="right"/>
-            </w:pPr>
-            <w:r>
-              <w:t xml:space="preserve">0</w:t>
-            </w:r>
-          </w:p>
-        </w:tc>
-        <w:tc>
-          <w:p>
-            <w:pPr>
-              <w:pStyle w:val="Compact"/>
-              <w:jc w:val="right"/>
-            </w:pPr>
-            <w:r>
-              <w:t xml:space="preserve">8.497</w:t>
-            </w:r>
-          </w:p>
-        </w:tc>
-        <w:tc>
-          <w:p>
-            <w:pPr>
-              <w:pStyle w:val="Compact"/>
-              <w:jc w:val="right"/>
-            </w:pPr>
-            <w:r>
-              <w:t xml:space="preserve">0.3248</w:t>
-            </w:r>
-          </w:p>
-        </w:tc>
-        <w:tc>
-          <w:p>
-            <w:pPr>
-              <w:pStyle w:val="Compact"/>
-              <w:jc w:val="right"/>
-            </w:pPr>
-            <w:r>
-              <w:t xml:space="preserve">16.670</w:t>
-            </w:r>
-          </w:p>
-        </w:tc>
-        <w:tc>
-          <w:p>
-            <w:pPr>
-              <w:pStyle w:val="Compact"/>
-              <w:jc w:val="right"/>
-            </w:pPr>
-            <w:r>
-              <w:t xml:space="preserve">0.0380</w:t>
-            </w:r>
-          </w:p>
-        </w:tc>
-      </w:tr>
-      <w:tr>
-        <w:tc>
-          <w:p>
-            <w:pPr>
-              <w:pStyle w:val="Compact"/>
-              <w:jc w:val="left"/>
-            </w:pPr>
-            <w:r>
-              <w:t xml:space="preserve">strategy</w:t>
-            </w:r>
-          </w:p>
-        </w:tc>
-        <w:tc>
-          <w:p>
-            <w:pPr>
-              <w:pStyle w:val="Compact"/>
-              <w:jc w:val="left"/>
-            </w:pPr>
-            <w:r>
-              <w:t xml:space="preserve">OneParentOneLang-OneParentBilingual</w:t>
-            </w:r>
-          </w:p>
-        </w:tc>
-        <w:tc>
-          <w:p>
-            <w:pPr>
-              <w:pStyle w:val="Compact"/>
-              <w:jc w:val="right"/>
-            </w:pPr>
-            <w:r>
-              <w:t xml:space="preserve">0</w:t>
-            </w:r>
-          </w:p>
-        </w:tc>
-        <w:tc>
-          <w:p>
-            <w:pPr>
-              <w:pStyle w:val="Compact"/>
-              <w:jc w:val="right"/>
-            </w:pPr>
-            <w:r>
-              <w:t xml:space="preserve">4.126</w:t>
-            </w:r>
-          </w:p>
-        </w:tc>
-        <w:tc>
-          <w:p>
-            <w:pPr>
-              <w:pStyle w:val="Compact"/>
-              <w:jc w:val="right"/>
-            </w:pPr>
-            <w:r>
-              <w:t xml:space="preserve">-3.9087</w:t>
-            </w:r>
-          </w:p>
-        </w:tc>
-        <w:tc>
-          <w:p>
-            <w:pPr>
-              <w:pStyle w:val="Compact"/>
-              <w:jc w:val="right"/>
-            </w:pPr>
-            <w:r>
-              <w:t xml:space="preserve">12.161</w:t>
-            </w:r>
-          </w:p>
-        </w:tc>
-        <w:tc>
-          <w:p>
-            <w:pPr>
-              <w:pStyle w:val="Compact"/>
-              <w:jc w:val="right"/>
-            </w:pPr>
-            <w:r>
-              <w:t xml:space="preserve">0.5478</w:t>
+              <w:t xml:space="preserve">16.619</w:t>
+            </w:r>
+          </w:p>
+        </w:tc>
+        <w:tc>
+          <w:p>
+            <w:pPr>
+              <w:pStyle w:val="Compact"/>
+              <w:jc w:val="right"/>
+            </w:pPr>
+            <w:r>
+              <w:t xml:space="preserve">-7.819</w:t>
+            </w:r>
+          </w:p>
+        </w:tc>
+        <w:tc>
+          <w:p>
+            <w:pPr>
+              <w:pStyle w:val="Compact"/>
+              <w:jc w:val="right"/>
+            </w:pPr>
+            <w:r>
+              <w:t xml:space="preserve">41.056</w:t>
+            </w:r>
+          </w:p>
+        </w:tc>
+        <w:tc>
+          <w:p>
+            <w:pPr>
+              <w:pStyle w:val="Compact"/>
+              <w:jc w:val="right"/>
+            </w:pPr>
+            <w:r>
+              <w:t xml:space="preserve">0.2877</w:t>
             </w:r>
           </w:p>
         </w:tc>

</xml_diff>

<commit_message>
Realized our analyses were 0 inflated, I think we were adding 0s to the second langauge when the family was most likely monolingual. I thus to the best of our ability filtered families that were using a clearly monolingual strategy, i.e. one language at home with no exposure to our knowledge to a second language outside of the home
</commit_message>
<xml_diff>
--- a/family_language_strategies/methods_results_markdown.docx
+++ b/family_language_strategies/methods_results_markdown.docx
@@ -83,7 +83,7 @@
         <w:pStyle w:val="BodyText"/>
       </w:pPr>
       <w:r>
-        <w:t xml:space="preserve">The original sample consisted of data from 552 participants. This sample included repeated measures from some families who visited the lab twice (142), three times (54), and four or more times (8). However, for our main analyses we decided to only keep one observation per family, thus we kept families who contributed data once as well as the data from the first visit of families who contributed data during multiple visits. The final data thus consisted of 439 participants aged 4.34 to 30.95 (M=13.83, SD=6.56). Of whom 211 were female.</w:t>
+        <w:t xml:space="preserve">The original sample consisted of data from 552 participants. This sample included repeated measures from some families who visited the lab twice (142), three times (54), and four or more times (8). However, for our main analyses we decided to only keep one observation per family, thus we kept families who contributed data once as well as the data from the first visit of families who contributed data during multiple visits. The final data thus consisted of 363 participants aged 4.34 to 30.95 (M=14.25, SD=6.79). Of whom 171 were female.</w:t>
       </w:r>
     </w:p>
     <w:p>
@@ -91,7 +91,7 @@
         <w:pStyle w:val="BodyText"/>
       </w:pPr>
       <w:r>
-        <w:t xml:space="preserve">The infants in our data were exposed to two languages. We defined the first langauge (L1) as the language to which they were most exposed ranging from 47 to 100 in our sample. We therefore defined the second language (L2) as the language to which they were least exposed. We excluded 66 children who heard more than 10% of a third language from our original sample. Our sample was composed of infants who heard 39.6355% of French, 53.7585% of English, and 14.123% of a heritage language as L1; and 49.4305% of French, 37.5854% of English and 11.8451% of a Heritage language as L2. A heritage langauge was defined as any language other than French or English. There were two reasons behind this decision. First, in Montreal, Canada, both French and English hold a majority language status, making thus other languages heritage or minority languages. Second, infants who did not hear English and French heard one of the following languages: Kabyle, Russian, Romanian, German, Japanese, Arabic, Tamil, Mandarin, Spanish, Italian, Cantonese, Tagalog, Portuguese, Persian, Greek, Creole, Polish, Edo, Armenian, Hindi, Khasi, Berber, Korean, Lithuanian, Wolof, or Yoruba. Since it would have been unpractical to divide the sample in so many language groups, and since those groups had few participants, we decided to collapse them into a single heritage language group.</w:t>
+        <w:t xml:space="preserve">The infants in our data were exposed to two languages. We defined the first langauge (L1) as the language to which they were most exposed ranging from 47 to 100 in our sample. We therefore defined the second language (L2) as the language to which they were least exposed. We excluded 66 children who heard more than 10% of a third language from our original sample. Our sample was composed of infants who heard 36.3636% of French, 56.1983% of English, and 19.8347% of a heritage language as L1; and 53.4435% of French, 34.4353% of English and 19.0083% of a Heritage language as L2. A heritage langauge was defined as any language other than French or English. There were two reasons behind this decision. First, in Montreal, Canada, both French and English hold a majority language status, making thus other languages heritage or minority languages. Second, infants who did not hear English and French heard one of the following languages: Kabyle, Russian, Romanian, German, Japanese, Arabic, Tamil, Mandarin, Spanish, Italian, Cantonese, Tagalog, Portuguese, Persian, Greek, Creole, Polish, Edo, Armenian, Hindi, Khasi, Berber, Korean, Lithuanian, Wolof, or Yoruba. Since it would have been unpractical to divide the sample in so many language groups, and since those groups had few participants, we decided to collapse them into a single heritage language group.</w:t>
       </w:r>
     </w:p>
     <w:p>
@@ -211,7 +211,7 @@
         <w:pStyle w:val="FirstParagraph"/>
       </w:pPr>
       <w:r>
-        <w:t xml:space="preserve">Once characterized, we described the proportions in which family language strategies were used in our smaple (See Figure 1). The most common strategy was the both parents bilingual strategy which represented 33.9% of the sample.</w:t>
+        <w:t xml:space="preserve">Once characterized, we described the proportions in which family language strategies were used in our smaple (See Figure 1). The most common strategy was the both parents bilingual strategy which represented 41.3% of the sample.</w:t>
       </w:r>
     </w:p>
     <w:p>
@@ -274,7 +274,7 @@
         <w:pStyle w:val="BodyText"/>
       </w:pPr>
       <w:r>
-        <w:t xml:space="preserve">We performed a chi-square goodness of fit test to determine weather the difference in proportion of usage between strategies was statistically significant, where the null hypothesis was that the strategies were used in the same proportion across the sample. The chi-squared goodness of fit test revealed a statistically significant difference between the distribution of proportions in our data and a distribution in which all the proportions are equal (X= 138.92, p= &lt;.001).</w:t>
+        <w:t xml:space="preserve">We performed a chi-square goodness of fit test to determine weather the difference in proportion of usage between strategies was statistically significant, where the null hypothesis was that the strategies were used in the same proportion across the sample. The chi-squared goodness of fit test revealed a statistically significant difference between the distribution of proportions in our data and a distribution in which all the proportions are equal (X= 205.75, p= &lt;.001).</w:t>
       </w:r>
     </w:p>
     <w:p>
@@ -463,7 +463,7 @@
         <w:pStyle w:val="BodyText"/>
       </w:pPr>
       <w:r>
-        <w:t xml:space="preserve">In terms of French exposure, we found a statistically significant difference in how much variance the family language strategies contribute (F=9.0583, NA, p= 0, NA). We then conducted a Hukey HSD post-hoc analysis to determine which observed difference between means accounted for more variance(See Table 2). The post-hoc analyses showed that the one parent bilingual strategy was statistically significantly different than the both parents bilingual, one-parent-one-language, and the one language at home strategies. The one parent bilingual strategy was associated with the lowest mean French exposure out all all the strategies (see Figure 2a).</w:t>
+        <w:t xml:space="preserve">In terms of French exposure, we found a statistically significant difference in how much variance the family language strategies contribute (F=3.5304, NA, p= 0.0152, NA). We then conducted a Hukey HSD post-hoc analysis to determine which observed difference between means accounted for more variance(See Table 2). The post-hoc analyses showed that the one parent bilingual strategy was statistically significantly different than the both parents bilingual, one-parent-one-language, and the one language at home strategies. The one parent bilingual strategy was associated with the lowest mean French exposure out all all the strategies (see Figure 2a).</w:t>
       </w:r>
     </w:p>
     <w:p>
@@ -471,7 +471,7 @@
         <w:pStyle w:val="BodyText"/>
       </w:pPr>
       <w:r>
-        <w:t xml:space="preserve">In terms of English exposure, we found a statistically significant difference in how much variance the family language strategies contribute (F=5.3342, NA, p= 0.0013, NA). We then conducted a Hukey HSD post-hoc analysis to determine which observed difference between means accounted for more variance(See Table 3). The post-hoc analyses showed again that the one parent bilingual strategy was statistically significantly different than the one-parent-one-language, and the one language at home strategies. However, in the case of English, the one parent bilingual strategy was associated with the highest mean English exposure out all all the strategies (See Figure 2b).This makes sense as most of the families in our sample were French-English bilinguals, and thus English exposure was in most cases a complement to French exposure.</w:t>
+        <w:t xml:space="preserve">In terms of English exposure, we found a statistically significant difference in how much variance the family language strategies contribute (F=5.7194, NA, p= 0.0008, NA). We then conducted a Hukey HSD post-hoc analysis to determine which observed difference between means accounted for more variance(See Table 3). The post-hoc analyses showed again that the one parent bilingual strategy was statistically significantly different than the one-parent-one-language, and the one language at home strategies. However, in the case of English, the one parent bilingual strategy was associated with the highest mean English exposure out all all the strategies (See Figure 2b).This makes sense as most of the families in our sample were French-English bilinguals, and thus English exposure was in most cases a complement to French exposure.</w:t>
       </w:r>
     </w:p>
     <w:p>
@@ -479,7 +479,7 @@
         <w:pStyle w:val="BodyText"/>
       </w:pPr>
       <w:r>
-        <w:t xml:space="preserve">Finally, in terms of exposure to a heritage language, we found an approaching statistically significance difference in how much variance the family language strategies contribute (F=5.5433, NA, p= 0.0017, NA). The fact that the the difference between strategies only approaches significance might be due to a lack of power, since the sample of families who used a heritage language was relatively small. We thus decided to also conduct a Hukey HSD post-hoc analysis. The post-hoc analysis showed that the one language at home strategy was statistically significantly different than the one-parent-one-language strategy. The one language at home strategy was associated with the lowest mean heritage language exposure, while the one-parent-one-language strategy was associated with the highest mean heritage language exposure (see Figure 2c).</w:t>
+        <w:t xml:space="preserve">Finally, in terms of exposure to a heritage language, we found an approaching statistically significance difference in how much variance the family language strategies contribute (F=2.5494, NA, p= 0.0641, NA). The fact that the the difference between strategies only approaches significance might be due to a lack of power, since the sample of families who used a heritage language was relatively small. We thus decided to also conduct a Hukey HSD post-hoc analysis. The post-hoc analysis showed that the one language at home strategy was statistically significantly different than the one-parent-one-language strategy. The one language at home strategy was associated with the lowest mean heritage language exposure, while the one-parent-one-language strategy was associated with the highest mean heritage language exposure (see Figure 2c).</w:t>
       </w:r>
     </w:p>
     <w:p>
@@ -670,40 +670,40 @@
               <w:jc w:val="right"/>
             </w:pPr>
             <w:r>
-              <w:t xml:space="preserve">12.569</w:t>
-            </w:r>
-          </w:p>
-        </w:tc>
-        <w:tc>
-          <w:p>
-            <w:pPr>
-              <w:pStyle w:val="Compact"/>
-              <w:jc w:val="right"/>
-            </w:pPr>
-            <w:r>
-              <w:t xml:space="preserve">0.776</w:t>
-            </w:r>
-          </w:p>
-        </w:tc>
-        <w:tc>
-          <w:p>
-            <w:pPr>
-              <w:pStyle w:val="Compact"/>
-              <w:jc w:val="right"/>
-            </w:pPr>
-            <w:r>
-              <w:t xml:space="preserve">24.3615</w:t>
-            </w:r>
-          </w:p>
-        </w:tc>
-        <w:tc>
-          <w:p>
-            <w:pPr>
-              <w:pStyle w:val="Compact"/>
-              <w:jc w:val="right"/>
-            </w:pPr>
-            <w:r>
-              <w:t xml:space="preserve">0.0316</w:t>
+              <w:t xml:space="preserve">-4.250</w:t>
+            </w:r>
+          </w:p>
+        </w:tc>
+        <w:tc>
+          <w:p>
+            <w:pPr>
+              <w:pStyle w:val="Compact"/>
+              <w:jc w:val="right"/>
+            </w:pPr>
+            <w:r>
+              <w:t xml:space="preserve">-21.938</w:t>
+            </w:r>
+          </w:p>
+        </w:tc>
+        <w:tc>
+          <w:p>
+            <w:pPr>
+              <w:pStyle w:val="Compact"/>
+              <w:jc w:val="right"/>
+            </w:pPr>
+            <w:r>
+              <w:t xml:space="preserve">13.4384</w:t>
+            </w:r>
+          </w:p>
+        </w:tc>
+        <w:tc>
+          <w:p>
+            <w:pPr>
+              <w:pStyle w:val="Compact"/>
+              <w:jc w:val="right"/>
+            </w:pPr>
+            <w:r>
+              <w:t xml:space="preserve">0.9255</w:t>
             </w:r>
           </w:p>
         </w:tc>
@@ -749,40 +749,40 @@
               <w:jc w:val="right"/>
             </w:pPr>
             <w:r>
-              <w:t xml:space="preserve">-12.028</w:t>
-            </w:r>
-          </w:p>
-        </w:tc>
-        <w:tc>
-          <w:p>
-            <w:pPr>
-              <w:pStyle w:val="Compact"/>
-              <w:jc w:val="right"/>
-            </w:pPr>
-            <w:r>
-              <w:t xml:space="preserve">-23.305</w:t>
-            </w:r>
-          </w:p>
-        </w:tc>
-        <w:tc>
-          <w:p>
-            <w:pPr>
-              <w:pStyle w:val="Compact"/>
-              <w:jc w:val="right"/>
-            </w:pPr>
-            <w:r>
-              <w:t xml:space="preserve">-0.7516</w:t>
-            </w:r>
-          </w:p>
-        </w:tc>
-        <w:tc>
-          <w:p>
-            <w:pPr>
-              <w:pStyle w:val="Compact"/>
-              <w:jc w:val="right"/>
-            </w:pPr>
-            <w:r>
-              <w:t xml:space="preserve">0.0314</w:t>
+              <w:t xml:space="preserve">-9.792</w:t>
+            </w:r>
+          </w:p>
+        </w:tc>
+        <w:tc>
+          <w:p>
+            <w:pPr>
+              <w:pStyle w:val="Compact"/>
+              <w:jc w:val="right"/>
+            </w:pPr>
+            <w:r>
+              <w:t xml:space="preserve">-20.157</w:t>
+            </w:r>
+          </w:p>
+        </w:tc>
+        <w:tc>
+          <w:p>
+            <w:pPr>
+              <w:pStyle w:val="Compact"/>
+              <w:jc w:val="right"/>
+            </w:pPr>
+            <w:r>
+              <w:t xml:space="preserve">0.5724</w:t>
+            </w:r>
+          </w:p>
+        </w:tc>
+        <w:tc>
+          <w:p>
+            <w:pPr>
+              <w:pStyle w:val="Compact"/>
+              <w:jc w:val="right"/>
+            </w:pPr>
+            <w:r>
+              <w:t xml:space="preserve">0.0718</w:t>
             </w:r>
           </w:p>
         </w:tc>
@@ -828,40 +828,40 @@
               <w:jc w:val="right"/>
             </w:pPr>
             <w:r>
-              <w:t xml:space="preserve">4.536</w:t>
-            </w:r>
-          </w:p>
-        </w:tc>
-        <w:tc>
-          <w:p>
-            <w:pPr>
-              <w:pStyle w:val="Compact"/>
-              <w:jc w:val="right"/>
-            </w:pPr>
-            <w:r>
-              <w:t xml:space="preserve">-10.091</w:t>
-            </w:r>
-          </w:p>
-        </w:tc>
-        <w:tc>
-          <w:p>
-            <w:pPr>
-              <w:pStyle w:val="Compact"/>
-              <w:jc w:val="right"/>
-            </w:pPr>
-            <w:r>
-              <w:t xml:space="preserve">19.1620</w:t>
-            </w:r>
-          </w:p>
-        </w:tc>
-        <w:tc>
-          <w:p>
-            <w:pPr>
-              <w:pStyle w:val="Compact"/>
-              <w:jc w:val="right"/>
-            </w:pPr>
-            <w:r>
-              <w:t xml:space="preserve">0.8544</w:t>
+              <w:t xml:space="preserve">6.102</w:t>
+            </w:r>
+          </w:p>
+        </w:tc>
+        <w:tc>
+          <w:p>
+            <w:pPr>
+              <w:pStyle w:val="Compact"/>
+              <w:jc w:val="right"/>
+            </w:pPr>
+            <w:r>
+              <w:t xml:space="preserve">-7.089</w:t>
+            </w:r>
+          </w:p>
+        </w:tc>
+        <w:tc>
+          <w:p>
+            <w:pPr>
+              <w:pStyle w:val="Compact"/>
+              <w:jc w:val="right"/>
+            </w:pPr>
+            <w:r>
+              <w:t xml:space="preserve">19.2923</w:t>
+            </w:r>
+          </w:p>
+        </w:tc>
+        <w:tc>
+          <w:p>
+            <w:pPr>
+              <w:pStyle w:val="Compact"/>
+              <w:jc w:val="right"/>
+            </w:pPr>
+            <w:r>
+              <w:t xml:space="preserve">0.6306</w:t>
             </w:r>
           </w:p>
         </w:tc>
@@ -907,40 +907,40 @@
               <w:jc w:val="right"/>
             </w:pPr>
             <w:r>
-              <w:t xml:space="preserve">-24.597</w:t>
-            </w:r>
-          </w:p>
-        </w:tc>
-        <w:tc>
-          <w:p>
-            <w:pPr>
-              <w:pStyle w:val="Compact"/>
-              <w:jc w:val="right"/>
-            </w:pPr>
-            <w:r>
-              <w:t xml:space="preserve">-36.983</w:t>
-            </w:r>
-          </w:p>
-        </w:tc>
-        <w:tc>
-          <w:p>
-            <w:pPr>
-              <w:pStyle w:val="Compact"/>
-              <w:jc w:val="right"/>
-            </w:pPr>
-            <w:r>
-              <w:t xml:space="preserve">-12.2110</w:t>
-            </w:r>
-          </w:p>
-        </w:tc>
-        <w:tc>
-          <w:p>
-            <w:pPr>
-              <w:pStyle w:val="Compact"/>
-              <w:jc w:val="right"/>
-            </w:pPr>
-            <w:r>
-              <w:t xml:space="preserve">0.0000</w:t>
+              <w:t xml:space="preserve">-5.542</w:t>
+            </w:r>
+          </w:p>
+        </w:tc>
+        <w:tc>
+          <w:p>
+            <w:pPr>
+              <w:pStyle w:val="Compact"/>
+              <w:jc w:val="right"/>
+            </w:pPr>
+            <w:r>
+              <w:t xml:space="preserve">-23.673</w:t>
+            </w:r>
+          </w:p>
+        </w:tc>
+        <w:tc>
+          <w:p>
+            <w:pPr>
+              <w:pStyle w:val="Compact"/>
+              <w:jc w:val="right"/>
+            </w:pPr>
+            <w:r>
+              <w:t xml:space="preserve">12.5884</w:t>
+            </w:r>
+          </w:p>
+        </w:tc>
+        <w:tc>
+          <w:p>
+            <w:pPr>
+              <w:pStyle w:val="Compact"/>
+              <w:jc w:val="right"/>
+            </w:pPr>
+            <w:r>
+              <w:t xml:space="preserve">0.8592</w:t>
             </w:r>
           </w:p>
         </w:tc>
@@ -986,40 +986,40 @@
               <w:jc w:val="right"/>
             </w:pPr>
             <w:r>
-              <w:t xml:space="preserve">-8.033</w:t>
-            </w:r>
-          </w:p>
-        </w:tc>
-        <w:tc>
-          <w:p>
-            <w:pPr>
-              <w:pStyle w:val="Compact"/>
-              <w:jc w:val="right"/>
-            </w:pPr>
-            <w:r>
-              <w:t xml:space="preserve">-23.531</w:t>
-            </w:r>
-          </w:p>
-        </w:tc>
-        <w:tc>
-          <w:p>
-            <w:pPr>
-              <w:pStyle w:val="Compact"/>
-              <w:jc w:val="right"/>
-            </w:pPr>
-            <w:r>
-              <w:t xml:space="preserve">7.4647</w:t>
-            </w:r>
-          </w:p>
-        </w:tc>
-        <w:tc>
-          <w:p>
-            <w:pPr>
-              <w:pStyle w:val="Compact"/>
-              <w:jc w:val="right"/>
-            </w:pPr>
-            <w:r>
-              <w:t xml:space="preserve">0.5398</w:t>
+              <w:t xml:space="preserve">10.352</w:t>
+            </w:r>
+          </w:p>
+        </w:tc>
+        <w:tc>
+          <w:p>
+            <w:pPr>
+              <w:pStyle w:val="Compact"/>
+              <w:jc w:val="right"/>
+            </w:pPr>
+            <w:r>
+              <w:t xml:space="preserve">-9.530</w:t>
+            </w:r>
+          </w:p>
+        </w:tc>
+        <w:tc>
+          <w:p>
+            <w:pPr>
+              <w:pStyle w:val="Compact"/>
+              <w:jc w:val="right"/>
+            </w:pPr>
+            <w:r>
+              <w:t xml:space="preserve">30.2335</w:t>
+            </w:r>
+          </w:p>
+        </w:tc>
+        <w:tc>
+          <w:p>
+            <w:pPr>
+              <w:pStyle w:val="Compact"/>
+              <w:jc w:val="right"/>
+            </w:pPr>
+            <w:r>
+              <w:t xml:space="preserve">0.5351</w:t>
             </w:r>
           </w:p>
         </w:tc>
@@ -1065,40 +1065,40 @@
               <w:jc w:val="right"/>
             </w:pPr>
             <w:r>
-              <w:t xml:space="preserve">16.564</w:t>
-            </w:r>
-          </w:p>
-        </w:tc>
-        <w:tc>
-          <w:p>
-            <w:pPr>
-              <w:pStyle w:val="Compact"/>
-              <w:jc w:val="right"/>
-            </w:pPr>
-            <w:r>
-              <w:t xml:space="preserve">1.455</w:t>
-            </w:r>
-          </w:p>
-        </w:tc>
-        <w:tc>
-          <w:p>
-            <w:pPr>
-              <w:pStyle w:val="Compact"/>
-              <w:jc w:val="right"/>
-            </w:pPr>
-            <w:r>
-              <w:t xml:space="preserve">31.6725</w:t>
-            </w:r>
-          </w:p>
-        </w:tc>
-        <w:tc>
-          <w:p>
-            <w:pPr>
-              <w:pStyle w:val="Compact"/>
-              <w:jc w:val="right"/>
-            </w:pPr>
-            <w:r>
-              <w:t xml:space="preserve">0.0252</w:t>
+              <w:t xml:space="preserve">15.894</w:t>
+            </w:r>
+          </w:p>
+        </w:tc>
+        <w:tc>
+          <w:p>
+            <w:pPr>
+              <w:pStyle w:val="Compact"/>
+              <w:jc w:val="right"/>
+            </w:pPr>
+            <w:r>
+              <w:t xml:space="preserve">2.116</w:t>
+            </w:r>
+          </w:p>
+        </w:tc>
+        <w:tc>
+          <w:p>
+            <w:pPr>
+              <w:pStyle w:val="Compact"/>
+              <w:jc w:val="right"/>
+            </w:pPr>
+            <w:r>
+              <w:t xml:space="preserve">29.6721</w:t>
+            </w:r>
+          </w:p>
+        </w:tc>
+        <w:tc>
+          <w:p>
+            <w:pPr>
+              <w:pStyle w:val="Compact"/>
+              <w:jc w:val="right"/>
+            </w:pPr>
+            <w:r>
+              <w:t xml:space="preserve">0.0164</w:t>
             </w:r>
           </w:p>
         </w:tc>
@@ -1301,40 +1301,40 @@
               <w:jc w:val="right"/>
             </w:pPr>
             <w:r>
-              <w:t xml:space="preserve">-5.162</w:t>
-            </w:r>
-          </w:p>
-        </w:tc>
-        <w:tc>
-          <w:p>
-            <w:pPr>
-              <w:pStyle w:val="Compact"/>
-              <w:jc w:val="right"/>
-            </w:pPr>
-            <w:r>
-              <w:t xml:space="preserve">-17.276</w:t>
-            </w:r>
-          </w:p>
-        </w:tc>
-        <w:tc>
-          <w:p>
-            <w:pPr>
-              <w:pStyle w:val="Compact"/>
-              <w:jc w:val="right"/>
-            </w:pPr>
-            <w:r>
-              <w:t xml:space="preserve">6.952</w:t>
-            </w:r>
-          </w:p>
-        </w:tc>
-        <w:tc>
-          <w:p>
-            <w:pPr>
-              <w:pStyle w:val="Compact"/>
-              <w:jc w:val="right"/>
-            </w:pPr>
-            <w:r>
-              <w:t xml:space="preserve">0.6902</w:t>
+              <w:t xml:space="preserve">8.389</w:t>
+            </w:r>
+          </w:p>
+        </w:tc>
+        <w:tc>
+          <w:p>
+            <w:pPr>
+              <w:pStyle w:val="Compact"/>
+              <w:jc w:val="right"/>
+            </w:pPr>
+            <w:r>
+              <w:t xml:space="preserve">-9.803</w:t>
+            </w:r>
+          </w:p>
+        </w:tc>
+        <w:tc>
+          <w:p>
+            <w:pPr>
+              <w:pStyle w:val="Compact"/>
+              <w:jc w:val="right"/>
+            </w:pPr>
+            <w:r>
+              <w:t xml:space="preserve">26.581</w:t>
+            </w:r>
+          </w:p>
+        </w:tc>
+        <w:tc>
+          <w:p>
+            <w:pPr>
+              <w:pStyle w:val="Compact"/>
+              <w:jc w:val="right"/>
+            </w:pPr>
+            <w:r>
+              <w:t xml:space="preserve">0.6330</w:t>
             </w:r>
           </w:p>
         </w:tc>
@@ -1380,40 +1380,40 @@
               <w:jc w:val="right"/>
             </w:pPr>
             <w:r>
-              <w:t xml:space="preserve">10.311</w:t>
-            </w:r>
-          </w:p>
-        </w:tc>
-        <w:tc>
-          <w:p>
-            <w:pPr>
-              <w:pStyle w:val="Compact"/>
-              <w:jc w:val="right"/>
-            </w:pPr>
-            <w:r>
-              <w:t xml:space="preserve">-1.344</w:t>
-            </w:r>
-          </w:p>
-        </w:tc>
-        <w:tc>
-          <w:p>
-            <w:pPr>
-              <w:pStyle w:val="Compact"/>
-              <w:jc w:val="right"/>
-            </w:pPr>
-            <w:r>
-              <w:t xml:space="preserve">21.966</w:t>
-            </w:r>
-          </w:p>
-        </w:tc>
-        <w:tc>
-          <w:p>
-            <w:pPr>
-              <w:pStyle w:val="Compact"/>
-              <w:jc w:val="right"/>
-            </w:pPr>
-            <w:r>
-              <w:t xml:space="preserve">0.1039</w:t>
+              <w:t xml:space="preserve">13.414</w:t>
+            </w:r>
+          </w:p>
+        </w:tc>
+        <w:tc>
+          <w:p>
+            <w:pPr>
+              <w:pStyle w:val="Compact"/>
+              <w:jc w:val="right"/>
+            </w:pPr>
+            <w:r>
+              <w:t xml:space="preserve">3.383</w:t>
+            </w:r>
+          </w:p>
+        </w:tc>
+        <w:tc>
+          <w:p>
+            <w:pPr>
+              <w:pStyle w:val="Compact"/>
+              <w:jc w:val="right"/>
+            </w:pPr>
+            <w:r>
+              <w:t xml:space="preserve">23.446</w:t>
+            </w:r>
+          </w:p>
+        </w:tc>
+        <w:tc>
+          <w:p>
+            <w:pPr>
+              <w:pStyle w:val="Compact"/>
+              <w:jc w:val="right"/>
+            </w:pPr>
+            <w:r>
+              <w:t xml:space="preserve">0.0035</w:t>
             </w:r>
           </w:p>
         </w:tc>
@@ -1459,40 +1459,40 @@
               <w:jc w:val="right"/>
             </w:pPr>
             <w:r>
-              <w:t xml:space="preserve">-10.639</w:t>
-            </w:r>
-          </w:p>
-        </w:tc>
-        <w:tc>
-          <w:p>
-            <w:pPr>
-              <w:pStyle w:val="Compact"/>
-              <w:jc w:val="right"/>
-            </w:pPr>
-            <w:r>
-              <w:t xml:space="preserve">-25.728</w:t>
-            </w:r>
-          </w:p>
-        </w:tc>
-        <w:tc>
-          <w:p>
-            <w:pPr>
-              <w:pStyle w:val="Compact"/>
-              <w:jc w:val="right"/>
-            </w:pPr>
-            <w:r>
-              <w:t xml:space="preserve">4.450</w:t>
-            </w:r>
-          </w:p>
-        </w:tc>
-        <w:tc>
-          <w:p>
-            <w:pPr>
-              <w:pStyle w:val="Compact"/>
-              <w:jc w:val="right"/>
-            </w:pPr>
-            <w:r>
-              <w:t xml:space="preserve">0.2660</w:t>
+              <w:t xml:space="preserve">-4.978</w:t>
+            </w:r>
+          </w:p>
+        </w:tc>
+        <w:tc>
+          <w:p>
+            <w:pPr>
+              <w:pStyle w:val="Compact"/>
+              <w:jc w:val="right"/>
+            </w:pPr>
+            <w:r>
+              <w:t xml:space="preserve">-18.571</w:t>
+            </w:r>
+          </w:p>
+        </w:tc>
+        <w:tc>
+          <w:p>
+            <w:pPr>
+              <w:pStyle w:val="Compact"/>
+              <w:jc w:val="right"/>
+            </w:pPr>
+            <w:r>
+              <w:t xml:space="preserve">8.615</w:t>
+            </w:r>
+          </w:p>
+        </w:tc>
+        <w:tc>
+          <w:p>
+            <w:pPr>
+              <w:pStyle w:val="Compact"/>
+              <w:jc w:val="right"/>
+            </w:pPr>
+            <w:r>
+              <w:t xml:space="preserve">0.7801</w:t>
             </w:r>
           </w:p>
         </w:tc>
@@ -1538,40 +1538,40 @@
               <w:jc w:val="right"/>
             </w:pPr>
             <w:r>
-              <w:t xml:space="preserve">15.473</w:t>
-            </w:r>
-          </w:p>
-        </w:tc>
-        <w:tc>
-          <w:p>
-            <w:pPr>
-              <w:pStyle w:val="Compact"/>
-              <w:jc w:val="right"/>
-            </w:pPr>
-            <w:r>
-              <w:t xml:space="preserve">2.797</w:t>
-            </w:r>
-          </w:p>
-        </w:tc>
-        <w:tc>
-          <w:p>
-            <w:pPr>
-              <w:pStyle w:val="Compact"/>
-              <w:jc w:val="right"/>
-            </w:pPr>
-            <w:r>
-              <w:t xml:space="preserve">28.149</w:t>
-            </w:r>
-          </w:p>
-        </w:tc>
-        <w:tc>
-          <w:p>
-            <w:pPr>
-              <w:pStyle w:val="Compact"/>
-              <w:jc w:val="right"/>
-            </w:pPr>
-            <w:r>
-              <w:t xml:space="preserve">0.0095</w:t>
+              <w:t xml:space="preserve">5.025</w:t>
+            </w:r>
+          </w:p>
+        </w:tc>
+        <w:tc>
+          <w:p>
+            <w:pPr>
+              <w:pStyle w:val="Compact"/>
+              <w:jc w:val="right"/>
+            </w:pPr>
+            <w:r>
+              <w:t xml:space="preserve">-13.460</w:t>
+            </w:r>
+          </w:p>
+        </w:tc>
+        <w:tc>
+          <w:p>
+            <w:pPr>
+              <w:pStyle w:val="Compact"/>
+              <w:jc w:val="right"/>
+            </w:pPr>
+            <w:r>
+              <w:t xml:space="preserve">23.510</w:t>
+            </w:r>
+          </w:p>
+        </w:tc>
+        <w:tc>
+          <w:p>
+            <w:pPr>
+              <w:pStyle w:val="Compact"/>
+              <w:jc w:val="right"/>
+            </w:pPr>
+            <w:r>
+              <w:t xml:space="preserve">0.8962</w:t>
             </w:r>
           </w:p>
         </w:tc>
@@ -1617,40 +1617,40 @@
               <w:jc w:val="right"/>
             </w:pPr>
             <w:r>
-              <w:t xml:space="preserve">-5.477</w:t>
-            </w:r>
-          </w:p>
-        </w:tc>
-        <w:tc>
-          <w:p>
-            <w:pPr>
-              <w:pStyle w:val="Compact"/>
-              <w:jc w:val="right"/>
-            </w:pPr>
-            <w:r>
-              <w:t xml:space="preserve">-21.368</w:t>
-            </w:r>
-          </w:p>
-        </w:tc>
-        <w:tc>
-          <w:p>
-            <w:pPr>
-              <w:pStyle w:val="Compact"/>
-              <w:jc w:val="right"/>
-            </w:pPr>
-            <w:r>
-              <w:t xml:space="preserve">10.415</w:t>
-            </w:r>
-          </w:p>
-        </w:tc>
-        <w:tc>
-          <w:p>
-            <w:pPr>
-              <w:pStyle w:val="Compact"/>
-              <w:jc w:val="right"/>
-            </w:pPr>
-            <w:r>
-              <w:t xml:space="preserve">0.8106</w:t>
+              <w:t xml:space="preserve">-13.367</w:t>
+            </w:r>
+          </w:p>
+        </w:tc>
+        <w:tc>
+          <w:p>
+            <w:pPr>
+              <w:pStyle w:val="Compact"/>
+              <w:jc w:val="right"/>
+            </w:pPr>
+            <w:r>
+              <w:t xml:space="preserve">-34.003</w:t>
+            </w:r>
+          </w:p>
+        </w:tc>
+        <w:tc>
+          <w:p>
+            <w:pPr>
+              <w:pStyle w:val="Compact"/>
+              <w:jc w:val="right"/>
+            </w:pPr>
+            <w:r>
+              <w:t xml:space="preserve">7.269</w:t>
+            </w:r>
+          </w:p>
+        </w:tc>
+        <w:tc>
+          <w:p>
+            <w:pPr>
+              <w:pStyle w:val="Compact"/>
+              <w:jc w:val="right"/>
+            </w:pPr>
+            <w:r>
+              <w:t xml:space="preserve">0.3397</w:t>
             </w:r>
           </w:p>
         </w:tc>
@@ -1696,40 +1696,40 @@
               <w:jc w:val="right"/>
             </w:pPr>
             <w:r>
-              <w:t xml:space="preserve">-20.950</w:t>
-            </w:r>
-          </w:p>
-        </w:tc>
-        <w:tc>
-          <w:p>
-            <w:pPr>
-              <w:pStyle w:val="Compact"/>
-              <w:jc w:val="right"/>
-            </w:pPr>
-            <w:r>
-              <w:t xml:space="preserve">-36.494</w:t>
-            </w:r>
-          </w:p>
-        </w:tc>
-        <w:tc>
-          <w:p>
-            <w:pPr>
-              <w:pStyle w:val="Compact"/>
-              <w:jc w:val="right"/>
-            </w:pPr>
-            <w:r>
-              <w:t xml:space="preserve">-5.405</w:t>
-            </w:r>
-          </w:p>
-        </w:tc>
-        <w:tc>
-          <w:p>
-            <w:pPr>
-              <w:pStyle w:val="Compact"/>
-              <w:jc w:val="right"/>
-            </w:pPr>
-            <w:r>
-              <w:t xml:space="preserve">0.0031</w:t>
+              <w:t xml:space="preserve">-18.392</w:t>
+            </w:r>
+          </w:p>
+        </w:tc>
+        <w:tc>
+          <w:p>
+            <w:pPr>
+              <w:pStyle w:val="Compact"/>
+              <w:jc w:val="right"/>
+            </w:pPr>
+            <w:r>
+              <w:t xml:space="preserve">-32.375</w:t>
+            </w:r>
+          </w:p>
+        </w:tc>
+        <w:tc>
+          <w:p>
+            <w:pPr>
+              <w:pStyle w:val="Compact"/>
+              <w:jc w:val="right"/>
+            </w:pPr>
+            <w:r>
+              <w:t xml:space="preserve">-4.410</w:t>
+            </w:r>
+          </w:p>
+        </w:tc>
+        <w:tc>
+          <w:p>
+            <w:pPr>
+              <w:pStyle w:val="Compact"/>
+              <w:jc w:val="right"/>
+            </w:pPr>
+            <w:r>
+              <w:t xml:space="preserve">0.0043</w:t>
             </w:r>
           </w:p>
         </w:tc>
@@ -1940,40 +1940,40 @@
               <w:jc w:val="right"/>
             </w:pPr>
             <w:r>
-              <w:t xml:space="preserve">-33.499</w:t>
-            </w:r>
-          </w:p>
-        </w:tc>
-        <w:tc>
-          <w:p>
-            <w:pPr>
-              <w:pStyle w:val="Compact"/>
-              <w:jc w:val="right"/>
-            </w:pPr>
-            <w:r>
-              <w:t xml:space="preserve">-57.580</w:t>
-            </w:r>
-          </w:p>
-        </w:tc>
-        <w:tc>
-          <w:p>
-            <w:pPr>
-              <w:pStyle w:val="Compact"/>
-              <w:jc w:val="right"/>
-            </w:pPr>
-            <w:r>
-              <w:t xml:space="preserve">-9.417</w:t>
-            </w:r>
-          </w:p>
-        </w:tc>
-        <w:tc>
-          <w:p>
-            <w:pPr>
-              <w:pStyle w:val="Compact"/>
-              <w:jc w:val="right"/>
-            </w:pPr>
-            <w:r>
-              <w:t xml:space="preserve">0.0026</w:t>
+              <w:t xml:space="preserve">-13.211</w:t>
+            </w:r>
+          </w:p>
+        </w:tc>
+        <w:tc>
+          <w:p>
+            <w:pPr>
+              <w:pStyle w:val="Compact"/>
+              <w:jc w:val="right"/>
+            </w:pPr>
+            <w:r>
+              <w:t xml:space="preserve">-52.415</w:t>
+            </w:r>
+          </w:p>
+        </w:tc>
+        <w:tc>
+          <w:p>
+            <w:pPr>
+              <w:pStyle w:val="Compact"/>
+              <w:jc w:val="right"/>
+            </w:pPr>
+            <w:r>
+              <w:t xml:space="preserve">25.9943</w:t>
+            </w:r>
+          </w:p>
+        </w:tc>
+        <w:tc>
+          <w:p>
+            <w:pPr>
+              <w:pStyle w:val="Compact"/>
+              <w:jc w:val="right"/>
+            </w:pPr>
+            <w:r>
+              <w:t xml:space="preserve">0.8098</w:t>
             </w:r>
           </w:p>
         </w:tc>
@@ -2030,29 +2030,29 @@
               <w:jc w:val="right"/>
             </w:pPr>
             <w:r>
-              <w:t xml:space="preserve">-42.566</w:t>
-            </w:r>
-          </w:p>
-        </w:tc>
-        <w:tc>
-          <w:p>
-            <w:pPr>
-              <w:pStyle w:val="Compact"/>
-              <w:jc w:val="right"/>
-            </w:pPr>
-            <w:r>
-              <w:t xml:space="preserve">1.372</w:t>
-            </w:r>
-          </w:p>
-        </w:tc>
-        <w:tc>
-          <w:p>
-            <w:pPr>
-              <w:pStyle w:val="Compact"/>
-              <w:jc w:val="right"/>
-            </w:pPr>
-            <w:r>
-              <w:t xml:space="preserve">0.0741</w:t>
+              <w:t xml:space="preserve">-41.879</w:t>
+            </w:r>
+          </w:p>
+        </w:tc>
+        <w:tc>
+          <w:p>
+            <w:pPr>
+              <w:pStyle w:val="Compact"/>
+              <w:jc w:val="right"/>
+            </w:pPr>
+            <w:r>
+              <w:t xml:space="preserve">0.6845</w:t>
+            </w:r>
+          </w:p>
+        </w:tc>
+        <w:tc>
+          <w:p>
+            <w:pPr>
+              <w:pStyle w:val="Compact"/>
+              <w:jc w:val="right"/>
+            </w:pPr>
+            <w:r>
+              <w:t xml:space="preserve">0.0613</w:t>
             </w:r>
           </w:p>
         </w:tc>
@@ -2109,29 +2109,29 @@
               <w:jc w:val="right"/>
             </w:pPr>
             <w:r>
-              <w:t xml:space="preserve">-30.627</w:t>
-            </w:r>
-          </w:p>
-        </w:tc>
-        <w:tc>
-          <w:p>
-            <w:pPr>
-              <w:pStyle w:val="Compact"/>
-              <w:jc w:val="right"/>
-            </w:pPr>
-            <w:r>
-              <w:t xml:space="preserve">22.670</w:t>
-            </w:r>
-          </w:p>
-        </w:tc>
-        <w:tc>
-          <w:p>
-            <w:pPr>
-              <w:pStyle w:val="Compact"/>
-              <w:jc w:val="right"/>
-            </w:pPr>
-            <w:r>
-              <w:t xml:space="preserve">0.9794</w:t>
+              <w:t xml:space="preserve">-29.793</w:t>
+            </w:r>
+          </w:p>
+        </w:tc>
+        <w:tc>
+          <w:p>
+            <w:pPr>
+              <w:pStyle w:val="Compact"/>
+              <w:jc w:val="right"/>
+            </w:pPr>
+            <w:r>
+              <w:t xml:space="preserve">21.8361</w:t>
+            </w:r>
+          </w:p>
+        </w:tc>
+        <w:tc>
+          <w:p>
+            <w:pPr>
+              <w:pStyle w:val="Compact"/>
+              <w:jc w:val="right"/>
+            </w:pPr>
+            <w:r>
+              <w:t xml:space="preserve">0.9770</w:t>
             </w:r>
           </w:p>
         </w:tc>
@@ -2177,40 +2177,40 @@
               <w:jc w:val="right"/>
             </w:pPr>
             <w:r>
-              <w:t xml:space="preserve">12.901</w:t>
-            </w:r>
-          </w:p>
-        </w:tc>
-        <w:tc>
-          <w:p>
-            <w:pPr>
-              <w:pStyle w:val="Compact"/>
-              <w:jc w:val="right"/>
-            </w:pPr>
-            <w:r>
-              <w:t xml:space="preserve">-8.708</w:t>
-            </w:r>
-          </w:p>
-        </w:tc>
-        <w:tc>
-          <w:p>
-            <w:pPr>
-              <w:pStyle w:val="Compact"/>
-              <w:jc w:val="right"/>
-            </w:pPr>
-            <w:r>
-              <w:t xml:space="preserve">34.511</w:t>
-            </w:r>
-          </w:p>
-        </w:tc>
-        <w:tc>
-          <w:p>
-            <w:pPr>
-              <w:pStyle w:val="Compact"/>
-              <w:jc w:val="right"/>
-            </w:pPr>
-            <w:r>
-              <w:t xml:space="preserve">0.4025</w:t>
+              <w:t xml:space="preserve">-7.387</w:t>
+            </w:r>
+          </w:p>
+        </w:tc>
+        <w:tc>
+          <w:p>
+            <w:pPr>
+              <w:pStyle w:val="Compact"/>
+              <w:jc w:val="right"/>
+            </w:pPr>
+            <w:r>
+              <w:t xml:space="preserve">-45.215</w:t>
+            </w:r>
+          </w:p>
+        </w:tc>
+        <w:tc>
+          <w:p>
+            <w:pPr>
+              <w:pStyle w:val="Compact"/>
+              <w:jc w:val="right"/>
+            </w:pPr>
+            <w:r>
+              <w:t xml:space="preserve">30.4421</w:t>
+            </w:r>
+          </w:p>
+        </w:tc>
+        <w:tc>
+          <w:p>
+            <w:pPr>
+              <w:pStyle w:val="Compact"/>
+              <w:jc w:val="right"/>
+            </w:pPr>
+            <w:r>
+              <w:t xml:space="preserve">0.9550</w:t>
             </w:r>
           </w:p>
         </w:tc>
@@ -2256,40 +2256,40 @@
               <w:jc w:val="right"/>
             </w:pPr>
             <w:r>
-              <w:t xml:space="preserve">29.520</w:t>
-            </w:r>
-          </w:p>
-        </w:tc>
-        <w:tc>
-          <w:p>
-            <w:pPr>
-              <w:pStyle w:val="Compact"/>
-              <w:jc w:val="right"/>
-            </w:pPr>
-            <w:r>
-              <w:t xml:space="preserve">3.167</w:t>
-            </w:r>
-          </w:p>
-        </w:tc>
-        <w:tc>
-          <w:p>
-            <w:pPr>
-              <w:pStyle w:val="Compact"/>
-              <w:jc w:val="right"/>
-            </w:pPr>
-            <w:r>
-              <w:t xml:space="preserve">55.873</w:t>
-            </w:r>
-          </w:p>
-        </w:tc>
-        <w:tc>
-          <w:p>
-            <w:pPr>
-              <w:pStyle w:val="Compact"/>
-              <w:jc w:val="right"/>
-            </w:pPr>
-            <w:r>
-              <w:t xml:space="preserve">0.0220</w:t>
+              <w:t xml:space="preserve">9.232</w:t>
+            </w:r>
+          </w:p>
+        </w:tc>
+        <w:tc>
+          <w:p>
+            <w:pPr>
+              <w:pStyle w:val="Compact"/>
+              <w:jc w:val="right"/>
+            </w:pPr>
+            <w:r>
+              <w:t xml:space="preserve">-31.321</w:t>
+            </w:r>
+          </w:p>
+        </w:tc>
+        <w:tc>
+          <w:p>
+            <w:pPr>
+              <w:pStyle w:val="Compact"/>
+              <w:jc w:val="right"/>
+            </w:pPr>
+            <w:r>
+              <w:t xml:space="preserve">49.7844</w:t>
+            </w:r>
+          </w:p>
+        </w:tc>
+        <w:tc>
+          <w:p>
+            <w:pPr>
+              <w:pStyle w:val="Compact"/>
+              <w:jc w:val="right"/>
+            </w:pPr>
+            <w:r>
+              <w:t xml:space="preserve">0.9312</w:t>
             </w:r>
           </w:p>
         </w:tc>
@@ -2346,29 +2346,29 @@
               <w:jc w:val="right"/>
             </w:pPr>
             <w:r>
-              <w:t xml:space="preserve">-7.819</w:t>
-            </w:r>
-          </w:p>
-        </w:tc>
-        <w:tc>
-          <w:p>
-            <w:pPr>
-              <w:pStyle w:val="Compact"/>
-              <w:jc w:val="right"/>
-            </w:pPr>
-            <w:r>
-              <w:t xml:space="preserve">41.056</w:t>
-            </w:r>
-          </w:p>
-        </w:tc>
-        <w:tc>
-          <w:p>
-            <w:pPr>
-              <w:pStyle w:val="Compact"/>
-              <w:jc w:val="right"/>
-            </w:pPr>
-            <w:r>
-              <w:t xml:space="preserve">0.2877</w:t>
+              <w:t xml:space="preserve">-7.054</w:t>
+            </w:r>
+          </w:p>
+        </w:tc>
+        <w:tc>
+          <w:p>
+            <w:pPr>
+              <w:pStyle w:val="Compact"/>
+              <w:jc w:val="right"/>
+            </w:pPr>
+            <w:r>
+              <w:t xml:space="preserve">40.2914</w:t>
+            </w:r>
+          </w:p>
+        </w:tc>
+        <w:tc>
+          <w:p>
+            <w:pPr>
+              <w:pStyle w:val="Compact"/>
+              <w:jc w:val="right"/>
+            </w:pPr>
+            <w:r>
+              <w:t xml:space="preserve">0.2583</w:t>
             </w:r>
           </w:p>
         </w:tc>

</xml_diff>

<commit_message>
Fixing graphs and calculating percentage of families that changes strategies between visits.
</commit_message>
<xml_diff>
--- a/family_language_strategies/methods_results_markdown.docx
+++ b/family_language_strategies/methods_results_markdown.docx
@@ -41,7 +41,7 @@
         <w:t xml:space="preserve"> </w:t>
       </w:r>
       <w:r>
-        <w:t xml:space="preserve">07/02/2023</w:t>
+        <w:t xml:space="preserve">01/05/2023</w:t>
       </w:r>
     </w:p>
     <w:bookmarkStart w:id="22" w:name="methods"/>
@@ -67,7 +67,7 @@
         <w:pStyle w:val="FirstParagraph"/>
       </w:pPr>
       <w:r>
-        <w:t xml:space="preserve">Participants were recruited through convenience sampling when they visited Concordia Infant Research Laboratory to participate in any study. Families were contacted from a database of interested families in Montréal, Canada, largely via provincial birth lists, social media, and in-person recruitment, for example at libraries and community events.</w:t>
+        <w:t xml:space="preserve">Families were contacted from a database of interested families in Montréal, Canada, largely via provincial birth lists, social media, and in-person recruitment, for example at libraries and community events. Data were collected through convenience sampling when they visited Concordia Infant Research Laboratory to participate in various studies examining bilingual language acquisition.</w:t>
       </w:r>
     </w:p>
     <w:p>
@@ -75,7 +75,7 @@
         <w:pStyle w:val="BodyText"/>
       </w:pPr>
       <w:r>
-        <w:t xml:space="preserve">Our data consists of demographic and language exposure information collected between the years 2013 and 2020 via parental questionnaires and forms (described below). Caregivers filled out the questionnaires during each visit as part of the lab standard practice. At each visit, the infants also participated in several different experimental tasks, but these are not the focus of this research. All parents signed a consent form, and they were given a small thank-you gift for their participation. The current study was approved by Concordia University Human Research Ethics Board (Certification Number 10000439).</w:t>
+        <w:t xml:space="preserve">Our dataset consists of demographic and language exposure information collected between the years 2013 and 2020 via parental questionnaires and forms (described below). Caregivers filled out the questionnaires during each visit as part of the lab standard practice. At each visit, the infants also participated in one or more experimental tasks, and parents completed additional questionnaires, but these are not the focus of this research. All parents signed a consent form, and they were given a small thank-you gift for their participation. The current study was approved by Concordia University Human Research Ethics Board (Certification Number 10000439).</w:t>
       </w:r>
     </w:p>
     <w:p>
@@ -83,7 +83,7 @@
         <w:pStyle w:val="BodyText"/>
       </w:pPr>
       <w:r>
-        <w:t xml:space="preserve">The original sample consisted of data from 552 participants. This sample included repeated measures from some families who visited the lab twice (142), three times (54), and four or more times (8). However, for our main analyses we decided to only keep one observation per family, thus we kept families who contributed data once as well as the data from the first visit of families who contributed data during multiple visits. The final data thus consisted of 363 participants aged 4.34 to 30.95 (M=14.25, SD=6.79). Of whom 171 were female.</w:t>
+        <w:t xml:space="preserve">The original sample consisted of data from 552 participants. This sample included repeated measures from some families who visited the lab twice (142), three times (54), and four or more times (8). However, for our main analyses we decided to only keep one observation per family, thus we kept families who contributed data once as well as the data from the first visit of families who contributed data during multiple visits. We decided to keep data from the first visit only because that made the data from families with multiple visits and families with a single visit easier to compare.</w:t>
       </w:r>
     </w:p>
     <w:p>
@@ -91,7 +91,7 @@
         <w:pStyle w:val="BodyText"/>
       </w:pPr>
       <w:r>
-        <w:t xml:space="preserve">The infants in our data were exposed to two languages. We defined the first langauge (L1) as the language to which they were most exposed ranging from 47 to 100 in our sample. We therefore defined the second language (L2) as the language to which they were least exposed. We excluded 66 children who heard more than 10% of a third language from our original sample. Our sample was composed of infants who heard 36.3636% of French, 56.1983% of English, and 19.8347% of a heritage language as L1; and 53.4435% of French, 34.4353% of English and 19.0083% of a Heritage language as L2. A heritage langauge was defined as any language other than French or English. There were two reasons behind this decision. First, in Montreal, Canada, both French and English hold a majority language status, making thus other languages heritage or minority languages. Second, infants who did not hear English and French heard one of the following languages: Kabyle, Russian, Romanian, German, Japanese, Arabic, Tamil, Mandarin, Spanish, Italian, Cantonese, Tagalog, Portuguese, Persian, Greek, Creole, Polish, Edo, Armenian, Hindi, Khasi, Berber, Korean, Lithuanian, Wolof, or Yoruba. Since it would have been unpractical to divide the sample in so many language groups, and since those groups had few participants, we decided to collapse them into a single heritage language group.</w:t>
+        <w:t xml:space="preserve">Most infants in our data were exposed to two languages. We defined the first language (L1) as the language to which they were most exposed which ranged from 47 to 100 in our sample, as some infants were exposed to a small amount of a third language. We therefore defined the second language (L2) as the language to which they were second most exposed. We excluded 66 children who heard more than 10% of a third language from our original sample. Our sample was composed of infants who heard 36.3636% of French, 56.1983% of English, and 19.8347% of a heritage language as L1; and 53.4435% of which heard French, 34.4353% of English and 19.0083% of a Heritage language as L2. A heritage language was defined as any language other than French or English. There were two reasons behind this decision. First, in Montreal, Canada, both French and English hold a majority language status, making other languages heritage or minority languages. Second, infants who heard a language other than English and French heard one of a wide variety of the following languages: Kabyle, Russian, Romanian, German, Japanese, Arabic, Tamil, Mandarin, Spanish, Italian, Cantonese, Tagalog, Portuguese, Persian, Greek, Creole, Polish, Edo, Armenian, Hindi, Khasi, Berber, Korean, Lithuanian, Wolof, or Yoruba. Since it would have been impractical to divide the sample in so many language groups, and since those groups had few participants, we decided to collapse them into a single heritage language group.</w:t>
       </w:r>
     </w:p>
     <w:p>
@@ -99,7 +99,15 @@
         <w:pStyle w:val="BodyText"/>
       </w:pPr>
       <w:r>
-        <w:t xml:space="preserve">While for the main analyses we excluded the second visit data of families’ who contributed data during multiple visits, we constructed a secondary longitudinal data set (n= 165) which included first and second visit data from these families. We used the longitudinal data for some descriptive analyses (described below). We however excluded the third and fourth visit data from both the main and the exploratory analyses because there were very few data points. The length between visits one and two varied between 15 and 655 days (m= 176.97days, sd= 138.88 days).</w:t>
+        <w:t xml:space="preserve">Because the purpose of the present study is to explore bilingual family language strategies we excluded, to the best of our abilities, families who were not using bilingual strategies (n= 98. We characterized these families as those where both caregivers reported using a single language with the child, and that reported either that the child attended a daycare where they only used the same language, the child had no other form of childcare, or there was missing data regarding other forms of childcare. That being said, we retained data from families that reported using two different languages with the child, but whse child ended up having a reported input of 100% to a single language. We retained those monolingual input/ bilingual strategy families for our descripted analyses, but we removed this data from our statistical analyses as it will be detailed below in the data pre-reocessing section of this manuscript.</w:t>
+      </w:r>
+    </w:p>
+    <w:p>
+      <w:pPr>
+        <w:pStyle w:val="BodyText"/>
+      </w:pPr>
+      <w:r>
+        <w:t xml:space="preserve">After exclusions, the final dataset consisted of 363 participants aged 4.34 to 30.95 months (M=14.25, SD=6.79). Of whom 171 were female. While for the main analyses we excluded the second visit data of families’ who contributed data during multiple visits, we constructed a secondary longitudinal data set (n= 165) which included first and second visit data from these families. We used the longitudinal data for some descriptive analyses (described below). We however excluded the third and fourth visit data from both the main and the exploratory analyses because there were very few data points. We also excluded a second visit that occurred in less than 15 days from the first visit. The length between visits one and two varied between 15 and 655 days (m= 176.97days, sd= 138.88 days).</w:t>
       </w:r>
     </w:p>
     <w:bookmarkEnd w:id="20"/>
@@ -125,7 +133,55 @@
         <w:pStyle w:val="BodyText"/>
       </w:pPr>
       <w:r>
-        <w:t xml:space="preserve">The first set of questions for the LEQ with MAPLE interview aim to understand how caregivers use their languages in daily life, particularly when talking to their baby. These questions use a likert type of scale to describe the frequency with which parents use each language when talking to their child (regularly, sometimes, or never). We used these data to determine the family language strategies, for example if a caregiver uses French regularly and never uses English while the other caregiver does the opposite, we assume they are using a one-parent-one-language strategy (See Table 1 in the results section for a complete description of how family language strategies were calculated).</w:t>
+        <w:t xml:space="preserve">The first set of questions for the LEQ with MAPLE interview aim to understand how caregivers use their languages in daily life, particularly when talking to their infant. These questions use a likert type of scale to describe the frequency with which parents use each language when talking to their child (regularly, sometimes, or never). We used the responses from the first section of the LEQ questionnaire to characterize the family language strategy used by each family. As a reminder, parents answer the frequency with which they used each language, so the responses</w:t>
+      </w:r>
+      <w:r>
+        <w:t xml:space="preserve"> </w:t>
+      </w:r>
+      <w:r>
+        <w:t xml:space="preserve">“</w:t>
+      </w:r>
+      <w:r>
+        <w:t xml:space="preserve">regularly</w:t>
+      </w:r>
+      <w:r>
+        <w:t xml:space="preserve">”</w:t>
+      </w:r>
+      <w:r>
+        <w:t xml:space="preserve">,</w:t>
+      </w:r>
+      <w:r>
+        <w:t xml:space="preserve"> </w:t>
+      </w:r>
+      <w:r>
+        <w:t xml:space="preserve">“</w:t>
+      </w:r>
+      <w:r>
+        <w:t xml:space="preserve">sometimes</w:t>
+      </w:r>
+      <w:r>
+        <w:t xml:space="preserve">”</w:t>
+      </w:r>
+      <w:r>
+        <w:t xml:space="preserve">,</w:t>
+      </w:r>
+      <w:r>
+        <w:t xml:space="preserve"> </w:t>
+      </w:r>
+      <w:r>
+        <w:t xml:space="preserve">“</w:t>
+      </w:r>
+      <w:r>
+        <w:t xml:space="preserve">never</w:t>
+      </w:r>
+      <w:r>
+        <w:t xml:space="preserve">”</w:t>
+      </w:r>
+      <w:r>
+        <w:t xml:space="preserve"> </w:t>
+      </w:r>
+      <w:r>
+        <w:t xml:space="preserve">were given for each language. For example, for a family where both parents indicated they used both their first and second language regularly we assigned the both parents bilingual strategy. By contrast, for a family where each parent spoke a different first language regularly we assigned the one-parent-one-language strategy. In this manner we identified four distinct strategies: both parents bilingual, one parent bilingual, one-parent-one-language, and one language at home (see Table 1). In these subcategories parents that spoke their first language regularly and never spoke another language would be categorized as strict, and parents who each spoke their first language regularly but one of them sometimes would speak another language were categorized as flexible. As we discuss further below, these two categories were ultimately collapsed into a single one-parent-one-language category. Finally, we identified a few families with a single caregiver and we characterized them as single parent families, as we didn’t have enough cases to identify distinct strategies which single parents might use.</w:t>
       </w:r>
     </w:p>
     <w:p>
@@ -185,7 +241,7 @@
         <w:pStyle w:val="BodyText"/>
       </w:pPr>
       <w:r>
-        <w:t xml:space="preserve">We used the responses from the first section of the LEQ questionnaire to characterize the family language strategy used by each family. For example, for a family where both parents indicated they used both their first and second language regularly we assigned the both parents bilingual strategy. Whereas for a family where each parent spoke a different first language regularly we assigned the one-parent-one-language strategy. In this manner we identified four distinct strategies: both parents bilingual, one parent bilingual, one-parent-one-language, and one language at home (see Table 1). We had originally sub-divided the one-parent-one-language strategy into a strict and flexible categories. In these sub-categories parents that always spoke their first language regularly and never spoke another language would be categorized as strict, and parents who always spoke their first language regularly but sometimes would speak another language were categorized as flexible. However, we noticed both categories were indistinct when performing statistical tests and other exploratory analyses, and thus we ultimately decided to keep them as a single group. Finally, we identified a few families with a single caregiver and we characterized them as single parent families, as we didn’t have enough cases to identify distinct strategies which single parents might use.</w:t>
+        <w:t xml:space="preserve">In preliminary analyses, we noticed that the one-parent-one-language strict and flexible categories both categories behaved similarly as predictors when performing statistical tests and other exploratory analyses. Moreover, splitting the categories split the sample size for the one-parent-one-language group, thus decreasing statistical power. Thus we ultimately decided to combine them into a single group.</w:t>
       </w:r>
     </w:p>
     <w:p>
@@ -211,7 +267,7 @@
         <w:pStyle w:val="FirstParagraph"/>
       </w:pPr>
       <w:r>
-        <w:t xml:space="preserve">Once characterized, we described the proportions in which family language strategies were used in our smaple (See Figure 1). The most common strategy was the both parents bilingual strategy which represented 41.3% of the sample.</w:t>
+        <w:t xml:space="preserve">Once characterized, we described the proportions in which family language strategies were used in our sample (See Figure 1). The most common strategy was the both parents bilingual strategy which was used by 41.3% of the sample, and the least common strategy was the one language at home strategy (33.9%). One-parent-bilingual (33.9%), and one-language-at-home (33.9%) were intermediate. Note that we had 11 single parent families who were not classified in the avobe mentioned strategies.</w:t>
       </w:r>
     </w:p>
     <w:p>
@@ -274,7 +330,7 @@
         <w:pStyle w:val="BodyText"/>
       </w:pPr>
       <w:r>
-        <w:t xml:space="preserve">We performed a chi-square goodness of fit test to determine weather the difference in proportion of usage between strategies was statistically significant, where the null hypothesis was that the strategies were used in the same proportion across the sample. The chi-squared goodness of fit test revealed a statistically significant difference between the distribution of proportions in our data and a distribution in which all the proportions are equal (X= 205.75, p= &lt;.001).</w:t>
+        <w:t xml:space="preserve">We performed a chi-square goodness of fit test to determine whether the difference in proportion of usage between strategies was statistically significant, where the null hypothesis was that the strategies were used in the same proportion across the sample. The chi-squared goodness of fit test revealed a statistically significant difference between the distribution of proportions in our data and a distribution in which all the proportions are equal (X= 205.75, p= &lt;.001).</w:t>
       </w:r>
     </w:p>
     <w:p>
@@ -455,7 +511,7 @@
         <w:pStyle w:val="BodyText"/>
       </w:pPr>
       <w:r>
-        <w:t xml:space="preserve">To test this statistically, we conducted a one-way analysis of variance (ANOVA test) to explore weather some family language strategies contributed more variance to the amount of exposure babies got in French, English and/or a heritage language, regardless of weather each of those languages was their L1 or L2 language.</w:t>
+        <w:t xml:space="preserve">To test this statistically, we conducted a one-way analysis of variance (ANOVA test) to explore weather some family language strategies contributed more variance to the amount of exposure babies got in French, English and/or a heritage language, regardless of whether each of those languages was their L1 or L2 language.</w:t>
       </w:r>
     </w:p>
     <w:p>
@@ -463,7 +519,7 @@
         <w:pStyle w:val="BodyText"/>
       </w:pPr>
       <w:r>
-        <w:t xml:space="preserve">In terms of French exposure, we found a statistically significant difference in how much variance the family language strategies contribute (F=4.8596, NA, p= 0.0026, NA). We then conducted a Hukey HSD post-hoc analysis to determine which observed difference between means accounted for more variance(See Table 2). The post-hoc analyses showed that the one parent bilingual strategy was statistically significantly different than the both parents bilingual, one-parent-one-language, and the one language at home strategies. The one parent bilingual strategy was associated with the lowest mean French exposure out all all the strategies (see Figure 2a).</w:t>
+        <w:t xml:space="preserve">In terms of French exposure, we found a statistically significant difference in how much variance the family language strategies contribute (F=4.8596, NA, p= 0.0026, NA). We then conducted a Tukey HSD post-hoc analysis to determine which observed difference between means accounted for more variance(See Table 2). The post-hoc analyses showed that the one parent bilingual strategy was significantly different than the both parents bilingual, one-parent-one-language, and the one language at home strategies. The one parent bilingual strategy was associated with the lowest mean French exposure out all the strategies (see Figure 2a).</w:t>
       </w:r>
     </w:p>
     <w:p>
@@ -471,7 +527,7 @@
         <w:pStyle w:val="BodyText"/>
       </w:pPr>
       <w:r>
-        <w:t xml:space="preserve">In terms of English exposure, we found a statistically significant difference in how much variance the family language strategies contribute (F=7.5479, NA, p= 0.0001, NA). We then conducted a Hukey HSD post-hoc analysis to determine which observed difference between means accounted for more variance(See Table 3). The post-hoc analyses showed again that the one parent bilingual strategy was statistically significantly different than the one-parent-one-language, and the one language at home strategies. However, in the case of English, the one parent bilingual strategy was associated with the highest mean English exposure out all all the strategies (See Figure 2b).This makes sense as most of the families in our sample were French-English bilinguals, and thus English exposure was in most cases a complement to French exposure.</w:t>
+        <w:t xml:space="preserve">In terms of English exposure, we found a statistically significant difference in how much variance the family language strategies contribute (F=7.5479, NA, p= 0.0001, NA). We then conducted a Tukey HSD post-hoc analysis to determine which observed difference between means accounted for more variance(See Table 3). The post-hoc analyses showed again that the one parent bilingual strategy was statistically significantly different than the one-parent-one-language, and the one language at home strategies. However, in the case of English, the one parent bilingual strategy was associated with the highest mean English exposure out of all the strategies (See Figure 2b).This makes sense as most of the families in our sample were French-English bilinguals, and thus English exposure was in most cases a complement to French exposure.</w:t>
       </w:r>
     </w:p>
     <w:p>
@@ -479,7 +535,7 @@
         <w:pStyle w:val="BodyText"/>
       </w:pPr>
       <w:r>
-        <w:t xml:space="preserve">Finally, in terms of exposure to a heritage language, we found an approaching statistically significance difference in how much variance the family language strategies contribute (F=2.771, NA, p= 0.0494, NA). The fact that the the difference between strategies only approaches significance might be due to a lack of power, since the sample of families who used a heritage language was relatively small. We thus decided to also conduct a Hukey HSD post-hoc analysis. The post-hoc analysis showed that the one language at home strategy was statistically significantly different than the one-parent-one-language strategy. The one language at home strategy was associated with the lowest mean heritage language exposure, while the one-parent-one-language strategy was associated with the highest mean heritage language exposure (see Figure 2c).</w:t>
+        <w:t xml:space="preserve">Finally, in terms of exposure to a heritage language, we found a difference that approached statistical difference in how much variance the family language strategies contribute (F=2.771, NA, p= 0.0494, NA). The fact that the the difference between strategies only approaches significance might be due to a lack of power, since the sample of families who used a heritage language was relatively small. We thus decided to also conduct a Tukey HSD post-hoc analysis. The post-hoc analysis showed that the one language at home strategy was statistically significantly different than the one-parent-one-language strategy. The one language at home strategy was associated with the lowest mean heritage language exposure, while the one-parent-one-language strategy was associated with the highest mean heritage language exposure (see Figure 2c).</w:t>
       </w:r>
     </w:p>
     <w:p>
@@ -487,7 +543,7 @@
         <w:pStyle w:val="BodyText"/>
       </w:pPr>
       <w:r>
-        <w:t xml:space="preserve">Table 2</w:t>
+        <w:t xml:space="preserve">Table 2. Tukey HSD Test on the Effect of Strategies on French Exposure</w:t>
       </w:r>
     </w:p>
     <w:tbl>
@@ -1109,7 +1165,7 @@
         <w:pStyle w:val="BodyText"/>
       </w:pPr>
       <w:r>
-        <w:t xml:space="preserve">Table 3</w:t>
+        <w:t xml:space="preserve">Table 3. Tukey HSD Test on the Effect of Strategies on English Exposure</w:t>
       </w:r>
     </w:p>
     <w:p>
@@ -1740,7 +1796,7 @@
         <w:pStyle w:val="BodyText"/>
       </w:pPr>
       <w:r>
-        <w:t xml:space="preserve">Table 4</w:t>
+        <w:t xml:space="preserve">Table 4. Tukey HSD Test on the Effect of Strategies on Heritage Langauge Exposure</w:t>
       </w:r>
     </w:p>
     <w:p>
@@ -2379,7 +2435,7 @@
         <w:pStyle w:val="BodyText"/>
       </w:pPr>
       <w:r>
-        <w:t xml:space="preserve">Finally, we wanted to explore weather families switched in their use of family language strategies across time.To explore this, we used a subset of of our data that included families that had provided LEQ data two separate visits (i.e. longitudinal data). We plotted the longitudinal data (See Figure 3) to determine the stability of family strategy use across time. As can be observed, most families maintain the same family language strategy throughout both visits (See Table 5). The biggest gain between visits was for the both parents bilingual strategy which gained around 6%. The biggest loss between visits was for the one language at home strategy which lost around 5%. The most common change between strategies was from the one parent bilingual strategy, to the both parents bilingual strategy, followed by changing from the one language at home strategy to the one parent bilingual strategy.</w:t>
+        <w:t xml:space="preserve">Finally, we wanted to explore whether families switched in their use of family language strategies across time. To explore this, we used a subset of our data that included families that had provided LEQ data two separate visits (i.e. longitudinal data). We plotted the longitudinal data (See Figure 3) to determine the stability of family strategy use across time. As can be observed, most families maintain the same family language strategy throughout both visits. Specifically, 76.3158% kept the same strategy, and 23.6842% changed strategies (See Table 5 for the breakdown of strategy use by visit). The biggest gain between visits was for the both parents bilingual strategy which gained around 6%. The biggest loss between visits was for the one language at home strategy which lost around 5%. The most common change between strategies was from the one parent bilingual strategy, to the both parents bilingual strategy, followed by changing from the one language at home strategy to the one parent bilingual strategy.</w:t>
       </w:r>
     </w:p>
     <w:p>
@@ -2442,7 +2498,7 @@
         <w:pStyle w:val="BodyText"/>
       </w:pPr>
       <w:r>
-        <w:t xml:space="preserve">Table 5</w:t>
+        <w:t xml:space="preserve">Table 5 Percentage of Family Strategy Use in Each Visit</w:t>
       </w:r>
     </w:p>
     <w:tbl>

</xml_diff>

<commit_message>
Making beta model for the exp balance predictor
</commit_message>
<xml_diff>
--- a/family_language_strategies/methods_results_markdown.docx
+++ b/family_language_strategies/methods_results_markdown.docx
@@ -91,7 +91,7 @@
         <w:pStyle w:val="BodyText"/>
       </w:pPr>
       <w:r>
-        <w:t xml:space="preserve">Most infants in our data were exposed to two languages. We defined the first language (L1) as the language to which they were most exposed which ranged from 47 to 100 in our sample, as some infants were exposed to a small amount of a third language. We therefore defined the second language (L2) as the language to which they were second most exposed. We excluded 66 children who heard more than 10% of a third language from our original sample. Our sample was composed of infants who heard 36.3636% of French, 56.1983% of English, and 19.8347% of a heritage language as L1; and 53.4435% of which heard French, 34.4353% of English and 19.0083% of a Heritage language as L2. A heritage language was defined as any language other than French or English. There were two reasons behind this decision. First, in Montreal, Canada, both French and English hold a majority language status, making other languages heritage or minority languages. Second, infants who heard a language other than English and French heard one of a wide variety of the following languages: Kabyle, Russian, Romanian, German, Japanese, Arabic, Tamil, Mandarin, Spanish, Italian, Cantonese, Tagalog, Portuguese, Persian, Greek, Creole, Polish, Edo, Armenian, Hindi, Khasi, Berber, Korean, Lithuanian, Wolof, or Yoruba. Since it would have been impractical to divide the sample in so many language groups, and since those groups had few participants, we decided to collapse them into a single heritage language group.</w:t>
+        <w:t xml:space="preserve">Most infants in our data were exposed to two languages. We defined the first language (L1) as the language to which they were most exposed which ranged from 47 to 100 in our sample, as some infants were exposed to a small amount of a third language. We therefore defined the second language (L2) as the language to which they were second most exposed. We excluded 66 children who heard more than 10% of a third language from our original sample. Our sample was composed of infants who heard 36.2989% of French, 54.8043% of English, and 18.5053% of a heritage language as L1; and 52.669% of which heard French, 34.1637% of English and 18.5053% of a Heritage language as L2. A heritage language was defined as any language other than French or English. There were two reasons behind this decision. First, in Montreal, Canada, both French and English hold a majority language status, making other languages heritage or minority languages. Second, infants who heard a language other than English and French heard one of a wide variety of the following languages: Kabyle, Russian, Romanian, German, Japanese, Arabic, Tamil, Mandarin, Spanish, Italian, Cantonese, Tagalog, Portuguese, Persian, Greek, Creole, Polish, Edo, Armenian, Hindi, Khasi, Berber, Korean, Lithuanian, Wolof, or Yoruba. Since it would have been impractical to divide the sample in so many language groups, and since those groups had few participants, we decided to collapse them into a single heritage language group.</w:t>
       </w:r>
     </w:p>
     <w:p>
@@ -107,7 +107,7 @@
         <w:pStyle w:val="BodyText"/>
       </w:pPr>
       <w:r>
-        <w:t xml:space="preserve">After exclusions, the final dataset consisted of 363 participants aged 4.34 to 30.95 months (M=14.25, SD=6.79). Of whom 171 were female. While for the main analyses we excluded the second visit data of families’ who contributed data during multiple visits, we constructed a secondary longitudinal data set (n= 165) which included first and second visit data from these families. We used the longitudinal data for some descriptive analyses (described below). We however excluded the third and fourth visit data from both the main and the exploratory analyses because there were very few data points. We also excluded a second visit that occurred in less than 15 days from the first visit. The length between visits one and two varied between 15 and 655 days (m= 176.97days, sd= 138.88 days).</w:t>
+        <w:t xml:space="preserve">After exclusions, the final dataset consisted of 281 participants aged 4.34 to 30.95 months (M=14.41, SD=6.85). Of whom 138 were female. While for the main analyses we excluded the second visit data of families’ who contributed data during multiple visits, we constructed a secondary longitudinal data set (n= 165) which included first and second visit data from these families. We used the longitudinal data for some descriptive analyses (described below). We however excluded the third and fourth visit data from both the main and the exploratory analyses because there were very few data points. We also excluded a second visit that occurred in less than 15 days from the first visit. The length between visits one and two varied between 15 and 655 days (m= 176.97days, sd= 138.88 days).</w:t>
       </w:r>
     </w:p>
     <w:bookmarkEnd w:id="20"/>
@@ -267,7 +267,7 @@
         <w:pStyle w:val="FirstParagraph"/>
       </w:pPr>
       <w:r>
-        <w:t xml:space="preserve">Once characterized, we described the proportions in which family language strategies were used in our sample (See Figure 1). The most common strategy was the both parents bilingual strategy which was used by 41.3% of the sample, and the least common strategy was the one language at home strategy (33.9%). One-parent-bilingual (33.9%), and one-language-at-home (33.9%) were intermediate. Note that we had 11 single parent families who were not classified in the avobe mentioned strategies.</w:t>
+        <w:t xml:space="preserve">Once characterized, we described the proportions in which family language strategies were used in our sample (See Figure 1). The most common strategy was the both parents bilingual strategy which was used by 47% of the sample, and the least common strategy was the one language at home strategy (27.8%). One-parent-bilingual (27.8%), and one-language-at-home (27.8%) were intermediate. Note that we had 11 single parent families who were not classified in the avobe mentioned strategies.</w:t>
       </w:r>
     </w:p>
     <w:p>
@@ -330,7 +330,7 @@
         <w:pStyle w:val="BodyText"/>
       </w:pPr>
       <w:r>
-        <w:t xml:space="preserve">We performed a chi-square goodness of fit test to determine whether the difference in proportion of usage between strategies was statistically significant, where the null hypothesis was that the strategies were used in the same proportion across the sample. The chi-squared goodness of fit test revealed a statistically significant difference between the distribution of proportions in our data and a distribution in which all the proportions are equal (X= 205.75, p= &lt;.001).</w:t>
+        <w:t xml:space="preserve">We performed a chi-square goodness of fit test to determine whether the difference in proportion of usage between strategies was statistically significant, where the null hypothesis was that the strategies were used in the same proportion across the sample. The chi-squared goodness of fit test revealed a statistically significant difference between the distribution of proportions in our data and a distribution in which all the proportions are equal (X= 190.16, p= &lt;.001).</w:t>
       </w:r>
     </w:p>
     <w:p>
@@ -519,7 +519,7 @@
         <w:pStyle w:val="BodyText"/>
       </w:pPr>
       <w:r>
-        <w:t xml:space="preserve">In terms of French exposure, we found a statistically significant difference in how much variance the family language strategies contribute (F=4.8596, NA, p= 0.0026, NA). We then conducted a Tukey HSD post-hoc analysis to determine which observed difference between means accounted for more variance(See Table 2). The post-hoc analyses showed that the one parent bilingual strategy was significantly different than the both parents bilingual, one-parent-one-language, and the one language at home strategies. The one parent bilingual strategy was associated with the lowest mean French exposure out all the strategies (see Figure 2a).</w:t>
+        <w:t xml:space="preserve">In terms of French exposure, we found a statistically significant difference in how much variance the family language strategies contribute (F=3.1495, NA, p= 0.0257, NA). We then conducted a Tukey HSD post-hoc analysis to determine which observed difference between means accounted for more variance(See Table 2). The post-hoc analyses showed that the one parent bilingual strategy was significantly different than the both parents bilingual, one-parent-one-language, and the one language at home strategies. The one parent bilingual strategy was associated with the lowest mean French exposure out all the strategies (see Figure 2a).</w:t>
       </w:r>
     </w:p>
     <w:p>
@@ -527,7 +527,7 @@
         <w:pStyle w:val="BodyText"/>
       </w:pPr>
       <w:r>
-        <w:t xml:space="preserve">In terms of English exposure, we found a statistically significant difference in how much variance the family language strategies contribute (F=7.5479, NA, p= 0.0001, NA). We then conducted a Tukey HSD post-hoc analysis to determine which observed difference between means accounted for more variance(See Table 3). The post-hoc analyses showed again that the one parent bilingual strategy was statistically significantly different than the one-parent-one-language, and the one language at home strategies. However, in the case of English, the one parent bilingual strategy was associated with the highest mean English exposure out of all the strategies (See Figure 2b).This makes sense as most of the families in our sample were French-English bilinguals, and thus English exposure was in most cases a complement to French exposure.</w:t>
+        <w:t xml:space="preserve">In terms of English exposure, we found a statistically significant difference in how much variance the family language strategies contribute (F=5.166, NA, p= 0.0018, NA). We then conducted a Tukey HSD post-hoc analysis to determine which observed difference between means accounted for more variance(See Table 3). The post-hoc analyses showed again that the one parent bilingual strategy was statistically significantly different than the one-parent-one-language, and the one language at home strategies. However, in the case of English, the one parent bilingual strategy was associated with the highest mean English exposure out of all the strategies (See Figure 2b).This makes sense as most of the families in our sample were French-English bilinguals, and thus English exposure was in most cases a complement to French exposure.</w:t>
       </w:r>
     </w:p>
     <w:p>
@@ -535,7 +535,7 @@
         <w:pStyle w:val="BodyText"/>
       </w:pPr>
       <w:r>
-        <w:t xml:space="preserve">Finally, in terms of exposure to a heritage language, we found a difference that approached statistical difference in how much variance the family language strategies contribute (F=2.771, NA, p= 0.0494, NA). The fact that the the difference between strategies only approaches significance might be due to a lack of power, since the sample of families who used a heritage language was relatively small. We thus decided to also conduct a Tukey HSD post-hoc analysis. The post-hoc analysis showed that the one language at home strategy was statistically significantly different than the one-parent-one-language strategy. The one language at home strategy was associated with the lowest mean heritage language exposure, while the one-parent-one-language strategy was associated with the highest mean heritage language exposure (see Figure 2c).</w:t>
+        <w:t xml:space="preserve">Finally, in terms of exposure to a heritage language, we found a difference that approached statistical difference in how much variance the family language strategies contribute (F=3.7517, NA, p= 0.0164, NA). The fact that the the difference between strategies only approaches significance might be due to a lack of power, since the sample of families who used a heritage language was relatively small. We thus decided to also conduct a Tukey HSD post-hoc analysis. The post-hoc analysis showed that the one language at home strategy was statistically significantly different than the one-parent-one-language strategy. The one language at home strategy was associated with the lowest mean heritage language exposure, while the one-parent-one-language strategy was associated with the highest mean heritage language exposure (see Figure 2c).</w:t>
       </w:r>
     </w:p>
     <w:p>
@@ -726,40 +726,40 @@
               <w:jc w:val="right"/>
             </w:pPr>
             <w:r>
-              <w:t xml:space="preserve">-14.336</w:t>
-            </w:r>
-          </w:p>
-        </w:tc>
-        <w:tc>
-          <w:p>
-            <w:pPr>
-              <w:pStyle w:val="Compact"/>
-              <w:jc w:val="right"/>
-            </w:pPr>
-            <w:r>
-              <w:t xml:space="preserve">-32.3026</w:t>
-            </w:r>
-          </w:p>
-        </w:tc>
-        <w:tc>
-          <w:p>
-            <w:pPr>
-              <w:pStyle w:val="Compact"/>
-              <w:jc w:val="right"/>
-            </w:pPr>
-            <w:r>
-              <w:t xml:space="preserve">3.6314</w:t>
-            </w:r>
-          </w:p>
-        </w:tc>
-        <w:tc>
-          <w:p>
-            <w:pPr>
-              <w:pStyle w:val="Compact"/>
-              <w:jc w:val="right"/>
-            </w:pPr>
-            <w:r>
-              <w:t xml:space="preserve">0.1682</w:t>
+              <w:t xml:space="preserve">-14.309</w:t>
+            </w:r>
+          </w:p>
+        </w:tc>
+        <w:tc>
+          <w:p>
+            <w:pPr>
+              <w:pStyle w:val="Compact"/>
+              <w:jc w:val="right"/>
+            </w:pPr>
+            <w:r>
+              <w:t xml:space="preserve">-35.7036</w:t>
+            </w:r>
+          </w:p>
+        </w:tc>
+        <w:tc>
+          <w:p>
+            <w:pPr>
+              <w:pStyle w:val="Compact"/>
+              <w:jc w:val="right"/>
+            </w:pPr>
+            <w:r>
+              <w:t xml:space="preserve">7.085</w:t>
+            </w:r>
+          </w:p>
+        </w:tc>
+        <w:tc>
+          <w:p>
+            <w:pPr>
+              <w:pStyle w:val="Compact"/>
+              <w:jc w:val="right"/>
+            </w:pPr>
+            <w:r>
+              <w:t xml:space="preserve">0.3102</w:t>
             </w:r>
           </w:p>
         </w:tc>
@@ -805,40 +805,40 @@
               <w:jc w:val="right"/>
             </w:pPr>
             <w:r>
-              <w:t xml:space="preserve">-9.572</w:t>
-            </w:r>
-          </w:p>
-        </w:tc>
-        <w:tc>
-          <w:p>
-            <w:pPr>
-              <w:pStyle w:val="Compact"/>
-              <w:jc w:val="right"/>
-            </w:pPr>
-            <w:r>
-              <w:t xml:space="preserve">-19.6630</w:t>
-            </w:r>
-          </w:p>
-        </w:tc>
-        <w:tc>
-          <w:p>
-            <w:pPr>
-              <w:pStyle w:val="Compact"/>
-              <w:jc w:val="right"/>
-            </w:pPr>
-            <w:r>
-              <w:t xml:space="preserve">0.5194</w:t>
-            </w:r>
-          </w:p>
-        </w:tc>
-        <w:tc>
-          <w:p>
-            <w:pPr>
-              <w:pStyle w:val="Compact"/>
-              <w:jc w:val="right"/>
-            </w:pPr>
-            <w:r>
-              <w:t xml:space="preserve">0.0701</w:t>
+              <w:t xml:space="preserve">-6.505</w:t>
+            </w:r>
+          </w:p>
+        </w:tc>
+        <w:tc>
+          <w:p>
+            <w:pPr>
+              <w:pStyle w:val="Compact"/>
+              <w:jc w:val="right"/>
+            </w:pPr>
+            <w:r>
+              <w:t xml:space="preserve">-16.0653</w:t>
+            </w:r>
+          </w:p>
+        </w:tc>
+        <w:tc>
+          <w:p>
+            <w:pPr>
+              <w:pStyle w:val="Compact"/>
+              <w:jc w:val="right"/>
+            </w:pPr>
+            <w:r>
+              <w:t xml:space="preserve">3.054</w:t>
+            </w:r>
+          </w:p>
+        </w:tc>
+        <w:tc>
+          <w:p>
+            <w:pPr>
+              <w:pStyle w:val="Compact"/>
+              <w:jc w:val="right"/>
+            </w:pPr>
+            <w:r>
+              <w:t xml:space="preserve">0.2951</w:t>
             </w:r>
           </w:p>
         </w:tc>
@@ -884,40 +884,40 @@
               <w:jc w:val="right"/>
             </w:pPr>
             <w:r>
-              <w:t xml:space="preserve">6.322</w:t>
-            </w:r>
-          </w:p>
-        </w:tc>
-        <w:tc>
-          <w:p>
-            <w:pPr>
-              <w:pStyle w:val="Compact"/>
-              <w:jc w:val="right"/>
-            </w:pPr>
-            <w:r>
-              <w:t xml:space="preserve">-5.8241</w:t>
-            </w:r>
-          </w:p>
-        </w:tc>
-        <w:tc>
-          <w:p>
-            <w:pPr>
-              <w:pStyle w:val="Compact"/>
-              <w:jc w:val="right"/>
-            </w:pPr>
-            <w:r>
-              <w:t xml:space="preserve">18.4677</w:t>
-            </w:r>
-          </w:p>
-        </w:tc>
-        <w:tc>
-          <w:p>
-            <w:pPr>
-              <w:pStyle w:val="Compact"/>
-              <w:jc w:val="right"/>
-            </w:pPr>
-            <w:r>
-              <w:t xml:space="preserve">0.5350</w:t>
+              <w:t xml:space="preserve">5.014</w:t>
+            </w:r>
+          </w:p>
+        </w:tc>
+        <w:tc>
+          <w:p>
+            <w:pPr>
+              <w:pStyle w:val="Compact"/>
+              <w:jc w:val="right"/>
+            </w:pPr>
+            <w:r>
+              <w:t xml:space="preserve">-5.4615</w:t>
+            </w:r>
+          </w:p>
+        </w:tc>
+        <w:tc>
+          <w:p>
+            <w:pPr>
+              <w:pStyle w:val="Compact"/>
+              <w:jc w:val="right"/>
+            </w:pPr>
+            <w:r>
+              <w:t xml:space="preserve">15.490</w:t>
+            </w:r>
+          </w:p>
+        </w:tc>
+        <w:tc>
+          <w:p>
+            <w:pPr>
+              <w:pStyle w:val="Compact"/>
+              <w:jc w:val="right"/>
+            </w:pPr>
+            <w:r>
+              <w:t xml:space="preserve">0.6031</w:t>
             </w:r>
           </w:p>
         </w:tc>
@@ -963,40 +963,40 @@
               <w:jc w:val="right"/>
             </w:pPr>
             <w:r>
-              <w:t xml:space="preserve">4.764</w:t>
-            </w:r>
-          </w:p>
-        </w:tc>
-        <w:tc>
-          <w:p>
-            <w:pPr>
-              <w:pStyle w:val="Compact"/>
-              <w:jc w:val="right"/>
-            </w:pPr>
-            <w:r>
-              <w:t xml:space="preserve">-13.7961</w:t>
-            </w:r>
-          </w:p>
-        </w:tc>
-        <w:tc>
-          <w:p>
-            <w:pPr>
-              <w:pStyle w:val="Compact"/>
-              <w:jc w:val="right"/>
-            </w:pPr>
-            <w:r>
-              <w:t xml:space="preserve">23.3237</w:t>
-            </w:r>
-          </w:p>
-        </w:tc>
-        <w:tc>
-          <w:p>
-            <w:pPr>
-              <w:pStyle w:val="Compact"/>
-              <w:jc w:val="right"/>
-            </w:pPr>
-            <w:r>
-              <w:t xml:space="preserve">0.9108</w:t>
+              <w:t xml:space="preserve">7.804</w:t>
+            </w:r>
+          </w:p>
+        </w:tc>
+        <w:tc>
+          <w:p>
+            <w:pPr>
+              <w:pStyle w:val="Compact"/>
+              <w:jc w:val="right"/>
+            </w:pPr>
+            <w:r>
+              <w:t xml:space="preserve">-14.2467</w:t>
+            </w:r>
+          </w:p>
+        </w:tc>
+        <w:tc>
+          <w:p>
+            <w:pPr>
+              <w:pStyle w:val="Compact"/>
+              <w:jc w:val="right"/>
+            </w:pPr>
+            <w:r>
+              <w:t xml:space="preserve">29.854</w:t>
+            </w:r>
+          </w:p>
+        </w:tc>
+        <w:tc>
+          <w:p>
+            <w:pPr>
+              <w:pStyle w:val="Compact"/>
+              <w:jc w:val="right"/>
+            </w:pPr>
+            <w:r>
+              <w:t xml:space="preserve">0.7966</w:t>
             </w:r>
           </w:p>
         </w:tc>
@@ -1042,40 +1042,40 @@
               <w:jc w:val="right"/>
             </w:pPr>
             <w:r>
-              <w:t xml:space="preserve">20.657</w:t>
-            </w:r>
-          </w:p>
-        </w:tc>
-        <w:tc>
-          <w:p>
-            <w:pPr>
-              <w:pStyle w:val="Compact"/>
-              <w:jc w:val="right"/>
-            </w:pPr>
-            <w:r>
-              <w:t xml:space="preserve">0.9049</w:t>
-            </w:r>
-          </w:p>
-        </w:tc>
-        <w:tc>
-          <w:p>
-            <w:pPr>
-              <w:pStyle w:val="Compact"/>
-              <w:jc w:val="right"/>
-            </w:pPr>
-            <w:r>
-              <w:t xml:space="preserve">40.4098</w:t>
-            </w:r>
-          </w:p>
-        </w:tc>
-        <w:tc>
-          <w:p>
-            <w:pPr>
-              <w:pStyle w:val="Compact"/>
-              <w:jc w:val="right"/>
-            </w:pPr>
-            <w:r>
-              <w:t xml:space="preserve">0.0365</w:t>
+              <w:t xml:space="preserve">19.323</w:t>
+            </w:r>
+          </w:p>
+        </w:tc>
+        <w:tc>
+          <w:p>
+            <w:pPr>
+              <w:pStyle w:val="Compact"/>
+              <w:jc w:val="right"/>
+            </w:pPr>
+            <w:r>
+              <w:t xml:space="preserve">-3.1393</w:t>
+            </w:r>
+          </w:p>
+        </w:tc>
+        <w:tc>
+          <w:p>
+            <w:pPr>
+              <w:pStyle w:val="Compact"/>
+              <w:jc w:val="right"/>
+            </w:pPr>
+            <w:r>
+              <w:t xml:space="preserve">41.786</w:t>
+            </w:r>
+          </w:p>
+        </w:tc>
+        <w:tc>
+          <w:p>
+            <w:pPr>
+              <w:pStyle w:val="Compact"/>
+              <w:jc w:val="right"/>
+            </w:pPr>
+            <w:r>
+              <w:t xml:space="preserve">0.1193</w:t>
             </w:r>
           </w:p>
         </w:tc>
@@ -1121,40 +1121,40 @@
               <w:jc w:val="right"/>
             </w:pPr>
             <w:r>
-              <w:t xml:space="preserve">15.894</w:t>
-            </w:r>
-          </w:p>
-        </w:tc>
-        <w:tc>
-          <w:p>
-            <w:pPr>
-              <w:pStyle w:val="Compact"/>
-              <w:jc w:val="right"/>
-            </w:pPr>
-            <w:r>
-              <w:t xml:space="preserve">2.8866</w:t>
-            </w:r>
-          </w:p>
-        </w:tc>
-        <w:tc>
-          <w:p>
-            <w:pPr>
-              <w:pStyle w:val="Compact"/>
-              <w:jc w:val="right"/>
-            </w:pPr>
-            <w:r>
-              <w:t xml:space="preserve">28.9005</w:t>
-            </w:r>
-          </w:p>
-        </w:tc>
-        <w:tc>
-          <w:p>
-            <w:pPr>
-              <w:pStyle w:val="Compact"/>
-              <w:jc w:val="right"/>
-            </w:pPr>
-            <w:r>
-              <w:t xml:space="preserve">0.0095</w:t>
+              <w:t xml:space="preserve">11.520</w:t>
+            </w:r>
+          </w:p>
+        </w:tc>
+        <w:tc>
+          <w:p>
+            <w:pPr>
+              <w:pStyle w:val="Compact"/>
+              <w:jc w:val="right"/>
+            </w:pPr>
+            <w:r>
+              <w:t xml:space="preserve">-0.2379</w:t>
+            </w:r>
+          </w:p>
+        </w:tc>
+        <w:tc>
+          <w:p>
+            <w:pPr>
+              <w:pStyle w:val="Compact"/>
+              <w:jc w:val="right"/>
+            </w:pPr>
+            <w:r>
+              <w:t xml:space="preserve">23.277</w:t>
+            </w:r>
+          </w:p>
+        </w:tc>
+        <w:tc>
+          <w:p>
+            <w:pPr>
+              <w:pStyle w:val="Compact"/>
+              <w:jc w:val="right"/>
+            </w:pPr>
+            <w:r>
+              <w:t xml:space="preserve">0.0572</w:t>
             </w:r>
           </w:p>
         </w:tc>
@@ -1357,40 +1357,40 @@
               <w:jc w:val="right"/>
             </w:pPr>
             <w:r>
-              <w:t xml:space="preserve">18.985</w:t>
-            </w:r>
-          </w:p>
-        </w:tc>
-        <w:tc>
-          <w:p>
-            <w:pPr>
-              <w:pStyle w:val="Compact"/>
-              <w:jc w:val="right"/>
-            </w:pPr>
-            <w:r>
-              <w:t xml:space="preserve">-0.0961</w:t>
-            </w:r>
-          </w:p>
-        </w:tc>
-        <w:tc>
-          <w:p>
-            <w:pPr>
-              <w:pStyle w:val="Compact"/>
-              <w:jc w:val="right"/>
-            </w:pPr>
-            <w:r>
-              <w:t xml:space="preserve">38.066</w:t>
-            </w:r>
-          </w:p>
-        </w:tc>
-        <w:tc>
-          <w:p>
-            <w:pPr>
-              <w:pStyle w:val="Compact"/>
-              <w:jc w:val="right"/>
-            </w:pPr>
-            <w:r>
-              <w:t xml:space="preserve">0.0517</w:t>
+              <w:t xml:space="preserve">13.243</w:t>
+            </w:r>
+          </w:p>
+        </w:tc>
+        <w:tc>
+          <w:p>
+            <w:pPr>
+              <w:pStyle w:val="Compact"/>
+              <w:jc w:val="right"/>
+            </w:pPr>
+            <w:r>
+              <w:t xml:space="preserve">-10.487</w:t>
+            </w:r>
+          </w:p>
+        </w:tc>
+        <w:tc>
+          <w:p>
+            <w:pPr>
+              <w:pStyle w:val="Compact"/>
+              <w:jc w:val="right"/>
+            </w:pPr>
+            <w:r>
+              <w:t xml:space="preserve">36.974</w:t>
+            </w:r>
+          </w:p>
+        </w:tc>
+        <w:tc>
+          <w:p>
+            <w:pPr>
+              <w:pStyle w:val="Compact"/>
+              <w:jc w:val="right"/>
+            </w:pPr>
+            <w:r>
+              <w:t xml:space="preserve">0.4733</w:t>
             </w:r>
           </w:p>
         </w:tc>
@@ -1436,40 +1436,40 @@
               <w:jc w:val="right"/>
             </w:pPr>
             <w:r>
-              <w:t xml:space="preserve">13.324</w:t>
-            </w:r>
-          </w:p>
-        </w:tc>
-        <w:tc>
-          <w:p>
-            <w:pPr>
-              <w:pStyle w:val="Compact"/>
-              <w:jc w:val="right"/>
-            </w:pPr>
-            <w:r>
-              <w:t xml:space="preserve">3.6481</w:t>
-            </w:r>
-          </w:p>
-        </w:tc>
-        <w:tc>
-          <w:p>
-            <w:pPr>
-              <w:pStyle w:val="Compact"/>
-              <w:jc w:val="right"/>
-            </w:pPr>
-            <w:r>
-              <w:t xml:space="preserve">22.999</w:t>
-            </w:r>
-          </w:p>
-        </w:tc>
-        <w:tc>
-          <w:p>
-            <w:pPr>
-              <w:pStyle w:val="Compact"/>
-              <w:jc w:val="right"/>
-            </w:pPr>
-            <w:r>
-              <w:t xml:space="preserve">0.0025</w:t>
+              <w:t xml:space="preserve">10.728</w:t>
+            </w:r>
+          </w:p>
+        </w:tc>
+        <w:tc>
+          <w:p>
+            <w:pPr>
+              <w:pStyle w:val="Compact"/>
+              <w:jc w:val="right"/>
+            </w:pPr>
+            <w:r>
+              <w:t xml:space="preserve">1.499</w:t>
+            </w:r>
+          </w:p>
+        </w:tc>
+        <w:tc>
+          <w:p>
+            <w:pPr>
+              <w:pStyle w:val="Compact"/>
+              <w:jc w:val="right"/>
+            </w:pPr>
+            <w:r>
+              <w:t xml:space="preserve">19.957</w:t>
+            </w:r>
+          </w:p>
+        </w:tc>
+        <w:tc>
+          <w:p>
+            <w:pPr>
+              <w:pStyle w:val="Compact"/>
+              <w:jc w:val="right"/>
+            </w:pPr>
+            <w:r>
+              <w:t xml:space="preserve">0.0154</w:t>
             </w:r>
           </w:p>
         </w:tc>
@@ -1515,40 +1515,40 @@
               <w:jc w:val="right"/>
             </w:pPr>
             <w:r>
-              <w:t xml:space="preserve">-5.141</w:t>
-            </w:r>
-          </w:p>
-        </w:tc>
-        <w:tc>
-          <w:p>
-            <w:pPr>
-              <w:pStyle w:val="Compact"/>
-              <w:jc w:val="right"/>
-            </w:pPr>
-            <w:r>
-              <w:t xml:space="preserve">-17.5698</w:t>
-            </w:r>
-          </w:p>
-        </w:tc>
-        <w:tc>
-          <w:p>
-            <w:pPr>
-              <w:pStyle w:val="Compact"/>
-              <w:jc w:val="right"/>
-            </w:pPr>
-            <w:r>
-              <w:t xml:space="preserve">7.288</w:t>
-            </w:r>
-          </w:p>
-        </w:tc>
-        <w:tc>
-          <w:p>
-            <w:pPr>
-              <w:pStyle w:val="Compact"/>
-              <w:jc w:val="right"/>
-            </w:pPr>
-            <w:r>
-              <w:t xml:space="preserve">0.7088</w:t>
+              <w:t xml:space="preserve">-4.887</w:t>
+            </w:r>
+          </w:p>
+        </w:tc>
+        <w:tc>
+          <w:p>
+            <w:pPr>
+              <w:pStyle w:val="Compact"/>
+              <w:jc w:val="right"/>
+            </w:pPr>
+            <w:r>
+              <w:t xml:space="preserve">-15.527</w:t>
+            </w:r>
+          </w:p>
+        </w:tc>
+        <w:tc>
+          <w:p>
+            <w:pPr>
+              <w:pStyle w:val="Compact"/>
+              <w:jc w:val="right"/>
+            </w:pPr>
+            <w:r>
+              <w:t xml:space="preserve">5.753</w:t>
+            </w:r>
+          </w:p>
+        </w:tc>
+        <w:tc>
+          <w:p>
+            <w:pPr>
+              <w:pStyle w:val="Compact"/>
+              <w:jc w:val="right"/>
+            </w:pPr>
+            <w:r>
+              <w:t xml:space="preserve">0.6349</w:t>
             </w:r>
           </w:p>
         </w:tc>
@@ -1594,40 +1594,40 @@
               <w:jc w:val="right"/>
             </w:pPr>
             <w:r>
-              <w:t xml:space="preserve">-5.661</w:t>
-            </w:r>
-          </w:p>
-        </w:tc>
-        <w:tc>
-          <w:p>
-            <w:pPr>
-              <w:pStyle w:val="Compact"/>
-              <w:jc w:val="right"/>
-            </w:pPr>
-            <w:r>
-              <w:t xml:space="preserve">-25.1557</w:t>
-            </w:r>
-          </w:p>
-        </w:tc>
-        <w:tc>
-          <w:p>
-            <w:pPr>
-              <w:pStyle w:val="Compact"/>
-              <w:jc w:val="right"/>
-            </w:pPr>
-            <w:r>
-              <w:t xml:space="preserve">13.833</w:t>
-            </w:r>
-          </w:p>
-        </w:tc>
-        <w:tc>
-          <w:p>
-            <w:pPr>
-              <w:pStyle w:val="Compact"/>
-              <w:jc w:val="right"/>
-            </w:pPr>
-            <w:r>
-              <w:t xml:space="preserve">0.8764</w:t>
+              <w:t xml:space="preserve">-2.515</w:t>
+            </w:r>
+          </w:p>
+        </w:tc>
+        <w:tc>
+          <w:p>
+            <w:pPr>
+              <w:pStyle w:val="Compact"/>
+              <w:jc w:val="right"/>
+            </w:pPr>
+            <w:r>
+              <w:t xml:space="preserve">-26.757</w:t>
+            </w:r>
+          </w:p>
+        </w:tc>
+        <w:tc>
+          <w:p>
+            <w:pPr>
+              <w:pStyle w:val="Compact"/>
+              <w:jc w:val="right"/>
+            </w:pPr>
+            <w:r>
+              <w:t xml:space="preserve">21.727</w:t>
+            </w:r>
+          </w:p>
+        </w:tc>
+        <w:tc>
+          <w:p>
+            <w:pPr>
+              <w:pStyle w:val="Compact"/>
+              <w:jc w:val="right"/>
+            </w:pPr>
+            <w:r>
+              <w:t xml:space="preserve">0.9932</w:t>
             </w:r>
           </w:p>
         </w:tc>
@@ -1673,40 +1673,40 @@
               <w:jc w:val="right"/>
             </w:pPr>
             <w:r>
-              <w:t xml:space="preserve">-24.126</w:t>
-            </w:r>
-          </w:p>
-        </w:tc>
-        <w:tc>
-          <w:p>
-            <w:pPr>
-              <w:pStyle w:val="Compact"/>
-              <w:jc w:val="right"/>
-            </w:pPr>
-            <w:r>
-              <w:t xml:space="preserve">-45.1232</w:t>
-            </w:r>
-          </w:p>
-        </w:tc>
-        <w:tc>
-          <w:p>
-            <w:pPr>
-              <w:pStyle w:val="Compact"/>
-              <w:jc w:val="right"/>
-            </w:pPr>
-            <w:r>
-              <w:t xml:space="preserve">-3.128</w:t>
-            </w:r>
-          </w:p>
-        </w:tc>
-        <w:tc>
-          <w:p>
-            <w:pPr>
-              <w:pStyle w:val="Compact"/>
-              <w:jc w:val="right"/>
-            </w:pPr>
-            <w:r>
-              <w:t xml:space="preserve">0.0170</w:t>
+              <w:t xml:space="preserve">-18.130</w:t>
+            </w:r>
+          </w:p>
+        </w:tc>
+        <w:tc>
+          <w:p>
+            <w:pPr>
+              <w:pStyle w:val="Compact"/>
+              <w:jc w:val="right"/>
+            </w:pPr>
+            <w:r>
+              <w:t xml:space="preserve">-42.944</w:t>
+            </w:r>
+          </w:p>
+        </w:tc>
+        <w:tc>
+          <w:p>
+            <w:pPr>
+              <w:pStyle w:val="Compact"/>
+              <w:jc w:val="right"/>
+            </w:pPr>
+            <w:r>
+              <w:t xml:space="preserve">6.683</w:t>
+            </w:r>
+          </w:p>
+        </w:tc>
+        <w:tc>
+          <w:p>
+            <w:pPr>
+              <w:pStyle w:val="Compact"/>
+              <w:jc w:val="right"/>
+            </w:pPr>
+            <w:r>
+              <w:t xml:space="preserve">0.2349</w:t>
             </w:r>
           </w:p>
         </w:tc>
@@ -1752,40 +1752,40 @@
               <w:jc w:val="right"/>
             </w:pPr>
             <w:r>
-              <w:t xml:space="preserve">-18.464</w:t>
-            </w:r>
-          </w:p>
-        </w:tc>
-        <w:tc>
-          <w:p>
-            <w:pPr>
-              <w:pStyle w:val="Compact"/>
-              <w:jc w:val="right"/>
-            </w:pPr>
-            <w:r>
-              <w:t xml:space="preserve">-31.5190</w:t>
-            </w:r>
-          </w:p>
-        </w:tc>
-        <w:tc>
-          <w:p>
-            <w:pPr>
-              <w:pStyle w:val="Compact"/>
-              <w:jc w:val="right"/>
-            </w:pPr>
-            <w:r>
-              <w:t xml:space="preserve">-5.410</w:t>
-            </w:r>
-          </w:p>
-        </w:tc>
-        <w:tc>
-          <w:p>
-            <w:pPr>
-              <w:pStyle w:val="Compact"/>
-              <w:jc w:val="right"/>
-            </w:pPr>
-            <w:r>
-              <w:t xml:space="preserve">0.0017</w:t>
+              <w:t xml:space="preserve">-15.615</w:t>
+            </w:r>
+          </w:p>
+        </w:tc>
+        <w:tc>
+          <w:p>
+            <w:pPr>
+              <w:pStyle w:val="Compact"/>
+              <w:jc w:val="right"/>
+            </w:pPr>
+            <w:r>
+              <w:t xml:space="preserve">-27.351</w:t>
+            </w:r>
+          </w:p>
+        </w:tc>
+        <w:tc>
+          <w:p>
+            <w:pPr>
+              <w:pStyle w:val="Compact"/>
+              <w:jc w:val="right"/>
+            </w:pPr>
+            <w:r>
+              <w:t xml:space="preserve">-3.879</w:t>
+            </w:r>
+          </w:p>
+        </w:tc>
+        <w:tc>
+          <w:p>
+            <w:pPr>
+              <w:pStyle w:val="Compact"/>
+              <w:jc w:val="right"/>
+            </w:pPr>
+            <w:r>
+              <w:t xml:space="preserve">0.0038</w:t>
             </w:r>
           </w:p>
         </w:tc>
@@ -1996,40 +1996,40 @@
               <w:jc w:val="right"/>
             </w:pPr>
             <w:r>
-              <w:t xml:space="preserve">-0.2622</w:t>
-            </w:r>
-          </w:p>
-        </w:tc>
-        <w:tc>
-          <w:p>
-            <w:pPr>
-              <w:pStyle w:val="Compact"/>
-              <w:jc w:val="right"/>
-            </w:pPr>
-            <w:r>
-              <w:t xml:space="preserve">-43.835</w:t>
-            </w:r>
-          </w:p>
-        </w:tc>
-        <w:tc>
-          <w:p>
-            <w:pPr>
-              <w:pStyle w:val="Compact"/>
-              <w:jc w:val="right"/>
-            </w:pPr>
-            <w:r>
-              <w:t xml:space="preserve">43.3106</w:t>
-            </w:r>
-          </w:p>
-        </w:tc>
-        <w:tc>
-          <w:p>
-            <w:pPr>
-              <w:pStyle w:val="Compact"/>
-              <w:jc w:val="right"/>
-            </w:pPr>
-            <w:r>
-              <w:t xml:space="preserve">1.0000</w:t>
+              <w:t xml:space="preserve">26.425</w:t>
+            </w:r>
+          </w:p>
+        </w:tc>
+        <w:tc>
+          <w:p>
+            <w:pPr>
+              <w:pStyle w:val="Compact"/>
+              <w:jc w:val="right"/>
+            </w:pPr>
+            <w:r>
+              <w:t xml:space="preserve">-19.324</w:t>
+            </w:r>
+          </w:p>
+        </w:tc>
+        <w:tc>
+          <w:p>
+            <w:pPr>
+              <w:pStyle w:val="Compact"/>
+              <w:jc w:val="right"/>
+            </w:pPr>
+            <w:r>
+              <w:t xml:space="preserve">72.175</w:t>
+            </w:r>
+          </w:p>
+        </w:tc>
+        <w:tc>
+          <w:p>
+            <w:pPr>
+              <w:pStyle w:val="Compact"/>
+              <w:jc w:val="right"/>
+            </w:pPr>
+            <w:r>
+              <w:t xml:space="preserve">0.4251</w:t>
             </w:r>
           </w:p>
         </w:tc>
@@ -2075,40 +2075,40 @@
               <w:jc w:val="right"/>
             </w:pPr>
             <w:r>
-              <w:t xml:space="preserve">-20.5973</w:t>
-            </w:r>
-          </w:p>
-        </w:tc>
-        <w:tc>
-          <w:p>
-            <w:pPr>
-              <w:pStyle w:val="Compact"/>
-              <w:jc w:val="right"/>
-            </w:pPr>
-            <w:r>
-              <w:t xml:space="preserve">-41.563</w:t>
-            </w:r>
-          </w:p>
-        </w:tc>
-        <w:tc>
-          <w:p>
-            <w:pPr>
-              <w:pStyle w:val="Compact"/>
-              <w:jc w:val="right"/>
-            </w:pPr>
-            <w:r>
-              <w:t xml:space="preserve">0.3687</w:t>
-            </w:r>
-          </w:p>
-        </w:tc>
-        <w:tc>
-          <w:p>
-            <w:pPr>
-              <w:pStyle w:val="Compact"/>
-              <w:jc w:val="right"/>
-            </w:pPr>
-            <w:r>
-              <w:t xml:space="preserve">0.0559</w:t>
+              <w:t xml:space="preserve">-16.211</w:t>
+            </w:r>
+          </w:p>
+        </w:tc>
+        <w:tc>
+          <w:p>
+            <w:pPr>
+              <w:pStyle w:val="Compact"/>
+              <w:jc w:val="right"/>
+            </w:pPr>
+            <w:r>
+              <w:t xml:space="preserve">-35.611</w:t>
+            </w:r>
+          </w:p>
+        </w:tc>
+        <w:tc>
+          <w:p>
+            <w:pPr>
+              <w:pStyle w:val="Compact"/>
+              <w:jc w:val="right"/>
+            </w:pPr>
+            <w:r>
+              <w:t xml:space="preserve">3.189</w:t>
+            </w:r>
+          </w:p>
+        </w:tc>
+        <w:tc>
+          <w:p>
+            <w:pPr>
+              <w:pStyle w:val="Compact"/>
+              <w:jc w:val="right"/>
+            </w:pPr>
+            <w:r>
+              <w:t xml:space="preserve">0.1318</w:t>
             </w:r>
           </w:p>
         </w:tc>
@@ -2154,40 +2154,40 @@
               <w:jc w:val="right"/>
             </w:pPr>
             <w:r>
-              <w:t xml:space="preserve">-3.9786</w:t>
-            </w:r>
-          </w:p>
-        </w:tc>
-        <w:tc>
-          <w:p>
-            <w:pPr>
-              <w:pStyle w:val="Compact"/>
-              <w:jc w:val="right"/>
-            </w:pPr>
-            <w:r>
-              <w:t xml:space="preserve">-29.410</w:t>
-            </w:r>
-          </w:p>
-        </w:tc>
-        <w:tc>
-          <w:p>
-            <w:pPr>
-              <w:pStyle w:val="Compact"/>
-              <w:jc w:val="right"/>
-            </w:pPr>
-            <w:r>
-              <w:t xml:space="preserve">21.4531</w:t>
-            </w:r>
-          </w:p>
-        </w:tc>
-        <w:tc>
-          <w:p>
-            <w:pPr>
-              <w:pStyle w:val="Compact"/>
-              <w:jc w:val="right"/>
-            </w:pPr>
-            <w:r>
-              <w:t xml:space="preserve">0.9759</w:t>
+              <w:t xml:space="preserve">1.985</w:t>
+            </w:r>
+          </w:p>
+        </w:tc>
+        <w:tc>
+          <w:p>
+            <w:pPr>
+              <w:pStyle w:val="Compact"/>
+              <w:jc w:val="right"/>
+            </w:pPr>
+            <w:r>
+              <w:t xml:space="preserve">-21.089</w:t>
+            </w:r>
+          </w:p>
+        </w:tc>
+        <w:tc>
+          <w:p>
+            <w:pPr>
+              <w:pStyle w:val="Compact"/>
+              <w:jc w:val="right"/>
+            </w:pPr>
+            <w:r>
+              <w:t xml:space="preserve">25.060</w:t>
+            </w:r>
+          </w:p>
+        </w:tc>
+        <w:tc>
+          <w:p>
+            <w:pPr>
+              <w:pStyle w:val="Compact"/>
+              <w:jc w:val="right"/>
+            </w:pPr>
+            <w:r>
+              <w:t xml:space="preserve">0.9957</w:t>
             </w:r>
           </w:p>
         </w:tc>
@@ -2233,40 +2233,40 @@
               <w:jc w:val="right"/>
             </w:pPr>
             <w:r>
-              <w:t xml:space="preserve">-20.3351</w:t>
-            </w:r>
-          </w:p>
-        </w:tc>
-        <w:tc>
-          <w:p>
-            <w:pPr>
-              <w:pStyle w:val="Compact"/>
-              <w:jc w:val="right"/>
-            </w:pPr>
-            <w:r>
-              <w:t xml:space="preserve">-62.711</w:t>
-            </w:r>
-          </w:p>
-        </w:tc>
-        <w:tc>
-          <w:p>
-            <w:pPr>
-              <w:pStyle w:val="Compact"/>
-              <w:jc w:val="right"/>
-            </w:pPr>
-            <w:r>
-              <w:t xml:space="preserve">22.0407</w:t>
-            </w:r>
-          </w:p>
-        </w:tc>
-        <w:tc>
-          <w:p>
-            <w:pPr>
-              <w:pStyle w:val="Compact"/>
-              <w:jc w:val="right"/>
-            </w:pPr>
-            <w:r>
-              <w:t xml:space="preserve">0.5862</w:t>
+              <w:t xml:space="preserve">-42.636</w:t>
+            </w:r>
+          </w:p>
+        </w:tc>
+        <w:tc>
+          <w:p>
+            <w:pPr>
+              <w:pStyle w:val="Compact"/>
+              <w:jc w:val="right"/>
+            </w:pPr>
+            <w:r>
+              <w:t xml:space="preserve">-87.678</w:t>
+            </w:r>
+          </w:p>
+        </w:tc>
+        <w:tc>
+          <w:p>
+            <w:pPr>
+              <w:pStyle w:val="Compact"/>
+              <w:jc w:val="right"/>
+            </w:pPr>
+            <w:r>
+              <w:t xml:space="preserve">2.406</w:t>
+            </w:r>
+          </w:p>
+        </w:tc>
+        <w:tc>
+          <w:p>
+            <w:pPr>
+              <w:pStyle w:val="Compact"/>
+              <w:jc w:val="right"/>
+            </w:pPr>
+            <w:r>
+              <w:t xml:space="preserve">0.0697</w:t>
             </w:r>
           </w:p>
         </w:tc>
@@ -2312,40 +2312,40 @@
               <w:jc w:val="right"/>
             </w:pPr>
             <w:r>
-              <w:t xml:space="preserve">-3.7164</w:t>
-            </w:r>
-          </w:p>
-        </w:tc>
-        <w:tc>
-          <w:p>
-            <w:pPr>
-              <w:pStyle w:val="Compact"/>
-              <w:jc w:val="right"/>
-            </w:pPr>
-            <w:r>
-              <w:t xml:space="preserve">-48.470</w:t>
-            </w:r>
-          </w:p>
-        </w:tc>
-        <w:tc>
-          <w:p>
-            <w:pPr>
-              <w:pStyle w:val="Compact"/>
-              <w:jc w:val="right"/>
-            </w:pPr>
-            <w:r>
-              <w:t xml:space="preserve">41.0374</w:t>
-            </w:r>
-          </w:p>
-        </w:tc>
-        <w:tc>
-          <w:p>
-            <w:pPr>
-              <w:pStyle w:val="Compact"/>
-              <w:jc w:val="right"/>
-            </w:pPr>
-            <w:r>
-              <w:t xml:space="preserve">0.9962</w:t>
+              <w:t xml:space="preserve">-24.440</w:t>
+            </w:r>
+          </w:p>
+        </w:tc>
+        <w:tc>
+          <w:p>
+            <w:pPr>
+              <w:pStyle w:val="Compact"/>
+              <w:jc w:val="right"/>
+            </w:pPr>
+            <w:r>
+              <w:t xml:space="preserve">-71.182</w:t>
+            </w:r>
+          </w:p>
+        </w:tc>
+        <w:tc>
+          <w:p>
+            <w:pPr>
+              <w:pStyle w:val="Compact"/>
+              <w:jc w:val="right"/>
+            </w:pPr>
+            <w:r>
+              <w:t xml:space="preserve">22.302</w:t>
+            </w:r>
+          </w:p>
+        </w:tc>
+        <w:tc>
+          <w:p>
+            <w:pPr>
+              <w:pStyle w:val="Compact"/>
+              <w:jc w:val="right"/>
+            </w:pPr>
+            <w:r>
+              <w:t xml:space="preserve">0.5122</w:t>
             </w:r>
           </w:p>
         </w:tc>
@@ -2391,40 +2391,40 @@
               <w:jc w:val="right"/>
             </w:pPr>
             <w:r>
-              <w:t xml:space="preserve">16.6186</w:t>
-            </w:r>
-          </w:p>
-        </w:tc>
-        <w:tc>
-          <w:p>
-            <w:pPr>
-              <w:pStyle w:val="Compact"/>
-              <w:jc w:val="right"/>
-            </w:pPr>
-            <w:r>
-              <w:t xml:space="preserve">-6.703</w:t>
-            </w:r>
-          </w:p>
-        </w:tc>
-        <w:tc>
-          <w:p>
-            <w:pPr>
-              <w:pStyle w:val="Compact"/>
-              <w:jc w:val="right"/>
-            </w:pPr>
-            <w:r>
-              <w:t xml:space="preserve">39.9401</w:t>
-            </w:r>
-          </w:p>
-        </w:tc>
-        <w:tc>
-          <w:p>
-            <w:pPr>
-              <w:pStyle w:val="Compact"/>
-              <w:jc w:val="right"/>
-            </w:pPr>
-            <w:r>
-              <w:t xml:space="preserve">0.2460</w:t>
+              <w:t xml:space="preserve">18.196</w:t>
+            </w:r>
+          </w:p>
+        </w:tc>
+        <w:tc>
+          <w:p>
+            <w:pPr>
+              <w:pStyle w:val="Compact"/>
+              <w:jc w:val="right"/>
+            </w:pPr>
+            <w:r>
+              <w:t xml:space="preserve">-3.441</w:t>
+            </w:r>
+          </w:p>
+        </w:tc>
+        <w:tc>
+          <w:p>
+            <w:pPr>
+              <w:pStyle w:val="Compact"/>
+              <w:jc w:val="right"/>
+            </w:pPr>
+            <w:r>
+              <w:t xml:space="preserve">39.834</w:t>
+            </w:r>
+          </w:p>
+        </w:tc>
+        <w:tc>
+          <w:p>
+            <w:pPr>
+              <w:pStyle w:val="Compact"/>
+              <w:jc w:val="right"/>
+            </w:pPr>
+            <w:r>
+              <w:t xml:space="preserve">0.1280</w:t>
             </w:r>
           </w:p>
         </w:tc>

</xml_diff>

<commit_message>
working in the graphs
</commit_message>
<xml_diff>
--- a/family_language_strategies/methods_results_markdown.docx
+++ b/family_language_strategies/methods_results_markdown.docx
@@ -351,7 +351,51 @@
     </w:p>
     <w:p>
       <w:pPr>
-        <w:pStyle w:val="BodyText"/>
+        <w:pStyle w:val="SourceCode"/>
+      </w:pPr>
+      <w:r>
+        <w:rPr>
+          <w:rStyle w:val="VerbatimChar"/>
+        </w:rPr>
+        <w:t xml:space="preserve">## Warning: Removed 31 rows containing non-finite values (stat_summary).</w:t>
+      </w:r>
+    </w:p>
+    <w:p>
+      <w:pPr>
+        <w:pStyle w:val="SourceCode"/>
+      </w:pPr>
+      <w:r>
+        <w:rPr>
+          <w:rStyle w:val="VerbatimChar"/>
+        </w:rPr>
+        <w:t xml:space="preserve">## No summary function supplied, defaulting to `mean_se()`</w:t>
+      </w:r>
+    </w:p>
+    <w:p>
+      <w:pPr>
+        <w:pStyle w:val="SourceCode"/>
+      </w:pPr>
+      <w:r>
+        <w:rPr>
+          <w:rStyle w:val="VerbatimChar"/>
+        </w:rPr>
+        <w:t xml:space="preserve">## Warning: Removed 31 rows containing non-finite values (stat_summary).</w:t>
+      </w:r>
+    </w:p>
+    <w:p>
+      <w:pPr>
+        <w:pStyle w:val="SourceCode"/>
+      </w:pPr>
+      <w:r>
+        <w:rPr>
+          <w:rStyle w:val="VerbatimChar"/>
+        </w:rPr>
+        <w:t xml:space="preserve">## No summary function supplied, defaulting to `mean_se()`</w:t>
+      </w:r>
+    </w:p>
+    <w:p>
+      <w:pPr>
+        <w:pStyle w:val="FirstParagraph"/>
       </w:pPr>
       <w:r>
         <w:drawing>
@@ -406,7 +450,51 @@
     </w:p>
     <w:p>
       <w:pPr>
-        <w:pStyle w:val="BodyText"/>
+        <w:pStyle w:val="SourceCode"/>
+      </w:pPr>
+      <w:r>
+        <w:rPr>
+          <w:rStyle w:val="VerbatimChar"/>
+        </w:rPr>
+        <w:t xml:space="preserve">## Warning: Removed 31 rows containing non-finite values (stat_summary).</w:t>
+      </w:r>
+    </w:p>
+    <w:p>
+      <w:pPr>
+        <w:pStyle w:val="SourceCode"/>
+      </w:pPr>
+      <w:r>
+        <w:rPr>
+          <w:rStyle w:val="VerbatimChar"/>
+        </w:rPr>
+        <w:t xml:space="preserve">## No summary function supplied, defaulting to `mean_se()`</w:t>
+      </w:r>
+    </w:p>
+    <w:p>
+      <w:pPr>
+        <w:pStyle w:val="SourceCode"/>
+      </w:pPr>
+      <w:r>
+        <w:rPr>
+          <w:rStyle w:val="VerbatimChar"/>
+        </w:rPr>
+        <w:t xml:space="preserve">## Warning: Removed 31 rows containing non-finite values (stat_summary).</w:t>
+      </w:r>
+    </w:p>
+    <w:p>
+      <w:pPr>
+        <w:pStyle w:val="SourceCode"/>
+      </w:pPr>
+      <w:r>
+        <w:rPr>
+          <w:rStyle w:val="VerbatimChar"/>
+        </w:rPr>
+        <w:t xml:space="preserve">## No summary function supplied, defaulting to `mean_se()`</w:t>
+      </w:r>
+    </w:p>
+    <w:p>
+      <w:pPr>
+        <w:pStyle w:val="FirstParagraph"/>
       </w:pPr>
       <w:r>
         <w:drawing>
@@ -461,7 +549,51 @@
     </w:p>
     <w:p>
       <w:pPr>
-        <w:pStyle w:val="BodyText"/>
+        <w:pStyle w:val="SourceCode"/>
+      </w:pPr>
+      <w:r>
+        <w:rPr>
+          <w:rStyle w:val="VerbatimChar"/>
+        </w:rPr>
+        <w:t xml:space="preserve">## Warning: Removed 223 rows containing non-finite values (stat_summary).</w:t>
+      </w:r>
+    </w:p>
+    <w:p>
+      <w:pPr>
+        <w:pStyle w:val="SourceCode"/>
+      </w:pPr>
+      <w:r>
+        <w:rPr>
+          <w:rStyle w:val="VerbatimChar"/>
+        </w:rPr>
+        <w:t xml:space="preserve">## No summary function supplied, defaulting to `mean_se()`</w:t>
+      </w:r>
+    </w:p>
+    <w:p>
+      <w:pPr>
+        <w:pStyle w:val="SourceCode"/>
+      </w:pPr>
+      <w:r>
+        <w:rPr>
+          <w:rStyle w:val="VerbatimChar"/>
+        </w:rPr>
+        <w:t xml:space="preserve">## Warning: Removed 223 rows containing non-finite values (stat_summary).</w:t>
+      </w:r>
+    </w:p>
+    <w:p>
+      <w:pPr>
+        <w:pStyle w:val="SourceCode"/>
+      </w:pPr>
+      <w:r>
+        <w:rPr>
+          <w:rStyle w:val="VerbatimChar"/>
+        </w:rPr>
+        <w:t xml:space="preserve">## No summary function supplied, defaulting to `mean_se()`</w:t>
+      </w:r>
+    </w:p>
+    <w:p>
+      <w:pPr>
+        <w:pStyle w:val="FirstParagraph"/>
       </w:pPr>
       <w:r>
         <w:drawing>
@@ -508,7 +640,27 @@
     </w:p>
     <w:p>
       <w:pPr>
-        <w:pStyle w:val="BodyText"/>
+        <w:pStyle w:val="SourceCode"/>
+      </w:pPr>
+      <w:r>
+        <w:rPr>
+          <w:rStyle w:val="VerbatimChar"/>
+        </w:rPr>
+        <w:t xml:space="preserve">## No summary function supplied, defaulting to `mean_se()`</w:t>
+      </w:r>
+      <w:r>
+        <w:br/>
+      </w:r>
+      <w:r>
+        <w:rPr>
+          <w:rStyle w:val="VerbatimChar"/>
+        </w:rPr>
+        <w:t xml:space="preserve">## No summary function supplied, defaulting to `mean_se()`</w:t>
+      </w:r>
+    </w:p>
+    <w:p>
+      <w:pPr>
+        <w:pStyle w:val="FirstParagraph"/>
       </w:pPr>
       <w:r>
         <w:drawing>

</xml_diff>

<commit_message>
Making changes on how ANOVAs are calculated (taking off one language at home strategy because the cell sizes are too small)
</commit_message>
<xml_diff>
--- a/family_language_strategies/methods_results_markdown.docx
+++ b/family_language_strategies/methods_results_markdown.docx
@@ -343,157 +343,7 @@
     </w:p>
     <w:p>
       <w:pPr>
-        <w:pStyle w:val="SourceCode"/>
-      </w:pPr>
-      <w:r>
-        <w:rPr>
-          <w:rStyle w:val="VerbatimChar"/>
-        </w:rPr>
-        <w:t xml:space="preserve">## Warning: Removed 31 rows containing non-finite values (`stat_summary()`).</w:t>
-      </w:r>
-    </w:p>
-    <w:p>
-      <w:pPr>
-        <w:pStyle w:val="SourceCode"/>
-      </w:pPr>
-      <w:r>
-        <w:rPr>
-          <w:rStyle w:val="VerbatimChar"/>
-        </w:rPr>
-        <w:t xml:space="preserve">## No summary function supplied, defaulting to `mean_se()`</w:t>
-      </w:r>
-    </w:p>
-    <w:p>
-      <w:pPr>
-        <w:pStyle w:val="SourceCode"/>
-      </w:pPr>
-      <w:r>
-        <w:rPr>
-          <w:rStyle w:val="VerbatimChar"/>
-        </w:rPr>
-        <w:t xml:space="preserve">## Warning: Removed 31 rows containing non-finite values (`stat_summary()`).</w:t>
-      </w:r>
-    </w:p>
-    <w:p>
-      <w:pPr>
-        <w:pStyle w:val="SourceCode"/>
-      </w:pPr>
-      <w:r>
-        <w:rPr>
-          <w:rStyle w:val="VerbatimChar"/>
-        </w:rPr>
-        <w:t xml:space="preserve">## No summary function supplied, defaulting to `mean_se()`</w:t>
-      </w:r>
-    </w:p>
-    <w:p>
-      <w:pPr>
-        <w:pStyle w:val="SourceCode"/>
-      </w:pPr>
-      <w:r>
-        <w:rPr>
-          <w:rStyle w:val="VerbatimChar"/>
-        </w:rPr>
-        <w:t xml:space="preserve">## Warning: Removed 31 rows containing non-finite values (`stat_summary()`).</w:t>
-      </w:r>
-    </w:p>
-    <w:p>
-      <w:pPr>
-        <w:pStyle w:val="SourceCode"/>
-      </w:pPr>
-      <w:r>
-        <w:rPr>
-          <w:rStyle w:val="VerbatimChar"/>
-        </w:rPr>
-        <w:t xml:space="preserve">## No summary function supplied, defaulting to `mean_se()`</w:t>
-      </w:r>
-    </w:p>
-    <w:p>
-      <w:pPr>
-        <w:pStyle w:val="SourceCode"/>
-      </w:pPr>
-      <w:r>
-        <w:rPr>
-          <w:rStyle w:val="VerbatimChar"/>
-        </w:rPr>
-        <w:t xml:space="preserve">## Warning: Removed 31 rows containing non-finite values (`stat_summary()`).</w:t>
-      </w:r>
-    </w:p>
-    <w:p>
-      <w:pPr>
-        <w:pStyle w:val="SourceCode"/>
-      </w:pPr>
-      <w:r>
-        <w:rPr>
-          <w:rStyle w:val="VerbatimChar"/>
-        </w:rPr>
-        <w:t xml:space="preserve">## No summary function supplied, defaulting to `mean_se()`</w:t>
-      </w:r>
-    </w:p>
-    <w:p>
-      <w:pPr>
-        <w:pStyle w:val="SourceCode"/>
-      </w:pPr>
-      <w:r>
-        <w:rPr>
-          <w:rStyle w:val="VerbatimChar"/>
-        </w:rPr>
-        <w:t xml:space="preserve">## Warning: Removed 223 rows containing non-finite values (`stat_summary()`).</w:t>
-      </w:r>
-    </w:p>
-    <w:p>
-      <w:pPr>
-        <w:pStyle w:val="SourceCode"/>
-      </w:pPr>
-      <w:r>
-        <w:rPr>
-          <w:rStyle w:val="VerbatimChar"/>
-        </w:rPr>
-        <w:t xml:space="preserve">## No summary function supplied, defaulting to `mean_se()`</w:t>
-      </w:r>
-    </w:p>
-    <w:p>
-      <w:pPr>
-        <w:pStyle w:val="SourceCode"/>
-      </w:pPr>
-      <w:r>
-        <w:rPr>
-          <w:rStyle w:val="VerbatimChar"/>
-        </w:rPr>
-        <w:t xml:space="preserve">## Warning: Removed 223 rows containing non-finite values (`stat_summary()`).</w:t>
-      </w:r>
-    </w:p>
-    <w:p>
-      <w:pPr>
-        <w:pStyle w:val="SourceCode"/>
-      </w:pPr>
-      <w:r>
-        <w:rPr>
-          <w:rStyle w:val="VerbatimChar"/>
-        </w:rPr>
-        <w:t xml:space="preserve">## No summary function supplied, defaulting to `mean_se()`</w:t>
-      </w:r>
-      <w:r>
-        <w:br/>
-      </w:r>
-      <w:r>
-        <w:rPr>
-          <w:rStyle w:val="VerbatimChar"/>
-        </w:rPr>
-        <w:t xml:space="preserve">## No summary function supplied, defaulting to `mean_se()`</w:t>
-      </w:r>
-      <w:r>
-        <w:br/>
-      </w:r>
-      <w:r>
-        <w:rPr>
-          <w:rStyle w:val="VerbatimChar"/>
-        </w:rPr>
-        <w:t xml:space="preserve">## No summary function supplied, defaulting to `mean_se()`</w:t>
-      </w:r>
-    </w:p>
-    <w:p>
-      <w:pPr>
-        <w:pStyle w:val="FirstParagraph"/>
+        <w:pStyle w:val="BodyText"/>
       </w:pPr>
       <w:r>
         <w:drawing>
@@ -551,7 +401,7 @@
         <w:pStyle w:val="BodyText"/>
       </w:pPr>
       <w:r>
-        <w:t xml:space="preserve">In terms of French exposure, we found a statistically significant difference in how much variance the family language strategies contribute (F=3.1495, NA, p= 0.0257, NA). We then conducted a Tukey HSD post-hoc analysis to determine which observed difference between means accounted for more variance(See Table 2). The post-hoc analyses showed that the one parent bilingual strategy was significantly different than the both parents bilingual, one-parent-one-language, and the one language at home strategies. The one parent bilingual strategy was associated with the lowest mean French exposure out all the strategies (see Figure 2a).</w:t>
+        <w:t xml:space="preserve">In terms of French exposure, we found a statistically significant difference in how much variance the family language strategies contribute (F=3.3972, NA, p= 0.0351, NA). We then conducted a Tukey HSD post-hoc analysis to determine which observed difference between means accounted for more variance(See Table 2). The post-hoc analyses showed that the one parent bilingual strategy was significantly different than the both parents bilingual, one-parent-one-language, and the one language at home strategies. The one parent bilingual strategy was associated with the lowest mean French exposure out all the strategies (see Figure 2a).</w:t>
       </w:r>
     </w:p>
     <w:p>
@@ -559,7 +409,7 @@
         <w:pStyle w:val="BodyText"/>
       </w:pPr>
       <w:r>
-        <w:t xml:space="preserve">In terms of English exposure, we found a statistically significant difference in how much variance the family language strategies contribute (F=5.166, NA, p= 0.0018, NA). We then conducted a Tukey HSD post-hoc analysis to determine which observed difference between means accounted for more variance(See Table 3). The post-hoc analyses showed again that the one parent bilingual strategy was statistically significantly different than the one-parent-one-language, and the one language at home strategies. However, in the case of English, the one parent bilingual strategy was associated with the highest mean English exposure out of all the strategies (See Figure 2b).This makes sense as most of the families in our sample were French-English bilinguals, and thus English exposure was in most cases a complement to French exposure.</w:t>
+        <w:t xml:space="preserve">In terms of English exposure, we found a statistically significant difference in how much variance the family language strategies contribute (F=7.1862, NA, p= 0.0009, NA). We then conducted a Tukey HSD post-hoc analysis to determine which observed difference between means accounted for more variance(See Table 3). The post-hoc analyses showed again that the one parent bilingual strategy was statistically significantly different than the one-parent-one-language, and the one language at home strategies. However, in the case of English, the one parent bilingual strategy was associated with the highest mean English exposure out of all the strategies (See Figure 2b).This makes sense as most of the families in our sample were French-English bilinguals, and thus English exposure was in most cases a complement to French exposure.</w:t>
       </w:r>
     </w:p>
     <w:p>
@@ -567,7 +417,7 @@
         <w:pStyle w:val="BodyText"/>
       </w:pPr>
       <w:r>
-        <w:t xml:space="preserve">Finally, in terms of exposure to a heritage language, we found a difference that approached statistical difference in how much variance the family language strategies contribute (F=3.7517, NA, p= 0.0164, NA). The fact that the the difference between strategies only approaches significance might be due to a lack of power, since the sample of families who used a heritage language was relatively small. We thus decided to also conduct a Tukey HSD post-hoc analysis. The post-hoc analysis showed that the one language at home strategy was statistically significantly different than the one-parent-one-language strategy. The one language at home strategy was associated with the lowest mean heritage language exposure, while the one-parent-one-language strategy was associated with the highest mean heritage language exposure (see Figure 2c).</w:t>
+        <w:t xml:space="preserve">Finally, in terms of exposure to a heritage language, we found a difference that approached statistical difference in how much variance the family language strategies contribute (F=3.5959, NA, p= 0.0347, NA). The fact that the the difference between strategies only approaches significance might be due to a lack of power, since the sample of families who used a heritage language was relatively small. We thus decided to also conduct a Tukey HSD post-hoc analysis. The post-hoc analysis showed that the one language at home strategy was statistically significantly different than the one-parent-one-language strategy. The one language at home strategy was associated with the lowest mean heritage language exposure, while the one-parent-one-language strategy was associated with the highest mean heritage language exposure (see Figure 2c).</w:t>
       </w:r>
     </w:p>
     <w:p>
@@ -736,7 +586,7 @@
               <w:jc w:val="left"/>
             </w:pPr>
             <w:r>
-              <w:t xml:space="preserve">OneLanguageAtHome-BothParentsBilingual</w:t>
+              <w:t xml:space="preserve">OneParentBilingual-BothParentsBilingual</w:t>
             </w:r>
           </w:p>
         </w:tc>
@@ -758,40 +608,40 @@
               <w:jc w:val="right"/>
             </w:pPr>
             <w:r>
-              <w:t xml:space="preserve">-14.309</w:t>
-            </w:r>
-          </w:p>
-        </w:tc>
-        <w:tc>
-          <w:p>
-            <w:pPr>
-              <w:pStyle w:val="Compact"/>
-              <w:jc w:val="right"/>
-            </w:pPr>
-            <w:r>
-              <w:t xml:space="preserve">-35.7036</w:t>
-            </w:r>
-          </w:p>
-        </w:tc>
-        <w:tc>
-          <w:p>
-            <w:pPr>
-              <w:pStyle w:val="Compact"/>
-              <w:jc w:val="right"/>
-            </w:pPr>
-            <w:r>
-              <w:t xml:space="preserve">7.085</w:t>
-            </w:r>
-          </w:p>
-        </w:tc>
-        <w:tc>
-          <w:p>
-            <w:pPr>
-              <w:pStyle w:val="Compact"/>
-              <w:jc w:val="right"/>
-            </w:pPr>
-            <w:r>
-              <w:t xml:space="preserve">0.3102</w:t>
+              <w:t xml:space="preserve">-6.505</w:t>
+            </w:r>
+          </w:p>
+        </w:tc>
+        <w:tc>
+          <w:p>
+            <w:pPr>
+              <w:pStyle w:val="Compact"/>
+              <w:jc w:val="right"/>
+            </w:pPr>
+            <w:r>
+              <w:t xml:space="preserve">-15.1343</w:t>
+            </w:r>
+          </w:p>
+        </w:tc>
+        <w:tc>
+          <w:p>
+            <w:pPr>
+              <w:pStyle w:val="Compact"/>
+              <w:jc w:val="right"/>
+            </w:pPr>
+            <w:r>
+              <w:t xml:space="preserve">2.123</w:t>
+            </w:r>
+          </w:p>
+        </w:tc>
+        <w:tc>
+          <w:p>
+            <w:pPr>
+              <w:pStyle w:val="Compact"/>
+              <w:jc w:val="right"/>
+            </w:pPr>
+            <w:r>
+              <w:t xml:space="preserve">0.1791</w:t>
             </w:r>
           </w:p>
         </w:tc>
@@ -815,7 +665,7 @@
               <w:jc w:val="left"/>
             </w:pPr>
             <w:r>
-              <w:t xml:space="preserve">OneParentBilingual-BothParentsBilingual</w:t>
+              <w:t xml:space="preserve">OneParentOneLang-BothParentsBilingual</w:t>
             </w:r>
           </w:p>
         </w:tc>
@@ -837,40 +687,40 @@
               <w:jc w:val="right"/>
             </w:pPr>
             <w:r>
-              <w:t xml:space="preserve">-6.505</w:t>
-            </w:r>
-          </w:p>
-        </w:tc>
-        <w:tc>
-          <w:p>
-            <w:pPr>
-              <w:pStyle w:val="Compact"/>
-              <w:jc w:val="right"/>
-            </w:pPr>
-            <w:r>
-              <w:t xml:space="preserve">-16.0653</w:t>
-            </w:r>
-          </w:p>
-        </w:tc>
-        <w:tc>
-          <w:p>
-            <w:pPr>
-              <w:pStyle w:val="Compact"/>
-              <w:jc w:val="right"/>
-            </w:pPr>
-            <w:r>
-              <w:t xml:space="preserve">3.054</w:t>
-            </w:r>
-          </w:p>
-        </w:tc>
-        <w:tc>
-          <w:p>
-            <w:pPr>
-              <w:pStyle w:val="Compact"/>
-              <w:jc w:val="right"/>
-            </w:pPr>
-            <w:r>
-              <w:t xml:space="preserve">0.2951</w:t>
+              <w:t xml:space="preserve">5.014</w:t>
+            </w:r>
+          </w:p>
+        </w:tc>
+        <w:tc>
+          <w:p>
+            <w:pPr>
+              <w:pStyle w:val="Compact"/>
+              <w:jc w:val="right"/>
+            </w:pPr>
+            <w:r>
+              <w:t xml:space="preserve">-4.4413</w:t>
+            </w:r>
+          </w:p>
+        </w:tc>
+        <w:tc>
+          <w:p>
+            <w:pPr>
+              <w:pStyle w:val="Compact"/>
+              <w:jc w:val="right"/>
+            </w:pPr>
+            <w:r>
+              <w:t xml:space="preserve">14.470</w:t>
+            </w:r>
+          </w:p>
+        </w:tc>
+        <w:tc>
+          <w:p>
+            <w:pPr>
+              <w:pStyle w:val="Compact"/>
+              <w:jc w:val="right"/>
+            </w:pPr>
+            <w:r>
+              <w:t xml:space="preserve">0.4246</w:t>
             </w:r>
           </w:p>
         </w:tc>
@@ -894,7 +744,7 @@
               <w:jc w:val="left"/>
             </w:pPr>
             <w:r>
-              <w:t xml:space="preserve">OneParentOneLang-BothParentsBilingual</w:t>
+              <w:t xml:space="preserve">OneParentOneLang-OneParentBilingual</w:t>
             </w:r>
           </w:p>
         </w:tc>
@@ -916,243 +766,6 @@
               <w:jc w:val="right"/>
             </w:pPr>
             <w:r>
-              <w:t xml:space="preserve">5.014</w:t>
-            </w:r>
-          </w:p>
-        </w:tc>
-        <w:tc>
-          <w:p>
-            <w:pPr>
-              <w:pStyle w:val="Compact"/>
-              <w:jc w:val="right"/>
-            </w:pPr>
-            <w:r>
-              <w:t xml:space="preserve">-5.4615</w:t>
-            </w:r>
-          </w:p>
-        </w:tc>
-        <w:tc>
-          <w:p>
-            <w:pPr>
-              <w:pStyle w:val="Compact"/>
-              <w:jc w:val="right"/>
-            </w:pPr>
-            <w:r>
-              <w:t xml:space="preserve">15.490</w:t>
-            </w:r>
-          </w:p>
-        </w:tc>
-        <w:tc>
-          <w:p>
-            <w:pPr>
-              <w:pStyle w:val="Compact"/>
-              <w:jc w:val="right"/>
-            </w:pPr>
-            <w:r>
-              <w:t xml:space="preserve">0.6031</w:t>
-            </w:r>
-          </w:p>
-        </w:tc>
-      </w:tr>
-      <w:tr>
-        <w:tc>
-          <w:p>
-            <w:pPr>
-              <w:pStyle w:val="Compact"/>
-              <w:jc w:val="left"/>
-            </w:pPr>
-            <w:r>
-              <w:t xml:space="preserve">strategy</w:t>
-            </w:r>
-          </w:p>
-        </w:tc>
-        <w:tc>
-          <w:p>
-            <w:pPr>
-              <w:pStyle w:val="Compact"/>
-              <w:jc w:val="left"/>
-            </w:pPr>
-            <w:r>
-              <w:t xml:space="preserve">OneParentBilingual-OneLanguageAtHome</w:t>
-            </w:r>
-          </w:p>
-        </w:tc>
-        <w:tc>
-          <w:p>
-            <w:pPr>
-              <w:pStyle w:val="Compact"/>
-              <w:jc w:val="right"/>
-            </w:pPr>
-            <w:r>
-              <w:t xml:space="preserve">0</w:t>
-            </w:r>
-          </w:p>
-        </w:tc>
-        <w:tc>
-          <w:p>
-            <w:pPr>
-              <w:pStyle w:val="Compact"/>
-              <w:jc w:val="right"/>
-            </w:pPr>
-            <w:r>
-              <w:t xml:space="preserve">7.804</w:t>
-            </w:r>
-          </w:p>
-        </w:tc>
-        <w:tc>
-          <w:p>
-            <w:pPr>
-              <w:pStyle w:val="Compact"/>
-              <w:jc w:val="right"/>
-            </w:pPr>
-            <w:r>
-              <w:t xml:space="preserve">-14.2467</w:t>
-            </w:r>
-          </w:p>
-        </w:tc>
-        <w:tc>
-          <w:p>
-            <w:pPr>
-              <w:pStyle w:val="Compact"/>
-              <w:jc w:val="right"/>
-            </w:pPr>
-            <w:r>
-              <w:t xml:space="preserve">29.854</w:t>
-            </w:r>
-          </w:p>
-        </w:tc>
-        <w:tc>
-          <w:p>
-            <w:pPr>
-              <w:pStyle w:val="Compact"/>
-              <w:jc w:val="right"/>
-            </w:pPr>
-            <w:r>
-              <w:t xml:space="preserve">0.7966</w:t>
-            </w:r>
-          </w:p>
-        </w:tc>
-      </w:tr>
-      <w:tr>
-        <w:tc>
-          <w:p>
-            <w:pPr>
-              <w:pStyle w:val="Compact"/>
-              <w:jc w:val="left"/>
-            </w:pPr>
-            <w:r>
-              <w:t xml:space="preserve">strategy</w:t>
-            </w:r>
-          </w:p>
-        </w:tc>
-        <w:tc>
-          <w:p>
-            <w:pPr>
-              <w:pStyle w:val="Compact"/>
-              <w:jc w:val="left"/>
-            </w:pPr>
-            <w:r>
-              <w:t xml:space="preserve">OneParentOneLang-OneLanguageAtHome</w:t>
-            </w:r>
-          </w:p>
-        </w:tc>
-        <w:tc>
-          <w:p>
-            <w:pPr>
-              <w:pStyle w:val="Compact"/>
-              <w:jc w:val="right"/>
-            </w:pPr>
-            <w:r>
-              <w:t xml:space="preserve">0</w:t>
-            </w:r>
-          </w:p>
-        </w:tc>
-        <w:tc>
-          <w:p>
-            <w:pPr>
-              <w:pStyle w:val="Compact"/>
-              <w:jc w:val="right"/>
-            </w:pPr>
-            <w:r>
-              <w:t xml:space="preserve">19.323</w:t>
-            </w:r>
-          </w:p>
-        </w:tc>
-        <w:tc>
-          <w:p>
-            <w:pPr>
-              <w:pStyle w:val="Compact"/>
-              <w:jc w:val="right"/>
-            </w:pPr>
-            <w:r>
-              <w:t xml:space="preserve">-3.1393</w:t>
-            </w:r>
-          </w:p>
-        </w:tc>
-        <w:tc>
-          <w:p>
-            <w:pPr>
-              <w:pStyle w:val="Compact"/>
-              <w:jc w:val="right"/>
-            </w:pPr>
-            <w:r>
-              <w:t xml:space="preserve">41.786</w:t>
-            </w:r>
-          </w:p>
-        </w:tc>
-        <w:tc>
-          <w:p>
-            <w:pPr>
-              <w:pStyle w:val="Compact"/>
-              <w:jc w:val="right"/>
-            </w:pPr>
-            <w:r>
-              <w:t xml:space="preserve">0.1193</w:t>
-            </w:r>
-          </w:p>
-        </w:tc>
-      </w:tr>
-      <w:tr>
-        <w:tc>
-          <w:p>
-            <w:pPr>
-              <w:pStyle w:val="Compact"/>
-              <w:jc w:val="left"/>
-            </w:pPr>
-            <w:r>
-              <w:t xml:space="preserve">strategy</w:t>
-            </w:r>
-          </w:p>
-        </w:tc>
-        <w:tc>
-          <w:p>
-            <w:pPr>
-              <w:pStyle w:val="Compact"/>
-              <w:jc w:val="left"/>
-            </w:pPr>
-            <w:r>
-              <w:t xml:space="preserve">OneParentOneLang-OneParentBilingual</w:t>
-            </w:r>
-          </w:p>
-        </w:tc>
-        <w:tc>
-          <w:p>
-            <w:pPr>
-              <w:pStyle w:val="Compact"/>
-              <w:jc w:val="right"/>
-            </w:pPr>
-            <w:r>
-              <w:t xml:space="preserve">0</w:t>
-            </w:r>
-          </w:p>
-        </w:tc>
-        <w:tc>
-          <w:p>
-            <w:pPr>
-              <w:pStyle w:val="Compact"/>
-              <w:jc w:val="right"/>
-            </w:pPr>
-            <w:r>
               <w:t xml:space="preserve">11.520</w:t>
             </w:r>
           </w:p>
@@ -1164,29 +777,29 @@
               <w:jc w:val="right"/>
             </w:pPr>
             <w:r>
-              <w:t xml:space="preserve">-0.2379</w:t>
-            </w:r>
-          </w:p>
-        </w:tc>
-        <w:tc>
-          <w:p>
-            <w:pPr>
-              <w:pStyle w:val="Compact"/>
-              <w:jc w:val="right"/>
-            </w:pPr>
-            <w:r>
-              <w:t xml:space="preserve">23.277</w:t>
-            </w:r>
-          </w:p>
-        </w:tc>
-        <w:tc>
-          <w:p>
-            <w:pPr>
-              <w:pStyle w:val="Compact"/>
-              <w:jc w:val="right"/>
-            </w:pPr>
-            <w:r>
-              <w:t xml:space="preserve">0.0572</w:t>
+              <w:t xml:space="preserve">0.9072</w:t>
+            </w:r>
+          </w:p>
+        </w:tc>
+        <w:tc>
+          <w:p>
+            <w:pPr>
+              <w:pStyle w:val="Compact"/>
+              <w:jc w:val="right"/>
+            </w:pPr>
+            <w:r>
+              <w:t xml:space="preserve">22.132</w:t>
+            </w:r>
+          </w:p>
+        </w:tc>
+        <w:tc>
+          <w:p>
+            <w:pPr>
+              <w:pStyle w:val="Compact"/>
+              <w:jc w:val="right"/>
+            </w:pPr>
+            <w:r>
+              <w:t xml:space="preserve">0.0297</w:t>
             </w:r>
           </w:p>
         </w:tc>
@@ -1198,23 +811,6 @@
       </w:pPr>
       <w:r>
         <w:t xml:space="preserve">Table 3. Tukey HSD Test on the Effect of Strategies on English Exposure</w:t>
-      </w:r>
-    </w:p>
-    <w:p>
-      <w:pPr>
-        <w:pStyle w:val="SourceCode"/>
-      </w:pPr>
-      <w:r>
-        <w:rPr>
-          <w:rStyle w:val="FunctionTok"/>
-        </w:rPr>
-        <w:t xml:space="preserve">kable</w:t>
-      </w:r>
-      <w:r>
-        <w:rPr>
-          <w:rStyle w:val="NormalTok"/>
-        </w:rPr>
-        <w:t xml:space="preserve">(tukey_eng)</w:t>
       </w:r>
     </w:p>
     <w:tbl>
@@ -1367,7 +963,7 @@
               <w:jc w:val="left"/>
             </w:pPr>
             <w:r>
-              <w:t xml:space="preserve">OneLanguageAtHome-BothParentsBilingual</w:t>
+              <w:t xml:space="preserve">OneParentBilingual-BothParentsBilingual</w:t>
             </w:r>
           </w:p>
         </w:tc>
@@ -1389,40 +985,40 @@
               <w:jc w:val="right"/>
             </w:pPr>
             <w:r>
-              <w:t xml:space="preserve">13.243</w:t>
-            </w:r>
-          </w:p>
-        </w:tc>
-        <w:tc>
-          <w:p>
-            <w:pPr>
-              <w:pStyle w:val="Compact"/>
-              <w:jc w:val="right"/>
-            </w:pPr>
-            <w:r>
-              <w:t xml:space="preserve">-10.487</w:t>
-            </w:r>
-          </w:p>
-        </w:tc>
-        <w:tc>
-          <w:p>
-            <w:pPr>
-              <w:pStyle w:val="Compact"/>
-              <w:jc w:val="right"/>
-            </w:pPr>
-            <w:r>
-              <w:t xml:space="preserve">36.974</w:t>
-            </w:r>
-          </w:p>
-        </w:tc>
-        <w:tc>
-          <w:p>
-            <w:pPr>
-              <w:pStyle w:val="Compact"/>
-              <w:jc w:val="right"/>
-            </w:pPr>
-            <w:r>
-              <w:t xml:space="preserve">0.4733</w:t>
+              <w:t xml:space="preserve">10.728</w:t>
+            </w:r>
+          </w:p>
+        </w:tc>
+        <w:tc>
+          <w:p>
+            <w:pPr>
+              <w:pStyle w:val="Compact"/>
+              <w:jc w:val="right"/>
+            </w:pPr>
+            <w:r>
+              <w:t xml:space="preserve">2.424</w:t>
+            </w:r>
+          </w:p>
+        </w:tc>
+        <w:tc>
+          <w:p>
+            <w:pPr>
+              <w:pStyle w:val="Compact"/>
+              <w:jc w:val="right"/>
+            </w:pPr>
+            <w:r>
+              <w:t xml:space="preserve">19.032</w:t>
+            </w:r>
+          </w:p>
+        </w:tc>
+        <w:tc>
+          <w:p>
+            <w:pPr>
+              <w:pStyle w:val="Compact"/>
+              <w:jc w:val="right"/>
+            </w:pPr>
+            <w:r>
+              <w:t xml:space="preserve">0.0072</w:t>
             </w:r>
           </w:p>
         </w:tc>
@@ -1446,7 +1042,7 @@
               <w:jc w:val="left"/>
             </w:pPr>
             <w:r>
-              <w:t xml:space="preserve">OneParentBilingual-BothParentsBilingual</w:t>
+              <w:t xml:space="preserve">OneParentOneLang-BothParentsBilingual</w:t>
             </w:r>
           </w:p>
         </w:tc>
@@ -1468,40 +1064,40 @@
               <w:jc w:val="right"/>
             </w:pPr>
             <w:r>
-              <w:t xml:space="preserve">10.728</w:t>
-            </w:r>
-          </w:p>
-        </w:tc>
-        <w:tc>
-          <w:p>
-            <w:pPr>
-              <w:pStyle w:val="Compact"/>
-              <w:jc w:val="right"/>
-            </w:pPr>
-            <w:r>
-              <w:t xml:space="preserve">1.499</w:t>
-            </w:r>
-          </w:p>
-        </w:tc>
-        <w:tc>
-          <w:p>
-            <w:pPr>
-              <w:pStyle w:val="Compact"/>
-              <w:jc w:val="right"/>
-            </w:pPr>
-            <w:r>
-              <w:t xml:space="preserve">19.957</w:t>
-            </w:r>
-          </w:p>
-        </w:tc>
-        <w:tc>
-          <w:p>
-            <w:pPr>
-              <w:pStyle w:val="Compact"/>
-              <w:jc w:val="right"/>
-            </w:pPr>
-            <w:r>
-              <w:t xml:space="preserve">0.0154</w:t>
+              <w:t xml:space="preserve">-4.887</w:t>
+            </w:r>
+          </w:p>
+        </w:tc>
+        <w:tc>
+          <w:p>
+            <w:pPr>
+              <w:pStyle w:val="Compact"/>
+              <w:jc w:val="right"/>
+            </w:pPr>
+            <w:r>
+              <w:t xml:space="preserve">-14.460</w:t>
+            </w:r>
+          </w:p>
+        </w:tc>
+        <w:tc>
+          <w:p>
+            <w:pPr>
+              <w:pStyle w:val="Compact"/>
+              <w:jc w:val="right"/>
+            </w:pPr>
+            <w:r>
+              <w:t xml:space="preserve">4.687</w:t>
+            </w:r>
+          </w:p>
+        </w:tc>
+        <w:tc>
+          <w:p>
+            <w:pPr>
+              <w:pStyle w:val="Compact"/>
+              <w:jc w:val="right"/>
+            </w:pPr>
+            <w:r>
+              <w:t xml:space="preserve">0.4520</w:t>
             </w:r>
           </w:p>
         </w:tc>
@@ -1525,7 +1121,7 @@
               <w:jc w:val="left"/>
             </w:pPr>
             <w:r>
-              <w:t xml:space="preserve">OneParentOneLang-BothParentsBilingual</w:t>
+              <w:t xml:space="preserve">OneParentOneLang-OneParentBilingual</w:t>
             </w:r>
           </w:p>
         </w:tc>
@@ -1547,243 +1143,6 @@
               <w:jc w:val="right"/>
             </w:pPr>
             <w:r>
-              <w:t xml:space="preserve">-4.887</w:t>
-            </w:r>
-          </w:p>
-        </w:tc>
-        <w:tc>
-          <w:p>
-            <w:pPr>
-              <w:pStyle w:val="Compact"/>
-              <w:jc w:val="right"/>
-            </w:pPr>
-            <w:r>
-              <w:t xml:space="preserve">-15.527</w:t>
-            </w:r>
-          </w:p>
-        </w:tc>
-        <w:tc>
-          <w:p>
-            <w:pPr>
-              <w:pStyle w:val="Compact"/>
-              <w:jc w:val="right"/>
-            </w:pPr>
-            <w:r>
-              <w:t xml:space="preserve">5.753</w:t>
-            </w:r>
-          </w:p>
-        </w:tc>
-        <w:tc>
-          <w:p>
-            <w:pPr>
-              <w:pStyle w:val="Compact"/>
-              <w:jc w:val="right"/>
-            </w:pPr>
-            <w:r>
-              <w:t xml:space="preserve">0.6349</w:t>
-            </w:r>
-          </w:p>
-        </w:tc>
-      </w:tr>
-      <w:tr>
-        <w:tc>
-          <w:p>
-            <w:pPr>
-              <w:pStyle w:val="Compact"/>
-              <w:jc w:val="left"/>
-            </w:pPr>
-            <w:r>
-              <w:t xml:space="preserve">strategy</w:t>
-            </w:r>
-          </w:p>
-        </w:tc>
-        <w:tc>
-          <w:p>
-            <w:pPr>
-              <w:pStyle w:val="Compact"/>
-              <w:jc w:val="left"/>
-            </w:pPr>
-            <w:r>
-              <w:t xml:space="preserve">OneParentBilingual-OneLanguageAtHome</w:t>
-            </w:r>
-          </w:p>
-        </w:tc>
-        <w:tc>
-          <w:p>
-            <w:pPr>
-              <w:pStyle w:val="Compact"/>
-              <w:jc w:val="right"/>
-            </w:pPr>
-            <w:r>
-              <w:t xml:space="preserve">0</w:t>
-            </w:r>
-          </w:p>
-        </w:tc>
-        <w:tc>
-          <w:p>
-            <w:pPr>
-              <w:pStyle w:val="Compact"/>
-              <w:jc w:val="right"/>
-            </w:pPr>
-            <w:r>
-              <w:t xml:space="preserve">-2.515</w:t>
-            </w:r>
-          </w:p>
-        </w:tc>
-        <w:tc>
-          <w:p>
-            <w:pPr>
-              <w:pStyle w:val="Compact"/>
-              <w:jc w:val="right"/>
-            </w:pPr>
-            <w:r>
-              <w:t xml:space="preserve">-26.757</w:t>
-            </w:r>
-          </w:p>
-        </w:tc>
-        <w:tc>
-          <w:p>
-            <w:pPr>
-              <w:pStyle w:val="Compact"/>
-              <w:jc w:val="right"/>
-            </w:pPr>
-            <w:r>
-              <w:t xml:space="preserve">21.727</w:t>
-            </w:r>
-          </w:p>
-        </w:tc>
-        <w:tc>
-          <w:p>
-            <w:pPr>
-              <w:pStyle w:val="Compact"/>
-              <w:jc w:val="right"/>
-            </w:pPr>
-            <w:r>
-              <w:t xml:space="preserve">0.9932</w:t>
-            </w:r>
-          </w:p>
-        </w:tc>
-      </w:tr>
-      <w:tr>
-        <w:tc>
-          <w:p>
-            <w:pPr>
-              <w:pStyle w:val="Compact"/>
-              <w:jc w:val="left"/>
-            </w:pPr>
-            <w:r>
-              <w:t xml:space="preserve">strategy</w:t>
-            </w:r>
-          </w:p>
-        </w:tc>
-        <w:tc>
-          <w:p>
-            <w:pPr>
-              <w:pStyle w:val="Compact"/>
-              <w:jc w:val="left"/>
-            </w:pPr>
-            <w:r>
-              <w:t xml:space="preserve">OneParentOneLang-OneLanguageAtHome</w:t>
-            </w:r>
-          </w:p>
-        </w:tc>
-        <w:tc>
-          <w:p>
-            <w:pPr>
-              <w:pStyle w:val="Compact"/>
-              <w:jc w:val="right"/>
-            </w:pPr>
-            <w:r>
-              <w:t xml:space="preserve">0</w:t>
-            </w:r>
-          </w:p>
-        </w:tc>
-        <w:tc>
-          <w:p>
-            <w:pPr>
-              <w:pStyle w:val="Compact"/>
-              <w:jc w:val="right"/>
-            </w:pPr>
-            <w:r>
-              <w:t xml:space="preserve">-18.130</w:t>
-            </w:r>
-          </w:p>
-        </w:tc>
-        <w:tc>
-          <w:p>
-            <w:pPr>
-              <w:pStyle w:val="Compact"/>
-              <w:jc w:val="right"/>
-            </w:pPr>
-            <w:r>
-              <w:t xml:space="preserve">-42.944</w:t>
-            </w:r>
-          </w:p>
-        </w:tc>
-        <w:tc>
-          <w:p>
-            <w:pPr>
-              <w:pStyle w:val="Compact"/>
-              <w:jc w:val="right"/>
-            </w:pPr>
-            <w:r>
-              <w:t xml:space="preserve">6.683</w:t>
-            </w:r>
-          </w:p>
-        </w:tc>
-        <w:tc>
-          <w:p>
-            <w:pPr>
-              <w:pStyle w:val="Compact"/>
-              <w:jc w:val="right"/>
-            </w:pPr>
-            <w:r>
-              <w:t xml:space="preserve">0.2349</w:t>
-            </w:r>
-          </w:p>
-        </w:tc>
-      </w:tr>
-      <w:tr>
-        <w:tc>
-          <w:p>
-            <w:pPr>
-              <w:pStyle w:val="Compact"/>
-              <w:jc w:val="left"/>
-            </w:pPr>
-            <w:r>
-              <w:t xml:space="preserve">strategy</w:t>
-            </w:r>
-          </w:p>
-        </w:tc>
-        <w:tc>
-          <w:p>
-            <w:pPr>
-              <w:pStyle w:val="Compact"/>
-              <w:jc w:val="left"/>
-            </w:pPr>
-            <w:r>
-              <w:t xml:space="preserve">OneParentOneLang-OneParentBilingual</w:t>
-            </w:r>
-          </w:p>
-        </w:tc>
-        <w:tc>
-          <w:p>
-            <w:pPr>
-              <w:pStyle w:val="Compact"/>
-              <w:jc w:val="right"/>
-            </w:pPr>
-            <w:r>
-              <w:t xml:space="preserve">0</w:t>
-            </w:r>
-          </w:p>
-        </w:tc>
-        <w:tc>
-          <w:p>
-            <w:pPr>
-              <w:pStyle w:val="Compact"/>
-              <w:jc w:val="right"/>
-            </w:pPr>
-            <w:r>
               <w:t xml:space="preserve">-15.615</w:t>
             </w:r>
           </w:p>
@@ -1795,29 +1154,29 @@
               <w:jc w:val="right"/>
             </w:pPr>
             <w:r>
-              <w:t xml:space="preserve">-27.351</w:t>
-            </w:r>
-          </w:p>
-        </w:tc>
-        <w:tc>
-          <w:p>
-            <w:pPr>
-              <w:pStyle w:val="Compact"/>
-              <w:jc w:val="right"/>
-            </w:pPr>
-            <w:r>
-              <w:t xml:space="preserve">-3.879</w:t>
-            </w:r>
-          </w:p>
-        </w:tc>
-        <w:tc>
-          <w:p>
-            <w:pPr>
-              <w:pStyle w:val="Compact"/>
-              <w:jc w:val="right"/>
-            </w:pPr>
-            <w:r>
-              <w:t xml:space="preserve">0.0038</w:t>
+              <w:t xml:space="preserve">-26.175</w:t>
+            </w:r>
+          </w:p>
+        </w:tc>
+        <w:tc>
+          <w:p>
+            <w:pPr>
+              <w:pStyle w:val="Compact"/>
+              <w:jc w:val="right"/>
+            </w:pPr>
+            <w:r>
+              <w:t xml:space="preserve">-5.055</w:t>
+            </w:r>
+          </w:p>
+        </w:tc>
+        <w:tc>
+          <w:p>
+            <w:pPr>
+              <w:pStyle w:val="Compact"/>
+              <w:jc w:val="right"/>
+            </w:pPr>
+            <w:r>
+              <w:t xml:space="preserve">0.0017</w:t>
             </w:r>
           </w:p>
         </w:tc>
@@ -1831,21 +1190,381 @@
         <w:t xml:space="preserve">Table 4. Tukey HSD Test on the Effect of Strategies on Heritage Langauge Exposure</w:t>
       </w:r>
     </w:p>
+    <w:tbl>
+      <w:tblPr>
+        <w:tblStyle w:val="Table"/>
+        <w:tblW w:type="pct" w:w="0.0"/>
+        <w:tblLook w:firstRow="1" w:lastRow="0" w:firstColumn="0" w:lastColumn="0" w:noHBand="0" w:noVBand="0"/>
+      </w:tblPr>
+      <w:tblGrid/>
+      <w:tr>
+        <w:trPr>
+          <w:cnfStyle w:firstRow="1"/>
+        </w:trPr>
+        <w:tc>
+          <w:tcPr>
+            <w:tcBorders>
+              <w:bottom w:val="single"/>
+            </w:tcBorders>
+            <w:vAlign w:val="bottom"/>
+          </w:tcPr>
+          <w:p>
+            <w:pPr>
+              <w:pStyle w:val="Compact"/>
+              <w:jc w:val="left"/>
+            </w:pPr>
+            <w:r>
+              <w:t xml:space="preserve">term</w:t>
+            </w:r>
+          </w:p>
+        </w:tc>
+        <w:tc>
+          <w:tcPr>
+            <w:tcBorders>
+              <w:bottom w:val="single"/>
+            </w:tcBorders>
+            <w:vAlign w:val="bottom"/>
+          </w:tcPr>
+          <w:p>
+            <w:pPr>
+              <w:pStyle w:val="Compact"/>
+              <w:jc w:val="left"/>
+            </w:pPr>
+            <w:r>
+              <w:t xml:space="preserve">contrast</w:t>
+            </w:r>
+          </w:p>
+        </w:tc>
+        <w:tc>
+          <w:tcPr>
+            <w:tcBorders>
+              <w:bottom w:val="single"/>
+            </w:tcBorders>
+            <w:vAlign w:val="bottom"/>
+          </w:tcPr>
+          <w:p>
+            <w:pPr>
+              <w:pStyle w:val="Compact"/>
+              <w:jc w:val="right"/>
+            </w:pPr>
+            <w:r>
+              <w:t xml:space="preserve">null.value</w:t>
+            </w:r>
+          </w:p>
+        </w:tc>
+        <w:tc>
+          <w:tcPr>
+            <w:tcBorders>
+              <w:bottom w:val="single"/>
+            </w:tcBorders>
+            <w:vAlign w:val="bottom"/>
+          </w:tcPr>
+          <w:p>
+            <w:pPr>
+              <w:pStyle w:val="Compact"/>
+              <w:jc w:val="right"/>
+            </w:pPr>
+            <w:r>
+              <w:t xml:space="preserve">estimate</w:t>
+            </w:r>
+          </w:p>
+        </w:tc>
+        <w:tc>
+          <w:tcPr>
+            <w:tcBorders>
+              <w:bottom w:val="single"/>
+            </w:tcBorders>
+            <w:vAlign w:val="bottom"/>
+          </w:tcPr>
+          <w:p>
+            <w:pPr>
+              <w:pStyle w:val="Compact"/>
+              <w:jc w:val="right"/>
+            </w:pPr>
+            <w:r>
+              <w:t xml:space="preserve">conf.low</w:t>
+            </w:r>
+          </w:p>
+        </w:tc>
+        <w:tc>
+          <w:tcPr>
+            <w:tcBorders>
+              <w:bottom w:val="single"/>
+            </w:tcBorders>
+            <w:vAlign w:val="bottom"/>
+          </w:tcPr>
+          <w:p>
+            <w:pPr>
+              <w:pStyle w:val="Compact"/>
+              <w:jc w:val="right"/>
+            </w:pPr>
+            <w:r>
+              <w:t xml:space="preserve">conf.high</w:t>
+            </w:r>
+          </w:p>
+        </w:tc>
+        <w:tc>
+          <w:tcPr>
+            <w:tcBorders>
+              <w:bottom w:val="single"/>
+            </w:tcBorders>
+            <w:vAlign w:val="bottom"/>
+          </w:tcPr>
+          <w:p>
+            <w:pPr>
+              <w:pStyle w:val="Compact"/>
+              <w:jc w:val="right"/>
+            </w:pPr>
+            <w:r>
+              <w:t xml:space="preserve">adj.p.value</w:t>
+            </w:r>
+          </w:p>
+        </w:tc>
+      </w:tr>
+      <w:tr>
+        <w:tc>
+          <w:p>
+            <w:pPr>
+              <w:pStyle w:val="Compact"/>
+              <w:jc w:val="left"/>
+            </w:pPr>
+            <w:r>
+              <w:t xml:space="preserve">strategy</w:t>
+            </w:r>
+          </w:p>
+        </w:tc>
+        <w:tc>
+          <w:p>
+            <w:pPr>
+              <w:pStyle w:val="Compact"/>
+              <w:jc w:val="left"/>
+            </w:pPr>
+            <w:r>
+              <w:t xml:space="preserve">OneParentBilingual-BothParentsBilingual</w:t>
+            </w:r>
+          </w:p>
+        </w:tc>
+        <w:tc>
+          <w:p>
+            <w:pPr>
+              <w:pStyle w:val="Compact"/>
+              <w:jc w:val="right"/>
+            </w:pPr>
+            <w:r>
+              <w:t xml:space="preserve">0</w:t>
+            </w:r>
+          </w:p>
+        </w:tc>
+        <w:tc>
+          <w:p>
+            <w:pPr>
+              <w:pStyle w:val="Compact"/>
+              <w:jc w:val="right"/>
+            </w:pPr>
+            <w:r>
+              <w:t xml:space="preserve">-16.211</w:t>
+            </w:r>
+          </w:p>
+        </w:tc>
+        <w:tc>
+          <w:p>
+            <w:pPr>
+              <w:pStyle w:val="Compact"/>
+              <w:jc w:val="right"/>
+            </w:pPr>
+            <w:r>
+              <w:t xml:space="preserve">-33.90</w:t>
+            </w:r>
+          </w:p>
+        </w:tc>
+        <w:tc>
+          <w:p>
+            <w:pPr>
+              <w:pStyle w:val="Compact"/>
+              <w:jc w:val="right"/>
+            </w:pPr>
+            <w:r>
+              <w:t xml:space="preserve">1.476</w:t>
+            </w:r>
+          </w:p>
+        </w:tc>
+        <w:tc>
+          <w:p>
+            <w:pPr>
+              <w:pStyle w:val="Compact"/>
+              <w:jc w:val="right"/>
+            </w:pPr>
+            <w:r>
+              <w:t xml:space="preserve">0.0786</w:t>
+            </w:r>
+          </w:p>
+        </w:tc>
+      </w:tr>
+      <w:tr>
+        <w:tc>
+          <w:p>
+            <w:pPr>
+              <w:pStyle w:val="Compact"/>
+              <w:jc w:val="left"/>
+            </w:pPr>
+            <w:r>
+              <w:t xml:space="preserve">strategy</w:t>
+            </w:r>
+          </w:p>
+        </w:tc>
+        <w:tc>
+          <w:p>
+            <w:pPr>
+              <w:pStyle w:val="Compact"/>
+              <w:jc w:val="left"/>
+            </w:pPr>
+            <w:r>
+              <w:t xml:space="preserve">OneParentOneLang-BothParentsBilingual</w:t>
+            </w:r>
+          </w:p>
+        </w:tc>
+        <w:tc>
+          <w:p>
+            <w:pPr>
+              <w:pStyle w:val="Compact"/>
+              <w:jc w:val="right"/>
+            </w:pPr>
+            <w:r>
+              <w:t xml:space="preserve">0</w:t>
+            </w:r>
+          </w:p>
+        </w:tc>
+        <w:tc>
+          <w:p>
+            <w:pPr>
+              <w:pStyle w:val="Compact"/>
+              <w:jc w:val="right"/>
+            </w:pPr>
+            <w:r>
+              <w:t xml:space="preserve">1.985</w:t>
+            </w:r>
+          </w:p>
+        </w:tc>
+        <w:tc>
+          <w:p>
+            <w:pPr>
+              <w:pStyle w:val="Compact"/>
+              <w:jc w:val="right"/>
+            </w:pPr>
+            <w:r>
+              <w:t xml:space="preserve">-19.05</w:t>
+            </w:r>
+          </w:p>
+        </w:tc>
+        <w:tc>
+          <w:p>
+            <w:pPr>
+              <w:pStyle w:val="Compact"/>
+              <w:jc w:val="right"/>
+            </w:pPr>
+            <w:r>
+              <w:t xml:space="preserve">23.022</w:t>
+            </w:r>
+          </w:p>
+        </w:tc>
+        <w:tc>
+          <w:p>
+            <w:pPr>
+              <w:pStyle w:val="Compact"/>
+              <w:jc w:val="right"/>
+            </w:pPr>
+            <w:r>
+              <w:t xml:space="preserve">0.9718</w:t>
+            </w:r>
+          </w:p>
+        </w:tc>
+      </w:tr>
+      <w:tr>
+        <w:tc>
+          <w:p>
+            <w:pPr>
+              <w:pStyle w:val="Compact"/>
+              <w:jc w:val="left"/>
+            </w:pPr>
+            <w:r>
+              <w:t xml:space="preserve">strategy</w:t>
+            </w:r>
+          </w:p>
+        </w:tc>
+        <w:tc>
+          <w:p>
+            <w:pPr>
+              <w:pStyle w:val="Compact"/>
+              <w:jc w:val="left"/>
+            </w:pPr>
+            <w:r>
+              <w:t xml:space="preserve">OneParentOneLang-OneParentBilingual</w:t>
+            </w:r>
+          </w:p>
+        </w:tc>
+        <w:tc>
+          <w:p>
+            <w:pPr>
+              <w:pStyle w:val="Compact"/>
+              <w:jc w:val="right"/>
+            </w:pPr>
+            <w:r>
+              <w:t xml:space="preserve">0</w:t>
+            </w:r>
+          </w:p>
+        </w:tc>
+        <w:tc>
+          <w:p>
+            <w:pPr>
+              <w:pStyle w:val="Compact"/>
+              <w:jc w:val="right"/>
+            </w:pPr>
+            <w:r>
+              <w:t xml:space="preserve">18.196</w:t>
+            </w:r>
+          </w:p>
+        </w:tc>
+        <w:tc>
+          <w:p>
+            <w:pPr>
+              <w:pStyle w:val="Compact"/>
+              <w:jc w:val="right"/>
+            </w:pPr>
+            <w:r>
+              <w:t xml:space="preserve">-1.53</w:t>
+            </w:r>
+          </w:p>
+        </w:tc>
+        <w:tc>
+          <w:p>
+            <w:pPr>
+              <w:pStyle w:val="Compact"/>
+              <w:jc w:val="right"/>
+            </w:pPr>
+            <w:r>
+              <w:t xml:space="preserve">37.923</w:t>
+            </w:r>
+          </w:p>
+        </w:tc>
+        <w:tc>
+          <w:p>
+            <w:pPr>
+              <w:pStyle w:val="Compact"/>
+              <w:jc w:val="right"/>
+            </w:pPr>
+            <w:r>
+              <w:t xml:space="preserve">0.0762</w:t>
+            </w:r>
+          </w:p>
+        </w:tc>
+      </w:tr>
+    </w:tbl>
     <w:p>
       <w:pPr>
-        <w:pStyle w:val="SourceCode"/>
-      </w:pPr>
-      <w:r>
-        <w:rPr>
-          <w:rStyle w:val="FunctionTok"/>
-        </w:rPr>
-        <w:t xml:space="preserve">kable</w:t>
-      </w:r>
-      <w:r>
-        <w:rPr>
-          <w:rStyle w:val="NormalTok"/>
-        </w:rPr>
-        <w:t xml:space="preserve">(tukey_min)</w:t>
+        <w:pStyle w:val="BodyText"/>
+      </w:pPr>
+      <w:r>
+        <w:t xml:space="preserve">Table 5. Tukey HSD Test on the Effect of Strategies on Balance of Exposure</w:t>
       </w:r>
     </w:p>
     <w:tbl>
@@ -2006,7 +1725,7 @@
               <w:jc w:val="left"/>
             </w:pPr>
             <w:r>
-              <w:t xml:space="preserve">OneLanguageAtHome-BothParentsBilingual</w:t>
+              <w:t xml:space="preserve">OneParentBilingual-BothParentsBilingual</w:t>
             </w:r>
           </w:p>
         </w:tc>
@@ -2028,40 +1747,40 @@
               <w:jc w:val="right"/>
             </w:pPr>
             <w:r>
-              <w:t xml:space="preserve">26.425</w:t>
-            </w:r>
-          </w:p>
-        </w:tc>
-        <w:tc>
-          <w:p>
-            <w:pPr>
-              <w:pStyle w:val="Compact"/>
-              <w:jc w:val="right"/>
-            </w:pPr>
-            <w:r>
-              <w:t xml:space="preserve">-19.324</w:t>
-            </w:r>
-          </w:p>
-        </w:tc>
-        <w:tc>
-          <w:p>
-            <w:pPr>
-              <w:pStyle w:val="Compact"/>
-              <w:jc w:val="right"/>
-            </w:pPr>
-            <w:r>
-              <w:t xml:space="preserve">72.175</w:t>
-            </w:r>
-          </w:p>
-        </w:tc>
-        <w:tc>
-          <w:p>
-            <w:pPr>
-              <w:pStyle w:val="Compact"/>
-              <w:jc w:val="right"/>
-            </w:pPr>
-            <w:r>
-              <w:t xml:space="preserve">0.4251</w:t>
+              <w:t xml:space="preserve">-8.335</w:t>
+            </w:r>
+          </w:p>
+        </w:tc>
+        <w:tc>
+          <w:p>
+            <w:pPr>
+              <w:pStyle w:val="Compact"/>
+              <w:jc w:val="right"/>
+            </w:pPr>
+            <w:r>
+              <w:t xml:space="preserve">-12.2285</w:t>
+            </w:r>
+          </w:p>
+        </w:tc>
+        <w:tc>
+          <w:p>
+            <w:pPr>
+              <w:pStyle w:val="Compact"/>
+              <w:jc w:val="right"/>
+            </w:pPr>
+            <w:r>
+              <w:t xml:space="preserve">-4.442</w:t>
+            </w:r>
+          </w:p>
+        </w:tc>
+        <w:tc>
+          <w:p>
+            <w:pPr>
+              <w:pStyle w:val="Compact"/>
+              <w:jc w:val="right"/>
+            </w:pPr>
+            <w:r>
+              <w:t xml:space="preserve">0.0000</w:t>
             </w:r>
           </w:p>
         </w:tc>
@@ -2085,7 +1804,7 @@
               <w:jc w:val="left"/>
             </w:pPr>
             <w:r>
-              <w:t xml:space="preserve">OneParentBilingual-BothParentsBilingual</w:t>
+              <w:t xml:space="preserve">OneParentOneLang-BothParentsBilingual</w:t>
             </w:r>
           </w:p>
         </w:tc>
@@ -2107,40 +1826,40 @@
               <w:jc w:val="right"/>
             </w:pPr>
             <w:r>
-              <w:t xml:space="preserve">-16.211</w:t>
-            </w:r>
-          </w:p>
-        </w:tc>
-        <w:tc>
-          <w:p>
-            <w:pPr>
-              <w:pStyle w:val="Compact"/>
-              <w:jc w:val="right"/>
-            </w:pPr>
-            <w:r>
-              <w:t xml:space="preserve">-35.611</w:t>
-            </w:r>
-          </w:p>
-        </w:tc>
-        <w:tc>
-          <w:p>
-            <w:pPr>
-              <w:pStyle w:val="Compact"/>
-              <w:jc w:val="right"/>
-            </w:pPr>
-            <w:r>
-              <w:t xml:space="preserve">3.189</w:t>
-            </w:r>
-          </w:p>
-        </w:tc>
-        <w:tc>
-          <w:p>
-            <w:pPr>
-              <w:pStyle w:val="Compact"/>
-              <w:jc w:val="right"/>
-            </w:pPr>
-            <w:r>
-              <w:t xml:space="preserve">0.1318</w:t>
+              <w:t xml:space="preserve">4.672</w:t>
+            </w:r>
+          </w:p>
+        </w:tc>
+        <w:tc>
+          <w:p>
+            <w:pPr>
+              <w:pStyle w:val="Compact"/>
+              <w:jc w:val="right"/>
+            </w:pPr>
+            <w:r>
+              <w:t xml:space="preserve">0.2389</w:t>
+            </w:r>
+          </w:p>
+        </w:tc>
+        <w:tc>
+          <w:p>
+            <w:pPr>
+              <w:pStyle w:val="Compact"/>
+              <w:jc w:val="right"/>
+            </w:pPr>
+            <w:r>
+              <w:t xml:space="preserve">9.105</w:t>
+            </w:r>
+          </w:p>
+        </w:tc>
+        <w:tc>
+          <w:p>
+            <w:pPr>
+              <w:pStyle w:val="Compact"/>
+              <w:jc w:val="right"/>
+            </w:pPr>
+            <w:r>
+              <w:t xml:space="preserve">0.0362</w:t>
             </w:r>
           </w:p>
         </w:tc>
@@ -2164,7 +1883,7 @@
               <w:jc w:val="left"/>
             </w:pPr>
             <w:r>
-              <w:t xml:space="preserve">OneParentOneLang-BothParentsBilingual</w:t>
+              <w:t xml:space="preserve">OneParentOneLang-OneParentBilingual</w:t>
             </w:r>
           </w:p>
         </w:tc>
@@ -2186,277 +1905,40 @@
               <w:jc w:val="right"/>
             </w:pPr>
             <w:r>
-              <w:t xml:space="preserve">1.985</w:t>
-            </w:r>
-          </w:p>
-        </w:tc>
-        <w:tc>
-          <w:p>
-            <w:pPr>
-              <w:pStyle w:val="Compact"/>
-              <w:jc w:val="right"/>
-            </w:pPr>
-            <w:r>
-              <w:t xml:space="preserve">-21.089</w:t>
-            </w:r>
-          </w:p>
-        </w:tc>
-        <w:tc>
-          <w:p>
-            <w:pPr>
-              <w:pStyle w:val="Compact"/>
-              <w:jc w:val="right"/>
-            </w:pPr>
-            <w:r>
-              <w:t xml:space="preserve">25.060</w:t>
-            </w:r>
-          </w:p>
-        </w:tc>
-        <w:tc>
-          <w:p>
-            <w:pPr>
-              <w:pStyle w:val="Compact"/>
-              <w:jc w:val="right"/>
-            </w:pPr>
-            <w:r>
-              <w:t xml:space="preserve">0.9957</w:t>
-            </w:r>
-          </w:p>
-        </w:tc>
-      </w:tr>
-      <w:tr>
-        <w:tc>
-          <w:p>
-            <w:pPr>
-              <w:pStyle w:val="Compact"/>
-              <w:jc w:val="left"/>
-            </w:pPr>
-            <w:r>
-              <w:t xml:space="preserve">strategy</w:t>
-            </w:r>
-          </w:p>
-        </w:tc>
-        <w:tc>
-          <w:p>
-            <w:pPr>
-              <w:pStyle w:val="Compact"/>
-              <w:jc w:val="left"/>
-            </w:pPr>
-            <w:r>
-              <w:t xml:space="preserve">OneParentBilingual-OneLanguageAtHome</w:t>
-            </w:r>
-          </w:p>
-        </w:tc>
-        <w:tc>
-          <w:p>
-            <w:pPr>
-              <w:pStyle w:val="Compact"/>
-              <w:jc w:val="right"/>
-            </w:pPr>
-            <w:r>
-              <w:t xml:space="preserve">0</w:t>
-            </w:r>
-          </w:p>
-        </w:tc>
-        <w:tc>
-          <w:p>
-            <w:pPr>
-              <w:pStyle w:val="Compact"/>
-              <w:jc w:val="right"/>
-            </w:pPr>
-            <w:r>
-              <w:t xml:space="preserve">-42.636</w:t>
-            </w:r>
-          </w:p>
-        </w:tc>
-        <w:tc>
-          <w:p>
-            <w:pPr>
-              <w:pStyle w:val="Compact"/>
-              <w:jc w:val="right"/>
-            </w:pPr>
-            <w:r>
-              <w:t xml:space="preserve">-87.678</w:t>
-            </w:r>
-          </w:p>
-        </w:tc>
-        <w:tc>
-          <w:p>
-            <w:pPr>
-              <w:pStyle w:val="Compact"/>
-              <w:jc w:val="right"/>
-            </w:pPr>
-            <w:r>
-              <w:t xml:space="preserve">2.406</w:t>
-            </w:r>
-          </w:p>
-        </w:tc>
-        <w:tc>
-          <w:p>
-            <w:pPr>
-              <w:pStyle w:val="Compact"/>
-              <w:jc w:val="right"/>
-            </w:pPr>
-            <w:r>
-              <w:t xml:space="preserve">0.0697</w:t>
-            </w:r>
-          </w:p>
-        </w:tc>
-      </w:tr>
-      <w:tr>
-        <w:tc>
-          <w:p>
-            <w:pPr>
-              <w:pStyle w:val="Compact"/>
-              <w:jc w:val="left"/>
-            </w:pPr>
-            <w:r>
-              <w:t xml:space="preserve">strategy</w:t>
-            </w:r>
-          </w:p>
-        </w:tc>
-        <w:tc>
-          <w:p>
-            <w:pPr>
-              <w:pStyle w:val="Compact"/>
-              <w:jc w:val="left"/>
-            </w:pPr>
-            <w:r>
-              <w:t xml:space="preserve">OneParentOneLang-OneLanguageAtHome</w:t>
-            </w:r>
-          </w:p>
-        </w:tc>
-        <w:tc>
-          <w:p>
-            <w:pPr>
-              <w:pStyle w:val="Compact"/>
-              <w:jc w:val="right"/>
-            </w:pPr>
-            <w:r>
-              <w:t xml:space="preserve">0</w:t>
-            </w:r>
-          </w:p>
-        </w:tc>
-        <w:tc>
-          <w:p>
-            <w:pPr>
-              <w:pStyle w:val="Compact"/>
-              <w:jc w:val="right"/>
-            </w:pPr>
-            <w:r>
-              <w:t xml:space="preserve">-24.440</w:t>
-            </w:r>
-          </w:p>
-        </w:tc>
-        <w:tc>
-          <w:p>
-            <w:pPr>
-              <w:pStyle w:val="Compact"/>
-              <w:jc w:val="right"/>
-            </w:pPr>
-            <w:r>
-              <w:t xml:space="preserve">-71.182</w:t>
-            </w:r>
-          </w:p>
-        </w:tc>
-        <w:tc>
-          <w:p>
-            <w:pPr>
-              <w:pStyle w:val="Compact"/>
-              <w:jc w:val="right"/>
-            </w:pPr>
-            <w:r>
-              <w:t xml:space="preserve">22.302</w:t>
-            </w:r>
-          </w:p>
-        </w:tc>
-        <w:tc>
-          <w:p>
-            <w:pPr>
-              <w:pStyle w:val="Compact"/>
-              <w:jc w:val="right"/>
-            </w:pPr>
-            <w:r>
-              <w:t xml:space="preserve">0.5122</w:t>
-            </w:r>
-          </w:p>
-        </w:tc>
-      </w:tr>
-      <w:tr>
-        <w:tc>
-          <w:p>
-            <w:pPr>
-              <w:pStyle w:val="Compact"/>
-              <w:jc w:val="left"/>
-            </w:pPr>
-            <w:r>
-              <w:t xml:space="preserve">strategy</w:t>
-            </w:r>
-          </w:p>
-        </w:tc>
-        <w:tc>
-          <w:p>
-            <w:pPr>
-              <w:pStyle w:val="Compact"/>
-              <w:jc w:val="left"/>
-            </w:pPr>
-            <w:r>
-              <w:t xml:space="preserve">OneParentOneLang-OneParentBilingual</w:t>
-            </w:r>
-          </w:p>
-        </w:tc>
-        <w:tc>
-          <w:p>
-            <w:pPr>
-              <w:pStyle w:val="Compact"/>
-              <w:jc w:val="right"/>
-            </w:pPr>
-            <w:r>
-              <w:t xml:space="preserve">0</w:t>
-            </w:r>
-          </w:p>
-        </w:tc>
-        <w:tc>
-          <w:p>
-            <w:pPr>
-              <w:pStyle w:val="Compact"/>
-              <w:jc w:val="right"/>
-            </w:pPr>
-            <w:r>
-              <w:t xml:space="preserve">18.196</w:t>
-            </w:r>
-          </w:p>
-        </w:tc>
-        <w:tc>
-          <w:p>
-            <w:pPr>
-              <w:pStyle w:val="Compact"/>
-              <w:jc w:val="right"/>
-            </w:pPr>
-            <w:r>
-              <w:t xml:space="preserve">-3.441</w:t>
-            </w:r>
-          </w:p>
-        </w:tc>
-        <w:tc>
-          <w:p>
-            <w:pPr>
-              <w:pStyle w:val="Compact"/>
-              <w:jc w:val="right"/>
-            </w:pPr>
-            <w:r>
-              <w:t xml:space="preserve">39.834</w:t>
-            </w:r>
-          </w:p>
-        </w:tc>
-        <w:tc>
-          <w:p>
-            <w:pPr>
-              <w:pStyle w:val="Compact"/>
-              <w:jc w:val="right"/>
-            </w:pPr>
-            <w:r>
-              <w:t xml:space="preserve">0.1280</w:t>
+              <w:t xml:space="preserve">13.007</w:t>
+            </w:r>
+          </w:p>
+        </w:tc>
+        <w:tc>
+          <w:p>
+            <w:pPr>
+              <w:pStyle w:val="Compact"/>
+              <w:jc w:val="right"/>
+            </w:pPr>
+            <w:r>
+              <w:t xml:space="preserve">8.1543</w:t>
+            </w:r>
+          </w:p>
+        </w:tc>
+        <w:tc>
+          <w:p>
+            <w:pPr>
+              <w:pStyle w:val="Compact"/>
+              <w:jc w:val="right"/>
+            </w:pPr>
+            <w:r>
+              <w:t xml:space="preserve">17.860</w:t>
+            </w:r>
+          </w:p>
+        </w:tc>
+        <w:tc>
+          <w:p>
+            <w:pPr>
+              <w:pStyle w:val="Compact"/>
+              <w:jc w:val="right"/>
+            </w:pPr>
+            <w:r>
+              <w:t xml:space="preserve">0.0000</w:t>
             </w:r>
           </w:p>
         </w:tc>
@@ -2464,18 +1946,2430 @@
     </w:tbl>
     <w:p>
       <w:pPr>
-        <w:pStyle w:val="BodyText"/>
-      </w:pPr>
-      <w:r>
-        <w:t xml:space="preserve">We also explored the data using beta regression models. While these models are not broadly used in this field, they are especially appropriate for continuous proportions that are bounded between 1 and 0 (REF), which is the case for our outcome variables, as they use a structure that does not assume a normal error structure (REF). Estimation in these kinds of models is performed by maximum likelihood. Beta regressions fit both a conditional model, which models the mean of the response, and a dispersion model, which models the error.</w:t>
+        <w:pStyle w:val="SourceCode"/>
+      </w:pPr>
+      <w:r>
+        <w:rPr>
+          <w:rStyle w:val="NormalTok"/>
+        </w:rPr>
+        <w:t xml:space="preserve">for_anova_graphs </w:t>
+      </w:r>
+      <w:r>
+        <w:rPr>
+          <w:rStyle w:val="OtherTok"/>
+        </w:rPr>
+        <w:t xml:space="preserve">&lt;-</w:t>
+      </w:r>
+      <w:r>
+        <w:rPr>
+          <w:rStyle w:val="NormalTok"/>
+        </w:rPr>
+        <w:t xml:space="preserve"> for_anova_graphs </w:t>
+      </w:r>
+      <w:r>
+        <w:rPr>
+          <w:rStyle w:val="SpecialCharTok"/>
+        </w:rPr>
+        <w:t xml:space="preserve">%&gt;%</w:t>
+      </w:r>
+      <w:r>
+        <w:br/>
+      </w:r>
+      <w:r>
+        <w:rPr>
+          <w:rStyle w:val="NormalTok"/>
+        </w:rPr>
+        <w:t xml:space="preserve">  </w:t>
+      </w:r>
+      <w:r>
+        <w:rPr>
+          <w:rStyle w:val="FunctionTok"/>
+        </w:rPr>
+        <w:t xml:space="preserve">filter</w:t>
+      </w:r>
+      <w:r>
+        <w:rPr>
+          <w:rStyle w:val="NormalTok"/>
+        </w:rPr>
+        <w:t xml:space="preserve">(</w:t>
+      </w:r>
+      <w:r>
+        <w:rPr>
+          <w:rStyle w:val="SpecialCharTok"/>
+        </w:rPr>
+        <w:t xml:space="preserve">!</w:t>
+      </w:r>
+      <w:r>
+        <w:rPr>
+          <w:rStyle w:val="NormalTok"/>
+        </w:rPr>
+        <w:t xml:space="preserve">strategy </w:t>
+      </w:r>
+      <w:r>
+        <w:rPr>
+          <w:rStyle w:val="SpecialCharTok"/>
+        </w:rPr>
+        <w:t xml:space="preserve">==</w:t>
+      </w:r>
+      <w:r>
+        <w:rPr>
+          <w:rStyle w:val="NormalTok"/>
+        </w:rPr>
+        <w:t xml:space="preserve"> </w:t>
+      </w:r>
+      <w:r>
+        <w:rPr>
+          <w:rStyle w:val="StringTok"/>
+        </w:rPr>
+        <w:t xml:space="preserve">"single-parent"</w:t>
+      </w:r>
+      <w:r>
+        <w:rPr>
+          <w:rStyle w:val="NormalTok"/>
+        </w:rPr>
+        <w:t xml:space="preserve">) </w:t>
+      </w:r>
+      <w:r>
+        <w:rPr>
+          <w:rStyle w:val="SpecialCharTok"/>
+        </w:rPr>
+        <w:t xml:space="preserve">%&gt;%</w:t>
+      </w:r>
+      <w:r>
+        <w:br/>
+      </w:r>
+      <w:r>
+        <w:rPr>
+          <w:rStyle w:val="NormalTok"/>
+        </w:rPr>
+        <w:t xml:space="preserve">  </w:t>
+      </w:r>
+      <w:r>
+        <w:rPr>
+          <w:rStyle w:val="FunctionTok"/>
+        </w:rPr>
+        <w:t xml:space="preserve">filter</w:t>
+      </w:r>
+      <w:r>
+        <w:rPr>
+          <w:rStyle w:val="NormalTok"/>
+        </w:rPr>
+        <w:t xml:space="preserve">(</w:t>
+      </w:r>
+      <w:r>
+        <w:rPr>
+          <w:rStyle w:val="SpecialCharTok"/>
+        </w:rPr>
+        <w:t xml:space="preserve">!</w:t>
+      </w:r>
+      <w:r>
+        <w:rPr>
+          <w:rStyle w:val="NormalTok"/>
+        </w:rPr>
+        <w:t xml:space="preserve">strategy </w:t>
+      </w:r>
+      <w:r>
+        <w:rPr>
+          <w:rStyle w:val="SpecialCharTok"/>
+        </w:rPr>
+        <w:t xml:space="preserve">==</w:t>
+      </w:r>
+      <w:r>
+        <w:rPr>
+          <w:rStyle w:val="NormalTok"/>
+        </w:rPr>
+        <w:t xml:space="preserve"> </w:t>
+      </w:r>
+      <w:r>
+        <w:rPr>
+          <w:rStyle w:val="StringTok"/>
+        </w:rPr>
+        <w:t xml:space="preserve">"one-language-at-home"</w:t>
+      </w:r>
+      <w:r>
+        <w:rPr>
+          <w:rStyle w:val="NormalTok"/>
+        </w:rPr>
+        <w:t xml:space="preserve">)</w:t>
+      </w:r>
+      <w:r>
+        <w:br/>
+      </w:r>
+      <w:r>
+        <w:br/>
+      </w:r>
+      <w:r>
+        <w:rPr>
+          <w:rStyle w:val="NormalTok"/>
+        </w:rPr>
+        <w:t xml:space="preserve">figure_3_a </w:t>
+      </w:r>
+      <w:r>
+        <w:rPr>
+          <w:rStyle w:val="OtherTok"/>
+        </w:rPr>
+        <w:t xml:space="preserve">&lt;-</w:t>
+      </w:r>
+      <w:r>
+        <w:rPr>
+          <w:rStyle w:val="FunctionTok"/>
+        </w:rPr>
+        <w:t xml:space="preserve">ggplot</w:t>
+      </w:r>
+      <w:r>
+        <w:rPr>
+          <w:rStyle w:val="NormalTok"/>
+        </w:rPr>
+        <w:t xml:space="preserve">(for_anova_graphs, </w:t>
+      </w:r>
+      <w:r>
+        <w:rPr>
+          <w:rStyle w:val="FunctionTok"/>
+        </w:rPr>
+        <w:t xml:space="preserve">aes</w:t>
+      </w:r>
+      <w:r>
+        <w:rPr>
+          <w:rStyle w:val="NormalTok"/>
+        </w:rPr>
+        <w:t xml:space="preserve">( </w:t>
+      </w:r>
+      <w:r>
+        <w:rPr>
+          <w:rStyle w:val="AttributeTok"/>
+        </w:rPr>
+        <w:t xml:space="preserve">x=</w:t>
+      </w:r>
+      <w:r>
+        <w:rPr>
+          <w:rStyle w:val="NormalTok"/>
+        </w:rPr>
+        <w:t xml:space="preserve">age , </w:t>
+      </w:r>
+      <w:r>
+        <w:rPr>
+          <w:rStyle w:val="AttributeTok"/>
+        </w:rPr>
+        <w:t xml:space="preserve">y=</w:t>
+      </w:r>
+      <w:r>
+        <w:rPr>
+          <w:rStyle w:val="NormalTok"/>
+        </w:rPr>
+        <w:t xml:space="preserve">fre_exp, </w:t>
+      </w:r>
+      <w:r>
+        <w:rPr>
+          <w:rStyle w:val="AttributeTok"/>
+        </w:rPr>
+        <w:t xml:space="preserve">color=</w:t>
+      </w:r>
+      <w:r>
+        <w:rPr>
+          <w:rStyle w:val="NormalTok"/>
+        </w:rPr>
+        <w:t xml:space="preserve">strategy, </w:t>
+      </w:r>
+      <w:r>
+        <w:rPr>
+          <w:rStyle w:val="AttributeTok"/>
+        </w:rPr>
+        <w:t xml:space="preserve">fill =</w:t>
+      </w:r>
+      <w:r>
+        <w:rPr>
+          <w:rStyle w:val="NormalTok"/>
+        </w:rPr>
+        <w:t xml:space="preserve"> strategy )) </w:t>
+      </w:r>
+      <w:r>
+        <w:rPr>
+          <w:rStyle w:val="SpecialCharTok"/>
+        </w:rPr>
+        <w:t xml:space="preserve">+</w:t>
+      </w:r>
+      <w:r>
+        <w:br/>
+      </w:r>
+      <w:r>
+        <w:rPr>
+          <w:rStyle w:val="NormalTok"/>
+        </w:rPr>
+        <w:t xml:space="preserve">  </w:t>
+      </w:r>
+      <w:r>
+        <w:rPr>
+          <w:rStyle w:val="FunctionTok"/>
+        </w:rPr>
+        <w:t xml:space="preserve">geom_smooth</w:t>
+      </w:r>
+      <w:r>
+        <w:rPr>
+          <w:rStyle w:val="NormalTok"/>
+        </w:rPr>
+        <w:t xml:space="preserve">(</w:t>
+      </w:r>
+      <w:r>
+        <w:rPr>
+          <w:rStyle w:val="AttributeTok"/>
+        </w:rPr>
+        <w:t xml:space="preserve">alpha=</w:t>
+      </w:r>
+      <w:r>
+        <w:rPr>
+          <w:rStyle w:val="FloatTok"/>
+        </w:rPr>
+        <w:t xml:space="preserve">0.2</w:t>
+      </w:r>
+      <w:r>
+        <w:rPr>
+          <w:rStyle w:val="NormalTok"/>
+        </w:rPr>
+        <w:t xml:space="preserve">)</w:t>
+      </w:r>
+      <w:r>
+        <w:rPr>
+          <w:rStyle w:val="SpecialCharTok"/>
+        </w:rPr>
+        <w:t xml:space="preserve">+</w:t>
+      </w:r>
+      <w:r>
+        <w:br/>
+      </w:r>
+      <w:r>
+        <w:rPr>
+          <w:rStyle w:val="NormalTok"/>
+        </w:rPr>
+        <w:t xml:space="preserve">  </w:t>
+      </w:r>
+      <w:r>
+        <w:rPr>
+          <w:rStyle w:val="FunctionTok"/>
+        </w:rPr>
+        <w:t xml:space="preserve">scale_color_manual</w:t>
+      </w:r>
+      <w:r>
+        <w:rPr>
+          <w:rStyle w:val="NormalTok"/>
+        </w:rPr>
+        <w:t xml:space="preserve"> (</w:t>
+      </w:r>
+      <w:r>
+        <w:rPr>
+          <w:rStyle w:val="AttributeTok"/>
+        </w:rPr>
+        <w:t xml:space="preserve">name =</w:t>
+      </w:r>
+      <w:r>
+        <w:rPr>
+          <w:rStyle w:val="NormalTok"/>
+        </w:rPr>
+        <w:t xml:space="preserve"> </w:t>
+      </w:r>
+      <w:r>
+        <w:rPr>
+          <w:rStyle w:val="StringTok"/>
+        </w:rPr>
+        <w:t xml:space="preserve">"Family Strategy"</w:t>
+      </w:r>
+      <w:r>
+        <w:rPr>
+          <w:rStyle w:val="NormalTok"/>
+        </w:rPr>
+        <w:t xml:space="preserve">, </w:t>
+      </w:r>
+      <w:r>
+        <w:rPr>
+          <w:rStyle w:val="AttributeTok"/>
+        </w:rPr>
+        <w:t xml:space="preserve">values =</w:t>
+      </w:r>
+      <w:r>
+        <w:rPr>
+          <w:rStyle w:val="FunctionTok"/>
+        </w:rPr>
+        <w:t xml:space="preserve">c</w:t>
+      </w:r>
+      <w:r>
+        <w:rPr>
+          <w:rStyle w:val="NormalTok"/>
+        </w:rPr>
+        <w:t xml:space="preserve">(my_orange, my_yellow, my_blue)) </w:t>
+      </w:r>
+      <w:r>
+        <w:rPr>
+          <w:rStyle w:val="SpecialCharTok"/>
+        </w:rPr>
+        <w:t xml:space="preserve">+</w:t>
+      </w:r>
+      <w:r>
+        <w:br/>
+      </w:r>
+      <w:r>
+        <w:rPr>
+          <w:rStyle w:val="NormalTok"/>
+        </w:rPr>
+        <w:t xml:space="preserve">  </w:t>
+      </w:r>
+      <w:r>
+        <w:rPr>
+          <w:rStyle w:val="FunctionTok"/>
+        </w:rPr>
+        <w:t xml:space="preserve">theme_bw</w:t>
+      </w:r>
+      <w:r>
+        <w:rPr>
+          <w:rStyle w:val="NormalTok"/>
+        </w:rPr>
+        <w:t xml:space="preserve">() </w:t>
+      </w:r>
+      <w:r>
+        <w:rPr>
+          <w:rStyle w:val="SpecialCharTok"/>
+        </w:rPr>
+        <w:t xml:space="preserve">+</w:t>
+      </w:r>
+      <w:r>
+        <w:br/>
+      </w:r>
+      <w:r>
+        <w:rPr>
+          <w:rStyle w:val="NormalTok"/>
+        </w:rPr>
+        <w:t xml:space="preserve">  </w:t>
+      </w:r>
+      <w:r>
+        <w:rPr>
+          <w:rStyle w:val="FunctionTok"/>
+        </w:rPr>
+        <w:t xml:space="preserve">ylim</w:t>
+      </w:r>
+      <w:r>
+        <w:rPr>
+          <w:rStyle w:val="NormalTok"/>
+        </w:rPr>
+        <w:t xml:space="preserve">(</w:t>
+      </w:r>
+      <w:r>
+        <w:rPr>
+          <w:rStyle w:val="DecValTok"/>
+        </w:rPr>
+        <w:t xml:space="preserve">0</w:t>
+      </w:r>
+      <w:r>
+        <w:rPr>
+          <w:rStyle w:val="NormalTok"/>
+        </w:rPr>
+        <w:t xml:space="preserve">, </w:t>
+      </w:r>
+      <w:r>
+        <w:rPr>
+          <w:rStyle w:val="DecValTok"/>
+        </w:rPr>
+        <w:t xml:space="preserve">100</w:t>
+      </w:r>
+      <w:r>
+        <w:rPr>
+          <w:rStyle w:val="NormalTok"/>
+        </w:rPr>
+        <w:t xml:space="preserve">)</w:t>
+      </w:r>
+      <w:r>
+        <w:rPr>
+          <w:rStyle w:val="SpecialCharTok"/>
+        </w:rPr>
+        <w:t xml:space="preserve">+</w:t>
+      </w:r>
+      <w:r>
+        <w:br/>
+      </w:r>
+      <w:r>
+        <w:rPr>
+          <w:rStyle w:val="NormalTok"/>
+        </w:rPr>
+        <w:t xml:space="preserve">       </w:t>
+      </w:r>
+      <w:r>
+        <w:rPr>
+          <w:rStyle w:val="FunctionTok"/>
+        </w:rPr>
+        <w:t xml:space="preserve">theme</w:t>
+      </w:r>
+      <w:r>
+        <w:rPr>
+          <w:rStyle w:val="NormalTok"/>
+        </w:rPr>
+        <w:t xml:space="preserve">(</w:t>
+      </w:r>
+      <w:r>
+        <w:rPr>
+          <w:rStyle w:val="AttributeTok"/>
+        </w:rPr>
+        <w:t xml:space="preserve">axis.text.x =</w:t>
+      </w:r>
+      <w:r>
+        <w:rPr>
+          <w:rStyle w:val="NormalTok"/>
+        </w:rPr>
+        <w:t xml:space="preserve"> </w:t>
+      </w:r>
+      <w:r>
+        <w:rPr>
+          <w:rStyle w:val="FunctionTok"/>
+        </w:rPr>
+        <w:t xml:space="preserve">element_text</w:t>
+      </w:r>
+      <w:r>
+        <w:rPr>
+          <w:rStyle w:val="NormalTok"/>
+        </w:rPr>
+        <w:t xml:space="preserve">(</w:t>
+      </w:r>
+      <w:r>
+        <w:rPr>
+          <w:rStyle w:val="AttributeTok"/>
+        </w:rPr>
+        <w:t xml:space="preserve">size=</w:t>
+      </w:r>
+      <w:r>
+        <w:rPr>
+          <w:rStyle w:val="DecValTok"/>
+        </w:rPr>
+        <w:t xml:space="preserve">20</w:t>
+      </w:r>
+      <w:r>
+        <w:rPr>
+          <w:rStyle w:val="NormalTok"/>
+        </w:rPr>
+        <w:t xml:space="preserve">), </w:t>
+      </w:r>
+      <w:r>
+        <w:rPr>
+          <w:rStyle w:val="AttributeTok"/>
+        </w:rPr>
+        <w:t xml:space="preserve">axis.text.y =</w:t>
+      </w:r>
+      <w:r>
+        <w:rPr>
+          <w:rStyle w:val="NormalTok"/>
+        </w:rPr>
+        <w:t xml:space="preserve"> </w:t>
+      </w:r>
+      <w:r>
+        <w:rPr>
+          <w:rStyle w:val="FunctionTok"/>
+        </w:rPr>
+        <w:t xml:space="preserve">element_text</w:t>
+      </w:r>
+      <w:r>
+        <w:rPr>
+          <w:rStyle w:val="NormalTok"/>
+        </w:rPr>
+        <w:t xml:space="preserve">(</w:t>
+      </w:r>
+      <w:r>
+        <w:rPr>
+          <w:rStyle w:val="AttributeTok"/>
+        </w:rPr>
+        <w:t xml:space="preserve">size=</w:t>
+      </w:r>
+      <w:r>
+        <w:rPr>
+          <w:rStyle w:val="DecValTok"/>
+        </w:rPr>
+        <w:t xml:space="preserve">20</w:t>
+      </w:r>
+      <w:r>
+        <w:rPr>
+          <w:rStyle w:val="NormalTok"/>
+        </w:rPr>
+        <w:t xml:space="preserve">),</w:t>
+      </w:r>
+      <w:r>
+        <w:rPr>
+          <w:rStyle w:val="AttributeTok"/>
+        </w:rPr>
+        <w:t xml:space="preserve">axis.title =</w:t>
+      </w:r>
+      <w:r>
+        <w:rPr>
+          <w:rStyle w:val="NormalTok"/>
+        </w:rPr>
+        <w:t xml:space="preserve"> </w:t>
+      </w:r>
+      <w:r>
+        <w:rPr>
+          <w:rStyle w:val="FunctionTok"/>
+        </w:rPr>
+        <w:t xml:space="preserve">element_text</w:t>
+      </w:r>
+      <w:r>
+        <w:rPr>
+          <w:rStyle w:val="NormalTok"/>
+        </w:rPr>
+        <w:t xml:space="preserve">(</w:t>
+      </w:r>
+      <w:r>
+        <w:rPr>
+          <w:rStyle w:val="AttributeTok"/>
+        </w:rPr>
+        <w:t xml:space="preserve">size=</w:t>
+      </w:r>
+      <w:r>
+        <w:rPr>
+          <w:rStyle w:val="DecValTok"/>
+        </w:rPr>
+        <w:t xml:space="preserve">20</w:t>
+      </w:r>
+      <w:r>
+        <w:rPr>
+          <w:rStyle w:val="NormalTok"/>
+        </w:rPr>
+        <w:t xml:space="preserve">), </w:t>
+      </w:r>
+      <w:r>
+        <w:rPr>
+          <w:rStyle w:val="AttributeTok"/>
+        </w:rPr>
+        <w:t xml:space="preserve">plot.title =</w:t>
+      </w:r>
+      <w:r>
+        <w:rPr>
+          <w:rStyle w:val="NormalTok"/>
+        </w:rPr>
+        <w:t xml:space="preserve"> </w:t>
+      </w:r>
+      <w:r>
+        <w:rPr>
+          <w:rStyle w:val="FunctionTok"/>
+        </w:rPr>
+        <w:t xml:space="preserve">element_text</w:t>
+      </w:r>
+      <w:r>
+        <w:rPr>
+          <w:rStyle w:val="NormalTok"/>
+        </w:rPr>
+        <w:t xml:space="preserve">(</w:t>
+      </w:r>
+      <w:r>
+        <w:rPr>
+          <w:rStyle w:val="AttributeTok"/>
+        </w:rPr>
+        <w:t xml:space="preserve">size=</w:t>
+      </w:r>
+      <w:r>
+        <w:rPr>
+          <w:rStyle w:val="DecValTok"/>
+        </w:rPr>
+        <w:t xml:space="preserve">20</w:t>
+      </w:r>
+      <w:r>
+        <w:rPr>
+          <w:rStyle w:val="NormalTok"/>
+        </w:rPr>
+        <w:t xml:space="preserve">), </w:t>
+      </w:r>
+      <w:r>
+        <w:rPr>
+          <w:rStyle w:val="AttributeTok"/>
+        </w:rPr>
+        <w:t xml:space="preserve">legend.position =</w:t>
+      </w:r>
+      <w:r>
+        <w:rPr>
+          <w:rStyle w:val="NormalTok"/>
+        </w:rPr>
+        <w:t xml:space="preserve"> </w:t>
+      </w:r>
+      <w:r>
+        <w:rPr>
+          <w:rStyle w:val="StringTok"/>
+        </w:rPr>
+        <w:t xml:space="preserve">"none"</w:t>
+      </w:r>
+      <w:r>
+        <w:rPr>
+          <w:rStyle w:val="NormalTok"/>
+        </w:rPr>
+        <w:t xml:space="preserve">)</w:t>
+      </w:r>
+      <w:r>
+        <w:rPr>
+          <w:rStyle w:val="SpecialCharTok"/>
+        </w:rPr>
+        <w:t xml:space="preserve">+</w:t>
+      </w:r>
+      <w:r>
+        <w:br/>
+      </w:r>
+      <w:r>
+        <w:rPr>
+          <w:rStyle w:val="NormalTok"/>
+        </w:rPr>
+        <w:t xml:space="preserve">  </w:t>
+      </w:r>
+      <w:r>
+        <w:rPr>
+          <w:rStyle w:val="FunctionTok"/>
+        </w:rPr>
+        <w:t xml:space="preserve">labs</w:t>
+      </w:r>
+      <w:r>
+        <w:rPr>
+          <w:rStyle w:val="NormalTok"/>
+        </w:rPr>
+        <w:t xml:space="preserve">(</w:t>
+      </w:r>
+      <w:r>
+        <w:rPr>
+          <w:rStyle w:val="AttributeTok"/>
+        </w:rPr>
+        <w:t xml:space="preserve">title=</w:t>
+      </w:r>
+      <w:r>
+        <w:rPr>
+          <w:rStyle w:val="NormalTok"/>
+        </w:rPr>
+        <w:t xml:space="preserve"> </w:t>
+      </w:r>
+      <w:r>
+        <w:rPr>
+          <w:rStyle w:val="StringTok"/>
+        </w:rPr>
+        <w:t xml:space="preserve">"A. French exposure changes by age divided by strategy"</w:t>
+      </w:r>
+      <w:r>
+        <w:rPr>
+          <w:rStyle w:val="NormalTok"/>
+        </w:rPr>
+        <w:t xml:space="preserve">)</w:t>
+      </w:r>
+      <w:r>
+        <w:br/>
+      </w:r>
+      <w:r>
+        <w:br/>
+      </w:r>
+      <w:r>
+        <w:rPr>
+          <w:rStyle w:val="NormalTok"/>
+        </w:rPr>
+        <w:t xml:space="preserve">figure_3_b </w:t>
+      </w:r>
+      <w:r>
+        <w:rPr>
+          <w:rStyle w:val="OtherTok"/>
+        </w:rPr>
+        <w:t xml:space="preserve">&lt;-</w:t>
+      </w:r>
+      <w:r>
+        <w:rPr>
+          <w:rStyle w:val="FunctionTok"/>
+        </w:rPr>
+        <w:t xml:space="preserve">ggplot</w:t>
+      </w:r>
+      <w:r>
+        <w:rPr>
+          <w:rStyle w:val="NormalTok"/>
+        </w:rPr>
+        <w:t xml:space="preserve">(for_anova_graphs, </w:t>
+      </w:r>
+      <w:r>
+        <w:rPr>
+          <w:rStyle w:val="FunctionTok"/>
+        </w:rPr>
+        <w:t xml:space="preserve">aes</w:t>
+      </w:r>
+      <w:r>
+        <w:rPr>
+          <w:rStyle w:val="NormalTok"/>
+        </w:rPr>
+        <w:t xml:space="preserve">( </w:t>
+      </w:r>
+      <w:r>
+        <w:rPr>
+          <w:rStyle w:val="AttributeTok"/>
+        </w:rPr>
+        <w:t xml:space="preserve">x=</w:t>
+      </w:r>
+      <w:r>
+        <w:rPr>
+          <w:rStyle w:val="NormalTok"/>
+        </w:rPr>
+        <w:t xml:space="preserve">age , </w:t>
+      </w:r>
+      <w:r>
+        <w:rPr>
+          <w:rStyle w:val="AttributeTok"/>
+        </w:rPr>
+        <w:t xml:space="preserve">y=</w:t>
+      </w:r>
+      <w:r>
+        <w:rPr>
+          <w:rStyle w:val="NormalTok"/>
+        </w:rPr>
+        <w:t xml:space="preserve">eng_exp, </w:t>
+      </w:r>
+      <w:r>
+        <w:rPr>
+          <w:rStyle w:val="AttributeTok"/>
+        </w:rPr>
+        <w:t xml:space="preserve">color=</w:t>
+      </w:r>
+      <w:r>
+        <w:rPr>
+          <w:rStyle w:val="NormalTok"/>
+        </w:rPr>
+        <w:t xml:space="preserve">strategy, </w:t>
+      </w:r>
+      <w:r>
+        <w:rPr>
+          <w:rStyle w:val="AttributeTok"/>
+        </w:rPr>
+        <w:t xml:space="preserve">fill =</w:t>
+      </w:r>
+      <w:r>
+        <w:rPr>
+          <w:rStyle w:val="NormalTok"/>
+        </w:rPr>
+        <w:t xml:space="preserve"> strategy )) </w:t>
+      </w:r>
+      <w:r>
+        <w:rPr>
+          <w:rStyle w:val="SpecialCharTok"/>
+        </w:rPr>
+        <w:t xml:space="preserve">+</w:t>
+      </w:r>
+      <w:r>
+        <w:br/>
+      </w:r>
+      <w:r>
+        <w:rPr>
+          <w:rStyle w:val="NormalTok"/>
+        </w:rPr>
+        <w:t xml:space="preserve">  </w:t>
+      </w:r>
+      <w:r>
+        <w:rPr>
+          <w:rStyle w:val="FunctionTok"/>
+        </w:rPr>
+        <w:t xml:space="preserve">geom_smooth</w:t>
+      </w:r>
+      <w:r>
+        <w:rPr>
+          <w:rStyle w:val="NormalTok"/>
+        </w:rPr>
+        <w:t xml:space="preserve">(</w:t>
+      </w:r>
+      <w:r>
+        <w:rPr>
+          <w:rStyle w:val="AttributeTok"/>
+        </w:rPr>
+        <w:t xml:space="preserve">alpha=</w:t>
+      </w:r>
+      <w:r>
+        <w:rPr>
+          <w:rStyle w:val="FloatTok"/>
+        </w:rPr>
+        <w:t xml:space="preserve">0.2</w:t>
+      </w:r>
+      <w:r>
+        <w:rPr>
+          <w:rStyle w:val="NormalTok"/>
+        </w:rPr>
+        <w:t xml:space="preserve">)</w:t>
+      </w:r>
+      <w:r>
+        <w:rPr>
+          <w:rStyle w:val="SpecialCharTok"/>
+        </w:rPr>
+        <w:t xml:space="preserve">+</w:t>
+      </w:r>
+      <w:r>
+        <w:br/>
+      </w:r>
+      <w:r>
+        <w:rPr>
+          <w:rStyle w:val="NormalTok"/>
+        </w:rPr>
+        <w:t xml:space="preserve">  </w:t>
+      </w:r>
+      <w:r>
+        <w:rPr>
+          <w:rStyle w:val="FunctionTok"/>
+        </w:rPr>
+        <w:t xml:space="preserve">scale_color_manual</w:t>
+      </w:r>
+      <w:r>
+        <w:rPr>
+          <w:rStyle w:val="NormalTok"/>
+        </w:rPr>
+        <w:t xml:space="preserve"> (</w:t>
+      </w:r>
+      <w:r>
+        <w:rPr>
+          <w:rStyle w:val="AttributeTok"/>
+        </w:rPr>
+        <w:t xml:space="preserve">name =</w:t>
+      </w:r>
+      <w:r>
+        <w:rPr>
+          <w:rStyle w:val="NormalTok"/>
+        </w:rPr>
+        <w:t xml:space="preserve"> </w:t>
+      </w:r>
+      <w:r>
+        <w:rPr>
+          <w:rStyle w:val="StringTok"/>
+        </w:rPr>
+        <w:t xml:space="preserve">"Family Strategy"</w:t>
+      </w:r>
+      <w:r>
+        <w:rPr>
+          <w:rStyle w:val="NormalTok"/>
+        </w:rPr>
+        <w:t xml:space="preserve">, </w:t>
+      </w:r>
+      <w:r>
+        <w:rPr>
+          <w:rStyle w:val="AttributeTok"/>
+        </w:rPr>
+        <w:t xml:space="preserve">values =</w:t>
+      </w:r>
+      <w:r>
+        <w:rPr>
+          <w:rStyle w:val="FunctionTok"/>
+        </w:rPr>
+        <w:t xml:space="preserve">c</w:t>
+      </w:r>
+      <w:r>
+        <w:rPr>
+          <w:rStyle w:val="NormalTok"/>
+        </w:rPr>
+        <w:t xml:space="preserve">(my_orange, my_yellow, my_blue)) </w:t>
+      </w:r>
+      <w:r>
+        <w:rPr>
+          <w:rStyle w:val="SpecialCharTok"/>
+        </w:rPr>
+        <w:t xml:space="preserve">+</w:t>
+      </w:r>
+      <w:r>
+        <w:br/>
+      </w:r>
+      <w:r>
+        <w:rPr>
+          <w:rStyle w:val="NormalTok"/>
+        </w:rPr>
+        <w:t xml:space="preserve">  </w:t>
+      </w:r>
+      <w:r>
+        <w:rPr>
+          <w:rStyle w:val="FunctionTok"/>
+        </w:rPr>
+        <w:t xml:space="preserve">theme_bw</w:t>
+      </w:r>
+      <w:r>
+        <w:rPr>
+          <w:rStyle w:val="NormalTok"/>
+        </w:rPr>
+        <w:t xml:space="preserve">() </w:t>
+      </w:r>
+      <w:r>
+        <w:rPr>
+          <w:rStyle w:val="SpecialCharTok"/>
+        </w:rPr>
+        <w:t xml:space="preserve">+</w:t>
+      </w:r>
+      <w:r>
+        <w:br/>
+      </w:r>
+      <w:r>
+        <w:rPr>
+          <w:rStyle w:val="NormalTok"/>
+        </w:rPr>
+        <w:t xml:space="preserve">  </w:t>
+      </w:r>
+      <w:r>
+        <w:rPr>
+          <w:rStyle w:val="FunctionTok"/>
+        </w:rPr>
+        <w:t xml:space="preserve">ylim</w:t>
+      </w:r>
+      <w:r>
+        <w:rPr>
+          <w:rStyle w:val="NormalTok"/>
+        </w:rPr>
+        <w:t xml:space="preserve">(</w:t>
+      </w:r>
+      <w:r>
+        <w:rPr>
+          <w:rStyle w:val="DecValTok"/>
+        </w:rPr>
+        <w:t xml:space="preserve">0</w:t>
+      </w:r>
+      <w:r>
+        <w:rPr>
+          <w:rStyle w:val="NormalTok"/>
+        </w:rPr>
+        <w:t xml:space="preserve">, </w:t>
+      </w:r>
+      <w:r>
+        <w:rPr>
+          <w:rStyle w:val="DecValTok"/>
+        </w:rPr>
+        <w:t xml:space="preserve">100</w:t>
+      </w:r>
+      <w:r>
+        <w:rPr>
+          <w:rStyle w:val="NormalTok"/>
+        </w:rPr>
+        <w:t xml:space="preserve">)</w:t>
+      </w:r>
+      <w:r>
+        <w:rPr>
+          <w:rStyle w:val="SpecialCharTok"/>
+        </w:rPr>
+        <w:t xml:space="preserve">+</w:t>
+      </w:r>
+      <w:r>
+        <w:br/>
+      </w:r>
+      <w:r>
+        <w:rPr>
+          <w:rStyle w:val="NormalTok"/>
+        </w:rPr>
+        <w:t xml:space="preserve">       </w:t>
+      </w:r>
+      <w:r>
+        <w:rPr>
+          <w:rStyle w:val="FunctionTok"/>
+        </w:rPr>
+        <w:t xml:space="preserve">theme</w:t>
+      </w:r>
+      <w:r>
+        <w:rPr>
+          <w:rStyle w:val="NormalTok"/>
+        </w:rPr>
+        <w:t xml:space="preserve">(</w:t>
+      </w:r>
+      <w:r>
+        <w:rPr>
+          <w:rStyle w:val="AttributeTok"/>
+        </w:rPr>
+        <w:t xml:space="preserve">axis.text.x =</w:t>
+      </w:r>
+      <w:r>
+        <w:rPr>
+          <w:rStyle w:val="NormalTok"/>
+        </w:rPr>
+        <w:t xml:space="preserve"> </w:t>
+      </w:r>
+      <w:r>
+        <w:rPr>
+          <w:rStyle w:val="FunctionTok"/>
+        </w:rPr>
+        <w:t xml:space="preserve">element_text</w:t>
+      </w:r>
+      <w:r>
+        <w:rPr>
+          <w:rStyle w:val="NormalTok"/>
+        </w:rPr>
+        <w:t xml:space="preserve">(</w:t>
+      </w:r>
+      <w:r>
+        <w:rPr>
+          <w:rStyle w:val="AttributeTok"/>
+        </w:rPr>
+        <w:t xml:space="preserve">size=</w:t>
+      </w:r>
+      <w:r>
+        <w:rPr>
+          <w:rStyle w:val="DecValTok"/>
+        </w:rPr>
+        <w:t xml:space="preserve">20</w:t>
+      </w:r>
+      <w:r>
+        <w:rPr>
+          <w:rStyle w:val="NormalTok"/>
+        </w:rPr>
+        <w:t xml:space="preserve">), </w:t>
+      </w:r>
+      <w:r>
+        <w:rPr>
+          <w:rStyle w:val="AttributeTok"/>
+        </w:rPr>
+        <w:t xml:space="preserve">axis.text.y =</w:t>
+      </w:r>
+      <w:r>
+        <w:rPr>
+          <w:rStyle w:val="NormalTok"/>
+        </w:rPr>
+        <w:t xml:space="preserve"> </w:t>
+      </w:r>
+      <w:r>
+        <w:rPr>
+          <w:rStyle w:val="FunctionTok"/>
+        </w:rPr>
+        <w:t xml:space="preserve">element_text</w:t>
+      </w:r>
+      <w:r>
+        <w:rPr>
+          <w:rStyle w:val="NormalTok"/>
+        </w:rPr>
+        <w:t xml:space="preserve">(</w:t>
+      </w:r>
+      <w:r>
+        <w:rPr>
+          <w:rStyle w:val="AttributeTok"/>
+        </w:rPr>
+        <w:t xml:space="preserve">size=</w:t>
+      </w:r>
+      <w:r>
+        <w:rPr>
+          <w:rStyle w:val="DecValTok"/>
+        </w:rPr>
+        <w:t xml:space="preserve">20</w:t>
+      </w:r>
+      <w:r>
+        <w:rPr>
+          <w:rStyle w:val="NormalTok"/>
+        </w:rPr>
+        <w:t xml:space="preserve">),</w:t>
+      </w:r>
+      <w:r>
+        <w:rPr>
+          <w:rStyle w:val="AttributeTok"/>
+        </w:rPr>
+        <w:t xml:space="preserve">axis.title =</w:t>
+      </w:r>
+      <w:r>
+        <w:rPr>
+          <w:rStyle w:val="NormalTok"/>
+        </w:rPr>
+        <w:t xml:space="preserve"> </w:t>
+      </w:r>
+      <w:r>
+        <w:rPr>
+          <w:rStyle w:val="FunctionTok"/>
+        </w:rPr>
+        <w:t xml:space="preserve">element_text</w:t>
+      </w:r>
+      <w:r>
+        <w:rPr>
+          <w:rStyle w:val="NormalTok"/>
+        </w:rPr>
+        <w:t xml:space="preserve">(</w:t>
+      </w:r>
+      <w:r>
+        <w:rPr>
+          <w:rStyle w:val="AttributeTok"/>
+        </w:rPr>
+        <w:t xml:space="preserve">size=</w:t>
+      </w:r>
+      <w:r>
+        <w:rPr>
+          <w:rStyle w:val="DecValTok"/>
+        </w:rPr>
+        <w:t xml:space="preserve">20</w:t>
+      </w:r>
+      <w:r>
+        <w:rPr>
+          <w:rStyle w:val="NormalTok"/>
+        </w:rPr>
+        <w:t xml:space="preserve">), </w:t>
+      </w:r>
+      <w:r>
+        <w:rPr>
+          <w:rStyle w:val="AttributeTok"/>
+        </w:rPr>
+        <w:t xml:space="preserve">plot.title =</w:t>
+      </w:r>
+      <w:r>
+        <w:rPr>
+          <w:rStyle w:val="NormalTok"/>
+        </w:rPr>
+        <w:t xml:space="preserve"> </w:t>
+      </w:r>
+      <w:r>
+        <w:rPr>
+          <w:rStyle w:val="FunctionTok"/>
+        </w:rPr>
+        <w:t xml:space="preserve">element_text</w:t>
+      </w:r>
+      <w:r>
+        <w:rPr>
+          <w:rStyle w:val="NormalTok"/>
+        </w:rPr>
+        <w:t xml:space="preserve">(</w:t>
+      </w:r>
+      <w:r>
+        <w:rPr>
+          <w:rStyle w:val="AttributeTok"/>
+        </w:rPr>
+        <w:t xml:space="preserve">size=</w:t>
+      </w:r>
+      <w:r>
+        <w:rPr>
+          <w:rStyle w:val="DecValTok"/>
+        </w:rPr>
+        <w:t xml:space="preserve">20</w:t>
+      </w:r>
+      <w:r>
+        <w:rPr>
+          <w:rStyle w:val="NormalTok"/>
+        </w:rPr>
+        <w:t xml:space="preserve">), </w:t>
+      </w:r>
+      <w:r>
+        <w:rPr>
+          <w:rStyle w:val="AttributeTok"/>
+        </w:rPr>
+        <w:t xml:space="preserve">legend.position =</w:t>
+      </w:r>
+      <w:r>
+        <w:rPr>
+          <w:rStyle w:val="NormalTok"/>
+        </w:rPr>
+        <w:t xml:space="preserve"> </w:t>
+      </w:r>
+      <w:r>
+        <w:rPr>
+          <w:rStyle w:val="StringTok"/>
+        </w:rPr>
+        <w:t xml:space="preserve">"none"</w:t>
+      </w:r>
+      <w:r>
+        <w:rPr>
+          <w:rStyle w:val="NormalTok"/>
+        </w:rPr>
+        <w:t xml:space="preserve">)</w:t>
+      </w:r>
+      <w:r>
+        <w:rPr>
+          <w:rStyle w:val="SpecialCharTok"/>
+        </w:rPr>
+        <w:t xml:space="preserve">+</w:t>
+      </w:r>
+      <w:r>
+        <w:br/>
+      </w:r>
+      <w:r>
+        <w:rPr>
+          <w:rStyle w:val="NormalTok"/>
+        </w:rPr>
+        <w:t xml:space="preserve">  </w:t>
+      </w:r>
+      <w:r>
+        <w:rPr>
+          <w:rStyle w:val="FunctionTok"/>
+        </w:rPr>
+        <w:t xml:space="preserve">labs</w:t>
+      </w:r>
+      <w:r>
+        <w:rPr>
+          <w:rStyle w:val="NormalTok"/>
+        </w:rPr>
+        <w:t xml:space="preserve">(</w:t>
+      </w:r>
+      <w:r>
+        <w:rPr>
+          <w:rStyle w:val="AttributeTok"/>
+        </w:rPr>
+        <w:t xml:space="preserve">title=</w:t>
+      </w:r>
+      <w:r>
+        <w:rPr>
+          <w:rStyle w:val="NormalTok"/>
+        </w:rPr>
+        <w:t xml:space="preserve"> </w:t>
+      </w:r>
+      <w:r>
+        <w:rPr>
+          <w:rStyle w:val="StringTok"/>
+        </w:rPr>
+        <w:t xml:space="preserve">"B. English exposure changes by age divided by strategy"</w:t>
+      </w:r>
+      <w:r>
+        <w:rPr>
+          <w:rStyle w:val="NormalTok"/>
+        </w:rPr>
+        <w:t xml:space="preserve">)</w:t>
+      </w:r>
+      <w:r>
+        <w:br/>
+      </w:r>
+      <w:r>
+        <w:br/>
+      </w:r>
+      <w:r>
+        <w:rPr>
+          <w:rStyle w:val="NormalTok"/>
+        </w:rPr>
+        <w:t xml:space="preserve">figure_3_c </w:t>
+      </w:r>
+      <w:r>
+        <w:rPr>
+          <w:rStyle w:val="OtherTok"/>
+        </w:rPr>
+        <w:t xml:space="preserve">&lt;-</w:t>
+      </w:r>
+      <w:r>
+        <w:rPr>
+          <w:rStyle w:val="FunctionTok"/>
+        </w:rPr>
+        <w:t xml:space="preserve">ggplot</w:t>
+      </w:r>
+      <w:r>
+        <w:rPr>
+          <w:rStyle w:val="NormalTok"/>
+        </w:rPr>
+        <w:t xml:space="preserve">(for_anova_graphs, </w:t>
+      </w:r>
+      <w:r>
+        <w:rPr>
+          <w:rStyle w:val="FunctionTok"/>
+        </w:rPr>
+        <w:t xml:space="preserve">aes</w:t>
+      </w:r>
+      <w:r>
+        <w:rPr>
+          <w:rStyle w:val="NormalTok"/>
+        </w:rPr>
+        <w:t xml:space="preserve">( </w:t>
+      </w:r>
+      <w:r>
+        <w:rPr>
+          <w:rStyle w:val="AttributeTok"/>
+        </w:rPr>
+        <w:t xml:space="preserve">x=</w:t>
+      </w:r>
+      <w:r>
+        <w:rPr>
+          <w:rStyle w:val="NormalTok"/>
+        </w:rPr>
+        <w:t xml:space="preserve">age , </w:t>
+      </w:r>
+      <w:r>
+        <w:rPr>
+          <w:rStyle w:val="AttributeTok"/>
+        </w:rPr>
+        <w:t xml:space="preserve">y=</w:t>
+      </w:r>
+      <w:r>
+        <w:rPr>
+          <w:rStyle w:val="NormalTok"/>
+        </w:rPr>
+        <w:t xml:space="preserve">min_exp, </w:t>
+      </w:r>
+      <w:r>
+        <w:rPr>
+          <w:rStyle w:val="AttributeTok"/>
+        </w:rPr>
+        <w:t xml:space="preserve">color=</w:t>
+      </w:r>
+      <w:r>
+        <w:rPr>
+          <w:rStyle w:val="NormalTok"/>
+        </w:rPr>
+        <w:t xml:space="preserve">strategy, </w:t>
+      </w:r>
+      <w:r>
+        <w:rPr>
+          <w:rStyle w:val="AttributeTok"/>
+        </w:rPr>
+        <w:t xml:space="preserve">fill =</w:t>
+      </w:r>
+      <w:r>
+        <w:rPr>
+          <w:rStyle w:val="NormalTok"/>
+        </w:rPr>
+        <w:t xml:space="preserve"> strategy )) </w:t>
+      </w:r>
+      <w:r>
+        <w:rPr>
+          <w:rStyle w:val="SpecialCharTok"/>
+        </w:rPr>
+        <w:t xml:space="preserve">+</w:t>
+      </w:r>
+      <w:r>
+        <w:br/>
+      </w:r>
+      <w:r>
+        <w:rPr>
+          <w:rStyle w:val="NormalTok"/>
+        </w:rPr>
+        <w:t xml:space="preserve">  </w:t>
+      </w:r>
+      <w:r>
+        <w:rPr>
+          <w:rStyle w:val="FunctionTok"/>
+        </w:rPr>
+        <w:t xml:space="preserve">geom_smooth</w:t>
+      </w:r>
+      <w:r>
+        <w:rPr>
+          <w:rStyle w:val="NormalTok"/>
+        </w:rPr>
+        <w:t xml:space="preserve">(</w:t>
+      </w:r>
+      <w:r>
+        <w:rPr>
+          <w:rStyle w:val="AttributeTok"/>
+        </w:rPr>
+        <w:t xml:space="preserve">alpha=</w:t>
+      </w:r>
+      <w:r>
+        <w:rPr>
+          <w:rStyle w:val="FloatTok"/>
+        </w:rPr>
+        <w:t xml:space="preserve">0.2</w:t>
+      </w:r>
+      <w:r>
+        <w:rPr>
+          <w:rStyle w:val="NormalTok"/>
+        </w:rPr>
+        <w:t xml:space="preserve">)</w:t>
+      </w:r>
+      <w:r>
+        <w:rPr>
+          <w:rStyle w:val="SpecialCharTok"/>
+        </w:rPr>
+        <w:t xml:space="preserve">+</w:t>
+      </w:r>
+      <w:r>
+        <w:br/>
+      </w:r>
+      <w:r>
+        <w:rPr>
+          <w:rStyle w:val="NormalTok"/>
+        </w:rPr>
+        <w:t xml:space="preserve">  </w:t>
+      </w:r>
+      <w:r>
+        <w:rPr>
+          <w:rStyle w:val="FunctionTok"/>
+        </w:rPr>
+        <w:t xml:space="preserve">scale_color_manual</w:t>
+      </w:r>
+      <w:r>
+        <w:rPr>
+          <w:rStyle w:val="NormalTok"/>
+        </w:rPr>
+        <w:t xml:space="preserve"> (</w:t>
+      </w:r>
+      <w:r>
+        <w:rPr>
+          <w:rStyle w:val="AttributeTok"/>
+        </w:rPr>
+        <w:t xml:space="preserve">name =</w:t>
+      </w:r>
+      <w:r>
+        <w:rPr>
+          <w:rStyle w:val="NormalTok"/>
+        </w:rPr>
+        <w:t xml:space="preserve"> </w:t>
+      </w:r>
+      <w:r>
+        <w:rPr>
+          <w:rStyle w:val="StringTok"/>
+        </w:rPr>
+        <w:t xml:space="preserve">"Family Strategy"</w:t>
+      </w:r>
+      <w:r>
+        <w:rPr>
+          <w:rStyle w:val="NormalTok"/>
+        </w:rPr>
+        <w:t xml:space="preserve">, </w:t>
+      </w:r>
+      <w:r>
+        <w:rPr>
+          <w:rStyle w:val="AttributeTok"/>
+        </w:rPr>
+        <w:t xml:space="preserve">values =</w:t>
+      </w:r>
+      <w:r>
+        <w:rPr>
+          <w:rStyle w:val="FunctionTok"/>
+        </w:rPr>
+        <w:t xml:space="preserve">c</w:t>
+      </w:r>
+      <w:r>
+        <w:rPr>
+          <w:rStyle w:val="NormalTok"/>
+        </w:rPr>
+        <w:t xml:space="preserve">(my_orange, my_yellow, my_blue)) </w:t>
+      </w:r>
+      <w:r>
+        <w:rPr>
+          <w:rStyle w:val="SpecialCharTok"/>
+        </w:rPr>
+        <w:t xml:space="preserve">+</w:t>
+      </w:r>
+      <w:r>
+        <w:br/>
+      </w:r>
+      <w:r>
+        <w:rPr>
+          <w:rStyle w:val="NormalTok"/>
+        </w:rPr>
+        <w:t xml:space="preserve">  </w:t>
+      </w:r>
+      <w:r>
+        <w:rPr>
+          <w:rStyle w:val="FunctionTok"/>
+        </w:rPr>
+        <w:t xml:space="preserve">theme_bw</w:t>
+      </w:r>
+      <w:r>
+        <w:rPr>
+          <w:rStyle w:val="NormalTok"/>
+        </w:rPr>
+        <w:t xml:space="preserve">() </w:t>
+      </w:r>
+      <w:r>
+        <w:rPr>
+          <w:rStyle w:val="SpecialCharTok"/>
+        </w:rPr>
+        <w:t xml:space="preserve">+</w:t>
+      </w:r>
+      <w:r>
+        <w:br/>
+      </w:r>
+      <w:r>
+        <w:rPr>
+          <w:rStyle w:val="NormalTok"/>
+        </w:rPr>
+        <w:t xml:space="preserve">  </w:t>
+      </w:r>
+      <w:r>
+        <w:rPr>
+          <w:rStyle w:val="FunctionTok"/>
+        </w:rPr>
+        <w:t xml:space="preserve">ylim</w:t>
+      </w:r>
+      <w:r>
+        <w:rPr>
+          <w:rStyle w:val="NormalTok"/>
+        </w:rPr>
+        <w:t xml:space="preserve">(</w:t>
+      </w:r>
+      <w:r>
+        <w:rPr>
+          <w:rStyle w:val="DecValTok"/>
+        </w:rPr>
+        <w:t xml:space="preserve">0</w:t>
+      </w:r>
+      <w:r>
+        <w:rPr>
+          <w:rStyle w:val="NormalTok"/>
+        </w:rPr>
+        <w:t xml:space="preserve">, </w:t>
+      </w:r>
+      <w:r>
+        <w:rPr>
+          <w:rStyle w:val="DecValTok"/>
+        </w:rPr>
+        <w:t xml:space="preserve">100</w:t>
+      </w:r>
+      <w:r>
+        <w:rPr>
+          <w:rStyle w:val="NormalTok"/>
+        </w:rPr>
+        <w:t xml:space="preserve">)</w:t>
+      </w:r>
+      <w:r>
+        <w:rPr>
+          <w:rStyle w:val="SpecialCharTok"/>
+        </w:rPr>
+        <w:t xml:space="preserve">+</w:t>
+      </w:r>
+      <w:r>
+        <w:br/>
+      </w:r>
+      <w:r>
+        <w:rPr>
+          <w:rStyle w:val="NormalTok"/>
+        </w:rPr>
+        <w:t xml:space="preserve">       </w:t>
+      </w:r>
+      <w:r>
+        <w:rPr>
+          <w:rStyle w:val="FunctionTok"/>
+        </w:rPr>
+        <w:t xml:space="preserve">theme</w:t>
+      </w:r>
+      <w:r>
+        <w:rPr>
+          <w:rStyle w:val="NormalTok"/>
+        </w:rPr>
+        <w:t xml:space="preserve">(</w:t>
+      </w:r>
+      <w:r>
+        <w:rPr>
+          <w:rStyle w:val="AttributeTok"/>
+        </w:rPr>
+        <w:t xml:space="preserve">axis.text.x =</w:t>
+      </w:r>
+      <w:r>
+        <w:rPr>
+          <w:rStyle w:val="NormalTok"/>
+        </w:rPr>
+        <w:t xml:space="preserve"> </w:t>
+      </w:r>
+      <w:r>
+        <w:rPr>
+          <w:rStyle w:val="FunctionTok"/>
+        </w:rPr>
+        <w:t xml:space="preserve">element_text</w:t>
+      </w:r>
+      <w:r>
+        <w:rPr>
+          <w:rStyle w:val="NormalTok"/>
+        </w:rPr>
+        <w:t xml:space="preserve">(</w:t>
+      </w:r>
+      <w:r>
+        <w:rPr>
+          <w:rStyle w:val="AttributeTok"/>
+        </w:rPr>
+        <w:t xml:space="preserve">size=</w:t>
+      </w:r>
+      <w:r>
+        <w:rPr>
+          <w:rStyle w:val="DecValTok"/>
+        </w:rPr>
+        <w:t xml:space="preserve">20</w:t>
+      </w:r>
+      <w:r>
+        <w:rPr>
+          <w:rStyle w:val="NormalTok"/>
+        </w:rPr>
+        <w:t xml:space="preserve">), </w:t>
+      </w:r>
+      <w:r>
+        <w:rPr>
+          <w:rStyle w:val="AttributeTok"/>
+        </w:rPr>
+        <w:t xml:space="preserve">axis.text.y =</w:t>
+      </w:r>
+      <w:r>
+        <w:rPr>
+          <w:rStyle w:val="NormalTok"/>
+        </w:rPr>
+        <w:t xml:space="preserve"> </w:t>
+      </w:r>
+      <w:r>
+        <w:rPr>
+          <w:rStyle w:val="FunctionTok"/>
+        </w:rPr>
+        <w:t xml:space="preserve">element_text</w:t>
+      </w:r>
+      <w:r>
+        <w:rPr>
+          <w:rStyle w:val="NormalTok"/>
+        </w:rPr>
+        <w:t xml:space="preserve">(</w:t>
+      </w:r>
+      <w:r>
+        <w:rPr>
+          <w:rStyle w:val="AttributeTok"/>
+        </w:rPr>
+        <w:t xml:space="preserve">size=</w:t>
+      </w:r>
+      <w:r>
+        <w:rPr>
+          <w:rStyle w:val="DecValTok"/>
+        </w:rPr>
+        <w:t xml:space="preserve">20</w:t>
+      </w:r>
+      <w:r>
+        <w:rPr>
+          <w:rStyle w:val="NormalTok"/>
+        </w:rPr>
+        <w:t xml:space="preserve">),</w:t>
+      </w:r>
+      <w:r>
+        <w:rPr>
+          <w:rStyle w:val="AttributeTok"/>
+        </w:rPr>
+        <w:t xml:space="preserve">axis.title =</w:t>
+      </w:r>
+      <w:r>
+        <w:rPr>
+          <w:rStyle w:val="NormalTok"/>
+        </w:rPr>
+        <w:t xml:space="preserve"> </w:t>
+      </w:r>
+      <w:r>
+        <w:rPr>
+          <w:rStyle w:val="FunctionTok"/>
+        </w:rPr>
+        <w:t xml:space="preserve">element_text</w:t>
+      </w:r>
+      <w:r>
+        <w:rPr>
+          <w:rStyle w:val="NormalTok"/>
+        </w:rPr>
+        <w:t xml:space="preserve">(</w:t>
+      </w:r>
+      <w:r>
+        <w:rPr>
+          <w:rStyle w:val="AttributeTok"/>
+        </w:rPr>
+        <w:t xml:space="preserve">size=</w:t>
+      </w:r>
+      <w:r>
+        <w:rPr>
+          <w:rStyle w:val="DecValTok"/>
+        </w:rPr>
+        <w:t xml:space="preserve">20</w:t>
+      </w:r>
+      <w:r>
+        <w:rPr>
+          <w:rStyle w:val="NormalTok"/>
+        </w:rPr>
+        <w:t xml:space="preserve">), </w:t>
+      </w:r>
+      <w:r>
+        <w:rPr>
+          <w:rStyle w:val="AttributeTok"/>
+        </w:rPr>
+        <w:t xml:space="preserve">plot.title =</w:t>
+      </w:r>
+      <w:r>
+        <w:rPr>
+          <w:rStyle w:val="NormalTok"/>
+        </w:rPr>
+        <w:t xml:space="preserve"> </w:t>
+      </w:r>
+      <w:r>
+        <w:rPr>
+          <w:rStyle w:val="FunctionTok"/>
+        </w:rPr>
+        <w:t xml:space="preserve">element_text</w:t>
+      </w:r>
+      <w:r>
+        <w:rPr>
+          <w:rStyle w:val="NormalTok"/>
+        </w:rPr>
+        <w:t xml:space="preserve">(</w:t>
+      </w:r>
+      <w:r>
+        <w:rPr>
+          <w:rStyle w:val="AttributeTok"/>
+        </w:rPr>
+        <w:t xml:space="preserve">size=</w:t>
+      </w:r>
+      <w:r>
+        <w:rPr>
+          <w:rStyle w:val="DecValTok"/>
+        </w:rPr>
+        <w:t xml:space="preserve">20</w:t>
+      </w:r>
+      <w:r>
+        <w:rPr>
+          <w:rStyle w:val="NormalTok"/>
+        </w:rPr>
+        <w:t xml:space="preserve">), </w:t>
+      </w:r>
+      <w:r>
+        <w:rPr>
+          <w:rStyle w:val="AttributeTok"/>
+        </w:rPr>
+        <w:t xml:space="preserve">legend.position =</w:t>
+      </w:r>
+      <w:r>
+        <w:rPr>
+          <w:rStyle w:val="NormalTok"/>
+        </w:rPr>
+        <w:t xml:space="preserve"> </w:t>
+      </w:r>
+      <w:r>
+        <w:rPr>
+          <w:rStyle w:val="StringTok"/>
+        </w:rPr>
+        <w:t xml:space="preserve">"none"</w:t>
+      </w:r>
+      <w:r>
+        <w:rPr>
+          <w:rStyle w:val="NormalTok"/>
+        </w:rPr>
+        <w:t xml:space="preserve">)</w:t>
+      </w:r>
+      <w:r>
+        <w:rPr>
+          <w:rStyle w:val="SpecialCharTok"/>
+        </w:rPr>
+        <w:t xml:space="preserve">+</w:t>
+      </w:r>
+      <w:r>
+        <w:br/>
+      </w:r>
+      <w:r>
+        <w:rPr>
+          <w:rStyle w:val="NormalTok"/>
+        </w:rPr>
+        <w:t xml:space="preserve">  </w:t>
+      </w:r>
+      <w:r>
+        <w:rPr>
+          <w:rStyle w:val="FunctionTok"/>
+        </w:rPr>
+        <w:t xml:space="preserve">labs</w:t>
+      </w:r>
+      <w:r>
+        <w:rPr>
+          <w:rStyle w:val="NormalTok"/>
+        </w:rPr>
+        <w:t xml:space="preserve">(</w:t>
+      </w:r>
+      <w:r>
+        <w:rPr>
+          <w:rStyle w:val="AttributeTok"/>
+        </w:rPr>
+        <w:t xml:space="preserve">title=</w:t>
+      </w:r>
+      <w:r>
+        <w:rPr>
+          <w:rStyle w:val="NormalTok"/>
+        </w:rPr>
+        <w:t xml:space="preserve"> </w:t>
+      </w:r>
+      <w:r>
+        <w:rPr>
+          <w:rStyle w:val="StringTok"/>
+        </w:rPr>
+        <w:t xml:space="preserve">"c. HL exposure changes by age divided by strategy"</w:t>
+      </w:r>
+      <w:r>
+        <w:rPr>
+          <w:rStyle w:val="NormalTok"/>
+        </w:rPr>
+        <w:t xml:space="preserve">)</w:t>
+      </w:r>
+      <w:r>
+        <w:br/>
+      </w:r>
+      <w:r>
+        <w:br/>
+      </w:r>
+      <w:r>
+        <w:rPr>
+          <w:rStyle w:val="NormalTok"/>
+        </w:rPr>
+        <w:t xml:space="preserve">figure_3_d </w:t>
+      </w:r>
+      <w:r>
+        <w:rPr>
+          <w:rStyle w:val="OtherTok"/>
+        </w:rPr>
+        <w:t xml:space="preserve">&lt;-</w:t>
+      </w:r>
+      <w:r>
+        <w:rPr>
+          <w:rStyle w:val="FunctionTok"/>
+        </w:rPr>
+        <w:t xml:space="preserve">ggplot</w:t>
+      </w:r>
+      <w:r>
+        <w:rPr>
+          <w:rStyle w:val="NormalTok"/>
+        </w:rPr>
+        <w:t xml:space="preserve">(for_anova_graphs, </w:t>
+      </w:r>
+      <w:r>
+        <w:rPr>
+          <w:rStyle w:val="FunctionTok"/>
+        </w:rPr>
+        <w:t xml:space="preserve">aes</w:t>
+      </w:r>
+      <w:r>
+        <w:rPr>
+          <w:rStyle w:val="NormalTok"/>
+        </w:rPr>
+        <w:t xml:space="preserve">( </w:t>
+      </w:r>
+      <w:r>
+        <w:rPr>
+          <w:rStyle w:val="AttributeTok"/>
+        </w:rPr>
+        <w:t xml:space="preserve">x=</w:t>
+      </w:r>
+      <w:r>
+        <w:rPr>
+          <w:rStyle w:val="NormalTok"/>
+        </w:rPr>
+        <w:t xml:space="preserve">age , </w:t>
+      </w:r>
+      <w:r>
+        <w:rPr>
+          <w:rStyle w:val="AttributeTok"/>
+        </w:rPr>
+        <w:t xml:space="preserve">y=</w:t>
+      </w:r>
+      <w:r>
+        <w:rPr>
+          <w:rStyle w:val="NormalTok"/>
+        </w:rPr>
+        <w:t xml:space="preserve">exp_l2, </w:t>
+      </w:r>
+      <w:r>
+        <w:rPr>
+          <w:rStyle w:val="AttributeTok"/>
+        </w:rPr>
+        <w:t xml:space="preserve">color=</w:t>
+      </w:r>
+      <w:r>
+        <w:rPr>
+          <w:rStyle w:val="NormalTok"/>
+        </w:rPr>
+        <w:t xml:space="preserve">strategy, </w:t>
+      </w:r>
+      <w:r>
+        <w:rPr>
+          <w:rStyle w:val="AttributeTok"/>
+        </w:rPr>
+        <w:t xml:space="preserve">fill =</w:t>
+      </w:r>
+      <w:r>
+        <w:rPr>
+          <w:rStyle w:val="NormalTok"/>
+        </w:rPr>
+        <w:t xml:space="preserve"> strategy )) </w:t>
+      </w:r>
+      <w:r>
+        <w:rPr>
+          <w:rStyle w:val="SpecialCharTok"/>
+        </w:rPr>
+        <w:t xml:space="preserve">+</w:t>
+      </w:r>
+      <w:r>
+        <w:br/>
+      </w:r>
+      <w:r>
+        <w:rPr>
+          <w:rStyle w:val="NormalTok"/>
+        </w:rPr>
+        <w:t xml:space="preserve">  </w:t>
+      </w:r>
+      <w:r>
+        <w:rPr>
+          <w:rStyle w:val="FunctionTok"/>
+        </w:rPr>
+        <w:t xml:space="preserve">geom_smooth</w:t>
+      </w:r>
+      <w:r>
+        <w:rPr>
+          <w:rStyle w:val="NormalTok"/>
+        </w:rPr>
+        <w:t xml:space="preserve">(</w:t>
+      </w:r>
+      <w:r>
+        <w:rPr>
+          <w:rStyle w:val="AttributeTok"/>
+        </w:rPr>
+        <w:t xml:space="preserve">alpha=</w:t>
+      </w:r>
+      <w:r>
+        <w:rPr>
+          <w:rStyle w:val="FloatTok"/>
+        </w:rPr>
+        <w:t xml:space="preserve">0.2</w:t>
+      </w:r>
+      <w:r>
+        <w:rPr>
+          <w:rStyle w:val="NormalTok"/>
+        </w:rPr>
+        <w:t xml:space="preserve">)</w:t>
+      </w:r>
+      <w:r>
+        <w:rPr>
+          <w:rStyle w:val="SpecialCharTok"/>
+        </w:rPr>
+        <w:t xml:space="preserve">+</w:t>
+      </w:r>
+      <w:r>
+        <w:br/>
+      </w:r>
+      <w:r>
+        <w:rPr>
+          <w:rStyle w:val="NormalTok"/>
+        </w:rPr>
+        <w:t xml:space="preserve">  </w:t>
+      </w:r>
+      <w:r>
+        <w:rPr>
+          <w:rStyle w:val="FunctionTok"/>
+        </w:rPr>
+        <w:t xml:space="preserve">scale_color_manual</w:t>
+      </w:r>
+      <w:r>
+        <w:rPr>
+          <w:rStyle w:val="NormalTok"/>
+        </w:rPr>
+        <w:t xml:space="preserve"> (</w:t>
+      </w:r>
+      <w:r>
+        <w:rPr>
+          <w:rStyle w:val="AttributeTok"/>
+        </w:rPr>
+        <w:t xml:space="preserve">name =</w:t>
+      </w:r>
+      <w:r>
+        <w:rPr>
+          <w:rStyle w:val="NormalTok"/>
+        </w:rPr>
+        <w:t xml:space="preserve"> </w:t>
+      </w:r>
+      <w:r>
+        <w:rPr>
+          <w:rStyle w:val="StringTok"/>
+        </w:rPr>
+        <w:t xml:space="preserve">"Family Strategy"</w:t>
+      </w:r>
+      <w:r>
+        <w:rPr>
+          <w:rStyle w:val="NormalTok"/>
+        </w:rPr>
+        <w:t xml:space="preserve">, </w:t>
+      </w:r>
+      <w:r>
+        <w:rPr>
+          <w:rStyle w:val="AttributeTok"/>
+        </w:rPr>
+        <w:t xml:space="preserve">values =</w:t>
+      </w:r>
+      <w:r>
+        <w:rPr>
+          <w:rStyle w:val="FunctionTok"/>
+        </w:rPr>
+        <w:t xml:space="preserve">c</w:t>
+      </w:r>
+      <w:r>
+        <w:rPr>
+          <w:rStyle w:val="NormalTok"/>
+        </w:rPr>
+        <w:t xml:space="preserve">(my_orange, my_yellow, my_blue)) </w:t>
+      </w:r>
+      <w:r>
+        <w:rPr>
+          <w:rStyle w:val="SpecialCharTok"/>
+        </w:rPr>
+        <w:t xml:space="preserve">+</w:t>
+      </w:r>
+      <w:r>
+        <w:br/>
+      </w:r>
+      <w:r>
+        <w:rPr>
+          <w:rStyle w:val="NormalTok"/>
+        </w:rPr>
+        <w:t xml:space="preserve">  </w:t>
+      </w:r>
+      <w:r>
+        <w:rPr>
+          <w:rStyle w:val="FunctionTok"/>
+        </w:rPr>
+        <w:t xml:space="preserve">theme_bw</w:t>
+      </w:r>
+      <w:r>
+        <w:rPr>
+          <w:rStyle w:val="NormalTok"/>
+        </w:rPr>
+        <w:t xml:space="preserve">() </w:t>
+      </w:r>
+      <w:r>
+        <w:rPr>
+          <w:rStyle w:val="SpecialCharTok"/>
+        </w:rPr>
+        <w:t xml:space="preserve">+</w:t>
+      </w:r>
+      <w:r>
+        <w:br/>
+      </w:r>
+      <w:r>
+        <w:rPr>
+          <w:rStyle w:val="NormalTok"/>
+        </w:rPr>
+        <w:t xml:space="preserve">  </w:t>
+      </w:r>
+      <w:r>
+        <w:rPr>
+          <w:rStyle w:val="FunctionTok"/>
+        </w:rPr>
+        <w:t xml:space="preserve">ylim</w:t>
+      </w:r>
+      <w:r>
+        <w:rPr>
+          <w:rStyle w:val="NormalTok"/>
+        </w:rPr>
+        <w:t xml:space="preserve">(</w:t>
+      </w:r>
+      <w:r>
+        <w:rPr>
+          <w:rStyle w:val="DecValTok"/>
+        </w:rPr>
+        <w:t xml:space="preserve">0</w:t>
+      </w:r>
+      <w:r>
+        <w:rPr>
+          <w:rStyle w:val="NormalTok"/>
+        </w:rPr>
+        <w:t xml:space="preserve">, </w:t>
+      </w:r>
+      <w:r>
+        <w:rPr>
+          <w:rStyle w:val="DecValTok"/>
+        </w:rPr>
+        <w:t xml:space="preserve">50</w:t>
+      </w:r>
+      <w:r>
+        <w:rPr>
+          <w:rStyle w:val="NormalTok"/>
+        </w:rPr>
+        <w:t xml:space="preserve">)</w:t>
+      </w:r>
+      <w:r>
+        <w:rPr>
+          <w:rStyle w:val="SpecialCharTok"/>
+        </w:rPr>
+        <w:t xml:space="preserve">+</w:t>
+      </w:r>
+      <w:r>
+        <w:br/>
+      </w:r>
+      <w:r>
+        <w:rPr>
+          <w:rStyle w:val="NormalTok"/>
+        </w:rPr>
+        <w:t xml:space="preserve">       </w:t>
+      </w:r>
+      <w:r>
+        <w:rPr>
+          <w:rStyle w:val="FunctionTok"/>
+        </w:rPr>
+        <w:t xml:space="preserve">theme</w:t>
+      </w:r>
+      <w:r>
+        <w:rPr>
+          <w:rStyle w:val="NormalTok"/>
+        </w:rPr>
+        <w:t xml:space="preserve">(</w:t>
+      </w:r>
+      <w:r>
+        <w:rPr>
+          <w:rStyle w:val="AttributeTok"/>
+        </w:rPr>
+        <w:t xml:space="preserve">axis.text.x =</w:t>
+      </w:r>
+      <w:r>
+        <w:rPr>
+          <w:rStyle w:val="NormalTok"/>
+        </w:rPr>
+        <w:t xml:space="preserve"> </w:t>
+      </w:r>
+      <w:r>
+        <w:rPr>
+          <w:rStyle w:val="FunctionTok"/>
+        </w:rPr>
+        <w:t xml:space="preserve">element_text</w:t>
+      </w:r>
+      <w:r>
+        <w:rPr>
+          <w:rStyle w:val="NormalTok"/>
+        </w:rPr>
+        <w:t xml:space="preserve">(</w:t>
+      </w:r>
+      <w:r>
+        <w:rPr>
+          <w:rStyle w:val="AttributeTok"/>
+        </w:rPr>
+        <w:t xml:space="preserve">size=</w:t>
+      </w:r>
+      <w:r>
+        <w:rPr>
+          <w:rStyle w:val="DecValTok"/>
+        </w:rPr>
+        <w:t xml:space="preserve">20</w:t>
+      </w:r>
+      <w:r>
+        <w:rPr>
+          <w:rStyle w:val="NormalTok"/>
+        </w:rPr>
+        <w:t xml:space="preserve">), </w:t>
+      </w:r>
+      <w:r>
+        <w:rPr>
+          <w:rStyle w:val="AttributeTok"/>
+        </w:rPr>
+        <w:t xml:space="preserve">axis.text.y =</w:t>
+      </w:r>
+      <w:r>
+        <w:rPr>
+          <w:rStyle w:val="NormalTok"/>
+        </w:rPr>
+        <w:t xml:space="preserve"> </w:t>
+      </w:r>
+      <w:r>
+        <w:rPr>
+          <w:rStyle w:val="FunctionTok"/>
+        </w:rPr>
+        <w:t xml:space="preserve">element_text</w:t>
+      </w:r>
+      <w:r>
+        <w:rPr>
+          <w:rStyle w:val="NormalTok"/>
+        </w:rPr>
+        <w:t xml:space="preserve">(</w:t>
+      </w:r>
+      <w:r>
+        <w:rPr>
+          <w:rStyle w:val="AttributeTok"/>
+        </w:rPr>
+        <w:t xml:space="preserve">size=</w:t>
+      </w:r>
+      <w:r>
+        <w:rPr>
+          <w:rStyle w:val="DecValTok"/>
+        </w:rPr>
+        <w:t xml:space="preserve">20</w:t>
+      </w:r>
+      <w:r>
+        <w:rPr>
+          <w:rStyle w:val="NormalTok"/>
+        </w:rPr>
+        <w:t xml:space="preserve">),</w:t>
+      </w:r>
+      <w:r>
+        <w:rPr>
+          <w:rStyle w:val="AttributeTok"/>
+        </w:rPr>
+        <w:t xml:space="preserve">axis.title =</w:t>
+      </w:r>
+      <w:r>
+        <w:rPr>
+          <w:rStyle w:val="NormalTok"/>
+        </w:rPr>
+        <w:t xml:space="preserve"> </w:t>
+      </w:r>
+      <w:r>
+        <w:rPr>
+          <w:rStyle w:val="FunctionTok"/>
+        </w:rPr>
+        <w:t xml:space="preserve">element_text</w:t>
+      </w:r>
+      <w:r>
+        <w:rPr>
+          <w:rStyle w:val="NormalTok"/>
+        </w:rPr>
+        <w:t xml:space="preserve">(</w:t>
+      </w:r>
+      <w:r>
+        <w:rPr>
+          <w:rStyle w:val="AttributeTok"/>
+        </w:rPr>
+        <w:t xml:space="preserve">size=</w:t>
+      </w:r>
+      <w:r>
+        <w:rPr>
+          <w:rStyle w:val="DecValTok"/>
+        </w:rPr>
+        <w:t xml:space="preserve">20</w:t>
+      </w:r>
+      <w:r>
+        <w:rPr>
+          <w:rStyle w:val="NormalTok"/>
+        </w:rPr>
+        <w:t xml:space="preserve">), </w:t>
+      </w:r>
+      <w:r>
+        <w:rPr>
+          <w:rStyle w:val="AttributeTok"/>
+        </w:rPr>
+        <w:t xml:space="preserve">plot.title =</w:t>
+      </w:r>
+      <w:r>
+        <w:rPr>
+          <w:rStyle w:val="NormalTok"/>
+        </w:rPr>
+        <w:t xml:space="preserve"> </w:t>
+      </w:r>
+      <w:r>
+        <w:rPr>
+          <w:rStyle w:val="FunctionTok"/>
+        </w:rPr>
+        <w:t xml:space="preserve">element_text</w:t>
+      </w:r>
+      <w:r>
+        <w:rPr>
+          <w:rStyle w:val="NormalTok"/>
+        </w:rPr>
+        <w:t xml:space="preserve">(</w:t>
+      </w:r>
+      <w:r>
+        <w:rPr>
+          <w:rStyle w:val="AttributeTok"/>
+        </w:rPr>
+        <w:t xml:space="preserve">size=</w:t>
+      </w:r>
+      <w:r>
+        <w:rPr>
+          <w:rStyle w:val="DecValTok"/>
+        </w:rPr>
+        <w:t xml:space="preserve">20</w:t>
+      </w:r>
+      <w:r>
+        <w:rPr>
+          <w:rStyle w:val="NormalTok"/>
+        </w:rPr>
+        <w:t xml:space="preserve">), </w:t>
+      </w:r>
+      <w:r>
+        <w:rPr>
+          <w:rStyle w:val="AttributeTok"/>
+        </w:rPr>
+        <w:t xml:space="preserve">legend.position =</w:t>
+      </w:r>
+      <w:r>
+        <w:rPr>
+          <w:rStyle w:val="NormalTok"/>
+        </w:rPr>
+        <w:t xml:space="preserve"> </w:t>
+      </w:r>
+      <w:r>
+        <w:rPr>
+          <w:rStyle w:val="StringTok"/>
+        </w:rPr>
+        <w:t xml:space="preserve">"none"</w:t>
+      </w:r>
+      <w:r>
+        <w:rPr>
+          <w:rStyle w:val="NormalTok"/>
+        </w:rPr>
+        <w:t xml:space="preserve">)</w:t>
+      </w:r>
+      <w:r>
+        <w:rPr>
+          <w:rStyle w:val="SpecialCharTok"/>
+        </w:rPr>
+        <w:t xml:space="preserve">+</w:t>
+      </w:r>
+      <w:r>
+        <w:br/>
+      </w:r>
+      <w:r>
+        <w:rPr>
+          <w:rStyle w:val="NormalTok"/>
+        </w:rPr>
+        <w:t xml:space="preserve">  </w:t>
+      </w:r>
+      <w:r>
+        <w:rPr>
+          <w:rStyle w:val="FunctionTok"/>
+        </w:rPr>
+        <w:t xml:space="preserve">labs</w:t>
+      </w:r>
+      <w:r>
+        <w:rPr>
+          <w:rStyle w:val="NormalTok"/>
+        </w:rPr>
+        <w:t xml:space="preserve">(</w:t>
+      </w:r>
+      <w:r>
+        <w:rPr>
+          <w:rStyle w:val="AttributeTok"/>
+        </w:rPr>
+        <w:t xml:space="preserve">title=</w:t>
+      </w:r>
+      <w:r>
+        <w:rPr>
+          <w:rStyle w:val="NormalTok"/>
+        </w:rPr>
+        <w:t xml:space="preserve"> </w:t>
+      </w:r>
+      <w:r>
+        <w:rPr>
+          <w:rStyle w:val="StringTok"/>
+        </w:rPr>
+        <w:t xml:space="preserve">"D. Exposure balance changes by age divided by strategy"</w:t>
+      </w:r>
+      <w:r>
+        <w:rPr>
+          <w:rStyle w:val="NormalTok"/>
+        </w:rPr>
+        <w:t xml:space="preserve">)</w:t>
+      </w:r>
+      <w:r>
+        <w:br/>
+      </w:r>
+      <w:r>
+        <w:br/>
+      </w:r>
+      <w:r>
+        <w:br/>
+      </w:r>
+      <w:r>
+        <w:rPr>
+          <w:rStyle w:val="NormalTok"/>
+        </w:rPr>
+        <w:t xml:space="preserve">figure_3</w:t>
+      </w:r>
+      <w:r>
+        <w:rPr>
+          <w:rStyle w:val="OtherTok"/>
+        </w:rPr>
+        <w:t xml:space="preserve">&lt;-</w:t>
+      </w:r>
+      <w:r>
+        <w:rPr>
+          <w:rStyle w:val="NormalTok"/>
+        </w:rPr>
+        <w:t xml:space="preserve"> figure_3_a </w:t>
+      </w:r>
+      <w:r>
+        <w:rPr>
+          <w:rStyle w:val="SpecialCharTok"/>
+        </w:rPr>
+        <w:t xml:space="preserve">+</w:t>
+      </w:r>
+      <w:r>
+        <w:rPr>
+          <w:rStyle w:val="NormalTok"/>
+        </w:rPr>
+        <w:t xml:space="preserve"> figure_3_b </w:t>
+      </w:r>
+      <w:r>
+        <w:rPr>
+          <w:rStyle w:val="SpecialCharTok"/>
+        </w:rPr>
+        <w:t xml:space="preserve">+</w:t>
+      </w:r>
+      <w:r>
+        <w:rPr>
+          <w:rStyle w:val="NormalTok"/>
+        </w:rPr>
+        <w:t xml:space="preserve"> figure_3_c </w:t>
+      </w:r>
+      <w:r>
+        <w:rPr>
+          <w:rStyle w:val="SpecialCharTok"/>
+        </w:rPr>
+        <w:t xml:space="preserve">+</w:t>
+      </w:r>
+      <w:r>
+        <w:rPr>
+          <w:rStyle w:val="NormalTok"/>
+        </w:rPr>
+        <w:t xml:space="preserve"> figure_3_d</w:t>
       </w:r>
     </w:p>
     <w:p>
       <w:pPr>
-        <w:pStyle w:val="BodyText"/>
-      </w:pPr>
-      <w:r>
-        <w:t xml:space="preserve">We constructed four beta regression models where the proportion of either English, French, a Heritage language or the exposure to the non-dominant language were predicted both by the strategy used and the age of the baby (e.g.eng_exp ~ strategy * age). We decided not to include the one-language-at-home strategy in these analyses because there were too few families who used the strategy which introduced noise to the models. We performed model diagnostics in all of our models and corroborated they met model assumptions (model diagnostics can be found in the Appendices).</w:t>
+        <w:pStyle w:val="FirstParagraph"/>
+      </w:pPr>
+      <w:r>
+        <w:t xml:space="preserve">We also explored the data using beta regression models. While these models are not broadly used in this field, they are especially appropriate for continuous proportions that are bounded between 1 and 0 (REF), which is the case for our outcome variables, as they use a structure that does not assume a normal error structure (REF). Estimation in these kinds of models is performed by maximum likelihood. Beta regressions fit both a conditional model, which models the mean of the response, and a dispersion model, which models the error.</w:t>
       </w:r>
     </w:p>
     <w:p>
@@ -2483,7 +4377,7 @@
         <w:pStyle w:val="BodyText"/>
       </w:pPr>
       <w:r>
-        <w:t xml:space="preserve">We found a significant effect of the both-parents-bilingual strategy on total amount of French and total amount of English exposure in the dispersion models. We also found a significant effect of the both-parents-bilingual strategy on balance of exposure both in the conditional and the dispersion models. We did not find significant effects of any of the strategies on total amount of heritage language exposure.</w:t>
+        <w:t xml:space="preserve">We constructed four beta regression models where the proportion of either English, French, a Heritage language or the exposure to the non-dominant language were predicted both by the strategy used and the age of the baby (e.g.eng_exp ~ strategy * age). We decided not to include the one-language-at-home strategy in these analyses because there were too few families who used the strategy which introduced noise to the models. We performed model diagnostics in all of our models and corroborated they met model assumptions (model diagnostics can be found in the Appendices).</w:t>
       </w:r>
     </w:p>
     <w:p>
@@ -2491,7 +4385,7 @@
         <w:pStyle w:val="BodyText"/>
       </w:pPr>
       <w:r>
-        <w:t xml:space="preserve">We found a significant effect of the interaction between age and the one-parent-one-language strategy where for older children the one-parent-one-langauge strategy is more associated with a balanced exposure than for older children. While we did not find statistical effects of age as a separate predictor or in its interaction with family strategies for our other models, the visual inspection of the data (Figure 3) shows a fanning shape where there appears to be no difference between strategies at younger ages and a growing difference with age. With this in mind we do not discard the possibility that age plays a role in all of our models, but the models were under-powered to find it.</w:t>
+        <w:t xml:space="preserve">We found a significant effect of the both-parents-bilingual strategy on total amount of French and total amount of English exposure in the dispersion models. We also found a significant effect of the both-parents-bilingual strategy on balance of exposure both in the conditional and the dispersion models. We did not find significant effects of any of the strategies on total amount of heritage language exposure.</w:t>
       </w:r>
     </w:p>
     <w:p>
@@ -2499,11 +4393,120 @@
         <w:pStyle w:val="BodyText"/>
       </w:pPr>
       <w:r>
+        <w:t xml:space="preserve">We found a significant effect of the interaction between age and the one-parent-one-language strategy where for older children the one-parent-one-langauge strategy is more associated with a balanced exposure than for older children. While we did not find statistical effects of age as a separate predictor or in its interaction with family strategies for our other models, the visual inspection of the data (Figure 3) shows a fanning shape where there appears to be no difference between strategies at younger ages and a growing difference with age. With this in mind we do not discard the possibility that age plays a role in all of our models, but the models were under-powered to find it.</w:t>
+      </w:r>
+    </w:p>
+    <w:p>
+      <w:pPr>
+        <w:pStyle w:val="BodyText"/>
+      </w:pPr>
+      <w:r>
         <w:t xml:space="preserve">Figure 3</w:t>
       </w:r>
-      <w:r>
-        <w:t xml:space="preserve"> </w:t>
-      </w:r>
+    </w:p>
+    <w:p>
+      <w:pPr>
+        <w:pStyle w:val="SourceCode"/>
+      </w:pPr>
+      <w:r>
+        <w:rPr>
+          <w:rStyle w:val="VerbatimChar"/>
+        </w:rPr>
+        <w:t xml:space="preserve">## `geom_smooth()` using method = 'loess' and formula = 'y ~ x'</w:t>
+      </w:r>
+    </w:p>
+    <w:p>
+      <w:pPr>
+        <w:pStyle w:val="SourceCode"/>
+      </w:pPr>
+      <w:r>
+        <w:rPr>
+          <w:rStyle w:val="VerbatimChar"/>
+        </w:rPr>
+        <w:t xml:space="preserve">## Warning: Removed 36 rows containing non-finite values (`stat_smooth()`).</w:t>
+      </w:r>
+    </w:p>
+    <w:p>
+      <w:pPr>
+        <w:pStyle w:val="SourceCode"/>
+      </w:pPr>
+      <w:r>
+        <w:rPr>
+          <w:rStyle w:val="VerbatimChar"/>
+        </w:rPr>
+        <w:t xml:space="preserve">## `geom_smooth()` using method = 'loess' and formula = 'y ~ x'</w:t>
+      </w:r>
+    </w:p>
+    <w:p>
+      <w:pPr>
+        <w:pStyle w:val="SourceCode"/>
+      </w:pPr>
+      <w:r>
+        <w:rPr>
+          <w:rStyle w:val="VerbatimChar"/>
+        </w:rPr>
+        <w:t xml:space="preserve">## Warning: Removed 34 rows containing non-finite values (`stat_smooth()`).</w:t>
+      </w:r>
+    </w:p>
+    <w:p>
+      <w:pPr>
+        <w:pStyle w:val="SourceCode"/>
+      </w:pPr>
+      <w:r>
+        <w:rPr>
+          <w:rStyle w:val="VerbatimChar"/>
+        </w:rPr>
+        <w:t xml:space="preserve">## `geom_smooth()` using method = 'loess' and formula = 'y ~ x'</w:t>
+      </w:r>
+    </w:p>
+    <w:p>
+      <w:pPr>
+        <w:pStyle w:val="SourceCode"/>
+      </w:pPr>
+      <w:r>
+        <w:rPr>
+          <w:rStyle w:val="VerbatimChar"/>
+        </w:rPr>
+        <w:t xml:space="preserve">## Warning: Removed 211 rows containing non-finite values (`stat_smooth()`).</w:t>
+      </w:r>
+    </w:p>
+    <w:p>
+      <w:pPr>
+        <w:pStyle w:val="SourceCode"/>
+      </w:pPr>
+      <w:r>
+        <w:rPr>
+          <w:rStyle w:val="VerbatimChar"/>
+        </w:rPr>
+        <w:t xml:space="preserve">## Warning: Removed 50 rows containing missing values (`geom_smooth()`).</w:t>
+      </w:r>
+    </w:p>
+    <w:p>
+      <w:pPr>
+        <w:pStyle w:val="SourceCode"/>
+      </w:pPr>
+      <w:r>
+        <w:rPr>
+          <w:rStyle w:val="VerbatimChar"/>
+        </w:rPr>
+        <w:t xml:space="preserve">## `geom_smooth()` using method = 'loess' and formula = 'y ~ x'</w:t>
+      </w:r>
+    </w:p>
+    <w:p>
+      <w:pPr>
+        <w:pStyle w:val="SourceCode"/>
+      </w:pPr>
+      <w:r>
+        <w:rPr>
+          <w:rStyle w:val="VerbatimChar"/>
+        </w:rPr>
+        <w:t xml:space="preserve">## Warning: Removed 8 rows containing non-finite values (`stat_smooth()`).</w:t>
+      </w:r>
+    </w:p>
+    <w:p>
+      <w:pPr>
+        <w:pStyle w:val="FirstParagraph"/>
+      </w:pPr>
       <w:r>
         <w:drawing>
           <wp:inline>
@@ -2514,7 +4517,7 @@
               <a:graphicData uri="http://schemas.openxmlformats.org/drawingml/2006/picture">
                 <pic:pic>
                   <pic:nvPicPr>
-                    <pic:cNvPr descr="methods_results_markdown_files/figure-docx/unnamed-chunk-6-1.png" id="0" name="Picture"/>
+                    <pic:cNvPr descr="methods_results_markdown_files/figure-docx/unnamed-chunk-7-1.png" id="0" name="Picture"/>
                     <pic:cNvPicPr>
                       <a:picLocks noChangeArrowheads="1" noChangeAspect="1"/>
                     </pic:cNvPicPr>
@@ -2577,7 +4580,7 @@
               <a:graphicData uri="http://schemas.openxmlformats.org/drawingml/2006/picture">
                 <pic:pic>
                   <pic:nvPicPr>
-                    <pic:cNvPr descr="methods_results_markdown_files/figure-docx/unnamed-chunk-8-1.png" id="0" name="Picture"/>
+                    <pic:cNvPr descr="methods_results_markdown_files/figure-docx/unnamed-chunk-9-1.png" id="0" name="Picture"/>
                     <pic:cNvPicPr>
                       <a:picLocks noChangeArrowheads="1" noChangeAspect="1"/>
                     </pic:cNvPicPr>

</xml_diff>